<commit_message>
Stage One Requirement Headings are now included
</commit_message>
<xml_diff>
--- a/CMQA/Requirements Verification Matrix/RCL-O-CMQA3 Requirements Verification Document.docx
+++ b/CMQA/Requirements Verification Matrix/RCL-O-CMQA3 Requirements Verification Document.docx
@@ -2609,7 +2609,7 @@
       <w:pPr>
         <w:pStyle w:val="Heading1"/>
       </w:pPr>
-      <w:bookmarkStart w:id="2" w:name="_Toc371775242"/>
+      <w:bookmarkStart w:id="2" w:name="_Toc371780710"/>
       <w:r>
         <w:lastRenderedPageBreak/>
         <w:t>INTRODUCTION</w:t>
@@ -2631,7 +2631,7 @@
       <w:pPr>
         <w:pStyle w:val="Heading1"/>
       </w:pPr>
-      <w:bookmarkStart w:id="3" w:name="_Toc371775243"/>
+      <w:bookmarkStart w:id="3" w:name="_Toc371780711"/>
       <w:r>
         <w:lastRenderedPageBreak/>
         <w:t>NOMENCLATURE</w:t>
@@ -2706,7 +2706,7 @@
           <w:r>
             <w:fldChar w:fldCharType="separate"/>
           </w:r>
-          <w:hyperlink w:anchor="_Toc371775242" w:history="1">
+          <w:hyperlink w:anchor="_Toc371780710" w:history="1">
             <w:r>
               <w:rPr>
                 <w:rStyle w:val="Hyperlink"/>
@@ -2733,7 +2733,7 @@
                 <w:noProof/>
                 <w:webHidden/>
               </w:rPr>
-              <w:instrText xml:space="preserve"> PAGEREF _Toc371775242 \h </w:instrText>
+              <w:instrText xml:space="preserve"> PAGEREF _Toc371780710 \h </w:instrText>
             </w:r>
             <w:r>
               <w:rPr>
@@ -2776,7 +2776,7 @@
               <w:lang w:eastAsia="en-US" w:bidi="ar-SA"/>
             </w:rPr>
           </w:pPr>
-          <w:hyperlink w:anchor="_Toc371775243" w:history="1">
+          <w:hyperlink w:anchor="_Toc371780711" w:history="1">
             <w:r>
               <w:rPr>
                 <w:rStyle w:val="Hyperlink"/>
@@ -2803,7 +2803,7 @@
                 <w:noProof/>
                 <w:webHidden/>
               </w:rPr>
-              <w:instrText xml:space="preserve"> PAGEREF _Toc371775243 \h </w:instrText>
+              <w:instrText xml:space="preserve"> PAGEREF _Toc371780711 \h </w:instrText>
             </w:r>
             <w:r>
               <w:rPr>
@@ -2846,7 +2846,7 @@
               <w:lang w:eastAsia="en-US" w:bidi="ar-SA"/>
             </w:rPr>
           </w:pPr>
-          <w:hyperlink w:anchor="_Toc371775244" w:history="1">
+          <w:hyperlink w:anchor="_Toc371780712" w:history="1">
             <w:r>
               <w:rPr>
                 <w:rStyle w:val="Hyperlink"/>
@@ -2873,7 +2873,7 @@
                 <w:noProof/>
                 <w:webHidden/>
               </w:rPr>
-              <w:instrText xml:space="preserve"> PAGEREF _Toc371775244 \h </w:instrText>
+              <w:instrText xml:space="preserve"> PAGEREF _Toc371780712 \h </w:instrText>
             </w:r>
             <w:r>
               <w:rPr>
@@ -2919,7 +2919,7 @@
               <w:lang w:eastAsia="en-US" w:bidi="ar-SA"/>
             </w:rPr>
           </w:pPr>
-          <w:hyperlink w:anchor="_Toc371775245" w:history="1">
+          <w:hyperlink w:anchor="_Toc371780713" w:history="1">
             <w:r>
               <w:rPr>
                 <w:rStyle w:val="Hyperlink"/>
@@ -2964,7 +2964,7 @@
                 <w:noProof/>
                 <w:webHidden/>
               </w:rPr>
-              <w:instrText xml:space="preserve"> PAGEREF _Toc371775245 \h </w:instrText>
+              <w:instrText xml:space="preserve"> PAGEREF _Toc371780713 \h </w:instrText>
             </w:r>
             <w:r>
               <w:rPr>
@@ -3010,7 +3010,7 @@
               <w:lang w:eastAsia="en-US" w:bidi="ar-SA"/>
             </w:rPr>
           </w:pPr>
-          <w:hyperlink w:anchor="_Toc371775246" w:history="1">
+          <w:hyperlink w:anchor="_Toc371780714" w:history="1">
             <w:r>
               <w:rPr>
                 <w:rStyle w:val="Hyperlink"/>
@@ -3055,189 +3055,7 @@
                 <w:noProof/>
                 <w:webHidden/>
               </w:rPr>
-              <w:instrText xml:space="preserve"> PAGEREF _Toc371775246 \h </w:instrText>
-            </w:r>
-            <w:r>
-              <w:rPr>
-                <w:noProof/>
-                <w:webHidden/>
-              </w:rPr>
-            </w:r>
-            <w:r>
-              <w:rPr>
-                <w:noProof/>
-                <w:webHidden/>
-              </w:rPr>
-              <w:fldChar w:fldCharType="separate"/>
-            </w:r>
-            <w:r>
-              <w:rPr>
-                <w:noProof/>
-                <w:webHidden/>
-              </w:rPr>
-              <w:t>7</w:t>
-            </w:r>
-            <w:r>
-              <w:rPr>
-                <w:noProof/>
-                <w:webHidden/>
-              </w:rPr>
-              <w:fldChar w:fldCharType="end"/>
-            </w:r>
-          </w:hyperlink>
-        </w:p>
-        <w:p>
-          <w:pPr>
-            <w:pStyle w:val="TOC1"/>
-            <w:tabs>
-              <w:tab w:val="left" w:pos="475"/>
-            </w:tabs>
-            <w:rPr>
-              <w:rFonts w:asciiTheme="minorHAnsi" w:eastAsiaTheme="minorEastAsia" w:hAnsiTheme="minorHAnsi" w:cstheme="minorBidi"/>
-              <w:noProof/>
-              <w:kern w:val="0"/>
-              <w:sz w:val="22"/>
-              <w:szCs w:val="22"/>
-              <w:lang w:eastAsia="en-US" w:bidi="ar-SA"/>
-            </w:rPr>
-          </w:pPr>
-          <w:hyperlink w:anchor="_Toc371775247" w:history="1">
-            <w:r>
-              <w:rPr>
-                <w:rStyle w:val="Hyperlink"/>
-                <w:noProof/>
-              </w:rPr>
-              <w:t>3.</w:t>
-            </w:r>
-            <w:r>
-              <w:rPr>
-                <w:rFonts w:asciiTheme="minorHAnsi" w:eastAsiaTheme="minorEastAsia" w:hAnsiTheme="minorHAnsi" w:cstheme="minorBidi"/>
-                <w:noProof/>
-                <w:kern w:val="0"/>
-                <w:sz w:val="22"/>
-                <w:szCs w:val="22"/>
-                <w:lang w:eastAsia="en-US" w:bidi="ar-SA"/>
-              </w:rPr>
-              <w:tab/>
-            </w:r>
-            <w:r>
-              <w:rPr>
-                <w:rStyle w:val="Hyperlink"/>
-                <w:noProof/>
-              </w:rPr>
-              <w:t>Separation and Stabilization Requirements</w:t>
-            </w:r>
-            <w:r>
-              <w:rPr>
-                <w:noProof/>
-                <w:webHidden/>
-              </w:rPr>
-              <w:tab/>
-            </w:r>
-            <w:r>
-              <w:rPr>
-                <w:noProof/>
-                <w:webHidden/>
-              </w:rPr>
-              <w:fldChar w:fldCharType="begin"/>
-            </w:r>
-            <w:r>
-              <w:rPr>
-                <w:noProof/>
-                <w:webHidden/>
-              </w:rPr>
-              <w:instrText xml:space="preserve"> PAGEREF _Toc371775247 \h </w:instrText>
-            </w:r>
-            <w:r>
-              <w:rPr>
-                <w:noProof/>
-                <w:webHidden/>
-              </w:rPr>
-            </w:r>
-            <w:r>
-              <w:rPr>
-                <w:noProof/>
-                <w:webHidden/>
-              </w:rPr>
-              <w:fldChar w:fldCharType="separate"/>
-            </w:r>
-            <w:r>
-              <w:rPr>
-                <w:noProof/>
-                <w:webHidden/>
-              </w:rPr>
-              <w:t>8</w:t>
-            </w:r>
-            <w:r>
-              <w:rPr>
-                <w:noProof/>
-                <w:webHidden/>
-              </w:rPr>
-              <w:fldChar w:fldCharType="end"/>
-            </w:r>
-          </w:hyperlink>
-        </w:p>
-        <w:p>
-          <w:pPr>
-            <w:pStyle w:val="TOC1"/>
-            <w:tabs>
-              <w:tab w:val="left" w:pos="475"/>
-            </w:tabs>
-            <w:rPr>
-              <w:rFonts w:asciiTheme="minorHAnsi" w:eastAsiaTheme="minorEastAsia" w:hAnsiTheme="minorHAnsi" w:cstheme="minorBidi"/>
-              <w:noProof/>
-              <w:kern w:val="0"/>
-              <w:sz w:val="22"/>
-              <w:szCs w:val="22"/>
-              <w:lang w:eastAsia="en-US" w:bidi="ar-SA"/>
-            </w:rPr>
-          </w:pPr>
-          <w:hyperlink w:anchor="_Toc371775248" w:history="1">
-            <w:r>
-              <w:rPr>
-                <w:rStyle w:val="Hyperlink"/>
-                <w:noProof/>
-              </w:rPr>
-              <w:t>4.</w:t>
-            </w:r>
-            <w:r>
-              <w:rPr>
-                <w:rFonts w:asciiTheme="minorHAnsi" w:eastAsiaTheme="minorEastAsia" w:hAnsiTheme="minorHAnsi" w:cstheme="minorBidi"/>
-                <w:noProof/>
-                <w:kern w:val="0"/>
-                <w:sz w:val="22"/>
-                <w:szCs w:val="22"/>
-                <w:lang w:eastAsia="en-US" w:bidi="ar-SA"/>
-              </w:rPr>
-              <w:tab/>
-            </w:r>
-            <w:r>
-              <w:rPr>
-                <w:rStyle w:val="Hyperlink"/>
-                <w:noProof/>
-              </w:rPr>
-              <w:t>Stationkeeping Requirements</w:t>
-            </w:r>
-            <w:r>
-              <w:rPr>
-                <w:noProof/>
-                <w:webHidden/>
-              </w:rPr>
-              <w:tab/>
-            </w:r>
-            <w:r>
-              <w:rPr>
-                <w:noProof/>
-                <w:webHidden/>
-              </w:rPr>
-              <w:fldChar w:fldCharType="begin"/>
-            </w:r>
-            <w:r>
-              <w:rPr>
-                <w:noProof/>
-                <w:webHidden/>
-              </w:rPr>
-              <w:instrText xml:space="preserve"> PAGEREF _Toc371775248 \h </w:instrText>
+              <w:instrText xml:space="preserve"> PAGEREF _Toc371780714 \h </w:instrText>
             </w:r>
             <w:r>
               <w:rPr>
@@ -3283,13 +3101,13 @@
               <w:lang w:eastAsia="en-US" w:bidi="ar-SA"/>
             </w:rPr>
           </w:pPr>
-          <w:hyperlink w:anchor="_Toc371775249" w:history="1">
+          <w:hyperlink w:anchor="_Toc371780715" w:history="1">
             <w:r>
               <w:rPr>
                 <w:rStyle w:val="Hyperlink"/>
                 <w:noProof/>
               </w:rPr>
-              <w:t>5.</w:t>
+              <w:t>3.</w:t>
             </w:r>
             <w:r>
               <w:rPr>
@@ -3307,7 +3125,7 @@
                 <w:rStyle w:val="Hyperlink"/>
                 <w:noProof/>
               </w:rPr>
-              <w:t>“Escape” Requirements</w:t>
+              <w:t>Separation and Stabilization Requirements</w:t>
             </w:r>
             <w:r>
               <w:rPr>
@@ -3328,7 +3146,7 @@
                 <w:noProof/>
                 <w:webHidden/>
               </w:rPr>
-              <w:instrText xml:space="preserve"> PAGEREF _Toc371775249 \h </w:instrText>
+              <w:instrText xml:space="preserve"> PAGEREF _Toc371780715 \h </w:instrText>
             </w:r>
             <w:r>
               <w:rPr>
@@ -3374,7 +3192,189 @@
               <w:lang w:eastAsia="en-US" w:bidi="ar-SA"/>
             </w:rPr>
           </w:pPr>
-          <w:hyperlink w:anchor="_Toc371775250" w:history="1">
+          <w:hyperlink w:anchor="_Toc371780716" w:history="1">
+            <w:r>
+              <w:rPr>
+                <w:rStyle w:val="Hyperlink"/>
+                <w:noProof/>
+              </w:rPr>
+              <w:t>4.</w:t>
+            </w:r>
+            <w:r>
+              <w:rPr>
+                <w:rFonts w:asciiTheme="minorHAnsi" w:eastAsiaTheme="minorEastAsia" w:hAnsiTheme="minorHAnsi" w:cstheme="minorBidi"/>
+                <w:noProof/>
+                <w:kern w:val="0"/>
+                <w:sz w:val="22"/>
+                <w:szCs w:val="22"/>
+                <w:lang w:eastAsia="en-US" w:bidi="ar-SA"/>
+              </w:rPr>
+              <w:tab/>
+            </w:r>
+            <w:r>
+              <w:rPr>
+                <w:rStyle w:val="Hyperlink"/>
+                <w:noProof/>
+              </w:rPr>
+              <w:t>Stationkeeping Requirements</w:t>
+            </w:r>
+            <w:r>
+              <w:rPr>
+                <w:noProof/>
+                <w:webHidden/>
+              </w:rPr>
+              <w:tab/>
+            </w:r>
+            <w:r>
+              <w:rPr>
+                <w:noProof/>
+                <w:webHidden/>
+              </w:rPr>
+              <w:fldChar w:fldCharType="begin"/>
+            </w:r>
+            <w:r>
+              <w:rPr>
+                <w:noProof/>
+                <w:webHidden/>
+              </w:rPr>
+              <w:instrText xml:space="preserve"> PAGEREF _Toc371780716 \h </w:instrText>
+            </w:r>
+            <w:r>
+              <w:rPr>
+                <w:noProof/>
+                <w:webHidden/>
+              </w:rPr>
+            </w:r>
+            <w:r>
+              <w:rPr>
+                <w:noProof/>
+                <w:webHidden/>
+              </w:rPr>
+              <w:fldChar w:fldCharType="separate"/>
+            </w:r>
+            <w:r>
+              <w:rPr>
+                <w:noProof/>
+                <w:webHidden/>
+              </w:rPr>
+              <w:t>11</w:t>
+            </w:r>
+            <w:r>
+              <w:rPr>
+                <w:noProof/>
+                <w:webHidden/>
+              </w:rPr>
+              <w:fldChar w:fldCharType="end"/>
+            </w:r>
+          </w:hyperlink>
+        </w:p>
+        <w:p>
+          <w:pPr>
+            <w:pStyle w:val="TOC1"/>
+            <w:tabs>
+              <w:tab w:val="left" w:pos="475"/>
+            </w:tabs>
+            <w:rPr>
+              <w:rFonts w:asciiTheme="minorHAnsi" w:eastAsiaTheme="minorEastAsia" w:hAnsiTheme="minorHAnsi" w:cstheme="minorBidi"/>
+              <w:noProof/>
+              <w:kern w:val="0"/>
+              <w:sz w:val="22"/>
+              <w:szCs w:val="22"/>
+              <w:lang w:eastAsia="en-US" w:bidi="ar-SA"/>
+            </w:rPr>
+          </w:pPr>
+          <w:hyperlink w:anchor="_Toc371780717" w:history="1">
+            <w:r>
+              <w:rPr>
+                <w:rStyle w:val="Hyperlink"/>
+                <w:noProof/>
+              </w:rPr>
+              <w:t>5.</w:t>
+            </w:r>
+            <w:r>
+              <w:rPr>
+                <w:rFonts w:asciiTheme="minorHAnsi" w:eastAsiaTheme="minorEastAsia" w:hAnsiTheme="minorHAnsi" w:cstheme="minorBidi"/>
+                <w:noProof/>
+                <w:kern w:val="0"/>
+                <w:sz w:val="22"/>
+                <w:szCs w:val="22"/>
+                <w:lang w:eastAsia="en-US" w:bidi="ar-SA"/>
+              </w:rPr>
+              <w:tab/>
+            </w:r>
+            <w:r>
+              <w:rPr>
+                <w:rStyle w:val="Hyperlink"/>
+                <w:noProof/>
+              </w:rPr>
+              <w:t>“Escape” Requirements</w:t>
+            </w:r>
+            <w:r>
+              <w:rPr>
+                <w:noProof/>
+                <w:webHidden/>
+              </w:rPr>
+              <w:tab/>
+            </w:r>
+            <w:r>
+              <w:rPr>
+                <w:noProof/>
+                <w:webHidden/>
+              </w:rPr>
+              <w:fldChar w:fldCharType="begin"/>
+            </w:r>
+            <w:r>
+              <w:rPr>
+                <w:noProof/>
+                <w:webHidden/>
+              </w:rPr>
+              <w:instrText xml:space="preserve"> PAGEREF _Toc371780717 \h </w:instrText>
+            </w:r>
+            <w:r>
+              <w:rPr>
+                <w:noProof/>
+                <w:webHidden/>
+              </w:rPr>
+            </w:r>
+            <w:r>
+              <w:rPr>
+                <w:noProof/>
+                <w:webHidden/>
+              </w:rPr>
+              <w:fldChar w:fldCharType="separate"/>
+            </w:r>
+            <w:r>
+              <w:rPr>
+                <w:noProof/>
+                <w:webHidden/>
+              </w:rPr>
+              <w:t>12</w:t>
+            </w:r>
+            <w:r>
+              <w:rPr>
+                <w:noProof/>
+                <w:webHidden/>
+              </w:rPr>
+              <w:fldChar w:fldCharType="end"/>
+            </w:r>
+          </w:hyperlink>
+        </w:p>
+        <w:p>
+          <w:pPr>
+            <w:pStyle w:val="TOC1"/>
+            <w:tabs>
+              <w:tab w:val="left" w:pos="475"/>
+            </w:tabs>
+            <w:rPr>
+              <w:rFonts w:asciiTheme="minorHAnsi" w:eastAsiaTheme="minorEastAsia" w:hAnsiTheme="minorHAnsi" w:cstheme="minorBidi"/>
+              <w:noProof/>
+              <w:kern w:val="0"/>
+              <w:sz w:val="22"/>
+              <w:szCs w:val="22"/>
+              <w:lang w:eastAsia="en-US" w:bidi="ar-SA"/>
+            </w:rPr>
+          </w:pPr>
+          <w:hyperlink w:anchor="_Toc371780718" w:history="1">
             <w:r>
               <w:rPr>
                 <w:rStyle w:val="Hyperlink"/>
@@ -3419,7 +3419,7 @@
                 <w:noProof/>
                 <w:webHidden/>
               </w:rPr>
-              <w:instrText xml:space="preserve"> PAGEREF _Toc371775250 \h </w:instrText>
+              <w:instrText xml:space="preserve"> PAGEREF _Toc371780718 \h </w:instrText>
             </w:r>
             <w:r>
               <w:rPr>
@@ -3439,7 +3439,7 @@
                 <w:noProof/>
                 <w:webHidden/>
               </w:rPr>
-              <w:t>11</w:t>
+              <w:t>13</w:t>
             </w:r>
             <w:r>
               <w:rPr>
@@ -3736,7 +3736,7 @@
       <w:pPr>
         <w:pStyle w:val="Heading1"/>
       </w:pPr>
-      <w:bookmarkStart w:id="4" w:name="_Toc371775244"/>
+      <w:bookmarkStart w:id="4" w:name="_Toc371780712"/>
       <w:r>
         <w:t>REQUIREMENT STAGES</w:t>
       </w:r>
@@ -3752,7 +3752,7 @@
         </w:numPr>
         <w:ind w:left="360"/>
       </w:pPr>
-      <w:bookmarkStart w:id="5" w:name="_Toc371775245"/>
+      <w:bookmarkStart w:id="5" w:name="_Toc371780713"/>
       <w:r>
         <w:t>Pre-Launch Requirements</w:t>
       </w:r>
@@ -4455,6 +4455,357 @@
           <w:lang w:eastAsia="en-US" w:bidi="ar-SA"/>
         </w:rPr>
       </w:pPr>
+      <w:r>
+        <w:rPr>
+          <w:b/>
+          <w:lang w:eastAsia="en-US" w:bidi="ar-SA"/>
+        </w:rPr>
+        <w:lastRenderedPageBreak/>
+        <w:t>Static Thrust Testing Shall be Performed with the Flight Version of All Pressure Vessels at a Pressure No Greater than 1x10</w:t>
+      </w:r>
+      <w:r>
+        <w:rPr>
+          <w:b/>
+          <w:vertAlign w:val="superscript"/>
+          <w:lang w:eastAsia="en-US" w:bidi="ar-SA"/>
+        </w:rPr>
+        <w:t>-4</w:t>
+      </w:r>
+      <w:r>
+        <w:rPr>
+          <w:b/>
+          <w:lang w:eastAsia="en-US" w:bidi="ar-SA"/>
+        </w:rPr>
+        <w:t xml:space="preserve"> </w:t>
+      </w:r>
+      <w:proofErr w:type="spellStart"/>
+      <w:r>
+        <w:rPr>
+          <w:b/>
+          <w:lang w:eastAsia="en-US" w:bidi="ar-SA"/>
+        </w:rPr>
+        <w:t>Torr</w:t>
+      </w:r>
+      <w:proofErr w:type="spellEnd"/>
+      <w:r>
+        <w:rPr>
+          <w:b/>
+          <w:lang w:eastAsia="en-US" w:bidi="ar-SA"/>
+        </w:rPr>
+        <w:t xml:space="preserve"> Prior to CubeSat Integration</w:t>
+      </w:r>
+    </w:p>
+    <w:p>
+      <w:pPr>
+        <w:pStyle w:val="BodyText"/>
+        <w:tabs>
+          <w:tab w:val="left" w:pos="720"/>
+          <w:tab w:val="left" w:pos="810"/>
+        </w:tabs>
+        <w:ind w:left="2246"/>
+        <w:rPr>
+          <w:lang w:eastAsia="en-US" w:bidi="ar-SA"/>
+        </w:rPr>
+      </w:pPr>
+    </w:p>
+    <w:p>
+      <w:pPr>
+        <w:pStyle w:val="BodyText"/>
+        <w:numPr>
+          <w:ilvl w:val="0"/>
+          <w:numId w:val="11"/>
+        </w:numPr>
+        <w:tabs>
+          <w:tab w:val="left" w:pos="720"/>
+          <w:tab w:val="left" w:pos="810"/>
+        </w:tabs>
+        <w:ind w:left="2246" w:hanging="1886"/>
+        <w:rPr>
+          <w:lang w:eastAsia="en-US" w:bidi="ar-SA"/>
+        </w:rPr>
+      </w:pPr>
+      <w:r>
+        <w:rPr>
+          <w:b/>
+          <w:lang w:eastAsia="en-US" w:bidi="ar-SA"/>
+        </w:rPr>
+        <w:t xml:space="preserve">All Pressure Vessels Must Pass Thermal Cycle Testing between Temperatures of -30 </w:t>
+      </w:r>
+      <w:r>
+        <w:rPr>
+          <w:rFonts w:ascii="Calibri" w:hAnsi="Calibri"/>
+          <w:b/>
+          <w:lang w:eastAsia="en-US" w:bidi="ar-SA"/>
+        </w:rPr>
+        <w:t>⁰</w:t>
+      </w:r>
+      <w:r>
+        <w:rPr>
+          <w:b/>
+          <w:lang w:eastAsia="en-US" w:bidi="ar-SA"/>
+        </w:rPr>
+        <w:t xml:space="preserve">C and 70 </w:t>
+      </w:r>
+      <w:r>
+        <w:rPr>
+          <w:rFonts w:ascii="Calibri" w:hAnsi="Calibri"/>
+          <w:b/>
+          <w:lang w:eastAsia="en-US" w:bidi="ar-SA"/>
+        </w:rPr>
+        <w:t>⁰</w:t>
+      </w:r>
+      <w:r>
+        <w:rPr>
+          <w:b/>
+          <w:lang w:eastAsia="en-US" w:bidi="ar-SA"/>
+        </w:rPr>
+        <w:t>C for at Least Two Cycles or for 10 Hours</w:t>
+      </w:r>
+    </w:p>
+    <w:p>
+      <w:pPr>
+        <w:pStyle w:val="ListParagraph"/>
+      </w:pPr>
+    </w:p>
+    <w:p>
+      <w:pPr>
+        <w:pStyle w:val="BodyText"/>
+        <w:numPr>
+          <w:ilvl w:val="0"/>
+          <w:numId w:val="11"/>
+        </w:numPr>
+        <w:tabs>
+          <w:tab w:val="left" w:pos="720"/>
+          <w:tab w:val="left" w:pos="810"/>
+        </w:tabs>
+        <w:ind w:left="2246" w:hanging="1886"/>
+        <w:rPr>
+          <w:lang w:eastAsia="en-US" w:bidi="ar-SA"/>
+        </w:rPr>
+      </w:pPr>
+      <w:r>
+        <w:rPr>
+          <w:b/>
+          <w:lang w:eastAsia="en-US" w:bidi="ar-SA"/>
+        </w:rPr>
+        <w:t>Low Friction, 2-D Dynamic Thrust Testing Shall be Conducted with All Pressure Vessels</w:t>
+      </w:r>
+    </w:p>
+    <w:p>
+      <w:pPr>
+        <w:pStyle w:val="ListParagraph"/>
+      </w:pPr>
+    </w:p>
+    <w:p>
+      <w:pPr>
+        <w:pStyle w:val="BodyText"/>
+        <w:numPr>
+          <w:ilvl w:val="0"/>
+          <w:numId w:val="12"/>
+        </w:numPr>
+        <w:tabs>
+          <w:tab w:val="left" w:pos="720"/>
+          <w:tab w:val="left" w:pos="810"/>
+        </w:tabs>
+        <w:ind w:left="2246" w:hanging="1886"/>
+        <w:rPr>
+          <w:lang w:eastAsia="en-US" w:bidi="ar-SA"/>
+        </w:rPr>
+      </w:pPr>
+      <w:r>
+        <w:rPr>
+          <w:b/>
+          <w:lang w:eastAsia="en-US" w:bidi="ar-SA"/>
+        </w:rPr>
+        <w:t>The CubeSat System Must Survive Random Vibration Testing Relative to the NASA GEVS Qualification Profile</w:t>
+      </w:r>
+    </w:p>
+    <w:p>
+      <w:pPr>
+        <w:pStyle w:val="BodyText"/>
+        <w:tabs>
+          <w:tab w:val="left" w:pos="720"/>
+          <w:tab w:val="left" w:pos="810"/>
+        </w:tabs>
+        <w:ind w:left="2246"/>
+        <w:rPr>
+          <w:lang w:eastAsia="en-US" w:bidi="ar-SA"/>
+        </w:rPr>
+      </w:pPr>
+    </w:p>
+    <w:p>
+      <w:pPr>
+        <w:pStyle w:val="BodyText"/>
+        <w:numPr>
+          <w:ilvl w:val="0"/>
+          <w:numId w:val="12"/>
+        </w:numPr>
+        <w:tabs>
+          <w:tab w:val="left" w:pos="720"/>
+          <w:tab w:val="left" w:pos="810"/>
+        </w:tabs>
+        <w:ind w:left="2246" w:hanging="1886"/>
+        <w:rPr>
+          <w:lang w:eastAsia="en-US" w:bidi="ar-SA"/>
+        </w:rPr>
+      </w:pPr>
+      <w:r>
+        <w:rPr>
+          <w:b/>
+          <w:lang w:eastAsia="en-US" w:bidi="ar-SA"/>
+        </w:rPr>
+        <w:t xml:space="preserve">The CubeSat System Shall be Subjected to a Temperature of 60 </w:t>
+      </w:r>
+      <w:r>
+        <w:rPr>
+          <w:rFonts w:ascii="Calibri" w:hAnsi="Calibri"/>
+          <w:b/>
+          <w:lang w:eastAsia="en-US" w:bidi="ar-SA"/>
+        </w:rPr>
+        <w:t>⁰</w:t>
+      </w:r>
+      <w:r>
+        <w:rPr>
+          <w:b/>
+          <w:lang w:eastAsia="en-US" w:bidi="ar-SA"/>
+        </w:rPr>
+        <w:t>C at a Pressure No Greater than 1x10</w:t>
+      </w:r>
+      <w:r>
+        <w:rPr>
+          <w:b/>
+          <w:vertAlign w:val="superscript"/>
+          <w:lang w:eastAsia="en-US" w:bidi="ar-SA"/>
+        </w:rPr>
+        <w:t>-4</w:t>
+      </w:r>
+      <w:r>
+        <w:rPr>
+          <w:b/>
+          <w:lang w:eastAsia="en-US" w:bidi="ar-SA"/>
+        </w:rPr>
+        <w:t xml:space="preserve"> </w:t>
+      </w:r>
+      <w:proofErr w:type="spellStart"/>
+      <w:r>
+        <w:rPr>
+          <w:b/>
+          <w:lang w:eastAsia="en-US" w:bidi="ar-SA"/>
+        </w:rPr>
+        <w:t>Torr</w:t>
+      </w:r>
+      <w:proofErr w:type="spellEnd"/>
+      <w:r>
+        <w:rPr>
+          <w:b/>
+          <w:lang w:eastAsia="en-US" w:bidi="ar-SA"/>
+        </w:rPr>
+        <w:t xml:space="preserve"> for a Minimum of 6 Hours</w:t>
+      </w:r>
+    </w:p>
+    <w:p>
+      <w:pPr>
+        <w:pStyle w:val="ListParagraph"/>
+      </w:pPr>
+    </w:p>
+    <w:p>
+      <w:pPr>
+        <w:pStyle w:val="BodyText"/>
+        <w:numPr>
+          <w:ilvl w:val="0"/>
+          <w:numId w:val="12"/>
+        </w:numPr>
+        <w:tabs>
+          <w:tab w:val="left" w:pos="720"/>
+          <w:tab w:val="left" w:pos="810"/>
+        </w:tabs>
+        <w:ind w:left="2246" w:hanging="1886"/>
+        <w:rPr>
+          <w:lang w:eastAsia="en-US" w:bidi="ar-SA"/>
+        </w:rPr>
+      </w:pPr>
+      <w:r>
+        <w:rPr>
+          <w:b/>
+          <w:lang w:eastAsia="en-US" w:bidi="ar-SA"/>
+        </w:rPr>
+        <w:t>The CubeSat System Shall be Able to Execute All Commands Associated with its Operation over RF</w:t>
+      </w:r>
+    </w:p>
+    <w:p>
+      <w:pPr>
+        <w:pStyle w:val="ListParagraph"/>
+      </w:pPr>
+    </w:p>
+    <w:p>
+      <w:pPr>
+        <w:pStyle w:val="BodyText"/>
+        <w:numPr>
+          <w:ilvl w:val="0"/>
+          <w:numId w:val="12"/>
+        </w:numPr>
+        <w:tabs>
+          <w:tab w:val="left" w:pos="720"/>
+          <w:tab w:val="left" w:pos="810"/>
+        </w:tabs>
+        <w:ind w:left="2246" w:hanging="1886"/>
+        <w:rPr>
+          <w:lang w:eastAsia="en-US" w:bidi="ar-SA"/>
+        </w:rPr>
+      </w:pPr>
+      <w:r>
+        <w:rPr>
+          <w:b/>
+          <w:lang w:eastAsia="en-US" w:bidi="ar-SA"/>
+        </w:rPr>
+        <w:t>The CubeSat System Shall be Able to Close a Link with the SSRL Ground Station from a Distance of at least 200 meters</w:t>
+      </w:r>
+    </w:p>
+    <w:p>
+      <w:pPr>
+        <w:pStyle w:val="ListParagraph"/>
+      </w:pPr>
+    </w:p>
+    <w:p>
+      <w:pPr>
+        <w:pStyle w:val="BodyText"/>
+        <w:numPr>
+          <w:ilvl w:val="0"/>
+          <w:numId w:val="12"/>
+        </w:numPr>
+        <w:tabs>
+          <w:tab w:val="left" w:pos="720"/>
+          <w:tab w:val="left" w:pos="810"/>
+        </w:tabs>
+        <w:ind w:left="2246" w:hanging="1886"/>
+        <w:rPr>
+          <w:lang w:eastAsia="en-US" w:bidi="ar-SA"/>
+        </w:rPr>
+      </w:pPr>
+      <w:r>
+        <w:rPr>
+          <w:b/>
+          <w:lang w:eastAsia="en-US" w:bidi="ar-SA"/>
+        </w:rPr>
+        <w:t>The CubeSat System Shall be able to Document the Functionality of Each of its Subsystems through the Running of a Full-Functional Test</w:t>
+      </w:r>
+    </w:p>
+    <w:p>
+      <w:pPr>
+        <w:pStyle w:val="ListParagraph"/>
+      </w:pPr>
+    </w:p>
+    <w:p>
+      <w:pPr>
+        <w:pStyle w:val="BodyText"/>
+        <w:tabs>
+          <w:tab w:val="left" w:pos="720"/>
+          <w:tab w:val="left" w:pos="810"/>
+        </w:tabs>
+        <w:rPr>
+          <w:lang w:eastAsia="en-US" w:bidi="ar-SA"/>
+        </w:rPr>
+      </w:pPr>
     </w:p>
     <w:p>
       <w:pPr>
@@ -4509,7 +4860,7 @@
         </w:numPr>
         <w:ind w:left="360"/>
       </w:pPr>
-      <w:bookmarkStart w:id="6" w:name="_Toc371775246"/>
+      <w:bookmarkStart w:id="6" w:name="_Toc371780714"/>
       <w:r>
         <w:lastRenderedPageBreak/>
         <w:t>Post-Launch Ejection Requirements</w:t>
@@ -4536,7 +4887,7 @@
         </w:numPr>
         <w:ind w:left="360"/>
       </w:pPr>
-      <w:bookmarkStart w:id="7" w:name="_Toc371775247"/>
+      <w:bookmarkStart w:id="7" w:name="_Toc371780715"/>
       <w:r>
         <w:lastRenderedPageBreak/>
         <w:t>Separation and Stabilization Requirements</w:t>
@@ -4563,7 +4914,7 @@
         </w:numPr>
         <w:ind w:left="360"/>
       </w:pPr>
-      <w:bookmarkStart w:id="8" w:name="_Toc371775248"/>
+      <w:bookmarkStart w:id="8" w:name="_Toc371780716"/>
       <w:r>
         <w:lastRenderedPageBreak/>
         <w:t>Stationkeeping Requirements</w:t>
@@ -4590,7 +4941,7 @@
         </w:numPr>
         <w:ind w:left="360"/>
       </w:pPr>
-      <w:bookmarkStart w:id="9" w:name="_Toc371775249"/>
+      <w:bookmarkStart w:id="9" w:name="_Toc371780717"/>
       <w:r>
         <w:lastRenderedPageBreak/>
         <w:t>“Escape” Requirements</w:t>
@@ -4617,7 +4968,7 @@
         </w:numPr>
         <w:ind w:left="360"/>
       </w:pPr>
-      <w:bookmarkStart w:id="10" w:name="_Toc371775250"/>
+      <w:bookmarkStart w:id="10" w:name="_Toc371780718"/>
       <w:r>
         <w:lastRenderedPageBreak/>
         <w:t>Rendezvous Requirements</w:t>
@@ -7312,102 +7663,13 @@
     </w:lvl>
   </w:abstractNum>
   <w:abstractNum w:abstractNumId="25">
-    <w:nsid w:val="71297786"/>
+    <w:nsid w:val="6AC85AA7"/>
     <w:multiLevelType w:val="hybridMultilevel"/>
-    <w:tmpl w:val="941437CE"/>
-    <w:lvl w:ilvl="0" w:tplc="0409000F">
+    <w:tmpl w:val="124088AC"/>
+    <w:lvl w:ilvl="0" w:tplc="3808D30A">
       <w:start w:val="1"/>
       <w:numFmt w:val="decimal"/>
-      <w:lvlText w:val="%1."/>
-      <w:lvlJc w:val="left"/>
-      <w:pPr>
-        <w:ind w:left="720" w:hanging="360"/>
-      </w:pPr>
-      <w:rPr>
-        <w:rFonts w:hint="default"/>
-      </w:rPr>
-    </w:lvl>
-    <w:lvl w:ilvl="1" w:tplc="04090019" w:tentative="1">
-      <w:start w:val="1"/>
-      <w:numFmt w:val="lowerLetter"/>
-      <w:lvlText w:val="%2."/>
-      <w:lvlJc w:val="left"/>
-      <w:pPr>
-        <w:ind w:left="1440" w:hanging="360"/>
-      </w:pPr>
-    </w:lvl>
-    <w:lvl w:ilvl="2" w:tplc="0409001B" w:tentative="1">
-      <w:start w:val="1"/>
-      <w:numFmt w:val="lowerRoman"/>
-      <w:lvlText w:val="%3."/>
-      <w:lvlJc w:val="right"/>
-      <w:pPr>
-        <w:ind w:left="2160" w:hanging="180"/>
-      </w:pPr>
-    </w:lvl>
-    <w:lvl w:ilvl="3" w:tplc="0409000F" w:tentative="1">
-      <w:start w:val="1"/>
-      <w:numFmt w:val="decimal"/>
-      <w:lvlText w:val="%4."/>
-      <w:lvlJc w:val="left"/>
-      <w:pPr>
-        <w:ind w:left="2880" w:hanging="360"/>
-      </w:pPr>
-    </w:lvl>
-    <w:lvl w:ilvl="4" w:tplc="04090019" w:tentative="1">
-      <w:start w:val="1"/>
-      <w:numFmt w:val="lowerLetter"/>
-      <w:lvlText w:val="%5."/>
-      <w:lvlJc w:val="left"/>
-      <w:pPr>
-        <w:ind w:left="3600" w:hanging="360"/>
-      </w:pPr>
-    </w:lvl>
-    <w:lvl w:ilvl="5" w:tplc="0409001B" w:tentative="1">
-      <w:start w:val="1"/>
-      <w:numFmt w:val="lowerRoman"/>
-      <w:lvlText w:val="%6."/>
-      <w:lvlJc w:val="right"/>
-      <w:pPr>
-        <w:ind w:left="4320" w:hanging="180"/>
-      </w:pPr>
-    </w:lvl>
-    <w:lvl w:ilvl="6" w:tplc="0409000F" w:tentative="1">
-      <w:start w:val="1"/>
-      <w:numFmt w:val="decimal"/>
-      <w:lvlText w:val="%7."/>
-      <w:lvlJc w:val="left"/>
-      <w:pPr>
-        <w:ind w:left="5040" w:hanging="360"/>
-      </w:pPr>
-    </w:lvl>
-    <w:lvl w:ilvl="7" w:tplc="04090019" w:tentative="1">
-      <w:start w:val="1"/>
-      <w:numFmt w:val="lowerLetter"/>
-      <w:lvlText w:val="%8."/>
-      <w:lvlJc w:val="left"/>
-      <w:pPr>
-        <w:ind w:left="5760" w:hanging="360"/>
-      </w:pPr>
-    </w:lvl>
-    <w:lvl w:ilvl="8" w:tplc="0409001B" w:tentative="1">
-      <w:start w:val="1"/>
-      <w:numFmt w:val="lowerRoman"/>
-      <w:lvlText w:val="%9."/>
-      <w:lvlJc w:val="right"/>
-      <w:pPr>
-        <w:ind w:left="6480" w:hanging="180"/>
-      </w:pPr>
-    </w:lvl>
-  </w:abstractNum>
-  <w:abstractNum w:abstractNumId="26">
-    <w:nsid w:val="78134991"/>
-    <w:multiLevelType w:val="hybridMultilevel"/>
-    <w:tmpl w:val="F32A266A"/>
-    <w:lvl w:ilvl="0" w:tplc="DE586F1C">
-      <w:start w:val="2"/>
-      <w:numFmt w:val="decimal"/>
-      <w:lvlText w:val="RCL.PRP.RVM%1"/>
+      <w:lvlText w:val="RCL.TST.RVM%1"/>
       <w:lvlJc w:val="left"/>
       <w:pPr>
         <w:ind w:left="720" w:hanging="360"/>
@@ -7491,6 +7753,186 @@
       </w:pPr>
     </w:lvl>
   </w:abstractNum>
+  <w:abstractNum w:abstractNumId="26">
+    <w:nsid w:val="71297786"/>
+    <w:multiLevelType w:val="hybridMultilevel"/>
+    <w:tmpl w:val="941437CE"/>
+    <w:lvl w:ilvl="0" w:tplc="0409000F">
+      <w:start w:val="1"/>
+      <w:numFmt w:val="decimal"/>
+      <w:lvlText w:val="%1."/>
+      <w:lvlJc w:val="left"/>
+      <w:pPr>
+        <w:ind w:left="720" w:hanging="360"/>
+      </w:pPr>
+      <w:rPr>
+        <w:rFonts w:hint="default"/>
+      </w:rPr>
+    </w:lvl>
+    <w:lvl w:ilvl="1" w:tplc="04090019" w:tentative="1">
+      <w:start w:val="1"/>
+      <w:numFmt w:val="lowerLetter"/>
+      <w:lvlText w:val="%2."/>
+      <w:lvlJc w:val="left"/>
+      <w:pPr>
+        <w:ind w:left="1440" w:hanging="360"/>
+      </w:pPr>
+    </w:lvl>
+    <w:lvl w:ilvl="2" w:tplc="0409001B" w:tentative="1">
+      <w:start w:val="1"/>
+      <w:numFmt w:val="lowerRoman"/>
+      <w:lvlText w:val="%3."/>
+      <w:lvlJc w:val="right"/>
+      <w:pPr>
+        <w:ind w:left="2160" w:hanging="180"/>
+      </w:pPr>
+    </w:lvl>
+    <w:lvl w:ilvl="3" w:tplc="0409000F" w:tentative="1">
+      <w:start w:val="1"/>
+      <w:numFmt w:val="decimal"/>
+      <w:lvlText w:val="%4."/>
+      <w:lvlJc w:val="left"/>
+      <w:pPr>
+        <w:ind w:left="2880" w:hanging="360"/>
+      </w:pPr>
+    </w:lvl>
+    <w:lvl w:ilvl="4" w:tplc="04090019" w:tentative="1">
+      <w:start w:val="1"/>
+      <w:numFmt w:val="lowerLetter"/>
+      <w:lvlText w:val="%5."/>
+      <w:lvlJc w:val="left"/>
+      <w:pPr>
+        <w:ind w:left="3600" w:hanging="360"/>
+      </w:pPr>
+    </w:lvl>
+    <w:lvl w:ilvl="5" w:tplc="0409001B" w:tentative="1">
+      <w:start w:val="1"/>
+      <w:numFmt w:val="lowerRoman"/>
+      <w:lvlText w:val="%6."/>
+      <w:lvlJc w:val="right"/>
+      <w:pPr>
+        <w:ind w:left="4320" w:hanging="180"/>
+      </w:pPr>
+    </w:lvl>
+    <w:lvl w:ilvl="6" w:tplc="0409000F" w:tentative="1">
+      <w:start w:val="1"/>
+      <w:numFmt w:val="decimal"/>
+      <w:lvlText w:val="%7."/>
+      <w:lvlJc w:val="left"/>
+      <w:pPr>
+        <w:ind w:left="5040" w:hanging="360"/>
+      </w:pPr>
+    </w:lvl>
+    <w:lvl w:ilvl="7" w:tplc="04090019" w:tentative="1">
+      <w:start w:val="1"/>
+      <w:numFmt w:val="lowerLetter"/>
+      <w:lvlText w:val="%8."/>
+      <w:lvlJc w:val="left"/>
+      <w:pPr>
+        <w:ind w:left="5760" w:hanging="360"/>
+      </w:pPr>
+    </w:lvl>
+    <w:lvl w:ilvl="8" w:tplc="0409001B" w:tentative="1">
+      <w:start w:val="1"/>
+      <w:numFmt w:val="lowerRoman"/>
+      <w:lvlText w:val="%9."/>
+      <w:lvlJc w:val="right"/>
+      <w:pPr>
+        <w:ind w:left="6480" w:hanging="180"/>
+      </w:pPr>
+    </w:lvl>
+  </w:abstractNum>
+  <w:abstractNum w:abstractNumId="27">
+    <w:nsid w:val="78134991"/>
+    <w:multiLevelType w:val="hybridMultilevel"/>
+    <w:tmpl w:val="F32A266A"/>
+    <w:lvl w:ilvl="0" w:tplc="DE586F1C">
+      <w:start w:val="2"/>
+      <w:numFmt w:val="decimal"/>
+      <w:lvlText w:val="RCL.PRP.RVM%1"/>
+      <w:lvlJc w:val="left"/>
+      <w:pPr>
+        <w:ind w:left="720" w:hanging="360"/>
+      </w:pPr>
+      <w:rPr>
+        <w:rFonts w:hint="default"/>
+        <w:b/>
+        <w:i/>
+      </w:rPr>
+    </w:lvl>
+    <w:lvl w:ilvl="1" w:tplc="04090019" w:tentative="1">
+      <w:start w:val="1"/>
+      <w:numFmt w:val="lowerLetter"/>
+      <w:lvlText w:val="%2."/>
+      <w:lvlJc w:val="left"/>
+      <w:pPr>
+        <w:ind w:left="1440" w:hanging="360"/>
+      </w:pPr>
+    </w:lvl>
+    <w:lvl w:ilvl="2" w:tplc="0409001B" w:tentative="1">
+      <w:start w:val="1"/>
+      <w:numFmt w:val="lowerRoman"/>
+      <w:lvlText w:val="%3."/>
+      <w:lvlJc w:val="right"/>
+      <w:pPr>
+        <w:ind w:left="2160" w:hanging="180"/>
+      </w:pPr>
+    </w:lvl>
+    <w:lvl w:ilvl="3" w:tplc="0409000F" w:tentative="1">
+      <w:start w:val="1"/>
+      <w:numFmt w:val="decimal"/>
+      <w:lvlText w:val="%4."/>
+      <w:lvlJc w:val="left"/>
+      <w:pPr>
+        <w:ind w:left="2880" w:hanging="360"/>
+      </w:pPr>
+    </w:lvl>
+    <w:lvl w:ilvl="4" w:tplc="04090019" w:tentative="1">
+      <w:start w:val="1"/>
+      <w:numFmt w:val="lowerLetter"/>
+      <w:lvlText w:val="%5."/>
+      <w:lvlJc w:val="left"/>
+      <w:pPr>
+        <w:ind w:left="3600" w:hanging="360"/>
+      </w:pPr>
+    </w:lvl>
+    <w:lvl w:ilvl="5" w:tplc="0409001B" w:tentative="1">
+      <w:start w:val="1"/>
+      <w:numFmt w:val="lowerRoman"/>
+      <w:lvlText w:val="%6."/>
+      <w:lvlJc w:val="right"/>
+      <w:pPr>
+        <w:ind w:left="4320" w:hanging="180"/>
+      </w:pPr>
+    </w:lvl>
+    <w:lvl w:ilvl="6" w:tplc="0409000F" w:tentative="1">
+      <w:start w:val="1"/>
+      <w:numFmt w:val="decimal"/>
+      <w:lvlText w:val="%7."/>
+      <w:lvlJc w:val="left"/>
+      <w:pPr>
+        <w:ind w:left="5040" w:hanging="360"/>
+      </w:pPr>
+    </w:lvl>
+    <w:lvl w:ilvl="7" w:tplc="04090019" w:tentative="1">
+      <w:start w:val="1"/>
+      <w:numFmt w:val="lowerLetter"/>
+      <w:lvlText w:val="%8."/>
+      <w:lvlJc w:val="left"/>
+      <w:pPr>
+        <w:ind w:left="5760" w:hanging="360"/>
+      </w:pPr>
+    </w:lvl>
+    <w:lvl w:ilvl="8" w:tplc="0409001B" w:tentative="1">
+      <w:start w:val="1"/>
+      <w:numFmt w:val="lowerRoman"/>
+      <w:lvlText w:val="%9."/>
+      <w:lvlJc w:val="right"/>
+      <w:pPr>
+        <w:ind w:left="6480" w:hanging="180"/>
+      </w:pPr>
+    </w:lvl>
+  </w:abstractNum>
   <w:num w:numId="1">
     <w:abstractNumId w:val="18"/>
   </w:num>
@@ -7498,7 +7940,7 @@
     <w:abstractNumId w:val="24"/>
   </w:num>
   <w:num w:numId="3">
-    <w:abstractNumId w:val="25"/>
+    <w:abstractNumId w:val="26"/>
   </w:num>
   <w:num w:numId="4">
     <w:abstractNumId w:val="12"/>
@@ -7522,9 +7964,12 @@
     <w:abstractNumId w:val="13"/>
   </w:num>
   <w:num w:numId="11">
-    <w:abstractNumId w:val="26"/>
+    <w:abstractNumId w:val="27"/>
   </w:num>
-  <w:numIdMacAtCleanup w:val="11"/>
+  <w:num w:numId="12">
+    <w:abstractNumId w:val="25"/>
+  </w:num>
+  <w:numIdMacAtCleanup w:val="12"/>
 </w:numbering>
 </file>
 
@@ -34428,7 +34873,7 @@
 </file>
 
 <file path=customXml/itemProps1.xml><?xml version="1.0" encoding="utf-8"?>
-<ds:datastoreItem xmlns:ds="http://schemas.openxmlformats.org/officeDocument/2006/customXml" ds:itemID="{7410AB09-CB04-4361-BB09-D4239BC901B1}">
+<ds:datastoreItem xmlns:ds="http://schemas.openxmlformats.org/officeDocument/2006/customXml" ds:itemID="{90BCBB50-2C86-498C-84AD-BE3E54E4BAF2}">
   <ds:schemaRefs>
     <ds:schemaRef ds:uri="http://schemas.openxmlformats.org/officeDocument/2006/bibliography"/>
   </ds:schemaRefs>

</xml_diff>

<commit_message>
Finished Stage 2 Headings
</commit_message>
<xml_diff>
--- a/CMQA/Requirements Verification Matrix/RCL-O-CMQA3 Requirements Verification Document.docx
+++ b/CMQA/Requirements Verification Matrix/RCL-O-CMQA3 Requirements Verification Document.docx
@@ -4868,13 +4868,172 @@
       <w:bookmarkEnd w:id="6"/>
     </w:p>
     <w:p/>
+    <w:p/>
+    <w:p>
+      <w:pPr>
+        <w:pStyle w:val="ListParagraph"/>
+        <w:numPr>
+          <w:ilvl w:val="0"/>
+          <w:numId w:val="13"/>
+        </w:numPr>
+        <w:spacing w:after="120"/>
+        <w:ind w:left="2246" w:hanging="1886"/>
+        <w:rPr>
+          <w:sz w:val="24"/>
+          <w:szCs w:val="24"/>
+        </w:rPr>
+      </w:pPr>
+      <w:r>
+        <w:rPr>
+          <w:rFonts w:ascii="Times New Roman" w:hAnsi="Times New Roman" w:cs="Times New Roman"/>
+          <w:b/>
+          <w:sz w:val="24"/>
+          <w:szCs w:val="24"/>
+        </w:rPr>
+        <w:t xml:space="preserve">The CubeSat System Shall not </w:t>
+      </w:r>
+      <w:r>
+        <w:rPr>
+          <w:rFonts w:ascii="Times New Roman" w:hAnsi="Times New Roman" w:cs="Times New Roman"/>
+          <w:b/>
+          <w:sz w:val="24"/>
+          <w:szCs w:val="24"/>
+        </w:rPr>
+        <w:t>Broadcast in RF Until Ejection +45 Minutes</w:t>
+      </w:r>
+    </w:p>
+    <w:p>
+      <w:pPr>
+        <w:pStyle w:val="ListParagraph"/>
+        <w:spacing w:after="120"/>
+        <w:ind w:left="2246"/>
+        <w:rPr>
+          <w:sz w:val="24"/>
+          <w:szCs w:val="24"/>
+        </w:rPr>
+      </w:pPr>
+    </w:p>
+    <w:p>
+      <w:pPr>
+        <w:pStyle w:val="ListParagraph"/>
+        <w:numPr>
+          <w:ilvl w:val="0"/>
+          <w:numId w:val="13"/>
+        </w:numPr>
+        <w:spacing w:after="120"/>
+        <w:ind w:left="2246" w:hanging="1886"/>
+        <w:rPr>
+          <w:sz w:val="24"/>
+          <w:szCs w:val="24"/>
+        </w:rPr>
+      </w:pPr>
+      <w:r>
+        <w:rPr>
+          <w:rFonts w:ascii="Times New Roman" w:hAnsi="Times New Roman" w:cs="Times New Roman"/>
+          <w:b/>
+          <w:sz w:val="24"/>
+          <w:szCs w:val="24"/>
+        </w:rPr>
+        <w:t>The CubeSat System Shall not Release Deployables Until Ejection +45 Minutes</w:t>
+      </w:r>
+    </w:p>
+    <w:p>
+      <w:pPr>
+        <w:pStyle w:val="ListParagraph"/>
+        <w:spacing w:after="120"/>
+        <w:rPr>
+          <w:sz w:val="24"/>
+          <w:szCs w:val="24"/>
+        </w:rPr>
+      </w:pPr>
+    </w:p>
+    <w:p>
+      <w:pPr>
+        <w:pStyle w:val="ListParagraph"/>
+        <w:numPr>
+          <w:ilvl w:val="0"/>
+          <w:numId w:val="13"/>
+        </w:numPr>
+        <w:spacing w:after="120"/>
+        <w:ind w:left="2246" w:hanging="1886"/>
+        <w:rPr>
+          <w:sz w:val="24"/>
+          <w:szCs w:val="24"/>
+        </w:rPr>
+      </w:pPr>
+      <w:r>
+        <w:rPr>
+          <w:rFonts w:ascii="Times New Roman" w:hAnsi="Times New Roman" w:cs="Times New Roman"/>
+          <w:b/>
+          <w:sz w:val="24"/>
+          <w:szCs w:val="24"/>
+        </w:rPr>
+        <w:t>The CubeSat System Shall Establish Communication Between Itself and the SSRL Ground Station</w:t>
+      </w:r>
+    </w:p>
+    <w:p>
+      <w:pPr>
+        <w:pStyle w:val="ListParagraph"/>
+        <w:spacing w:after="120"/>
+        <w:rPr>
+          <w:sz w:val="24"/>
+          <w:szCs w:val="24"/>
+        </w:rPr>
+      </w:pPr>
+    </w:p>
+    <w:p>
+      <w:pPr>
+        <w:pStyle w:val="ListParagraph"/>
+        <w:numPr>
+          <w:ilvl w:val="0"/>
+          <w:numId w:val="13"/>
+        </w:numPr>
+        <w:spacing w:after="120"/>
+        <w:ind w:left="2246" w:hanging="1886"/>
+        <w:rPr>
+          <w:rFonts w:ascii="Times New Roman" w:hAnsi="Times New Roman" w:cs="Times New Roman"/>
+          <w:sz w:val="24"/>
+          <w:szCs w:val="24"/>
+        </w:rPr>
+      </w:pPr>
+      <w:r>
+        <w:rPr>
+          <w:rFonts w:ascii="Times New Roman" w:hAnsi="Times New Roman" w:cs="Times New Roman"/>
+          <w:b/>
+          <w:sz w:val="24"/>
+          <w:szCs w:val="24"/>
+        </w:rPr>
+        <w:t>The CubeSat System Shall Pass a Health Check Administered from the SSRL Ground Station</w:t>
+      </w:r>
+    </w:p>
+    <w:p>
+      <w:pPr>
+        <w:pStyle w:val="ListParagraph"/>
+        <w:rPr>
+          <w:rFonts w:ascii="Times New Roman" w:hAnsi="Times New Roman" w:cs="Times New Roman"/>
+          <w:sz w:val="24"/>
+          <w:szCs w:val="24"/>
+        </w:rPr>
+      </w:pPr>
+    </w:p>
+    <w:p>
+      <w:pPr>
+        <w:spacing w:after="120"/>
+        <w:rPr>
+          <w:rFonts w:cs="Times New Roman"/>
+        </w:rPr>
+      </w:pPr>
+    </w:p>
     <w:p>
       <w:pPr>
         <w:widowControl/>
         <w:suppressAutoHyphens w:val="0"/>
-        <w:spacing w:after="200" w:line="276" w:lineRule="auto"/>
+        <w:spacing w:after="120" w:line="276" w:lineRule="auto"/>
       </w:pPr>
       <w:r>
+        <w:rPr>
+          <w:rFonts w:cs="Times New Roman"/>
+        </w:rPr>
         <w:br w:type="page"/>
       </w:r>
     </w:p>
@@ -5070,7 +5229,7 @@
         <w:b/>
         <w:noProof/>
       </w:rPr>
-      <w:t>8</w:t>
+      <w:t>9</w:t>
     </w:r>
     <w:r>
       <w:rPr>
@@ -6351,6 +6510,99 @@
     </w:lvl>
   </w:abstractNum>
   <w:abstractNum w:abstractNumId="12">
+    <w:nsid w:val="069B131C"/>
+    <w:multiLevelType w:val="hybridMultilevel"/>
+    <w:tmpl w:val="5D3C5E70"/>
+    <w:lvl w:ilvl="0" w:tplc="8720743A">
+      <w:start w:val="1"/>
+      <w:numFmt w:val="decimal"/>
+      <w:lvlText w:val="RCL.PLE.RVM%1"/>
+      <w:lvlJc w:val="left"/>
+      <w:pPr>
+        <w:ind w:left="720" w:hanging="360"/>
+      </w:pPr>
+      <w:rPr>
+        <w:rFonts w:ascii="Times New Roman" w:hAnsi="Times New Roman" w:cs="Times New Roman" w:hint="default"/>
+        <w:b/>
+        <w:i/>
+        <w:sz w:val="24"/>
+        <w:szCs w:val="24"/>
+      </w:rPr>
+    </w:lvl>
+    <w:lvl w:ilvl="1" w:tplc="04090019" w:tentative="1">
+      <w:start w:val="1"/>
+      <w:numFmt w:val="lowerLetter"/>
+      <w:lvlText w:val="%2."/>
+      <w:lvlJc w:val="left"/>
+      <w:pPr>
+        <w:ind w:left="1440" w:hanging="360"/>
+      </w:pPr>
+    </w:lvl>
+    <w:lvl w:ilvl="2" w:tplc="0409001B" w:tentative="1">
+      <w:start w:val="1"/>
+      <w:numFmt w:val="lowerRoman"/>
+      <w:lvlText w:val="%3."/>
+      <w:lvlJc w:val="right"/>
+      <w:pPr>
+        <w:ind w:left="2160" w:hanging="180"/>
+      </w:pPr>
+    </w:lvl>
+    <w:lvl w:ilvl="3" w:tplc="0409000F" w:tentative="1">
+      <w:start w:val="1"/>
+      <w:numFmt w:val="decimal"/>
+      <w:lvlText w:val="%4."/>
+      <w:lvlJc w:val="left"/>
+      <w:pPr>
+        <w:ind w:left="2880" w:hanging="360"/>
+      </w:pPr>
+    </w:lvl>
+    <w:lvl w:ilvl="4" w:tplc="04090019" w:tentative="1">
+      <w:start w:val="1"/>
+      <w:numFmt w:val="lowerLetter"/>
+      <w:lvlText w:val="%5."/>
+      <w:lvlJc w:val="left"/>
+      <w:pPr>
+        <w:ind w:left="3600" w:hanging="360"/>
+      </w:pPr>
+    </w:lvl>
+    <w:lvl w:ilvl="5" w:tplc="0409001B" w:tentative="1">
+      <w:start w:val="1"/>
+      <w:numFmt w:val="lowerRoman"/>
+      <w:lvlText w:val="%6."/>
+      <w:lvlJc w:val="right"/>
+      <w:pPr>
+        <w:ind w:left="4320" w:hanging="180"/>
+      </w:pPr>
+    </w:lvl>
+    <w:lvl w:ilvl="6" w:tplc="0409000F" w:tentative="1">
+      <w:start w:val="1"/>
+      <w:numFmt w:val="decimal"/>
+      <w:lvlText w:val="%7."/>
+      <w:lvlJc w:val="left"/>
+      <w:pPr>
+        <w:ind w:left="5040" w:hanging="360"/>
+      </w:pPr>
+    </w:lvl>
+    <w:lvl w:ilvl="7" w:tplc="04090019" w:tentative="1">
+      <w:start w:val="1"/>
+      <w:numFmt w:val="lowerLetter"/>
+      <w:lvlText w:val="%8."/>
+      <w:lvlJc w:val="left"/>
+      <w:pPr>
+        <w:ind w:left="5760" w:hanging="360"/>
+      </w:pPr>
+    </w:lvl>
+    <w:lvl w:ilvl="8" w:tplc="0409001B" w:tentative="1">
+      <w:start w:val="1"/>
+      <w:numFmt w:val="lowerRoman"/>
+      <w:lvlText w:val="%9."/>
+      <w:lvlJc w:val="right"/>
+      <w:pPr>
+        <w:ind w:left="6480" w:hanging="180"/>
+      </w:pPr>
+    </w:lvl>
+  </w:abstractNum>
+  <w:abstractNum w:abstractNumId="13">
     <w:nsid w:val="0BE44B35"/>
     <w:multiLevelType w:val="hybridMultilevel"/>
     <w:tmpl w:val="DCFAF608"/>
@@ -6441,7 +6693,7 @@
       </w:pPr>
     </w:lvl>
   </w:abstractNum>
-  <w:abstractNum w:abstractNumId="13">
+  <w:abstractNum w:abstractNumId="14">
     <w:nsid w:val="0D663489"/>
     <w:multiLevelType w:val="hybridMultilevel"/>
     <w:tmpl w:val="8DF2F6E2"/>
@@ -6532,7 +6784,7 @@
       </w:pPr>
     </w:lvl>
   </w:abstractNum>
-  <w:abstractNum w:abstractNumId="14">
+  <w:abstractNum w:abstractNumId="15">
     <w:nsid w:val="1168656C"/>
     <w:multiLevelType w:val="hybridMultilevel"/>
     <w:tmpl w:val="518AA446"/>
@@ -6622,7 +6874,7 @@
       </w:pPr>
     </w:lvl>
   </w:abstractNum>
-  <w:abstractNum w:abstractNumId="15">
+  <w:abstractNum w:abstractNumId="16">
     <w:nsid w:val="1961540F"/>
     <w:multiLevelType w:val="hybridMultilevel"/>
     <w:tmpl w:val="3554536E"/>
@@ -6714,7 +6966,7 @@
       </w:pPr>
     </w:lvl>
   </w:abstractNum>
-  <w:abstractNum w:abstractNumId="16">
+  <w:abstractNum w:abstractNumId="17">
     <w:nsid w:val="1D561945"/>
     <w:multiLevelType w:val="hybridMultilevel"/>
     <w:tmpl w:val="62FA8DF6"/>
@@ -6804,7 +7056,7 @@
       </w:pPr>
     </w:lvl>
   </w:abstractNum>
-  <w:abstractNum w:abstractNumId="17">
+  <w:abstractNum w:abstractNumId="18">
     <w:nsid w:val="37C82BDE"/>
     <w:multiLevelType w:val="hybridMultilevel"/>
     <w:tmpl w:val="33D6082C"/>
@@ -6895,7 +7147,7 @@
       </w:pPr>
     </w:lvl>
   </w:abstractNum>
-  <w:abstractNum w:abstractNumId="18">
+  <w:abstractNum w:abstractNumId="19">
     <w:nsid w:val="433F071B"/>
     <w:multiLevelType w:val="multilevel"/>
     <w:tmpl w:val="8BA0E6D4"/>
@@ -7020,7 +7272,7 @@
       </w:pPr>
     </w:lvl>
   </w:abstractNum>
-  <w:abstractNum w:abstractNumId="19">
+  <w:abstractNum w:abstractNumId="20">
     <w:nsid w:val="45E51490"/>
     <w:multiLevelType w:val="hybridMultilevel"/>
     <w:tmpl w:val="2A3804EA"/>
@@ -7111,7 +7363,7 @@
       </w:pPr>
     </w:lvl>
   </w:abstractNum>
-  <w:abstractNum w:abstractNumId="20">
+  <w:abstractNum w:abstractNumId="21">
     <w:nsid w:val="4E1F2EBA"/>
     <w:multiLevelType w:val="multilevel"/>
     <w:tmpl w:val="18C243E0"/>
@@ -7234,7 +7486,7 @@
       </w:rPr>
     </w:lvl>
   </w:abstractNum>
-  <w:abstractNum w:abstractNumId="21">
+  <w:abstractNum w:abstractNumId="22">
     <w:nsid w:val="53121BB7"/>
     <w:multiLevelType w:val="multilevel"/>
     <w:tmpl w:val="18C243E0"/>
@@ -7357,7 +7609,7 @@
       </w:rPr>
     </w:lvl>
   </w:abstractNum>
-  <w:abstractNum w:abstractNumId="22">
+  <w:abstractNum w:abstractNumId="23">
     <w:nsid w:val="586C72CD"/>
     <w:multiLevelType w:val="hybridMultilevel"/>
     <w:tmpl w:val="FB34B5B4"/>
@@ -7448,7 +7700,7 @@
       </w:pPr>
     </w:lvl>
   </w:abstractNum>
-  <w:abstractNum w:abstractNumId="23">
+  <w:abstractNum w:abstractNumId="24">
     <w:nsid w:val="628A05ED"/>
     <w:multiLevelType w:val="hybridMultilevel"/>
     <w:tmpl w:val="EEE6A47C"/>
@@ -7540,7 +7792,7 @@
       </w:pPr>
     </w:lvl>
   </w:abstractNum>
-  <w:abstractNum w:abstractNumId="24">
+  <w:abstractNum w:abstractNumId="25">
     <w:nsid w:val="68815FB7"/>
     <w:multiLevelType w:val="multilevel"/>
     <w:tmpl w:val="CBE0ED14"/>
@@ -7662,7 +7914,7 @@
       </w:rPr>
     </w:lvl>
   </w:abstractNum>
-  <w:abstractNum w:abstractNumId="25">
+  <w:abstractNum w:abstractNumId="26">
     <w:nsid w:val="6AC85AA7"/>
     <w:multiLevelType w:val="hybridMultilevel"/>
     <w:tmpl w:val="124088AC"/>
@@ -7753,7 +8005,7 @@
       </w:pPr>
     </w:lvl>
   </w:abstractNum>
-  <w:abstractNum w:abstractNumId="26">
+  <w:abstractNum w:abstractNumId="27">
     <w:nsid w:val="71297786"/>
     <w:multiLevelType w:val="hybridMultilevel"/>
     <w:tmpl w:val="941437CE"/>
@@ -7842,7 +8094,7 @@
       </w:pPr>
     </w:lvl>
   </w:abstractNum>
-  <w:abstractNum w:abstractNumId="27">
+  <w:abstractNum w:abstractNumId="28">
     <w:nsid w:val="78134991"/>
     <w:multiLevelType w:val="hybridMultilevel"/>
     <w:tmpl w:val="F32A266A"/>
@@ -7934,42 +8186,45 @@
     </w:lvl>
   </w:abstractNum>
   <w:num w:numId="1">
+    <w:abstractNumId w:val="19"/>
+  </w:num>
+  <w:num w:numId="2">
+    <w:abstractNumId w:val="25"/>
+  </w:num>
+  <w:num w:numId="3">
+    <w:abstractNumId w:val="27"/>
+  </w:num>
+  <w:num w:numId="4">
+    <w:abstractNumId w:val="13"/>
+  </w:num>
+  <w:num w:numId="5">
     <w:abstractNumId w:val="18"/>
   </w:num>
-  <w:num w:numId="2">
+  <w:num w:numId="6">
+    <w:abstractNumId w:val="20"/>
+  </w:num>
+  <w:num w:numId="7">
+    <w:abstractNumId w:val="23"/>
+  </w:num>
+  <w:num w:numId="8">
     <w:abstractNumId w:val="24"/>
   </w:num>
-  <w:num w:numId="3">
+  <w:num w:numId="9">
+    <w:abstractNumId w:val="16"/>
+  </w:num>
+  <w:num w:numId="10">
+    <w:abstractNumId w:val="14"/>
+  </w:num>
+  <w:num w:numId="11">
+    <w:abstractNumId w:val="28"/>
+  </w:num>
+  <w:num w:numId="12">
     <w:abstractNumId w:val="26"/>
   </w:num>
-  <w:num w:numId="4">
+  <w:num w:numId="13">
     <w:abstractNumId w:val="12"/>
   </w:num>
-  <w:num w:numId="5">
-    <w:abstractNumId w:val="17"/>
-  </w:num>
-  <w:num w:numId="6">
-    <w:abstractNumId w:val="19"/>
-  </w:num>
-  <w:num w:numId="7">
-    <w:abstractNumId w:val="22"/>
-  </w:num>
-  <w:num w:numId="8">
-    <w:abstractNumId w:val="23"/>
-  </w:num>
-  <w:num w:numId="9">
-    <w:abstractNumId w:val="15"/>
-  </w:num>
-  <w:num w:numId="10">
-    <w:abstractNumId w:val="13"/>
-  </w:num>
-  <w:num w:numId="11">
-    <w:abstractNumId w:val="27"/>
-  </w:num>
-  <w:num w:numId="12">
-    <w:abstractNumId w:val="25"/>
-  </w:num>
-  <w:numIdMacAtCleanup w:val="12"/>
+  <w:numIdMacAtCleanup w:val="13"/>
 </w:numbering>
 </file>
 
@@ -34873,7 +35128,7 @@
 </file>
 
 <file path=customXml/itemProps1.xml><?xml version="1.0" encoding="utf-8"?>
-<ds:datastoreItem xmlns:ds="http://schemas.openxmlformats.org/officeDocument/2006/customXml" ds:itemID="{90BCBB50-2C86-498C-84AD-BE3E54E4BAF2}">
+<ds:datastoreItem xmlns:ds="http://schemas.openxmlformats.org/officeDocument/2006/customXml" ds:itemID="{C2FE1D4C-81A0-4BBC-A4BE-5E2EFE8BA462}">
   <ds:schemaRefs>
     <ds:schemaRef ds:uri="http://schemas.openxmlformats.org/officeDocument/2006/bibliography"/>
   </ds:schemaRefs>

</xml_diff>

<commit_message>
Finished Stage 3 Headings
</commit_message>
<xml_diff>
--- a/CMQA/Requirements Verification Matrix/RCL-O-CMQA3 Requirements Verification Document.docx
+++ b/CMQA/Requirements Verification Matrix/RCL-O-CMQA3 Requirements Verification Document.docx
@@ -5054,13 +5054,114 @@
       <w:bookmarkEnd w:id="7"/>
     </w:p>
     <w:p/>
+    <w:p/>
+    <w:p>
+      <w:pPr>
+        <w:pStyle w:val="ListParagraph"/>
+        <w:numPr>
+          <w:ilvl w:val="0"/>
+          <w:numId w:val="14"/>
+        </w:numPr>
+        <w:spacing w:after="120"/>
+        <w:ind w:left="2246" w:hanging="1886"/>
+        <w:rPr>
+          <w:rFonts w:ascii="Times New Roman" w:hAnsi="Times New Roman" w:cs="Times New Roman"/>
+          <w:sz w:val="24"/>
+          <w:szCs w:val="24"/>
+        </w:rPr>
+      </w:pPr>
+      <w:r>
+        <w:rPr>
+          <w:rFonts w:ascii="Times New Roman" w:hAnsi="Times New Roman" w:cs="Times New Roman"/>
+          <w:b/>
+          <w:sz w:val="24"/>
+          <w:szCs w:val="24"/>
+        </w:rPr>
+        <w:t>Jade and Ruby Shall be Capable of Separating from One Another with a Relative Velocity of No Greater than 5 cm/s</w:t>
+      </w:r>
+    </w:p>
+    <w:p>
+      <w:pPr>
+        <w:pStyle w:val="ListParagraph"/>
+        <w:spacing w:after="120"/>
+        <w:ind w:left="2246"/>
+        <w:rPr>
+          <w:rFonts w:ascii="Times New Roman" w:hAnsi="Times New Roman" w:cs="Times New Roman"/>
+          <w:sz w:val="24"/>
+          <w:szCs w:val="24"/>
+        </w:rPr>
+      </w:pPr>
+    </w:p>
+    <w:p>
+      <w:pPr>
+        <w:pStyle w:val="ListParagraph"/>
+        <w:numPr>
+          <w:ilvl w:val="0"/>
+          <w:numId w:val="14"/>
+        </w:numPr>
+        <w:spacing w:after="120"/>
+        <w:ind w:left="2246" w:hanging="1886"/>
+        <w:rPr>
+          <w:rFonts w:ascii="Times New Roman" w:hAnsi="Times New Roman" w:cs="Times New Roman"/>
+          <w:sz w:val="24"/>
+          <w:szCs w:val="24"/>
+        </w:rPr>
+      </w:pPr>
+      <w:r>
+        <w:rPr>
+          <w:rFonts w:ascii="Times New Roman" w:hAnsi="Times New Roman" w:cs="Times New Roman"/>
+          <w:b/>
+          <w:sz w:val="24"/>
+          <w:szCs w:val="24"/>
+        </w:rPr>
+        <w:t>Jade and Ruby Shall Achieve a Local Slew Rate of Less than 1 deg/s</w:t>
+      </w:r>
+    </w:p>
+    <w:p>
+      <w:pPr>
+        <w:pStyle w:val="ListParagraph"/>
+        <w:rPr>
+          <w:rFonts w:ascii="Times New Roman" w:hAnsi="Times New Roman" w:cs="Times New Roman"/>
+          <w:sz w:val="24"/>
+          <w:szCs w:val="24"/>
+        </w:rPr>
+      </w:pPr>
+    </w:p>
+    <w:p>
+      <w:pPr>
+        <w:pStyle w:val="ListParagraph"/>
+        <w:numPr>
+          <w:ilvl w:val="0"/>
+          <w:numId w:val="14"/>
+        </w:numPr>
+        <w:spacing w:after="120"/>
+        <w:ind w:left="2246" w:hanging="1886"/>
+        <w:rPr>
+          <w:rFonts w:ascii="Times New Roman" w:hAnsi="Times New Roman" w:cs="Times New Roman"/>
+          <w:sz w:val="24"/>
+          <w:szCs w:val="24"/>
+        </w:rPr>
+      </w:pPr>
+      <w:r>
+        <w:rPr>
+          <w:rFonts w:ascii="Times New Roman" w:hAnsi="Times New Roman" w:cs="Times New Roman"/>
+          <w:b/>
+          <w:sz w:val="24"/>
+          <w:szCs w:val="24"/>
+        </w:rPr>
+        <w:t>Jade and Ruby Shall Continuously Record Relative Displacement Data Between Each Other</w:t>
+      </w:r>
+    </w:p>
     <w:p>
       <w:pPr>
         <w:widowControl/>
         <w:suppressAutoHyphens w:val="0"/>
-        <w:spacing w:after="200" w:line="276" w:lineRule="auto"/>
+        <w:spacing w:after="120" w:line="276" w:lineRule="auto"/>
       </w:pPr>
       <w:r>
+        <w:rPr>
+          <w:rFonts w:cs="Times New Roman"/>
+        </w:rPr>
         <w:br w:type="page"/>
       </w:r>
     </w:p>
@@ -5229,7 +5330,7 @@
         <w:b/>
         <w:noProof/>
       </w:rPr>
-      <w:t>9</w:t>
+      <w:t>10</w:t>
     </w:r>
     <w:r>
       <w:rPr>
@@ -6510,13 +6611,13 @@
     </w:lvl>
   </w:abstractNum>
   <w:abstractNum w:abstractNumId="12">
-    <w:nsid w:val="069B131C"/>
+    <w:nsid w:val="0662115F"/>
     <w:multiLevelType w:val="hybridMultilevel"/>
-    <w:tmpl w:val="5D3C5E70"/>
-    <w:lvl w:ilvl="0" w:tplc="8720743A">
+    <w:tmpl w:val="3926B668"/>
+    <w:lvl w:ilvl="0" w:tplc="3DBCC150">
       <w:start w:val="1"/>
       <w:numFmt w:val="decimal"/>
-      <w:lvlText w:val="RCL.PLE.RVM%1"/>
+      <w:lvlText w:val="RCL.SS.RVM%1"/>
       <w:lvlJc w:val="left"/>
       <w:pPr>
         <w:ind w:left="720" w:hanging="360"/>
@@ -6603,6 +6704,99 @@
     </w:lvl>
   </w:abstractNum>
   <w:abstractNum w:abstractNumId="13">
+    <w:nsid w:val="069B131C"/>
+    <w:multiLevelType w:val="hybridMultilevel"/>
+    <w:tmpl w:val="5D3C5E70"/>
+    <w:lvl w:ilvl="0" w:tplc="8720743A">
+      <w:start w:val="1"/>
+      <w:numFmt w:val="decimal"/>
+      <w:lvlText w:val="RCL.PLE.RVM%1"/>
+      <w:lvlJc w:val="left"/>
+      <w:pPr>
+        <w:ind w:left="720" w:hanging="360"/>
+      </w:pPr>
+      <w:rPr>
+        <w:rFonts w:ascii="Times New Roman" w:hAnsi="Times New Roman" w:cs="Times New Roman" w:hint="default"/>
+        <w:b/>
+        <w:i/>
+        <w:sz w:val="24"/>
+        <w:szCs w:val="24"/>
+      </w:rPr>
+    </w:lvl>
+    <w:lvl w:ilvl="1" w:tplc="04090019" w:tentative="1">
+      <w:start w:val="1"/>
+      <w:numFmt w:val="lowerLetter"/>
+      <w:lvlText w:val="%2."/>
+      <w:lvlJc w:val="left"/>
+      <w:pPr>
+        <w:ind w:left="1440" w:hanging="360"/>
+      </w:pPr>
+    </w:lvl>
+    <w:lvl w:ilvl="2" w:tplc="0409001B" w:tentative="1">
+      <w:start w:val="1"/>
+      <w:numFmt w:val="lowerRoman"/>
+      <w:lvlText w:val="%3."/>
+      <w:lvlJc w:val="right"/>
+      <w:pPr>
+        <w:ind w:left="2160" w:hanging="180"/>
+      </w:pPr>
+    </w:lvl>
+    <w:lvl w:ilvl="3" w:tplc="0409000F" w:tentative="1">
+      <w:start w:val="1"/>
+      <w:numFmt w:val="decimal"/>
+      <w:lvlText w:val="%4."/>
+      <w:lvlJc w:val="left"/>
+      <w:pPr>
+        <w:ind w:left="2880" w:hanging="360"/>
+      </w:pPr>
+    </w:lvl>
+    <w:lvl w:ilvl="4" w:tplc="04090019" w:tentative="1">
+      <w:start w:val="1"/>
+      <w:numFmt w:val="lowerLetter"/>
+      <w:lvlText w:val="%5."/>
+      <w:lvlJc w:val="left"/>
+      <w:pPr>
+        <w:ind w:left="3600" w:hanging="360"/>
+      </w:pPr>
+    </w:lvl>
+    <w:lvl w:ilvl="5" w:tplc="0409001B" w:tentative="1">
+      <w:start w:val="1"/>
+      <w:numFmt w:val="lowerRoman"/>
+      <w:lvlText w:val="%6."/>
+      <w:lvlJc w:val="right"/>
+      <w:pPr>
+        <w:ind w:left="4320" w:hanging="180"/>
+      </w:pPr>
+    </w:lvl>
+    <w:lvl w:ilvl="6" w:tplc="0409000F" w:tentative="1">
+      <w:start w:val="1"/>
+      <w:numFmt w:val="decimal"/>
+      <w:lvlText w:val="%7."/>
+      <w:lvlJc w:val="left"/>
+      <w:pPr>
+        <w:ind w:left="5040" w:hanging="360"/>
+      </w:pPr>
+    </w:lvl>
+    <w:lvl w:ilvl="7" w:tplc="04090019" w:tentative="1">
+      <w:start w:val="1"/>
+      <w:numFmt w:val="lowerLetter"/>
+      <w:lvlText w:val="%8."/>
+      <w:lvlJc w:val="left"/>
+      <w:pPr>
+        <w:ind w:left="5760" w:hanging="360"/>
+      </w:pPr>
+    </w:lvl>
+    <w:lvl w:ilvl="8" w:tplc="0409001B" w:tentative="1">
+      <w:start w:val="1"/>
+      <w:numFmt w:val="lowerRoman"/>
+      <w:lvlText w:val="%9."/>
+      <w:lvlJc w:val="right"/>
+      <w:pPr>
+        <w:ind w:left="6480" w:hanging="180"/>
+      </w:pPr>
+    </w:lvl>
+  </w:abstractNum>
+  <w:abstractNum w:abstractNumId="14">
     <w:nsid w:val="0BE44B35"/>
     <w:multiLevelType w:val="hybridMultilevel"/>
     <w:tmpl w:val="DCFAF608"/>
@@ -6693,7 +6887,7 @@
       </w:pPr>
     </w:lvl>
   </w:abstractNum>
-  <w:abstractNum w:abstractNumId="14">
+  <w:abstractNum w:abstractNumId="15">
     <w:nsid w:val="0D663489"/>
     <w:multiLevelType w:val="hybridMultilevel"/>
     <w:tmpl w:val="8DF2F6E2"/>
@@ -6784,7 +6978,7 @@
       </w:pPr>
     </w:lvl>
   </w:abstractNum>
-  <w:abstractNum w:abstractNumId="15">
+  <w:abstractNum w:abstractNumId="16">
     <w:nsid w:val="1168656C"/>
     <w:multiLevelType w:val="hybridMultilevel"/>
     <w:tmpl w:val="518AA446"/>
@@ -6874,7 +7068,7 @@
       </w:pPr>
     </w:lvl>
   </w:abstractNum>
-  <w:abstractNum w:abstractNumId="16">
+  <w:abstractNum w:abstractNumId="17">
     <w:nsid w:val="1961540F"/>
     <w:multiLevelType w:val="hybridMultilevel"/>
     <w:tmpl w:val="3554536E"/>
@@ -6966,7 +7160,7 @@
       </w:pPr>
     </w:lvl>
   </w:abstractNum>
-  <w:abstractNum w:abstractNumId="17">
+  <w:abstractNum w:abstractNumId="18">
     <w:nsid w:val="1D561945"/>
     <w:multiLevelType w:val="hybridMultilevel"/>
     <w:tmpl w:val="62FA8DF6"/>
@@ -7056,7 +7250,7 @@
       </w:pPr>
     </w:lvl>
   </w:abstractNum>
-  <w:abstractNum w:abstractNumId="18">
+  <w:abstractNum w:abstractNumId="19">
     <w:nsid w:val="37C82BDE"/>
     <w:multiLevelType w:val="hybridMultilevel"/>
     <w:tmpl w:val="33D6082C"/>
@@ -7147,7 +7341,7 @@
       </w:pPr>
     </w:lvl>
   </w:abstractNum>
-  <w:abstractNum w:abstractNumId="19">
+  <w:abstractNum w:abstractNumId="20">
     <w:nsid w:val="433F071B"/>
     <w:multiLevelType w:val="multilevel"/>
     <w:tmpl w:val="8BA0E6D4"/>
@@ -7272,7 +7466,7 @@
       </w:pPr>
     </w:lvl>
   </w:abstractNum>
-  <w:abstractNum w:abstractNumId="20">
+  <w:abstractNum w:abstractNumId="21">
     <w:nsid w:val="45E51490"/>
     <w:multiLevelType w:val="hybridMultilevel"/>
     <w:tmpl w:val="2A3804EA"/>
@@ -7363,7 +7557,7 @@
       </w:pPr>
     </w:lvl>
   </w:abstractNum>
-  <w:abstractNum w:abstractNumId="21">
+  <w:abstractNum w:abstractNumId="22">
     <w:nsid w:val="4E1F2EBA"/>
     <w:multiLevelType w:val="multilevel"/>
     <w:tmpl w:val="18C243E0"/>
@@ -7486,7 +7680,7 @@
       </w:rPr>
     </w:lvl>
   </w:abstractNum>
-  <w:abstractNum w:abstractNumId="22">
+  <w:abstractNum w:abstractNumId="23">
     <w:nsid w:val="53121BB7"/>
     <w:multiLevelType w:val="multilevel"/>
     <w:tmpl w:val="18C243E0"/>
@@ -7609,7 +7803,7 @@
       </w:rPr>
     </w:lvl>
   </w:abstractNum>
-  <w:abstractNum w:abstractNumId="23">
+  <w:abstractNum w:abstractNumId="24">
     <w:nsid w:val="586C72CD"/>
     <w:multiLevelType w:val="hybridMultilevel"/>
     <w:tmpl w:val="FB34B5B4"/>
@@ -7700,7 +7894,7 @@
       </w:pPr>
     </w:lvl>
   </w:abstractNum>
-  <w:abstractNum w:abstractNumId="24">
+  <w:abstractNum w:abstractNumId="25">
     <w:nsid w:val="628A05ED"/>
     <w:multiLevelType w:val="hybridMultilevel"/>
     <w:tmpl w:val="EEE6A47C"/>
@@ -7792,7 +7986,7 @@
       </w:pPr>
     </w:lvl>
   </w:abstractNum>
-  <w:abstractNum w:abstractNumId="25">
+  <w:abstractNum w:abstractNumId="26">
     <w:nsid w:val="68815FB7"/>
     <w:multiLevelType w:val="multilevel"/>
     <w:tmpl w:val="CBE0ED14"/>
@@ -7914,7 +8108,7 @@
       </w:rPr>
     </w:lvl>
   </w:abstractNum>
-  <w:abstractNum w:abstractNumId="26">
+  <w:abstractNum w:abstractNumId="27">
     <w:nsid w:val="6AC85AA7"/>
     <w:multiLevelType w:val="hybridMultilevel"/>
     <w:tmpl w:val="124088AC"/>
@@ -8005,7 +8199,7 @@
       </w:pPr>
     </w:lvl>
   </w:abstractNum>
-  <w:abstractNum w:abstractNumId="27">
+  <w:abstractNum w:abstractNumId="28">
     <w:nsid w:val="71297786"/>
     <w:multiLevelType w:val="hybridMultilevel"/>
     <w:tmpl w:val="941437CE"/>
@@ -8094,7 +8288,7 @@
       </w:pPr>
     </w:lvl>
   </w:abstractNum>
-  <w:abstractNum w:abstractNumId="28">
+  <w:abstractNum w:abstractNumId="29">
     <w:nsid w:val="78134991"/>
     <w:multiLevelType w:val="hybridMultilevel"/>
     <w:tmpl w:val="F32A266A"/>
@@ -8186,45 +8380,48 @@
     </w:lvl>
   </w:abstractNum>
   <w:num w:numId="1">
+    <w:abstractNumId w:val="20"/>
+  </w:num>
+  <w:num w:numId="2">
+    <w:abstractNumId w:val="26"/>
+  </w:num>
+  <w:num w:numId="3">
+    <w:abstractNumId w:val="28"/>
+  </w:num>
+  <w:num w:numId="4">
+    <w:abstractNumId w:val="14"/>
+  </w:num>
+  <w:num w:numId="5">
     <w:abstractNumId w:val="19"/>
   </w:num>
-  <w:num w:numId="2">
+  <w:num w:numId="6">
+    <w:abstractNumId w:val="21"/>
+  </w:num>
+  <w:num w:numId="7">
+    <w:abstractNumId w:val="24"/>
+  </w:num>
+  <w:num w:numId="8">
     <w:abstractNumId w:val="25"/>
   </w:num>
-  <w:num w:numId="3">
+  <w:num w:numId="9">
+    <w:abstractNumId w:val="17"/>
+  </w:num>
+  <w:num w:numId="10">
+    <w:abstractNumId w:val="15"/>
+  </w:num>
+  <w:num w:numId="11">
+    <w:abstractNumId w:val="29"/>
+  </w:num>
+  <w:num w:numId="12">
     <w:abstractNumId w:val="27"/>
   </w:num>
-  <w:num w:numId="4">
+  <w:num w:numId="13">
     <w:abstractNumId w:val="13"/>
   </w:num>
-  <w:num w:numId="5">
-    <w:abstractNumId w:val="18"/>
-  </w:num>
-  <w:num w:numId="6">
-    <w:abstractNumId w:val="20"/>
-  </w:num>
-  <w:num w:numId="7">
-    <w:abstractNumId w:val="23"/>
-  </w:num>
-  <w:num w:numId="8">
-    <w:abstractNumId w:val="24"/>
-  </w:num>
-  <w:num w:numId="9">
-    <w:abstractNumId w:val="16"/>
-  </w:num>
-  <w:num w:numId="10">
-    <w:abstractNumId w:val="14"/>
-  </w:num>
-  <w:num w:numId="11">
-    <w:abstractNumId w:val="28"/>
-  </w:num>
-  <w:num w:numId="12">
-    <w:abstractNumId w:val="26"/>
-  </w:num>
-  <w:num w:numId="13">
+  <w:num w:numId="14">
     <w:abstractNumId w:val="12"/>
   </w:num>
-  <w:numIdMacAtCleanup w:val="13"/>
+  <w:numIdMacAtCleanup w:val="14"/>
 </w:numbering>
 </file>
 
@@ -35128,7 +35325,7 @@
 </file>
 
 <file path=customXml/itemProps1.xml><?xml version="1.0" encoding="utf-8"?>
-<ds:datastoreItem xmlns:ds="http://schemas.openxmlformats.org/officeDocument/2006/customXml" ds:itemID="{C2FE1D4C-81A0-4BBC-A4BE-5E2EFE8BA462}">
+<ds:datastoreItem xmlns:ds="http://schemas.openxmlformats.org/officeDocument/2006/customXml" ds:itemID="{72EE370A-08C1-4D57-A417-D0A5DBACB820}">
   <ds:schemaRefs>
     <ds:schemaRef ds:uri="http://schemas.openxmlformats.org/officeDocument/2006/bibliography"/>
   </ds:schemaRefs>

</xml_diff>

<commit_message>
Finished all section headings
</commit_message>
<xml_diff>
--- a/CMQA/Requirements Verification Matrix/RCL-O-CMQA3 Requirements Verification Document.docx
+++ b/CMQA/Requirements Verification Matrix/RCL-O-CMQA3 Requirements Verification Document.docx
@@ -5182,13 +5182,43 @@
       <w:bookmarkEnd w:id="8"/>
     </w:p>
     <w:p/>
+    <w:p/>
+    <w:p/>
+    <w:p>
+      <w:pPr>
+        <w:pStyle w:val="ListParagraph"/>
+        <w:numPr>
+          <w:ilvl w:val="0"/>
+          <w:numId w:val="15"/>
+        </w:numPr>
+        <w:spacing w:after="120"/>
+        <w:ind w:left="2246" w:hanging="1886"/>
+        <w:rPr>
+          <w:rFonts w:ascii="Times New Roman" w:hAnsi="Times New Roman" w:cs="Times New Roman"/>
+          <w:sz w:val="24"/>
+          <w:szCs w:val="24"/>
+        </w:rPr>
+      </w:pPr>
+      <w:r>
+        <w:rPr>
+          <w:rFonts w:ascii="Times New Roman" w:hAnsi="Times New Roman" w:cs="Times New Roman"/>
+          <w:b/>
+          <w:sz w:val="24"/>
+          <w:szCs w:val="24"/>
+        </w:rPr>
+        <w:t>Jade and Ruby Shall be Able to Stationkeep within a 10-75 meter Sphere of Each Other for at Least 5 Orbits</w:t>
+      </w:r>
+    </w:p>
     <w:p>
       <w:pPr>
         <w:widowControl/>
         <w:suppressAutoHyphens w:val="0"/>
-        <w:spacing w:after="200" w:line="276" w:lineRule="auto"/>
+        <w:spacing w:after="120" w:line="276" w:lineRule="auto"/>
       </w:pPr>
       <w:r>
+        <w:rPr>
+          <w:rFonts w:cs="Times New Roman"/>
+        </w:rPr>
         <w:br w:type="page"/>
       </w:r>
     </w:p>
@@ -5209,13 +5239,46 @@
       <w:bookmarkEnd w:id="9"/>
     </w:p>
     <w:p/>
+    <w:p/>
+    <w:p/>
+    <w:p>
+      <w:pPr>
+        <w:pStyle w:val="ListParagraph"/>
+        <w:numPr>
+          <w:ilvl w:val="0"/>
+          <w:numId w:val="16"/>
+        </w:numPr>
+        <w:spacing w:after="120"/>
+        <w:ind w:left="2246" w:hanging="1886"/>
+        <w:rPr>
+          <w:rFonts w:ascii="Times New Roman" w:hAnsi="Times New Roman" w:cs="Times New Roman"/>
+          <w:sz w:val="24"/>
+          <w:szCs w:val="24"/>
+        </w:rPr>
+      </w:pPr>
+      <w:r>
+        <w:rPr>
+          <w:rFonts w:ascii="Times New Roman" w:hAnsi="Times New Roman" w:cs="Times New Roman"/>
+          <w:b/>
+          <w:sz w:val="24"/>
+          <w:szCs w:val="24"/>
+        </w:rPr>
+        <w:t>Jade and Ruby Shall be Able to Perform an “Escape” Maneuver that Increases the Relative Displacement Between Each Other to at Least 100 Meters within 1 Orbit</w:t>
+      </w:r>
+    </w:p>
     <w:p>
       <w:pPr>
         <w:widowControl/>
         <w:suppressAutoHyphens w:val="0"/>
-        <w:spacing w:after="200" w:line="276" w:lineRule="auto"/>
+        <w:spacing w:after="120" w:line="276" w:lineRule="auto"/>
+        <w:rPr>
+          <w:rFonts w:cs="Times New Roman"/>
+        </w:rPr>
       </w:pPr>
       <w:r>
+        <w:rPr>
+          <w:rFonts w:cs="Times New Roman"/>
+        </w:rPr>
         <w:br w:type="page"/>
       </w:r>
     </w:p>
@@ -5237,6 +5300,40 @@
     </w:p>
     <w:p/>
     <w:p/>
+    <w:p/>
+    <w:p>
+      <w:pPr>
+        <w:pStyle w:val="ListParagraph"/>
+        <w:numPr>
+          <w:ilvl w:val="0"/>
+          <w:numId w:val="17"/>
+        </w:numPr>
+        <w:spacing w:after="120"/>
+        <w:ind w:left="2246" w:hanging="1886"/>
+        <w:rPr>
+          <w:rFonts w:ascii="Times New Roman" w:hAnsi="Times New Roman" w:cs="Times New Roman"/>
+          <w:sz w:val="24"/>
+          <w:szCs w:val="24"/>
+        </w:rPr>
+      </w:pPr>
+      <w:r>
+        <w:rPr>
+          <w:rFonts w:ascii="Times New Roman" w:hAnsi="Times New Roman" w:cs="Times New Roman"/>
+          <w:b/>
+          <w:sz w:val="24"/>
+          <w:szCs w:val="24"/>
+        </w:rPr>
+        <w:t>Jade and Ruby Shall be Able to Perform a Rendezvous by Decreasing the Relative Displacement Between Each Other to Within 50 meters for at Least 5 Orbits</w:t>
+      </w:r>
+    </w:p>
+    <w:p>
+      <w:pPr>
+        <w:spacing w:after="120"/>
+        <w:rPr>
+          <w:rFonts w:cs="Times New Roman"/>
+        </w:rPr>
+      </w:pPr>
+    </w:p>
     <w:sectPr>
       <w:headerReference w:type="default" r:id="rId14"/>
       <w:footerReference w:type="default" r:id="rId15"/>
@@ -5330,7 +5427,7 @@
         <w:b/>
         <w:noProof/>
       </w:rPr>
-      <w:t>10</w:t>
+      <w:t>11</w:t>
     </w:r>
     <w:r>
       <w:rPr>
@@ -7251,6 +7348,99 @@
     </w:lvl>
   </w:abstractNum>
   <w:abstractNum w:abstractNumId="19">
+    <w:nsid w:val="2C5C1137"/>
+    <w:multiLevelType w:val="hybridMultilevel"/>
+    <w:tmpl w:val="5C7C975C"/>
+    <w:lvl w:ilvl="0" w:tplc="1E02B2A8">
+      <w:start w:val="1"/>
+      <w:numFmt w:val="decimal"/>
+      <w:lvlText w:val="RCL.SK.RVM%1"/>
+      <w:lvlJc w:val="left"/>
+      <w:pPr>
+        <w:ind w:left="720" w:hanging="360"/>
+      </w:pPr>
+      <w:rPr>
+        <w:rFonts w:ascii="Times New Roman" w:hAnsi="Times New Roman" w:cs="Times New Roman" w:hint="default"/>
+        <w:b/>
+        <w:i/>
+        <w:sz w:val="24"/>
+        <w:szCs w:val="24"/>
+      </w:rPr>
+    </w:lvl>
+    <w:lvl w:ilvl="1" w:tplc="04090019" w:tentative="1">
+      <w:start w:val="1"/>
+      <w:numFmt w:val="lowerLetter"/>
+      <w:lvlText w:val="%2."/>
+      <w:lvlJc w:val="left"/>
+      <w:pPr>
+        <w:ind w:left="1440" w:hanging="360"/>
+      </w:pPr>
+    </w:lvl>
+    <w:lvl w:ilvl="2" w:tplc="0409001B" w:tentative="1">
+      <w:start w:val="1"/>
+      <w:numFmt w:val="lowerRoman"/>
+      <w:lvlText w:val="%3."/>
+      <w:lvlJc w:val="right"/>
+      <w:pPr>
+        <w:ind w:left="2160" w:hanging="180"/>
+      </w:pPr>
+    </w:lvl>
+    <w:lvl w:ilvl="3" w:tplc="0409000F" w:tentative="1">
+      <w:start w:val="1"/>
+      <w:numFmt w:val="decimal"/>
+      <w:lvlText w:val="%4."/>
+      <w:lvlJc w:val="left"/>
+      <w:pPr>
+        <w:ind w:left="2880" w:hanging="360"/>
+      </w:pPr>
+    </w:lvl>
+    <w:lvl w:ilvl="4" w:tplc="04090019" w:tentative="1">
+      <w:start w:val="1"/>
+      <w:numFmt w:val="lowerLetter"/>
+      <w:lvlText w:val="%5."/>
+      <w:lvlJc w:val="left"/>
+      <w:pPr>
+        <w:ind w:left="3600" w:hanging="360"/>
+      </w:pPr>
+    </w:lvl>
+    <w:lvl w:ilvl="5" w:tplc="0409001B" w:tentative="1">
+      <w:start w:val="1"/>
+      <w:numFmt w:val="lowerRoman"/>
+      <w:lvlText w:val="%6."/>
+      <w:lvlJc w:val="right"/>
+      <w:pPr>
+        <w:ind w:left="4320" w:hanging="180"/>
+      </w:pPr>
+    </w:lvl>
+    <w:lvl w:ilvl="6" w:tplc="0409000F" w:tentative="1">
+      <w:start w:val="1"/>
+      <w:numFmt w:val="decimal"/>
+      <w:lvlText w:val="%7."/>
+      <w:lvlJc w:val="left"/>
+      <w:pPr>
+        <w:ind w:left="5040" w:hanging="360"/>
+      </w:pPr>
+    </w:lvl>
+    <w:lvl w:ilvl="7" w:tplc="04090019" w:tentative="1">
+      <w:start w:val="1"/>
+      <w:numFmt w:val="lowerLetter"/>
+      <w:lvlText w:val="%8."/>
+      <w:lvlJc w:val="left"/>
+      <w:pPr>
+        <w:ind w:left="5760" w:hanging="360"/>
+      </w:pPr>
+    </w:lvl>
+    <w:lvl w:ilvl="8" w:tplc="0409001B" w:tentative="1">
+      <w:start w:val="1"/>
+      <w:numFmt w:val="lowerRoman"/>
+      <w:lvlText w:val="%9."/>
+      <w:lvlJc w:val="right"/>
+      <w:pPr>
+        <w:ind w:left="6480" w:hanging="180"/>
+      </w:pPr>
+    </w:lvl>
+  </w:abstractNum>
+  <w:abstractNum w:abstractNumId="20">
     <w:nsid w:val="37C82BDE"/>
     <w:multiLevelType w:val="hybridMultilevel"/>
     <w:tmpl w:val="33D6082C"/>
@@ -7341,7 +7531,7 @@
       </w:pPr>
     </w:lvl>
   </w:abstractNum>
-  <w:abstractNum w:abstractNumId="20">
+  <w:abstractNum w:abstractNumId="21">
     <w:nsid w:val="433F071B"/>
     <w:multiLevelType w:val="multilevel"/>
     <w:tmpl w:val="8BA0E6D4"/>
@@ -7466,7 +7656,7 @@
       </w:pPr>
     </w:lvl>
   </w:abstractNum>
-  <w:abstractNum w:abstractNumId="21">
+  <w:abstractNum w:abstractNumId="22">
     <w:nsid w:val="45E51490"/>
     <w:multiLevelType w:val="hybridMultilevel"/>
     <w:tmpl w:val="2A3804EA"/>
@@ -7557,7 +7747,100 @@
       </w:pPr>
     </w:lvl>
   </w:abstractNum>
-  <w:abstractNum w:abstractNumId="22">
+  <w:abstractNum w:abstractNumId="23">
+    <w:nsid w:val="48703230"/>
+    <w:multiLevelType w:val="hybridMultilevel"/>
+    <w:tmpl w:val="70445420"/>
+    <w:lvl w:ilvl="0" w:tplc="BA6AFE40">
+      <w:start w:val="1"/>
+      <w:numFmt w:val="decimal"/>
+      <w:lvlText w:val="RCL.RDZ.RVM%1"/>
+      <w:lvlJc w:val="left"/>
+      <w:pPr>
+        <w:ind w:left="720" w:hanging="360"/>
+      </w:pPr>
+      <w:rPr>
+        <w:rFonts w:ascii="Times New Roman" w:hAnsi="Times New Roman" w:cs="Times New Roman" w:hint="default"/>
+        <w:b/>
+        <w:i/>
+        <w:sz w:val="24"/>
+        <w:szCs w:val="24"/>
+      </w:rPr>
+    </w:lvl>
+    <w:lvl w:ilvl="1" w:tplc="04090019" w:tentative="1">
+      <w:start w:val="1"/>
+      <w:numFmt w:val="lowerLetter"/>
+      <w:lvlText w:val="%2."/>
+      <w:lvlJc w:val="left"/>
+      <w:pPr>
+        <w:ind w:left="1440" w:hanging="360"/>
+      </w:pPr>
+    </w:lvl>
+    <w:lvl w:ilvl="2" w:tplc="0409001B" w:tentative="1">
+      <w:start w:val="1"/>
+      <w:numFmt w:val="lowerRoman"/>
+      <w:lvlText w:val="%3."/>
+      <w:lvlJc w:val="right"/>
+      <w:pPr>
+        <w:ind w:left="2160" w:hanging="180"/>
+      </w:pPr>
+    </w:lvl>
+    <w:lvl w:ilvl="3" w:tplc="0409000F" w:tentative="1">
+      <w:start w:val="1"/>
+      <w:numFmt w:val="decimal"/>
+      <w:lvlText w:val="%4."/>
+      <w:lvlJc w:val="left"/>
+      <w:pPr>
+        <w:ind w:left="2880" w:hanging="360"/>
+      </w:pPr>
+    </w:lvl>
+    <w:lvl w:ilvl="4" w:tplc="04090019" w:tentative="1">
+      <w:start w:val="1"/>
+      <w:numFmt w:val="lowerLetter"/>
+      <w:lvlText w:val="%5."/>
+      <w:lvlJc w:val="left"/>
+      <w:pPr>
+        <w:ind w:left="3600" w:hanging="360"/>
+      </w:pPr>
+    </w:lvl>
+    <w:lvl w:ilvl="5" w:tplc="0409001B" w:tentative="1">
+      <w:start w:val="1"/>
+      <w:numFmt w:val="lowerRoman"/>
+      <w:lvlText w:val="%6."/>
+      <w:lvlJc w:val="right"/>
+      <w:pPr>
+        <w:ind w:left="4320" w:hanging="180"/>
+      </w:pPr>
+    </w:lvl>
+    <w:lvl w:ilvl="6" w:tplc="0409000F" w:tentative="1">
+      <w:start w:val="1"/>
+      <w:numFmt w:val="decimal"/>
+      <w:lvlText w:val="%7."/>
+      <w:lvlJc w:val="left"/>
+      <w:pPr>
+        <w:ind w:left="5040" w:hanging="360"/>
+      </w:pPr>
+    </w:lvl>
+    <w:lvl w:ilvl="7" w:tplc="04090019" w:tentative="1">
+      <w:start w:val="1"/>
+      <w:numFmt w:val="lowerLetter"/>
+      <w:lvlText w:val="%8."/>
+      <w:lvlJc w:val="left"/>
+      <w:pPr>
+        <w:ind w:left="5760" w:hanging="360"/>
+      </w:pPr>
+    </w:lvl>
+    <w:lvl w:ilvl="8" w:tplc="0409001B" w:tentative="1">
+      <w:start w:val="1"/>
+      <w:numFmt w:val="lowerRoman"/>
+      <w:lvlText w:val="%9."/>
+      <w:lvlJc w:val="right"/>
+      <w:pPr>
+        <w:ind w:left="6480" w:hanging="180"/>
+      </w:pPr>
+    </w:lvl>
+  </w:abstractNum>
+  <w:abstractNum w:abstractNumId="24">
     <w:nsid w:val="4E1F2EBA"/>
     <w:multiLevelType w:val="multilevel"/>
     <w:tmpl w:val="18C243E0"/>
@@ -7680,7 +7963,7 @@
       </w:rPr>
     </w:lvl>
   </w:abstractNum>
-  <w:abstractNum w:abstractNumId="23">
+  <w:abstractNum w:abstractNumId="25">
     <w:nsid w:val="53121BB7"/>
     <w:multiLevelType w:val="multilevel"/>
     <w:tmpl w:val="18C243E0"/>
@@ -7803,7 +8086,7 @@
       </w:rPr>
     </w:lvl>
   </w:abstractNum>
-  <w:abstractNum w:abstractNumId="24">
+  <w:abstractNum w:abstractNumId="26">
     <w:nsid w:val="586C72CD"/>
     <w:multiLevelType w:val="hybridMultilevel"/>
     <w:tmpl w:val="FB34B5B4"/>
@@ -7894,7 +8177,7 @@
       </w:pPr>
     </w:lvl>
   </w:abstractNum>
-  <w:abstractNum w:abstractNumId="25">
+  <w:abstractNum w:abstractNumId="27">
     <w:nsid w:val="628A05ED"/>
     <w:multiLevelType w:val="hybridMultilevel"/>
     <w:tmpl w:val="EEE6A47C"/>
@@ -7986,7 +8269,7 @@
       </w:pPr>
     </w:lvl>
   </w:abstractNum>
-  <w:abstractNum w:abstractNumId="26">
+  <w:abstractNum w:abstractNumId="28">
     <w:nsid w:val="68815FB7"/>
     <w:multiLevelType w:val="multilevel"/>
     <w:tmpl w:val="CBE0ED14"/>
@@ -8108,7 +8391,7 @@
       </w:rPr>
     </w:lvl>
   </w:abstractNum>
-  <w:abstractNum w:abstractNumId="27">
+  <w:abstractNum w:abstractNumId="29">
     <w:nsid w:val="6AC85AA7"/>
     <w:multiLevelType w:val="hybridMultilevel"/>
     <w:tmpl w:val="124088AC"/>
@@ -8199,7 +8482,7 @@
       </w:pPr>
     </w:lvl>
   </w:abstractNum>
-  <w:abstractNum w:abstractNumId="28">
+  <w:abstractNum w:abstractNumId="30">
     <w:nsid w:val="71297786"/>
     <w:multiLevelType w:val="hybridMultilevel"/>
     <w:tmpl w:val="941437CE"/>
@@ -8288,7 +8571,100 @@
       </w:pPr>
     </w:lvl>
   </w:abstractNum>
-  <w:abstractNum w:abstractNumId="29">
+  <w:abstractNum w:abstractNumId="31">
+    <w:nsid w:val="76532076"/>
+    <w:multiLevelType w:val="hybridMultilevel"/>
+    <w:tmpl w:val="CDB65296"/>
+    <w:lvl w:ilvl="0" w:tplc="B3F09090">
+      <w:start w:val="1"/>
+      <w:numFmt w:val="decimal"/>
+      <w:lvlText w:val="RCL.ESC.RVM%1"/>
+      <w:lvlJc w:val="left"/>
+      <w:pPr>
+        <w:ind w:left="720" w:hanging="360"/>
+      </w:pPr>
+      <w:rPr>
+        <w:rFonts w:ascii="Times New Roman" w:hAnsi="Times New Roman" w:cs="Times New Roman" w:hint="default"/>
+        <w:b/>
+        <w:i/>
+        <w:sz w:val="24"/>
+        <w:szCs w:val="24"/>
+      </w:rPr>
+    </w:lvl>
+    <w:lvl w:ilvl="1" w:tplc="04090019" w:tentative="1">
+      <w:start w:val="1"/>
+      <w:numFmt w:val="lowerLetter"/>
+      <w:lvlText w:val="%2."/>
+      <w:lvlJc w:val="left"/>
+      <w:pPr>
+        <w:ind w:left="1440" w:hanging="360"/>
+      </w:pPr>
+    </w:lvl>
+    <w:lvl w:ilvl="2" w:tplc="0409001B" w:tentative="1">
+      <w:start w:val="1"/>
+      <w:numFmt w:val="lowerRoman"/>
+      <w:lvlText w:val="%3."/>
+      <w:lvlJc w:val="right"/>
+      <w:pPr>
+        <w:ind w:left="2160" w:hanging="180"/>
+      </w:pPr>
+    </w:lvl>
+    <w:lvl w:ilvl="3" w:tplc="0409000F" w:tentative="1">
+      <w:start w:val="1"/>
+      <w:numFmt w:val="decimal"/>
+      <w:lvlText w:val="%4."/>
+      <w:lvlJc w:val="left"/>
+      <w:pPr>
+        <w:ind w:left="2880" w:hanging="360"/>
+      </w:pPr>
+    </w:lvl>
+    <w:lvl w:ilvl="4" w:tplc="04090019" w:tentative="1">
+      <w:start w:val="1"/>
+      <w:numFmt w:val="lowerLetter"/>
+      <w:lvlText w:val="%5."/>
+      <w:lvlJc w:val="left"/>
+      <w:pPr>
+        <w:ind w:left="3600" w:hanging="360"/>
+      </w:pPr>
+    </w:lvl>
+    <w:lvl w:ilvl="5" w:tplc="0409001B" w:tentative="1">
+      <w:start w:val="1"/>
+      <w:numFmt w:val="lowerRoman"/>
+      <w:lvlText w:val="%6."/>
+      <w:lvlJc w:val="right"/>
+      <w:pPr>
+        <w:ind w:left="4320" w:hanging="180"/>
+      </w:pPr>
+    </w:lvl>
+    <w:lvl w:ilvl="6" w:tplc="0409000F" w:tentative="1">
+      <w:start w:val="1"/>
+      <w:numFmt w:val="decimal"/>
+      <w:lvlText w:val="%7."/>
+      <w:lvlJc w:val="left"/>
+      <w:pPr>
+        <w:ind w:left="5040" w:hanging="360"/>
+      </w:pPr>
+    </w:lvl>
+    <w:lvl w:ilvl="7" w:tplc="04090019" w:tentative="1">
+      <w:start w:val="1"/>
+      <w:numFmt w:val="lowerLetter"/>
+      <w:lvlText w:val="%8."/>
+      <w:lvlJc w:val="left"/>
+      <w:pPr>
+        <w:ind w:left="5760" w:hanging="360"/>
+      </w:pPr>
+    </w:lvl>
+    <w:lvl w:ilvl="8" w:tplc="0409001B" w:tentative="1">
+      <w:start w:val="1"/>
+      <w:numFmt w:val="lowerRoman"/>
+      <w:lvlText w:val="%9."/>
+      <w:lvlJc w:val="right"/>
+      <w:pPr>
+        <w:ind w:left="6480" w:hanging="180"/>
+      </w:pPr>
+    </w:lvl>
+  </w:abstractNum>
+  <w:abstractNum w:abstractNumId="32">
     <w:nsid w:val="78134991"/>
     <w:multiLevelType w:val="hybridMultilevel"/>
     <w:tmpl w:val="F32A266A"/>
@@ -8380,28 +8756,28 @@
     </w:lvl>
   </w:abstractNum>
   <w:num w:numId="1">
-    <w:abstractNumId w:val="20"/>
+    <w:abstractNumId w:val="21"/>
   </w:num>
   <w:num w:numId="2">
-    <w:abstractNumId w:val="26"/>
+    <w:abstractNumId w:val="28"/>
   </w:num>
   <w:num w:numId="3">
-    <w:abstractNumId w:val="28"/>
+    <w:abstractNumId w:val="30"/>
   </w:num>
   <w:num w:numId="4">
     <w:abstractNumId w:val="14"/>
   </w:num>
   <w:num w:numId="5">
-    <w:abstractNumId w:val="19"/>
+    <w:abstractNumId w:val="20"/>
   </w:num>
   <w:num w:numId="6">
-    <w:abstractNumId w:val="21"/>
+    <w:abstractNumId w:val="22"/>
   </w:num>
   <w:num w:numId="7">
-    <w:abstractNumId w:val="24"/>
+    <w:abstractNumId w:val="26"/>
   </w:num>
   <w:num w:numId="8">
-    <w:abstractNumId w:val="25"/>
+    <w:abstractNumId w:val="27"/>
   </w:num>
   <w:num w:numId="9">
     <w:abstractNumId w:val="17"/>
@@ -8410,10 +8786,10 @@
     <w:abstractNumId w:val="15"/>
   </w:num>
   <w:num w:numId="11">
-    <w:abstractNumId w:val="29"/>
+    <w:abstractNumId w:val="32"/>
   </w:num>
   <w:num w:numId="12">
-    <w:abstractNumId w:val="27"/>
+    <w:abstractNumId w:val="29"/>
   </w:num>
   <w:num w:numId="13">
     <w:abstractNumId w:val="13"/>
@@ -8421,7 +8797,16 @@
   <w:num w:numId="14">
     <w:abstractNumId w:val="12"/>
   </w:num>
-  <w:numIdMacAtCleanup w:val="14"/>
+  <w:num w:numId="15">
+    <w:abstractNumId w:val="19"/>
+  </w:num>
+  <w:num w:numId="16">
+    <w:abstractNumId w:val="31"/>
+  </w:num>
+  <w:num w:numId="17">
+    <w:abstractNumId w:val="23"/>
+  </w:num>
+  <w:numIdMacAtCleanup w:val="17"/>
 </w:numbering>
 </file>
 
@@ -35325,7 +35710,7 @@
 </file>
 
 <file path=customXml/itemProps1.xml><?xml version="1.0" encoding="utf-8"?>
-<ds:datastoreItem xmlns:ds="http://schemas.openxmlformats.org/officeDocument/2006/customXml" ds:itemID="{72EE370A-08C1-4D57-A417-D0A5DBACB820}">
+<ds:datastoreItem xmlns:ds="http://schemas.openxmlformats.org/officeDocument/2006/customXml" ds:itemID="{D7DC3F4C-024F-45EC-A695-E08AE143396D}">
   <ds:schemaRefs>
     <ds:schemaRef ds:uri="http://schemas.openxmlformats.org/officeDocument/2006/bibliography"/>
   </ds:schemaRefs>

</xml_diff>

<commit_message>
Changed notation scheme, as noted in Intro
</commit_message>
<xml_diff>
--- a/CMQA/Requirements Verification Matrix/RCL-O-CMQA3 Requirements Verification Document.docx
+++ b/CMQA/Requirements Verification Matrix/RCL-O-CMQA3 Requirements Verification Document.docx
@@ -2609,14 +2609,177 @@
       <w:pPr>
         <w:pStyle w:val="Heading1"/>
       </w:pPr>
-      <w:bookmarkStart w:id="2" w:name="_Toc371780710"/>
+      <w:bookmarkStart w:id="2" w:name="_Toc371782501"/>
       <w:r>
         <w:lastRenderedPageBreak/>
         <w:t>INTRODUCTION</w:t>
       </w:r>
       <w:bookmarkEnd w:id="2"/>
     </w:p>
-    <w:p/>
+    <w:p>
+      <w:pPr>
+        <w:spacing w:after="120"/>
+        <w:jc w:val="both"/>
+        <w:rPr>
+          <w:sz w:val="22"/>
+          <w:szCs w:val="22"/>
+        </w:rPr>
+      </w:pPr>
+      <w:r>
+        <w:rPr>
+          <w:sz w:val="22"/>
+          <w:szCs w:val="22"/>
+        </w:rPr>
+        <w:t xml:space="preserve">The Rascal Requirements Verification Document serves to define and elaborate on each of the requirements laid out in the RCL-RVM-CMQA1 Rascal Requirements Verification Matrix (RVM), as well as the ways in which each of said requirements will be validated prior to and during the Rascal mission. </w:t>
+      </w:r>
+    </w:p>
+    <w:p>
+      <w:pPr>
+        <w:spacing w:after="120"/>
+        <w:jc w:val="both"/>
+        <w:rPr>
+          <w:sz w:val="22"/>
+          <w:szCs w:val="22"/>
+        </w:rPr>
+      </w:pPr>
+      <w:r>
+        <w:rPr>
+          <w:sz w:val="22"/>
+          <w:szCs w:val="22"/>
+        </w:rPr>
+        <w:t>The Rascal Mission, as defined by the RVM, can be broken down into Six Stages, with each stage having a set of requirements directly associated with it. Within the requirements associated with each stage are sub-requirements associated with a particular subsystem of the Rascal CubeSat system. The manner in which each of these requirements is associated with a particular stage or subsystem is through a simple notation scheme, as discussed below:</w:t>
+      </w:r>
+    </w:p>
+    <w:tbl>
+      <w:tblPr>
+        <w:tblStyle w:val="TableGrid"/>
+        <w:tblW w:w="0" w:type="auto"/>
+        <w:tblLook w:val="04A0"/>
+      </w:tblPr>
+      <w:tblGrid>
+        <w:gridCol w:w="2394"/>
+        <w:gridCol w:w="2394"/>
+        <w:gridCol w:w="2394"/>
+        <w:gridCol w:w="2394"/>
+      </w:tblGrid>
+      <w:tr>
+        <w:tc>
+          <w:tcPr>
+            <w:tcW w:w="2394" w:type="dxa"/>
+          </w:tcPr>
+          <w:p>
+            <w:pPr>
+              <w:spacing w:after="120"/>
+              <w:jc w:val="center"/>
+            </w:pPr>
+            <w:r>
+              <w:t>Mission Identifier</w:t>
+            </w:r>
+          </w:p>
+        </w:tc>
+        <w:tc>
+          <w:tcPr>
+            <w:tcW w:w="2394" w:type="dxa"/>
+          </w:tcPr>
+          <w:p>
+            <w:pPr>
+              <w:spacing w:after="120"/>
+              <w:jc w:val="center"/>
+            </w:pPr>
+            <w:r>
+              <w:t>Stage Identifier</w:t>
+            </w:r>
+          </w:p>
+        </w:tc>
+        <w:tc>
+          <w:tcPr>
+            <w:tcW w:w="2394" w:type="dxa"/>
+          </w:tcPr>
+          <w:p>
+            <w:pPr>
+              <w:spacing w:after="120"/>
+              <w:jc w:val="center"/>
+            </w:pPr>
+            <w:r>
+              <w:t>Sub-System Identifier</w:t>
+            </w:r>
+          </w:p>
+        </w:tc>
+        <w:tc>
+          <w:tcPr>
+            <w:tcW w:w="2394" w:type="dxa"/>
+          </w:tcPr>
+          <w:p>
+            <w:pPr>
+              <w:spacing w:after="120"/>
+              <w:jc w:val="center"/>
+            </w:pPr>
+            <w:r>
+              <w:t>Requirement Number</w:t>
+            </w:r>
+          </w:p>
+        </w:tc>
+      </w:tr>
+      <w:tr>
+        <w:tc>
+          <w:tcPr>
+            <w:tcW w:w="2394" w:type="dxa"/>
+          </w:tcPr>
+          <w:p>
+            <w:pPr>
+              <w:spacing w:after="120"/>
+              <w:jc w:val="center"/>
+            </w:pPr>
+            <w:r>
+              <w:t>RCL</w:t>
+            </w:r>
+          </w:p>
+        </w:tc>
+        <w:tc>
+          <w:tcPr>
+            <w:tcW w:w="2394" w:type="dxa"/>
+          </w:tcPr>
+          <w:p>
+            <w:pPr>
+              <w:spacing w:after="120"/>
+              <w:jc w:val="center"/>
+            </w:pPr>
+          </w:p>
+        </w:tc>
+        <w:tc>
+          <w:tcPr>
+            <w:tcW w:w="2394" w:type="dxa"/>
+          </w:tcPr>
+          <w:p>
+            <w:pPr>
+              <w:spacing w:after="120"/>
+              <w:jc w:val="center"/>
+            </w:pPr>
+          </w:p>
+        </w:tc>
+        <w:tc>
+          <w:tcPr>
+            <w:tcW w:w="2394" w:type="dxa"/>
+          </w:tcPr>
+          <w:p>
+            <w:pPr>
+              <w:spacing w:after="120"/>
+              <w:jc w:val="center"/>
+            </w:pPr>
+          </w:p>
+        </w:tc>
+      </w:tr>
+    </w:tbl>
+    <w:p>
+      <w:pPr>
+        <w:spacing w:after="120"/>
+        <w:jc w:val="center"/>
+        <w:rPr>
+          <w:sz w:val="22"/>
+          <w:szCs w:val="22"/>
+        </w:rPr>
+      </w:pPr>
+    </w:p>
     <w:p>
       <w:pPr>
         <w:widowControl/>
@@ -2631,7 +2794,7 @@
       <w:pPr>
         <w:pStyle w:val="Heading1"/>
       </w:pPr>
-      <w:bookmarkStart w:id="3" w:name="_Toc371780711"/>
+      <w:bookmarkStart w:id="3" w:name="_Toc371782502"/>
       <w:r>
         <w:lastRenderedPageBreak/>
         <w:t>NOMENCLATURE</w:t>
@@ -2706,7 +2869,7 @@
           <w:r>
             <w:fldChar w:fldCharType="separate"/>
           </w:r>
-          <w:hyperlink w:anchor="_Toc371780710" w:history="1">
+          <w:hyperlink w:anchor="_Toc371782501" w:history="1">
             <w:r>
               <w:rPr>
                 <w:rStyle w:val="Hyperlink"/>
@@ -2733,7 +2896,7 @@
                 <w:noProof/>
                 <w:webHidden/>
               </w:rPr>
-              <w:instrText xml:space="preserve"> PAGEREF _Toc371780710 \h </w:instrText>
+              <w:instrText xml:space="preserve"> PAGEREF _Toc371782501 \h </w:instrText>
             </w:r>
             <w:r>
               <w:rPr>
@@ -2776,7 +2939,7 @@
               <w:lang w:eastAsia="en-US" w:bidi="ar-SA"/>
             </w:rPr>
           </w:pPr>
-          <w:hyperlink w:anchor="_Toc371780711" w:history="1">
+          <w:hyperlink w:anchor="_Toc371782502" w:history="1">
             <w:r>
               <w:rPr>
                 <w:rStyle w:val="Hyperlink"/>
@@ -2803,7 +2966,7 @@
                 <w:noProof/>
                 <w:webHidden/>
               </w:rPr>
-              <w:instrText xml:space="preserve"> PAGEREF _Toc371780711 \h </w:instrText>
+              <w:instrText xml:space="preserve"> PAGEREF _Toc371782502 \h </w:instrText>
             </w:r>
             <w:r>
               <w:rPr>
@@ -2846,7 +3009,7 @@
               <w:lang w:eastAsia="en-US" w:bidi="ar-SA"/>
             </w:rPr>
           </w:pPr>
-          <w:hyperlink w:anchor="_Toc371780712" w:history="1">
+          <w:hyperlink w:anchor="_Toc371782503" w:history="1">
             <w:r>
               <w:rPr>
                 <w:rStyle w:val="Hyperlink"/>
@@ -2873,7 +3036,7 @@
                 <w:noProof/>
                 <w:webHidden/>
               </w:rPr>
-              <w:instrText xml:space="preserve"> PAGEREF _Toc371780712 \h </w:instrText>
+              <w:instrText xml:space="preserve"> PAGEREF _Toc371782503 \h </w:instrText>
             </w:r>
             <w:r>
               <w:rPr>
@@ -2919,7 +3082,7 @@
               <w:lang w:eastAsia="en-US" w:bidi="ar-SA"/>
             </w:rPr>
           </w:pPr>
-          <w:hyperlink w:anchor="_Toc371780713" w:history="1">
+          <w:hyperlink w:anchor="_Toc371782504" w:history="1">
             <w:r>
               <w:rPr>
                 <w:rStyle w:val="Hyperlink"/>
@@ -2964,7 +3127,7 @@
                 <w:noProof/>
                 <w:webHidden/>
               </w:rPr>
-              <w:instrText xml:space="preserve"> PAGEREF _Toc371780713 \h </w:instrText>
+              <w:instrText xml:space="preserve"> PAGEREF _Toc371782504 \h </w:instrText>
             </w:r>
             <w:r>
               <w:rPr>
@@ -3010,7 +3173,7 @@
               <w:lang w:eastAsia="en-US" w:bidi="ar-SA"/>
             </w:rPr>
           </w:pPr>
-          <w:hyperlink w:anchor="_Toc371780714" w:history="1">
+          <w:hyperlink w:anchor="_Toc371782505" w:history="1">
             <w:r>
               <w:rPr>
                 <w:rStyle w:val="Hyperlink"/>
@@ -3055,7 +3218,7 @@
                 <w:noProof/>
                 <w:webHidden/>
               </w:rPr>
-              <w:instrText xml:space="preserve"> PAGEREF _Toc371780714 \h </w:instrText>
+              <w:instrText xml:space="preserve"> PAGEREF _Toc371782505 \h </w:instrText>
             </w:r>
             <w:r>
               <w:rPr>
@@ -3101,7 +3264,7 @@
               <w:lang w:eastAsia="en-US" w:bidi="ar-SA"/>
             </w:rPr>
           </w:pPr>
-          <w:hyperlink w:anchor="_Toc371780715" w:history="1">
+          <w:hyperlink w:anchor="_Toc371782506" w:history="1">
             <w:r>
               <w:rPr>
                 <w:rStyle w:val="Hyperlink"/>
@@ -3146,7 +3309,7 @@
                 <w:noProof/>
                 <w:webHidden/>
               </w:rPr>
-              <w:instrText xml:space="preserve"> PAGEREF _Toc371780715 \h </w:instrText>
+              <w:instrText xml:space="preserve"> PAGEREF _Toc371782506 \h </w:instrText>
             </w:r>
             <w:r>
               <w:rPr>
@@ -3192,7 +3355,7 @@
               <w:lang w:eastAsia="en-US" w:bidi="ar-SA"/>
             </w:rPr>
           </w:pPr>
-          <w:hyperlink w:anchor="_Toc371780716" w:history="1">
+          <w:hyperlink w:anchor="_Toc371782507" w:history="1">
             <w:r>
               <w:rPr>
                 <w:rStyle w:val="Hyperlink"/>
@@ -3237,7 +3400,7 @@
                 <w:noProof/>
                 <w:webHidden/>
               </w:rPr>
-              <w:instrText xml:space="preserve"> PAGEREF _Toc371780716 \h </w:instrText>
+              <w:instrText xml:space="preserve"> PAGEREF _Toc371782507 \h </w:instrText>
             </w:r>
             <w:r>
               <w:rPr>
@@ -3283,7 +3446,7 @@
               <w:lang w:eastAsia="en-US" w:bidi="ar-SA"/>
             </w:rPr>
           </w:pPr>
-          <w:hyperlink w:anchor="_Toc371780717" w:history="1">
+          <w:hyperlink w:anchor="_Toc371782508" w:history="1">
             <w:r>
               <w:rPr>
                 <w:rStyle w:val="Hyperlink"/>
@@ -3328,7 +3491,7 @@
                 <w:noProof/>
                 <w:webHidden/>
               </w:rPr>
-              <w:instrText xml:space="preserve"> PAGEREF _Toc371780717 \h </w:instrText>
+              <w:instrText xml:space="preserve"> PAGEREF _Toc371782508 \h </w:instrText>
             </w:r>
             <w:r>
               <w:rPr>
@@ -3374,7 +3537,7 @@
               <w:lang w:eastAsia="en-US" w:bidi="ar-SA"/>
             </w:rPr>
           </w:pPr>
-          <w:hyperlink w:anchor="_Toc371780718" w:history="1">
+          <w:hyperlink w:anchor="_Toc371782509" w:history="1">
             <w:r>
               <w:rPr>
                 <w:rStyle w:val="Hyperlink"/>
@@ -3419,7 +3582,7 @@
                 <w:noProof/>
                 <w:webHidden/>
               </w:rPr>
-              <w:instrText xml:space="preserve"> PAGEREF _Toc371780718 \h </w:instrText>
+              <w:instrText xml:space="preserve"> PAGEREF _Toc371782509 \h </w:instrText>
             </w:r>
             <w:r>
               <w:rPr>
@@ -3736,7 +3899,7 @@
       <w:pPr>
         <w:pStyle w:val="Heading1"/>
       </w:pPr>
-      <w:bookmarkStart w:id="4" w:name="_Toc371780712"/>
+      <w:bookmarkStart w:id="4" w:name="_Toc371782503"/>
       <w:r>
         <w:t>REQUIREMENT STAGES</w:t>
       </w:r>
@@ -3752,7 +3915,7 @@
         </w:numPr>
         <w:ind w:left="360"/>
       </w:pPr>
-      <w:bookmarkStart w:id="5" w:name="_Toc371780713"/>
+      <w:bookmarkStart w:id="5" w:name="_Toc371782504"/>
       <w:r>
         <w:t>Pre-Launch Requirements</w:t>
       </w:r>
@@ -4363,13 +4526,13 @@
         <w:pStyle w:val="BodyText"/>
         <w:numPr>
           <w:ilvl w:val="0"/>
-          <w:numId w:val="10"/>
+          <w:numId w:val="17"/>
         </w:numPr>
         <w:tabs>
           <w:tab w:val="left" w:pos="720"/>
           <w:tab w:val="left" w:pos="810"/>
         </w:tabs>
-        <w:ind w:left="2246" w:hanging="1886"/>
+        <w:ind w:left="1987" w:hanging="1627"/>
         <w:rPr>
           <w:lang w:eastAsia="en-US" w:bidi="ar-SA"/>
         </w:rPr>
@@ -4444,7 +4607,7 @@
         <w:pStyle w:val="BodyText"/>
         <w:numPr>
           <w:ilvl w:val="0"/>
-          <w:numId w:val="11"/>
+          <w:numId w:val="10"/>
         </w:numPr>
         <w:tabs>
           <w:tab w:val="left" w:pos="720"/>
@@ -4513,7 +4676,7 @@
         <w:pStyle w:val="BodyText"/>
         <w:numPr>
           <w:ilvl w:val="0"/>
-          <w:numId w:val="11"/>
+          <w:numId w:val="10"/>
         </w:numPr>
         <w:tabs>
           <w:tab w:val="left" w:pos="720"/>
@@ -4572,6 +4735,35 @@
         <w:pStyle w:val="BodyText"/>
         <w:numPr>
           <w:ilvl w:val="0"/>
+          <w:numId w:val="10"/>
+        </w:numPr>
+        <w:tabs>
+          <w:tab w:val="left" w:pos="720"/>
+          <w:tab w:val="left" w:pos="810"/>
+        </w:tabs>
+        <w:ind w:left="2246" w:hanging="1886"/>
+        <w:rPr>
+          <w:lang w:eastAsia="en-US" w:bidi="ar-SA"/>
+        </w:rPr>
+      </w:pPr>
+      <w:r>
+        <w:rPr>
+          <w:b/>
+          <w:lang w:eastAsia="en-US" w:bidi="ar-SA"/>
+        </w:rPr>
+        <w:t>Low Friction, 2-D Dynamic Thrust Testing Shall be Conducted with All Pressure Vessels</w:t>
+      </w:r>
+    </w:p>
+    <w:p>
+      <w:pPr>
+        <w:pStyle w:val="ListParagraph"/>
+      </w:pPr>
+    </w:p>
+    <w:p>
+      <w:pPr>
+        <w:pStyle w:val="BodyText"/>
+        <w:numPr>
+          <w:ilvl w:val="0"/>
           <w:numId w:val="11"/>
         </w:numPr>
         <w:tabs>
@@ -4588,35 +4780,6 @@
           <w:b/>
           <w:lang w:eastAsia="en-US" w:bidi="ar-SA"/>
         </w:rPr>
-        <w:t>Low Friction, 2-D Dynamic Thrust Testing Shall be Conducted with All Pressure Vessels</w:t>
-      </w:r>
-    </w:p>
-    <w:p>
-      <w:pPr>
-        <w:pStyle w:val="ListParagraph"/>
-      </w:pPr>
-    </w:p>
-    <w:p>
-      <w:pPr>
-        <w:pStyle w:val="BodyText"/>
-        <w:numPr>
-          <w:ilvl w:val="0"/>
-          <w:numId w:val="12"/>
-        </w:numPr>
-        <w:tabs>
-          <w:tab w:val="left" w:pos="720"/>
-          <w:tab w:val="left" w:pos="810"/>
-        </w:tabs>
-        <w:ind w:left="2246" w:hanging="1886"/>
-        <w:rPr>
-          <w:lang w:eastAsia="en-US" w:bidi="ar-SA"/>
-        </w:rPr>
-      </w:pPr>
-      <w:r>
-        <w:rPr>
-          <w:b/>
-          <w:lang w:eastAsia="en-US" w:bidi="ar-SA"/>
-        </w:rPr>
         <w:t>The CubeSat System Must Survive Random Vibration Testing Relative to the NASA GEVS Qualification Profile</w:t>
       </w:r>
     </w:p>
@@ -4638,7 +4801,7 @@
         <w:pStyle w:val="BodyText"/>
         <w:numPr>
           <w:ilvl w:val="0"/>
-          <w:numId w:val="12"/>
+          <w:numId w:val="11"/>
         </w:numPr>
         <w:tabs>
           <w:tab w:val="left" w:pos="720"/>
@@ -4713,7 +4876,7 @@
         <w:pStyle w:val="BodyText"/>
         <w:numPr>
           <w:ilvl w:val="0"/>
-          <w:numId w:val="12"/>
+          <w:numId w:val="11"/>
         </w:numPr>
         <w:tabs>
           <w:tab w:val="left" w:pos="720"/>
@@ -4742,7 +4905,7 @@
         <w:pStyle w:val="BodyText"/>
         <w:numPr>
           <w:ilvl w:val="0"/>
-          <w:numId w:val="12"/>
+          <w:numId w:val="11"/>
         </w:numPr>
         <w:tabs>
           <w:tab w:val="left" w:pos="720"/>
@@ -4771,7 +4934,7 @@
         <w:pStyle w:val="BodyText"/>
         <w:numPr>
           <w:ilvl w:val="0"/>
-          <w:numId w:val="12"/>
+          <w:numId w:val="11"/>
         </w:numPr>
         <w:tabs>
           <w:tab w:val="left" w:pos="720"/>
@@ -4860,7 +5023,7 @@
         </w:numPr>
         <w:ind w:left="360"/>
       </w:pPr>
-      <w:bookmarkStart w:id="6" w:name="_Toc371780714"/>
+      <w:bookmarkStart w:id="6" w:name="_Toc371782505"/>
       <w:r>
         <w:lastRenderedPageBreak/>
         <w:t>Post-Launch Ejection Requirements</w:t>
@@ -4874,7 +5037,7 @@
         <w:pStyle w:val="ListParagraph"/>
         <w:numPr>
           <w:ilvl w:val="0"/>
-          <w:numId w:val="13"/>
+          <w:numId w:val="12"/>
         </w:numPr>
         <w:spacing w:after="120"/>
         <w:ind w:left="2246" w:hanging="1886"/>
@@ -4918,7 +5081,7 @@
         <w:pStyle w:val="ListParagraph"/>
         <w:numPr>
           <w:ilvl w:val="0"/>
-          <w:numId w:val="13"/>
+          <w:numId w:val="12"/>
         </w:numPr>
         <w:spacing w:after="120"/>
         <w:ind w:left="2246" w:hanging="1886"/>
@@ -4952,7 +5115,7 @@
         <w:pStyle w:val="ListParagraph"/>
         <w:numPr>
           <w:ilvl w:val="0"/>
-          <w:numId w:val="13"/>
+          <w:numId w:val="12"/>
         </w:numPr>
         <w:spacing w:after="120"/>
         <w:ind w:left="2246" w:hanging="1886"/>
@@ -4981,6 +5144,80 @@
         </w:rPr>
       </w:pPr>
     </w:p>
+    <w:p>
+      <w:pPr>
+        <w:pStyle w:val="ListParagraph"/>
+        <w:numPr>
+          <w:ilvl w:val="0"/>
+          <w:numId w:val="12"/>
+        </w:numPr>
+        <w:spacing w:after="120"/>
+        <w:ind w:left="2246" w:hanging="1886"/>
+        <w:rPr>
+          <w:rFonts w:ascii="Times New Roman" w:hAnsi="Times New Roman" w:cs="Times New Roman"/>
+          <w:sz w:val="24"/>
+          <w:szCs w:val="24"/>
+        </w:rPr>
+      </w:pPr>
+      <w:r>
+        <w:rPr>
+          <w:rFonts w:ascii="Times New Roman" w:hAnsi="Times New Roman" w:cs="Times New Roman"/>
+          <w:b/>
+          <w:sz w:val="24"/>
+          <w:szCs w:val="24"/>
+        </w:rPr>
+        <w:t>The CubeSat System Shall Pass a Health Check Administered from the SSRL Ground Station</w:t>
+      </w:r>
+    </w:p>
+    <w:p>
+      <w:pPr>
+        <w:pStyle w:val="ListParagraph"/>
+        <w:rPr>
+          <w:rFonts w:ascii="Times New Roman" w:hAnsi="Times New Roman" w:cs="Times New Roman"/>
+          <w:sz w:val="24"/>
+          <w:szCs w:val="24"/>
+        </w:rPr>
+      </w:pPr>
+    </w:p>
+    <w:p>
+      <w:pPr>
+        <w:spacing w:after="120"/>
+        <w:rPr>
+          <w:rFonts w:cs="Times New Roman"/>
+        </w:rPr>
+      </w:pPr>
+    </w:p>
+    <w:p>
+      <w:pPr>
+        <w:widowControl/>
+        <w:suppressAutoHyphens w:val="0"/>
+        <w:spacing w:after="120" w:line="276" w:lineRule="auto"/>
+      </w:pPr>
+      <w:r>
+        <w:rPr>
+          <w:rFonts w:cs="Times New Roman"/>
+        </w:rPr>
+        <w:br w:type="page"/>
+      </w:r>
+    </w:p>
+    <w:p>
+      <w:pPr>
+        <w:pStyle w:val="Heading1"/>
+        <w:numPr>
+          <w:ilvl w:val="0"/>
+          <w:numId w:val="3"/>
+        </w:numPr>
+        <w:ind w:left="360"/>
+      </w:pPr>
+      <w:bookmarkStart w:id="7" w:name="_Toc371782506"/>
+      <w:r>
+        <w:lastRenderedPageBreak/>
+        <w:t>Separation and Stabilization Requirements</w:t>
+      </w:r>
+      <w:bookmarkEnd w:id="7"/>
+    </w:p>
+    <w:p/>
+    <w:p/>
     <w:p>
       <w:pPr>
         <w:pStyle w:val="ListParagraph"/>
@@ -5003,7 +5240,44 @@
           <w:sz w:val="24"/>
           <w:szCs w:val="24"/>
         </w:rPr>
-        <w:t>The CubeSat System Shall Pass a Health Check Administered from the SSRL Ground Station</w:t>
+        <w:t>Jade and Ruby Shall be Capable of Separating from One Another with a Relative Velocity of No Greater than 5 cm/s</w:t>
+      </w:r>
+    </w:p>
+    <w:p>
+      <w:pPr>
+        <w:pStyle w:val="ListParagraph"/>
+        <w:spacing w:after="120"/>
+        <w:ind w:left="2246"/>
+        <w:rPr>
+          <w:rFonts w:ascii="Times New Roman" w:hAnsi="Times New Roman" w:cs="Times New Roman"/>
+          <w:sz w:val="24"/>
+          <w:szCs w:val="24"/>
+        </w:rPr>
+      </w:pPr>
+    </w:p>
+    <w:p>
+      <w:pPr>
+        <w:pStyle w:val="ListParagraph"/>
+        <w:numPr>
+          <w:ilvl w:val="0"/>
+          <w:numId w:val="13"/>
+        </w:numPr>
+        <w:spacing w:after="120"/>
+        <w:ind w:left="2246" w:hanging="1886"/>
+        <w:rPr>
+          <w:rFonts w:ascii="Times New Roman" w:hAnsi="Times New Roman" w:cs="Times New Roman"/>
+          <w:sz w:val="24"/>
+          <w:szCs w:val="24"/>
+        </w:rPr>
+      </w:pPr>
+      <w:r>
+        <w:rPr>
+          <w:rFonts w:ascii="Times New Roman" w:hAnsi="Times New Roman" w:cs="Times New Roman"/>
+          <w:b/>
+          <w:sz w:val="24"/>
+          <w:szCs w:val="24"/>
+        </w:rPr>
+        <w:t>Jade and Ruby Shall Achieve a Local Slew Rate of Less than 1 deg/s</w:t>
       </w:r>
     </w:p>
     <w:p>
@@ -5018,11 +5292,28 @@
     </w:p>
     <w:p>
       <w:pPr>
+        <w:pStyle w:val="ListParagraph"/>
+        <w:numPr>
+          <w:ilvl w:val="0"/>
+          <w:numId w:val="13"/>
+        </w:numPr>
         <w:spacing w:after="120"/>
+        <w:ind w:left="2246" w:hanging="1886"/>
         <w:rPr>
-          <w:rFonts w:cs="Times New Roman"/>
+          <w:rFonts w:ascii="Times New Roman" w:hAnsi="Times New Roman" w:cs="Times New Roman"/>
+          <w:sz w:val="24"/>
+          <w:szCs w:val="24"/>
         </w:rPr>
       </w:pPr>
+      <w:r>
+        <w:rPr>
+          <w:rFonts w:ascii="Times New Roman" w:hAnsi="Times New Roman" w:cs="Times New Roman"/>
+          <w:b/>
+          <w:sz w:val="24"/>
+          <w:szCs w:val="24"/>
+        </w:rPr>
+        <w:t>Jade and Ruby Shall Continuously Record Relative Displacement Data Between Each Other</w:t>
+      </w:r>
     </w:p>
     <w:p>
       <w:pPr>
@@ -5046,13 +5337,14 @@
         </w:numPr>
         <w:ind w:left="360"/>
       </w:pPr>
-      <w:bookmarkStart w:id="7" w:name="_Toc371780715"/>
+      <w:bookmarkStart w:id="8" w:name="_Toc371782507"/>
       <w:r>
         <w:lastRenderedPageBreak/>
-        <w:t>Separation and Stabilization Requirements</w:t>
+        <w:t>Stationkeeping Requirements</w:t>
       </w:r>
-      <w:bookmarkEnd w:id="7"/>
+      <w:bookmarkEnd w:id="8"/>
     </w:p>
+    <w:p/>
     <w:p/>
     <w:p/>
     <w:p>
@@ -5077,79 +5369,7 @@
           <w:sz w:val="24"/>
           <w:szCs w:val="24"/>
         </w:rPr>
-        <w:t>Jade and Ruby Shall be Capable of Separating from One Another with a Relative Velocity of No Greater than 5 cm/s</w:t>
-      </w:r>
-    </w:p>
-    <w:p>
-      <w:pPr>
-        <w:pStyle w:val="ListParagraph"/>
-        <w:spacing w:after="120"/>
-        <w:ind w:left="2246"/>
-        <w:rPr>
-          <w:rFonts w:ascii="Times New Roman" w:hAnsi="Times New Roman" w:cs="Times New Roman"/>
-          <w:sz w:val="24"/>
-          <w:szCs w:val="24"/>
-        </w:rPr>
-      </w:pPr>
-    </w:p>
-    <w:p>
-      <w:pPr>
-        <w:pStyle w:val="ListParagraph"/>
-        <w:numPr>
-          <w:ilvl w:val="0"/>
-          <w:numId w:val="14"/>
-        </w:numPr>
-        <w:spacing w:after="120"/>
-        <w:ind w:left="2246" w:hanging="1886"/>
-        <w:rPr>
-          <w:rFonts w:ascii="Times New Roman" w:hAnsi="Times New Roman" w:cs="Times New Roman"/>
-          <w:sz w:val="24"/>
-          <w:szCs w:val="24"/>
-        </w:rPr>
-      </w:pPr>
-      <w:r>
-        <w:rPr>
-          <w:rFonts w:ascii="Times New Roman" w:hAnsi="Times New Roman" w:cs="Times New Roman"/>
-          <w:b/>
-          <w:sz w:val="24"/>
-          <w:szCs w:val="24"/>
-        </w:rPr>
-        <w:t>Jade and Ruby Shall Achieve a Local Slew Rate of Less than 1 deg/s</w:t>
-      </w:r>
-    </w:p>
-    <w:p>
-      <w:pPr>
-        <w:pStyle w:val="ListParagraph"/>
-        <w:rPr>
-          <w:rFonts w:ascii="Times New Roman" w:hAnsi="Times New Roman" w:cs="Times New Roman"/>
-          <w:sz w:val="24"/>
-          <w:szCs w:val="24"/>
-        </w:rPr>
-      </w:pPr>
-    </w:p>
-    <w:p>
-      <w:pPr>
-        <w:pStyle w:val="ListParagraph"/>
-        <w:numPr>
-          <w:ilvl w:val="0"/>
-          <w:numId w:val="14"/>
-        </w:numPr>
-        <w:spacing w:after="120"/>
-        <w:ind w:left="2246" w:hanging="1886"/>
-        <w:rPr>
-          <w:rFonts w:ascii="Times New Roman" w:hAnsi="Times New Roman" w:cs="Times New Roman"/>
-          <w:sz w:val="24"/>
-          <w:szCs w:val="24"/>
-        </w:rPr>
-      </w:pPr>
-      <w:r>
-        <w:rPr>
-          <w:rFonts w:ascii="Times New Roman" w:hAnsi="Times New Roman" w:cs="Times New Roman"/>
-          <w:b/>
-          <w:sz w:val="24"/>
-          <w:szCs w:val="24"/>
-        </w:rPr>
-        <w:t>Jade and Ruby Shall Continuously Record Relative Displacement Data Between Each Other</w:t>
+        <w:t>Jade and Ruby Shall be Able to Stationkeep within a 10-75 meter Sphere of Each Other for at Least 5 Orbits</w:t>
       </w:r>
     </w:p>
     <w:p>
@@ -5174,12 +5394,12 @@
         </w:numPr>
         <w:ind w:left="360"/>
       </w:pPr>
-      <w:bookmarkStart w:id="8" w:name="_Toc371780716"/>
+      <w:bookmarkStart w:id="9" w:name="_Toc371782508"/>
       <w:r>
         <w:lastRenderedPageBreak/>
-        <w:t>Stationkeeping Requirements</w:t>
+        <w:t>“Escape” Requirements</w:t>
       </w:r>
-      <w:bookmarkEnd w:id="8"/>
+      <w:bookmarkEnd w:id="9"/>
     </w:p>
     <w:p/>
     <w:p/>
@@ -5206,7 +5426,7 @@
           <w:sz w:val="24"/>
           <w:szCs w:val="24"/>
         </w:rPr>
-        <w:t>Jade and Ruby Shall be Able to Stationkeep within a 10-75 meter Sphere of Each Other for at Least 5 Orbits</w:t>
+        <w:t>Jade and Ruby Shall be Able to Perform an “Escape” Maneuver that Increases the Relative Displacement Between Each Other to at Least 100 Meters within 1 Orbit</w:t>
       </w:r>
     </w:p>
     <w:p>
@@ -5214,6 +5434,9 @@
         <w:widowControl/>
         <w:suppressAutoHyphens w:val="0"/>
         <w:spacing w:after="120" w:line="276" w:lineRule="auto"/>
+        <w:rPr>
+          <w:rFonts w:cs="Times New Roman"/>
+        </w:rPr>
       </w:pPr>
       <w:r>
         <w:rPr>
@@ -5231,67 +5454,7 @@
         </w:numPr>
         <w:ind w:left="360"/>
       </w:pPr>
-      <w:bookmarkStart w:id="9" w:name="_Toc371780717"/>
-      <w:r>
-        <w:lastRenderedPageBreak/>
-        <w:t>“Escape” Requirements</w:t>
-      </w:r>
-      <w:bookmarkEnd w:id="9"/>
-    </w:p>
-    <w:p/>
-    <w:p/>
-    <w:p/>
-    <w:p>
-      <w:pPr>
-        <w:pStyle w:val="ListParagraph"/>
-        <w:numPr>
-          <w:ilvl w:val="0"/>
-          <w:numId w:val="16"/>
-        </w:numPr>
-        <w:spacing w:after="120"/>
-        <w:ind w:left="2246" w:hanging="1886"/>
-        <w:rPr>
-          <w:rFonts w:ascii="Times New Roman" w:hAnsi="Times New Roman" w:cs="Times New Roman"/>
-          <w:sz w:val="24"/>
-          <w:szCs w:val="24"/>
-        </w:rPr>
-      </w:pPr>
-      <w:r>
-        <w:rPr>
-          <w:rFonts w:ascii="Times New Roman" w:hAnsi="Times New Roman" w:cs="Times New Roman"/>
-          <w:b/>
-          <w:sz w:val="24"/>
-          <w:szCs w:val="24"/>
-        </w:rPr>
-        <w:t>Jade and Ruby Shall be Able to Perform an “Escape” Maneuver that Increases the Relative Displacement Between Each Other to at Least 100 Meters within 1 Orbit</w:t>
-      </w:r>
-    </w:p>
-    <w:p>
-      <w:pPr>
-        <w:widowControl/>
-        <w:suppressAutoHyphens w:val="0"/>
-        <w:spacing w:after="120" w:line="276" w:lineRule="auto"/>
-        <w:rPr>
-          <w:rFonts w:cs="Times New Roman"/>
-        </w:rPr>
-      </w:pPr>
-      <w:r>
-        <w:rPr>
-          <w:rFonts w:cs="Times New Roman"/>
-        </w:rPr>
-        <w:br w:type="page"/>
-      </w:r>
-    </w:p>
-    <w:p>
-      <w:pPr>
-        <w:pStyle w:val="Heading1"/>
-        <w:numPr>
-          <w:ilvl w:val="0"/>
-          <w:numId w:val="3"/>
-        </w:numPr>
-        <w:ind w:left="360"/>
-      </w:pPr>
-      <w:bookmarkStart w:id="10" w:name="_Toc371780718"/>
+      <w:bookmarkStart w:id="10" w:name="_Toc371782509"/>
       <w:r>
         <w:lastRenderedPageBreak/>
         <w:t>Rendezvous Requirements</w:t>
@@ -5306,7 +5469,7 @@
         <w:pStyle w:val="ListParagraph"/>
         <w:numPr>
           <w:ilvl w:val="0"/>
-          <w:numId w:val="17"/>
+          <w:numId w:val="16"/>
         </w:numPr>
         <w:spacing w:after="120"/>
         <w:ind w:left="2246" w:hanging="1886"/>
@@ -5427,7 +5590,7 @@
         <w:b/>
         <w:noProof/>
       </w:rPr>
-      <w:t>11</w:t>
+      <w:t>10</w:t>
     </w:r>
     <w:r>
       <w:rPr>
@@ -6710,11 +6873,11 @@
   <w:abstractNum w:abstractNumId="12">
     <w:nsid w:val="0662115F"/>
     <w:multiLevelType w:val="hybridMultilevel"/>
-    <w:tmpl w:val="3926B668"/>
-    <w:lvl w:ilvl="0" w:tplc="3DBCC150">
+    <w:tmpl w:val="1938F3CE"/>
+    <w:lvl w:ilvl="0" w:tplc="0A8C1D30">
       <w:start w:val="1"/>
       <w:numFmt w:val="decimal"/>
-      <w:lvlText w:val="RCL.SS.RVM%1"/>
+      <w:lvlText w:val="RCL.SS.MOP%1"/>
       <w:lvlJc w:val="left"/>
       <w:pPr>
         <w:ind w:left="720" w:hanging="360"/>
@@ -6803,11 +6966,11 @@
   <w:abstractNum w:abstractNumId="13">
     <w:nsid w:val="069B131C"/>
     <w:multiLevelType w:val="hybridMultilevel"/>
-    <w:tmpl w:val="5D3C5E70"/>
-    <w:lvl w:ilvl="0" w:tplc="8720743A">
+    <w:tmpl w:val="98BAA74A"/>
+    <w:lvl w:ilvl="0" w:tplc="739492A0">
       <w:start w:val="1"/>
       <w:numFmt w:val="decimal"/>
-      <w:lvlText w:val="RCL.PLE.RVM%1"/>
+      <w:lvlText w:val="RCL.PLE.MOP%1"/>
       <w:lvlJc w:val="left"/>
       <w:pPr>
         <w:ind w:left="720" w:hanging="360"/>
@@ -6896,11 +7059,11 @@
   <w:abstractNum w:abstractNumId="14">
     <w:nsid w:val="0BE44B35"/>
     <w:multiLevelType w:val="hybridMultilevel"/>
-    <w:tmpl w:val="DCFAF608"/>
-    <w:lvl w:ilvl="0" w:tplc="4648AE88">
+    <w:tmpl w:val="6CC8AEF8"/>
+    <w:lvl w:ilvl="0" w:tplc="DBEA1EE4">
       <w:start w:val="1"/>
       <w:numFmt w:val="decimal"/>
-      <w:lvlText w:val="RCL.STR.RVM%1"/>
+      <w:lvlText w:val="RCL.PL.STR%1"/>
       <w:lvlJc w:val="left"/>
       <w:pPr>
         <w:ind w:left="720" w:hanging="360"/>
@@ -6985,13 +7148,104 @@
     </w:lvl>
   </w:abstractNum>
   <w:abstractNum w:abstractNumId="15">
-    <w:nsid w:val="0D663489"/>
+    <w:nsid w:val="1168656C"/>
     <w:multiLevelType w:val="hybridMultilevel"/>
-    <w:tmpl w:val="8DF2F6E2"/>
-    <w:lvl w:ilvl="0" w:tplc="B0FEB174">
-      <w:start w:val="16"/>
+    <w:tmpl w:val="518AA446"/>
+    <w:name w:val="WW8Num153"/>
+    <w:lvl w:ilvl="0" w:tplc="9D88F12E">
+      <w:start w:val="1"/>
       <w:numFmt w:val="decimal"/>
-      <w:lvlText w:val="RCL.PRP.RVM%1"/>
+      <w:lvlText w:val="%1."/>
+      <w:lvlJc w:val="left"/>
+      <w:pPr>
+        <w:ind w:left="720" w:hanging="360"/>
+      </w:pPr>
+      <w:rPr>
+        <w:rFonts w:hint="default"/>
+      </w:rPr>
+    </w:lvl>
+    <w:lvl w:ilvl="1" w:tplc="04090019" w:tentative="1">
+      <w:start w:val="1"/>
+      <w:numFmt w:val="lowerLetter"/>
+      <w:lvlText w:val="%2."/>
+      <w:lvlJc w:val="left"/>
+      <w:pPr>
+        <w:ind w:left="1440" w:hanging="360"/>
+      </w:pPr>
+    </w:lvl>
+    <w:lvl w:ilvl="2" w:tplc="0409001B" w:tentative="1">
+      <w:start w:val="1"/>
+      <w:numFmt w:val="lowerRoman"/>
+      <w:lvlText w:val="%3."/>
+      <w:lvlJc w:val="right"/>
+      <w:pPr>
+        <w:ind w:left="2160" w:hanging="180"/>
+      </w:pPr>
+    </w:lvl>
+    <w:lvl w:ilvl="3" w:tplc="0409000F" w:tentative="1">
+      <w:start w:val="1"/>
+      <w:numFmt w:val="decimal"/>
+      <w:lvlText w:val="%4."/>
+      <w:lvlJc w:val="left"/>
+      <w:pPr>
+        <w:ind w:left="2880" w:hanging="360"/>
+      </w:pPr>
+    </w:lvl>
+    <w:lvl w:ilvl="4" w:tplc="04090019" w:tentative="1">
+      <w:start w:val="1"/>
+      <w:numFmt w:val="lowerLetter"/>
+      <w:lvlText w:val="%5."/>
+      <w:lvlJc w:val="left"/>
+      <w:pPr>
+        <w:ind w:left="3600" w:hanging="360"/>
+      </w:pPr>
+    </w:lvl>
+    <w:lvl w:ilvl="5" w:tplc="0409001B" w:tentative="1">
+      <w:start w:val="1"/>
+      <w:numFmt w:val="lowerRoman"/>
+      <w:lvlText w:val="%6."/>
+      <w:lvlJc w:val="right"/>
+      <w:pPr>
+        <w:ind w:left="4320" w:hanging="180"/>
+      </w:pPr>
+    </w:lvl>
+    <w:lvl w:ilvl="6" w:tplc="0409000F" w:tentative="1">
+      <w:start w:val="1"/>
+      <w:numFmt w:val="decimal"/>
+      <w:lvlText w:val="%7."/>
+      <w:lvlJc w:val="left"/>
+      <w:pPr>
+        <w:ind w:left="5040" w:hanging="360"/>
+      </w:pPr>
+    </w:lvl>
+    <w:lvl w:ilvl="7" w:tplc="04090019" w:tentative="1">
+      <w:start w:val="1"/>
+      <w:numFmt w:val="lowerLetter"/>
+      <w:lvlText w:val="%8."/>
+      <w:lvlJc w:val="left"/>
+      <w:pPr>
+        <w:ind w:left="5760" w:hanging="360"/>
+      </w:pPr>
+    </w:lvl>
+    <w:lvl w:ilvl="8" w:tplc="0409001B" w:tentative="1">
+      <w:start w:val="1"/>
+      <w:numFmt w:val="lowerRoman"/>
+      <w:lvlText w:val="%9."/>
+      <w:lvlJc w:val="right"/>
+      <w:pPr>
+        <w:ind w:left="6480" w:hanging="180"/>
+      </w:pPr>
+    </w:lvl>
+  </w:abstractNum>
+  <w:abstractNum w:abstractNumId="16">
+    <w:nsid w:val="1961540F"/>
+    <w:multiLevelType w:val="hybridMultilevel"/>
+    <w:tmpl w:val="C72C6AA4"/>
+    <w:lvl w:ilvl="0" w:tplc="220CA484">
+      <w:start w:val="1"/>
+      <w:numFmt w:val="decimal"/>
+      <w:suff w:val="space"/>
+      <w:lvlText w:val="RCL.PL.PRP%1"/>
       <w:lvlJc w:val="left"/>
       <w:pPr>
         <w:ind w:left="720" w:hanging="360"/>
@@ -7075,189 +7329,7 @@
       </w:pPr>
     </w:lvl>
   </w:abstractNum>
-  <w:abstractNum w:abstractNumId="16">
-    <w:nsid w:val="1168656C"/>
-    <w:multiLevelType w:val="hybridMultilevel"/>
-    <w:tmpl w:val="518AA446"/>
-    <w:name w:val="WW8Num153"/>
-    <w:lvl w:ilvl="0" w:tplc="9D88F12E">
-      <w:start w:val="1"/>
-      <w:numFmt w:val="decimal"/>
-      <w:lvlText w:val="%1."/>
-      <w:lvlJc w:val="left"/>
-      <w:pPr>
-        <w:ind w:left="720" w:hanging="360"/>
-      </w:pPr>
-      <w:rPr>
-        <w:rFonts w:hint="default"/>
-      </w:rPr>
-    </w:lvl>
-    <w:lvl w:ilvl="1" w:tplc="04090019" w:tentative="1">
-      <w:start w:val="1"/>
-      <w:numFmt w:val="lowerLetter"/>
-      <w:lvlText w:val="%2."/>
-      <w:lvlJc w:val="left"/>
-      <w:pPr>
-        <w:ind w:left="1440" w:hanging="360"/>
-      </w:pPr>
-    </w:lvl>
-    <w:lvl w:ilvl="2" w:tplc="0409001B" w:tentative="1">
-      <w:start w:val="1"/>
-      <w:numFmt w:val="lowerRoman"/>
-      <w:lvlText w:val="%3."/>
-      <w:lvlJc w:val="right"/>
-      <w:pPr>
-        <w:ind w:left="2160" w:hanging="180"/>
-      </w:pPr>
-    </w:lvl>
-    <w:lvl w:ilvl="3" w:tplc="0409000F" w:tentative="1">
-      <w:start w:val="1"/>
-      <w:numFmt w:val="decimal"/>
-      <w:lvlText w:val="%4."/>
-      <w:lvlJc w:val="left"/>
-      <w:pPr>
-        <w:ind w:left="2880" w:hanging="360"/>
-      </w:pPr>
-    </w:lvl>
-    <w:lvl w:ilvl="4" w:tplc="04090019" w:tentative="1">
-      <w:start w:val="1"/>
-      <w:numFmt w:val="lowerLetter"/>
-      <w:lvlText w:val="%5."/>
-      <w:lvlJc w:val="left"/>
-      <w:pPr>
-        <w:ind w:left="3600" w:hanging="360"/>
-      </w:pPr>
-    </w:lvl>
-    <w:lvl w:ilvl="5" w:tplc="0409001B" w:tentative="1">
-      <w:start w:val="1"/>
-      <w:numFmt w:val="lowerRoman"/>
-      <w:lvlText w:val="%6."/>
-      <w:lvlJc w:val="right"/>
-      <w:pPr>
-        <w:ind w:left="4320" w:hanging="180"/>
-      </w:pPr>
-    </w:lvl>
-    <w:lvl w:ilvl="6" w:tplc="0409000F" w:tentative="1">
-      <w:start w:val="1"/>
-      <w:numFmt w:val="decimal"/>
-      <w:lvlText w:val="%7."/>
-      <w:lvlJc w:val="left"/>
-      <w:pPr>
-        <w:ind w:left="5040" w:hanging="360"/>
-      </w:pPr>
-    </w:lvl>
-    <w:lvl w:ilvl="7" w:tplc="04090019" w:tentative="1">
-      <w:start w:val="1"/>
-      <w:numFmt w:val="lowerLetter"/>
-      <w:lvlText w:val="%8."/>
-      <w:lvlJc w:val="left"/>
-      <w:pPr>
-        <w:ind w:left="5760" w:hanging="360"/>
-      </w:pPr>
-    </w:lvl>
-    <w:lvl w:ilvl="8" w:tplc="0409001B" w:tentative="1">
-      <w:start w:val="1"/>
-      <w:numFmt w:val="lowerRoman"/>
-      <w:lvlText w:val="%9."/>
-      <w:lvlJc w:val="right"/>
-      <w:pPr>
-        <w:ind w:left="6480" w:hanging="180"/>
-      </w:pPr>
-    </w:lvl>
-  </w:abstractNum>
   <w:abstractNum w:abstractNumId="17">
-    <w:nsid w:val="1961540F"/>
-    <w:multiLevelType w:val="hybridMultilevel"/>
-    <w:tmpl w:val="3554536E"/>
-    <w:lvl w:ilvl="0" w:tplc="79F87E2E">
-      <w:start w:val="1"/>
-      <w:numFmt w:val="decimal"/>
-      <w:suff w:val="space"/>
-      <w:lvlText w:val="RCL.PRP.RVM%1"/>
-      <w:lvlJc w:val="left"/>
-      <w:pPr>
-        <w:ind w:left="720" w:hanging="360"/>
-      </w:pPr>
-      <w:rPr>
-        <w:rFonts w:hint="default"/>
-        <w:b/>
-        <w:i/>
-      </w:rPr>
-    </w:lvl>
-    <w:lvl w:ilvl="1" w:tplc="04090019" w:tentative="1">
-      <w:start w:val="1"/>
-      <w:numFmt w:val="lowerLetter"/>
-      <w:lvlText w:val="%2."/>
-      <w:lvlJc w:val="left"/>
-      <w:pPr>
-        <w:ind w:left="1440" w:hanging="360"/>
-      </w:pPr>
-    </w:lvl>
-    <w:lvl w:ilvl="2" w:tplc="0409001B" w:tentative="1">
-      <w:start w:val="1"/>
-      <w:numFmt w:val="lowerRoman"/>
-      <w:lvlText w:val="%3."/>
-      <w:lvlJc w:val="right"/>
-      <w:pPr>
-        <w:ind w:left="2160" w:hanging="180"/>
-      </w:pPr>
-    </w:lvl>
-    <w:lvl w:ilvl="3" w:tplc="0409000F" w:tentative="1">
-      <w:start w:val="1"/>
-      <w:numFmt w:val="decimal"/>
-      <w:lvlText w:val="%4."/>
-      <w:lvlJc w:val="left"/>
-      <w:pPr>
-        <w:ind w:left="2880" w:hanging="360"/>
-      </w:pPr>
-    </w:lvl>
-    <w:lvl w:ilvl="4" w:tplc="04090019" w:tentative="1">
-      <w:start w:val="1"/>
-      <w:numFmt w:val="lowerLetter"/>
-      <w:lvlText w:val="%5."/>
-      <w:lvlJc w:val="left"/>
-      <w:pPr>
-        <w:ind w:left="3600" w:hanging="360"/>
-      </w:pPr>
-    </w:lvl>
-    <w:lvl w:ilvl="5" w:tplc="0409001B" w:tentative="1">
-      <w:start w:val="1"/>
-      <w:numFmt w:val="lowerRoman"/>
-      <w:lvlText w:val="%6."/>
-      <w:lvlJc w:val="right"/>
-      <w:pPr>
-        <w:ind w:left="4320" w:hanging="180"/>
-      </w:pPr>
-    </w:lvl>
-    <w:lvl w:ilvl="6" w:tplc="0409000F" w:tentative="1">
-      <w:start w:val="1"/>
-      <w:numFmt w:val="decimal"/>
-      <w:lvlText w:val="%7."/>
-      <w:lvlJc w:val="left"/>
-      <w:pPr>
-        <w:ind w:left="5040" w:hanging="360"/>
-      </w:pPr>
-    </w:lvl>
-    <w:lvl w:ilvl="7" w:tplc="04090019" w:tentative="1">
-      <w:start w:val="1"/>
-      <w:numFmt w:val="lowerLetter"/>
-      <w:lvlText w:val="%8."/>
-      <w:lvlJc w:val="left"/>
-      <w:pPr>
-        <w:ind w:left="5760" w:hanging="360"/>
-      </w:pPr>
-    </w:lvl>
-    <w:lvl w:ilvl="8" w:tplc="0409001B" w:tentative="1">
-      <w:start w:val="1"/>
-      <w:numFmt w:val="lowerRoman"/>
-      <w:lvlText w:val="%9."/>
-      <w:lvlJc w:val="right"/>
-      <w:pPr>
-        <w:ind w:left="6480" w:hanging="180"/>
-      </w:pPr>
-    </w:lvl>
-  </w:abstractNum>
-  <w:abstractNum w:abstractNumId="18">
     <w:nsid w:val="1D561945"/>
     <w:multiLevelType w:val="hybridMultilevel"/>
     <w:tmpl w:val="62FA8DF6"/>
@@ -7347,14 +7419,14 @@
       </w:pPr>
     </w:lvl>
   </w:abstractNum>
-  <w:abstractNum w:abstractNumId="19">
+  <w:abstractNum w:abstractNumId="18">
     <w:nsid w:val="2C5C1137"/>
     <w:multiLevelType w:val="hybridMultilevel"/>
-    <w:tmpl w:val="5C7C975C"/>
-    <w:lvl w:ilvl="0" w:tplc="1E02B2A8">
+    <w:tmpl w:val="ABFEDDC2"/>
+    <w:lvl w:ilvl="0" w:tplc="3B8E04C0">
       <w:start w:val="1"/>
       <w:numFmt w:val="decimal"/>
-      <w:lvlText w:val="RCL.SK.RVM%1"/>
+      <w:lvlText w:val="RCL.SK.MOP%1"/>
       <w:lvlJc w:val="left"/>
       <w:pPr>
         <w:ind w:left="720" w:hanging="360"/>
@@ -7440,14 +7512,14 @@
       </w:pPr>
     </w:lvl>
   </w:abstractNum>
-  <w:abstractNum w:abstractNumId="20">
+  <w:abstractNum w:abstractNumId="19">
     <w:nsid w:val="37C82BDE"/>
     <w:multiLevelType w:val="hybridMultilevel"/>
-    <w:tmpl w:val="33D6082C"/>
-    <w:lvl w:ilvl="0" w:tplc="4648AE88">
+    <w:tmpl w:val="E9924576"/>
+    <w:lvl w:ilvl="0" w:tplc="4D1EE154">
       <w:start w:val="1"/>
       <w:numFmt w:val="decimal"/>
-      <w:lvlText w:val="RCL.STR.RVM%1"/>
+      <w:lvlText w:val="RCL.PL.MOP%1"/>
       <w:lvlJc w:val="left"/>
       <w:pPr>
         <w:ind w:left="720" w:hanging="360"/>
@@ -7531,7 +7603,7 @@
       </w:pPr>
     </w:lvl>
   </w:abstractNum>
-  <w:abstractNum w:abstractNumId="21">
+  <w:abstractNum w:abstractNumId="20">
     <w:nsid w:val="433F071B"/>
     <w:multiLevelType w:val="multilevel"/>
     <w:tmpl w:val="8BA0E6D4"/>
@@ -7656,14 +7728,14 @@
       </w:pPr>
     </w:lvl>
   </w:abstractNum>
-  <w:abstractNum w:abstractNumId="22">
+  <w:abstractNum w:abstractNumId="21">
     <w:nsid w:val="45E51490"/>
     <w:multiLevelType w:val="hybridMultilevel"/>
-    <w:tmpl w:val="2A3804EA"/>
-    <w:lvl w:ilvl="0" w:tplc="3196AE70">
+    <w:tmpl w:val="C5ECA6EE"/>
+    <w:lvl w:ilvl="0" w:tplc="C010B790">
       <w:start w:val="5"/>
       <w:numFmt w:val="decimal"/>
-      <w:lvlText w:val="RCL.STR.RVM%1"/>
+      <w:lvlText w:val="RCL.PL.STR%1"/>
       <w:lvlJc w:val="left"/>
       <w:pPr>
         <w:ind w:left="720" w:hanging="360"/>
@@ -7747,14 +7819,106 @@
       </w:pPr>
     </w:lvl>
   </w:abstractNum>
+  <w:abstractNum w:abstractNumId="22">
+    <w:nsid w:val="48082C7E"/>
+    <w:multiLevelType w:val="hybridMultilevel"/>
+    <w:tmpl w:val="355C9BEE"/>
+    <w:lvl w:ilvl="0" w:tplc="6F104598">
+      <w:start w:val="1"/>
+      <w:numFmt w:val="decimal"/>
+      <w:suff w:val="space"/>
+      <w:lvlText w:val="RCL.PL.THM%1"/>
+      <w:lvlJc w:val="left"/>
+      <w:pPr>
+        <w:ind w:left="720" w:hanging="360"/>
+      </w:pPr>
+      <w:rPr>
+        <w:rFonts w:hint="default"/>
+        <w:b/>
+        <w:i/>
+      </w:rPr>
+    </w:lvl>
+    <w:lvl w:ilvl="1" w:tplc="04090019" w:tentative="1">
+      <w:start w:val="1"/>
+      <w:numFmt w:val="lowerLetter"/>
+      <w:lvlText w:val="%2."/>
+      <w:lvlJc w:val="left"/>
+      <w:pPr>
+        <w:ind w:left="1440" w:hanging="360"/>
+      </w:pPr>
+    </w:lvl>
+    <w:lvl w:ilvl="2" w:tplc="0409001B" w:tentative="1">
+      <w:start w:val="1"/>
+      <w:numFmt w:val="lowerRoman"/>
+      <w:lvlText w:val="%3."/>
+      <w:lvlJc w:val="right"/>
+      <w:pPr>
+        <w:ind w:left="2160" w:hanging="180"/>
+      </w:pPr>
+    </w:lvl>
+    <w:lvl w:ilvl="3" w:tplc="0409000F" w:tentative="1">
+      <w:start w:val="1"/>
+      <w:numFmt w:val="decimal"/>
+      <w:lvlText w:val="%4."/>
+      <w:lvlJc w:val="left"/>
+      <w:pPr>
+        <w:ind w:left="2880" w:hanging="360"/>
+      </w:pPr>
+    </w:lvl>
+    <w:lvl w:ilvl="4" w:tplc="04090019" w:tentative="1">
+      <w:start w:val="1"/>
+      <w:numFmt w:val="lowerLetter"/>
+      <w:lvlText w:val="%5."/>
+      <w:lvlJc w:val="left"/>
+      <w:pPr>
+        <w:ind w:left="3600" w:hanging="360"/>
+      </w:pPr>
+    </w:lvl>
+    <w:lvl w:ilvl="5" w:tplc="0409001B" w:tentative="1">
+      <w:start w:val="1"/>
+      <w:numFmt w:val="lowerRoman"/>
+      <w:lvlText w:val="%6."/>
+      <w:lvlJc w:val="right"/>
+      <w:pPr>
+        <w:ind w:left="4320" w:hanging="180"/>
+      </w:pPr>
+    </w:lvl>
+    <w:lvl w:ilvl="6" w:tplc="0409000F" w:tentative="1">
+      <w:start w:val="1"/>
+      <w:numFmt w:val="decimal"/>
+      <w:lvlText w:val="%7."/>
+      <w:lvlJc w:val="left"/>
+      <w:pPr>
+        <w:ind w:left="5040" w:hanging="360"/>
+      </w:pPr>
+    </w:lvl>
+    <w:lvl w:ilvl="7" w:tplc="04090019" w:tentative="1">
+      <w:start w:val="1"/>
+      <w:numFmt w:val="lowerLetter"/>
+      <w:lvlText w:val="%8."/>
+      <w:lvlJc w:val="left"/>
+      <w:pPr>
+        <w:ind w:left="5760" w:hanging="360"/>
+      </w:pPr>
+    </w:lvl>
+    <w:lvl w:ilvl="8" w:tplc="0409001B" w:tentative="1">
+      <w:start w:val="1"/>
+      <w:numFmt w:val="lowerRoman"/>
+      <w:lvlText w:val="%9."/>
+      <w:lvlJc w:val="right"/>
+      <w:pPr>
+        <w:ind w:left="6480" w:hanging="180"/>
+      </w:pPr>
+    </w:lvl>
+  </w:abstractNum>
   <w:abstractNum w:abstractNumId="23">
     <w:nsid w:val="48703230"/>
     <w:multiLevelType w:val="hybridMultilevel"/>
-    <w:tmpl w:val="70445420"/>
-    <w:lvl w:ilvl="0" w:tplc="BA6AFE40">
+    <w:tmpl w:val="EC6EE882"/>
+    <w:lvl w:ilvl="0" w:tplc="2ED4E87E">
       <w:start w:val="1"/>
       <w:numFmt w:val="decimal"/>
-      <w:lvlText w:val="RCL.RDZ.RVM%1"/>
+      <w:lvlText w:val="RCL.RDZ.MOP%1"/>
       <w:lvlJc w:val="left"/>
       <w:pPr>
         <w:ind w:left="720" w:hanging="360"/>
@@ -8089,11 +8253,11 @@
   <w:abstractNum w:abstractNumId="26">
     <w:nsid w:val="586C72CD"/>
     <w:multiLevelType w:val="hybridMultilevel"/>
-    <w:tmpl w:val="FB34B5B4"/>
-    <w:lvl w:ilvl="0" w:tplc="5C3A91F4">
+    <w:tmpl w:val="80AE1F7E"/>
+    <w:lvl w:ilvl="0" w:tplc="BC6E5C5A">
       <w:start w:val="1"/>
       <w:numFmt w:val="decimal"/>
-      <w:lvlText w:val="RCL.PLD.RVM%1"/>
+      <w:lvlText w:val="RCL.PL.PLD%1"/>
       <w:lvlJc w:val="left"/>
       <w:pPr>
         <w:ind w:left="720" w:hanging="360"/>
@@ -8180,12 +8344,12 @@
   <w:abstractNum w:abstractNumId="27">
     <w:nsid w:val="628A05ED"/>
     <w:multiLevelType w:val="hybridMultilevel"/>
-    <w:tmpl w:val="EEE6A47C"/>
-    <w:lvl w:ilvl="0" w:tplc="E004B2D4">
+    <w:tmpl w:val="2A50A5DA"/>
+    <w:lvl w:ilvl="0" w:tplc="55D4FA12">
       <w:start w:val="16"/>
       <w:numFmt w:val="decimal"/>
       <w:suff w:val="space"/>
-      <w:lvlText w:val="RCL.STR.RVM%1"/>
+      <w:lvlText w:val="RCL.PL.STR%1"/>
       <w:lvlJc w:val="left"/>
       <w:pPr>
         <w:ind w:left="720" w:hanging="360"/>
@@ -8394,11 +8558,11 @@
   <w:abstractNum w:abstractNumId="29">
     <w:nsid w:val="6AC85AA7"/>
     <w:multiLevelType w:val="hybridMultilevel"/>
-    <w:tmpl w:val="124088AC"/>
-    <w:lvl w:ilvl="0" w:tplc="3808D30A">
+    <w:tmpl w:val="6CAC840E"/>
+    <w:lvl w:ilvl="0" w:tplc="6AEC7302">
       <w:start w:val="1"/>
       <w:numFmt w:val="decimal"/>
-      <w:lvlText w:val="RCL.TST.RVM%1"/>
+      <w:lvlText w:val="RCL.PL.TST%1"/>
       <w:lvlJc w:val="left"/>
       <w:pPr>
         <w:ind w:left="720" w:hanging="360"/>
@@ -8574,11 +8738,11 @@
   <w:abstractNum w:abstractNumId="31">
     <w:nsid w:val="76532076"/>
     <w:multiLevelType w:val="hybridMultilevel"/>
-    <w:tmpl w:val="CDB65296"/>
-    <w:lvl w:ilvl="0" w:tplc="B3F09090">
+    <w:tmpl w:val="5DB2CF02"/>
+    <w:lvl w:ilvl="0" w:tplc="3034BF82">
       <w:start w:val="1"/>
       <w:numFmt w:val="decimal"/>
-      <w:lvlText w:val="RCL.ESC.RVM%1"/>
+      <w:lvlText w:val="RCL.ESC.MOP%1"/>
       <w:lvlJc w:val="left"/>
       <w:pPr>
         <w:ind w:left="720" w:hanging="360"/>
@@ -8667,11 +8831,11 @@
   <w:abstractNum w:abstractNumId="32">
     <w:nsid w:val="78134991"/>
     <w:multiLevelType w:val="hybridMultilevel"/>
-    <w:tmpl w:val="F32A266A"/>
-    <w:lvl w:ilvl="0" w:tplc="DE586F1C">
+    <w:tmpl w:val="D764A904"/>
+    <w:lvl w:ilvl="0" w:tplc="CA72F718">
       <w:start w:val="2"/>
       <w:numFmt w:val="decimal"/>
-      <w:lvlText w:val="RCL.PRP.RVM%1"/>
+      <w:lvlText w:val="RCL.PRP.PRP%1"/>
       <w:lvlJc w:val="left"/>
       <w:pPr>
         <w:ind w:left="720" w:hanging="360"/>
@@ -8756,7 +8920,7 @@
     </w:lvl>
   </w:abstractNum>
   <w:num w:numId="1">
-    <w:abstractNumId w:val="21"/>
+    <w:abstractNumId w:val="20"/>
   </w:num>
   <w:num w:numId="2">
     <w:abstractNumId w:val="28"/>
@@ -8768,10 +8932,10 @@
     <w:abstractNumId w:val="14"/>
   </w:num>
   <w:num w:numId="5">
-    <w:abstractNumId w:val="20"/>
+    <w:abstractNumId w:val="19"/>
   </w:num>
   <w:num w:numId="6">
-    <w:abstractNumId w:val="22"/>
+    <w:abstractNumId w:val="21"/>
   </w:num>
   <w:num w:numId="7">
     <w:abstractNumId w:val="26"/>
@@ -8780,31 +8944,31 @@
     <w:abstractNumId w:val="27"/>
   </w:num>
   <w:num w:numId="9">
-    <w:abstractNumId w:val="17"/>
+    <w:abstractNumId w:val="16"/>
   </w:num>
   <w:num w:numId="10">
-    <w:abstractNumId w:val="15"/>
+    <w:abstractNumId w:val="32"/>
   </w:num>
   <w:num w:numId="11">
-    <w:abstractNumId w:val="32"/>
+    <w:abstractNumId w:val="29"/>
   </w:num>
   <w:num w:numId="12">
-    <w:abstractNumId w:val="29"/>
+    <w:abstractNumId w:val="13"/>
   </w:num>
   <w:num w:numId="13">
-    <w:abstractNumId w:val="13"/>
+    <w:abstractNumId w:val="12"/>
   </w:num>
   <w:num w:numId="14">
-    <w:abstractNumId w:val="12"/>
+    <w:abstractNumId w:val="18"/>
   </w:num>
   <w:num w:numId="15">
-    <w:abstractNumId w:val="19"/>
+    <w:abstractNumId w:val="31"/>
   </w:num>
   <w:num w:numId="16">
-    <w:abstractNumId w:val="31"/>
+    <w:abstractNumId w:val="23"/>
   </w:num>
   <w:num w:numId="17">
-    <w:abstractNumId w:val="23"/>
+    <w:abstractNumId w:val="22"/>
   </w:num>
   <w:numIdMacAtCleanup w:val="17"/>
 </w:numbering>
@@ -35710,7 +35874,7 @@
 </file>
 
 <file path=customXml/itemProps1.xml><?xml version="1.0" encoding="utf-8"?>
-<ds:datastoreItem xmlns:ds="http://schemas.openxmlformats.org/officeDocument/2006/customXml" ds:itemID="{D7DC3F4C-024F-45EC-A695-E08AE143396D}">
+<ds:datastoreItem xmlns:ds="http://schemas.openxmlformats.org/officeDocument/2006/customXml" ds:itemID="{08259685-4F14-4A48-ABF6-3ADC0893A44D}">
   <ds:schemaRefs>
     <ds:schemaRef ds:uri="http://schemas.openxmlformats.org/officeDocument/2006/bibliography"/>
   </ds:schemaRefs>

</xml_diff>

<commit_message>
Added intro paragraph and nomenclature
</commit_message>
<xml_diff>
--- a/CMQA/Requirements Verification Matrix/RCL-O-CMQA3 Requirements Verification Document.docx
+++ b/CMQA/Requirements Verification Matrix/RCL-O-CMQA3 Requirements Verification Document.docx
@@ -2647,7 +2647,85 @@
           <w:sz w:val="22"/>
           <w:szCs w:val="22"/>
         </w:rPr>
-        <w:t>The Rascal Mission, as defined by the RVM, can be broken down into Six Stages, with each stage having a set of requirements directly associated with it. Within the requirements associated with each stage are sub-requirements associated with a particular subsystem of the Rascal CubeSat system. The manner in which each of these requirements is associated with a particular stage or subsystem is through a simple notation scheme, as discussed below:</w:t>
+        <w:t xml:space="preserve">The Rascal Mission, as defined by the RVM, can be broken down into Six Stages, with each stage having a set of requirements directly associated with it. Within the requirements associated with each </w:t>
+      </w:r>
+      <w:r>
+        <w:rPr>
+          <w:sz w:val="22"/>
+          <w:szCs w:val="22"/>
+        </w:rPr>
+        <w:t xml:space="preserve">of these </w:t>
+      </w:r>
+      <w:r>
+        <w:rPr>
+          <w:sz w:val="22"/>
+          <w:szCs w:val="22"/>
+        </w:rPr>
+        <w:t>stage</w:t>
+      </w:r>
+      <w:r>
+        <w:rPr>
+          <w:sz w:val="22"/>
+          <w:szCs w:val="22"/>
+        </w:rPr>
+        <w:t>s</w:t>
+      </w:r>
+      <w:r>
+        <w:rPr>
+          <w:sz w:val="22"/>
+          <w:szCs w:val="22"/>
+        </w:rPr>
+        <w:t xml:space="preserve"> are sub-requirements associated with a particular subsystem of the Rascal CubeSat system. The manner in which each of these requirements is associated with a particular stage or subsystem is </w:t>
+      </w:r>
+      <w:r>
+        <w:rPr>
+          <w:sz w:val="22"/>
+          <w:szCs w:val="22"/>
+        </w:rPr>
+        <w:t>with</w:t>
+      </w:r>
+      <w:r>
+        <w:rPr>
+          <w:sz w:val="22"/>
+          <w:szCs w:val="22"/>
+        </w:rPr>
+        <w:t xml:space="preserve"> a simple nota</w:t>
+      </w:r>
+      <w:r>
+        <w:rPr>
+          <w:sz w:val="22"/>
+          <w:szCs w:val="22"/>
+        </w:rPr>
+        <w:t xml:space="preserve">tion scheme, as shown in Table 1-1. </w:t>
+      </w:r>
+    </w:p>
+    <w:p>
+      <w:pPr>
+        <w:spacing w:after="120"/>
+        <w:jc w:val="center"/>
+        <w:rPr>
+          <w:b/>
+          <w:sz w:val="22"/>
+          <w:szCs w:val="22"/>
+        </w:rPr>
+      </w:pPr>
+      <w:proofErr w:type="gramStart"/>
+      <w:r>
+        <w:rPr>
+          <w:b/>
+          <w:sz w:val="22"/>
+          <w:szCs w:val="22"/>
+        </w:rPr>
+        <w:t>Table 1-1.</w:t>
+      </w:r>
+      <w:proofErr w:type="gramEnd"/>
+      <w:r>
+        <w:rPr>
+          <w:b/>
+          <w:sz w:val="22"/>
+          <w:szCs w:val="22"/>
+        </w:rPr>
+        <w:t xml:space="preserve"> RVM Requirement Notation</w:t>
       </w:r>
     </w:p>
     <w:tbl>
@@ -2657,73 +2735,118 @@
         <w:tblLook w:val="04A0"/>
       </w:tblPr>
       <w:tblGrid>
-        <w:gridCol w:w="2394"/>
-        <w:gridCol w:w="2394"/>
-        <w:gridCol w:w="2394"/>
-        <w:gridCol w:w="2394"/>
+        <w:gridCol w:w="1278"/>
+        <w:gridCol w:w="3240"/>
+        <w:gridCol w:w="3060"/>
+        <w:gridCol w:w="1998"/>
       </w:tblGrid>
       <w:tr>
         <w:tc>
           <w:tcPr>
-            <w:tcW w:w="2394" w:type="dxa"/>
+            <w:tcW w:w="1278" w:type="dxa"/>
+            <w:shd w:val="clear" w:color="auto" w:fill="17365D" w:themeFill="text2" w:themeFillShade="BF"/>
+            <w:vAlign w:val="center"/>
           </w:tcPr>
           <w:p>
             <w:pPr>
               <w:spacing w:after="120"/>
               <w:jc w:val="center"/>
+              <w:rPr>
+                <w:b/>
+                <w:color w:val="FFFFFF" w:themeColor="background1"/>
+              </w:rPr>
             </w:pPr>
             <w:r>
+              <w:rPr>
+                <w:b/>
+                <w:color w:val="FFFFFF" w:themeColor="background1"/>
+              </w:rPr>
               <w:t>Mission Identifier</w:t>
             </w:r>
           </w:p>
         </w:tc>
         <w:tc>
           <w:tcPr>
-            <w:tcW w:w="2394" w:type="dxa"/>
+            <w:tcW w:w="3240" w:type="dxa"/>
+            <w:shd w:val="clear" w:color="auto" w:fill="17365D" w:themeFill="text2" w:themeFillShade="BF"/>
+            <w:vAlign w:val="center"/>
           </w:tcPr>
           <w:p>
             <w:pPr>
               <w:spacing w:after="120"/>
               <w:jc w:val="center"/>
+              <w:rPr>
+                <w:b/>
+                <w:color w:val="FFFFFF" w:themeColor="background1"/>
+              </w:rPr>
             </w:pPr>
             <w:r>
+              <w:rPr>
+                <w:b/>
+                <w:color w:val="FFFFFF" w:themeColor="background1"/>
+              </w:rPr>
               <w:t>Stage Identifier</w:t>
             </w:r>
           </w:p>
         </w:tc>
         <w:tc>
           <w:tcPr>
-            <w:tcW w:w="2394" w:type="dxa"/>
+            <w:tcW w:w="3060" w:type="dxa"/>
+            <w:shd w:val="clear" w:color="auto" w:fill="17365D" w:themeFill="text2" w:themeFillShade="BF"/>
+            <w:vAlign w:val="center"/>
           </w:tcPr>
           <w:p>
             <w:pPr>
               <w:spacing w:after="120"/>
               <w:jc w:val="center"/>
+              <w:rPr>
+                <w:b/>
+                <w:color w:val="FFFFFF" w:themeColor="background1"/>
+              </w:rPr>
             </w:pPr>
             <w:r>
+              <w:rPr>
+                <w:b/>
+                <w:color w:val="FFFFFF" w:themeColor="background1"/>
+              </w:rPr>
               <w:t>Sub-System Identifier</w:t>
             </w:r>
           </w:p>
         </w:tc>
         <w:tc>
           <w:tcPr>
-            <w:tcW w:w="2394" w:type="dxa"/>
+            <w:tcW w:w="1998" w:type="dxa"/>
+            <w:shd w:val="clear" w:color="auto" w:fill="17365D" w:themeFill="text2" w:themeFillShade="BF"/>
+            <w:vAlign w:val="center"/>
           </w:tcPr>
           <w:p>
             <w:pPr>
               <w:spacing w:after="120"/>
               <w:jc w:val="center"/>
+              <w:rPr>
+                <w:b/>
+                <w:color w:val="FFFFFF" w:themeColor="background1"/>
+              </w:rPr>
             </w:pPr>
             <w:r>
+              <w:rPr>
+                <w:b/>
+                <w:color w:val="FFFFFF" w:themeColor="background1"/>
+              </w:rPr>
               <w:t>Requirement Number</w:t>
             </w:r>
           </w:p>
         </w:tc>
       </w:tr>
       <w:tr>
+        <w:trPr>
+          <w:trHeight w:val="78"/>
+        </w:trPr>
         <w:tc>
           <w:tcPr>
-            <w:tcW w:w="2394" w:type="dxa"/>
+            <w:tcW w:w="1278" w:type="dxa"/>
+            <w:vMerge w:val="restart"/>
+            <w:vAlign w:val="center"/>
           </w:tcPr>
           <w:p>
             <w:pPr>
@@ -2737,7 +2860,57 @@
         </w:tc>
         <w:tc>
           <w:tcPr>
-            <w:tcW w:w="2394" w:type="dxa"/>
+            <w:tcW w:w="3240" w:type="dxa"/>
+          </w:tcPr>
+          <w:p>
+            <w:pPr>
+              <w:spacing w:after="120"/>
+              <w:jc w:val="center"/>
+            </w:pPr>
+            <w:r>
+              <w:t>Pre Launch (PL)</w:t>
+            </w:r>
+          </w:p>
+        </w:tc>
+        <w:tc>
+          <w:tcPr>
+            <w:tcW w:w="3060" w:type="dxa"/>
+          </w:tcPr>
+          <w:p>
+            <w:pPr>
+              <w:spacing w:after="120"/>
+              <w:jc w:val="center"/>
+            </w:pPr>
+            <w:r>
+              <w:t>Structures (STR)</w:t>
+            </w:r>
+          </w:p>
+        </w:tc>
+        <w:tc>
+          <w:tcPr>
+            <w:tcW w:w="1998" w:type="dxa"/>
+            <w:vMerge w:val="restart"/>
+            <w:vAlign w:val="center"/>
+          </w:tcPr>
+          <w:p>
+            <w:pPr>
+              <w:spacing w:after="120"/>
+              <w:jc w:val="center"/>
+            </w:pPr>
+            <w:r>
+              <w:t>Number Order</w:t>
+            </w:r>
+          </w:p>
+        </w:tc>
+      </w:tr>
+      <w:tr>
+        <w:trPr>
+          <w:trHeight w:val="78"/>
+        </w:trPr>
+        <w:tc>
+          <w:tcPr>
+            <w:tcW w:w="1278" w:type="dxa"/>
+            <w:vMerge/>
           </w:tcPr>
           <w:p>
             <w:pPr>
@@ -2748,7 +2921,53 @@
         </w:tc>
         <w:tc>
           <w:tcPr>
-            <w:tcW w:w="2394" w:type="dxa"/>
+            <w:tcW w:w="3240" w:type="dxa"/>
+          </w:tcPr>
+          <w:p>
+            <w:pPr>
+              <w:spacing w:after="120"/>
+              <w:jc w:val="center"/>
+            </w:pPr>
+            <w:r>
+              <w:t>Post Launch Ejection (PLE)</w:t>
+            </w:r>
+          </w:p>
+        </w:tc>
+        <w:tc>
+          <w:tcPr>
+            <w:tcW w:w="3060" w:type="dxa"/>
+          </w:tcPr>
+          <w:p>
+            <w:pPr>
+              <w:spacing w:after="120"/>
+              <w:jc w:val="center"/>
+            </w:pPr>
+            <w:r>
+              <w:t>Thermal (THM)</w:t>
+            </w:r>
+          </w:p>
+        </w:tc>
+        <w:tc>
+          <w:tcPr>
+            <w:tcW w:w="1998" w:type="dxa"/>
+            <w:vMerge/>
+          </w:tcPr>
+          <w:p>
+            <w:pPr>
+              <w:spacing w:after="120"/>
+              <w:jc w:val="center"/>
+            </w:pPr>
+          </w:p>
+        </w:tc>
+      </w:tr>
+      <w:tr>
+        <w:trPr>
+          <w:trHeight w:val="78"/>
+        </w:trPr>
+        <w:tc>
+          <w:tcPr>
+            <w:tcW w:w="1278" w:type="dxa"/>
+            <w:vMerge/>
           </w:tcPr>
           <w:p>
             <w:pPr>
@@ -2759,7 +2978,36 @@
         </w:tc>
         <w:tc>
           <w:tcPr>
-            <w:tcW w:w="2394" w:type="dxa"/>
+            <w:tcW w:w="3240" w:type="dxa"/>
+          </w:tcPr>
+          <w:p>
+            <w:pPr>
+              <w:spacing w:after="120"/>
+              <w:jc w:val="center"/>
+            </w:pPr>
+            <w:r>
+              <w:t>Separation and Stabilization (SS)</w:t>
+            </w:r>
+          </w:p>
+        </w:tc>
+        <w:tc>
+          <w:tcPr>
+            <w:tcW w:w="3060" w:type="dxa"/>
+          </w:tcPr>
+          <w:p>
+            <w:pPr>
+              <w:spacing w:after="120"/>
+              <w:jc w:val="center"/>
+            </w:pPr>
+            <w:r>
+              <w:t>Propulsion (PRP)</w:t>
+            </w:r>
+          </w:p>
+        </w:tc>
+        <w:tc>
+          <w:tcPr>
+            <w:tcW w:w="1998" w:type="dxa"/>
+            <w:vMerge/>
           </w:tcPr>
           <w:p>
             <w:pPr>
@@ -2769,11 +3017,259 @@
           </w:p>
         </w:tc>
       </w:tr>
+      <w:tr>
+        <w:trPr>
+          <w:trHeight w:val="78"/>
+        </w:trPr>
+        <w:tc>
+          <w:tcPr>
+            <w:tcW w:w="1278" w:type="dxa"/>
+            <w:vMerge/>
+          </w:tcPr>
+          <w:p>
+            <w:pPr>
+              <w:spacing w:after="120"/>
+              <w:jc w:val="center"/>
+            </w:pPr>
+          </w:p>
+        </w:tc>
+        <w:tc>
+          <w:tcPr>
+            <w:tcW w:w="3240" w:type="dxa"/>
+          </w:tcPr>
+          <w:p>
+            <w:pPr>
+              <w:spacing w:after="120"/>
+              <w:jc w:val="center"/>
+            </w:pPr>
+            <w:r>
+              <w:t>Stationkeeping (SK)</w:t>
+            </w:r>
+          </w:p>
+        </w:tc>
+        <w:tc>
+          <w:tcPr>
+            <w:tcW w:w="3060" w:type="dxa"/>
+          </w:tcPr>
+          <w:p>
+            <w:pPr>
+              <w:spacing w:after="120"/>
+              <w:jc w:val="center"/>
+            </w:pPr>
+            <w:r>
+              <w:t>Testing (TST)</w:t>
+            </w:r>
+          </w:p>
+        </w:tc>
+        <w:tc>
+          <w:tcPr>
+            <w:tcW w:w="1998" w:type="dxa"/>
+            <w:vMerge/>
+          </w:tcPr>
+          <w:p>
+            <w:pPr>
+              <w:spacing w:after="120"/>
+              <w:jc w:val="center"/>
+            </w:pPr>
+          </w:p>
+        </w:tc>
+      </w:tr>
+      <w:tr>
+        <w:trPr>
+          <w:trHeight w:val="78"/>
+        </w:trPr>
+        <w:tc>
+          <w:tcPr>
+            <w:tcW w:w="1278" w:type="dxa"/>
+            <w:vMerge/>
+          </w:tcPr>
+          <w:p>
+            <w:pPr>
+              <w:spacing w:after="120"/>
+              <w:jc w:val="center"/>
+            </w:pPr>
+          </w:p>
+        </w:tc>
+        <w:tc>
+          <w:tcPr>
+            <w:tcW w:w="3240" w:type="dxa"/>
+          </w:tcPr>
+          <w:p>
+            <w:pPr>
+              <w:spacing w:after="120"/>
+              <w:jc w:val="center"/>
+            </w:pPr>
+            <w:r>
+              <w:t>“Escape” (ESC)</w:t>
+            </w:r>
+          </w:p>
+        </w:tc>
+        <w:tc>
+          <w:tcPr>
+            <w:tcW w:w="3060" w:type="dxa"/>
+            <w:vAlign w:val="center"/>
+          </w:tcPr>
+          <w:p>
+            <w:pPr>
+              <w:spacing w:after="120"/>
+              <w:jc w:val="center"/>
+            </w:pPr>
+            <w:r>
+              <w:t>Mission Operations (MOP)</w:t>
+            </w:r>
+          </w:p>
+        </w:tc>
+        <w:tc>
+          <w:tcPr>
+            <w:tcW w:w="1998" w:type="dxa"/>
+            <w:vMerge/>
+          </w:tcPr>
+          <w:p>
+            <w:pPr>
+              <w:spacing w:after="120"/>
+              <w:jc w:val="center"/>
+            </w:pPr>
+          </w:p>
+        </w:tc>
+      </w:tr>
+      <w:tr>
+        <w:trPr>
+          <w:trHeight w:val="78"/>
+        </w:trPr>
+        <w:tc>
+          <w:tcPr>
+            <w:tcW w:w="1278" w:type="dxa"/>
+            <w:vMerge/>
+          </w:tcPr>
+          <w:p>
+            <w:pPr>
+              <w:spacing w:after="120"/>
+              <w:jc w:val="center"/>
+            </w:pPr>
+          </w:p>
+        </w:tc>
+        <w:tc>
+          <w:tcPr>
+            <w:tcW w:w="3240" w:type="dxa"/>
+          </w:tcPr>
+          <w:p>
+            <w:pPr>
+              <w:spacing w:after="120"/>
+              <w:jc w:val="center"/>
+            </w:pPr>
+            <w:r>
+              <w:t>Rendezvous (RDZ)</w:t>
+            </w:r>
+          </w:p>
+        </w:tc>
+        <w:tc>
+          <w:tcPr>
+            <w:tcW w:w="3060" w:type="dxa"/>
+          </w:tcPr>
+          <w:p>
+            <w:pPr>
+              <w:spacing w:after="120"/>
+              <w:jc w:val="center"/>
+            </w:pPr>
+            <w:r>
+              <w:t>Payload (PLD)</w:t>
+            </w:r>
+          </w:p>
+        </w:tc>
+        <w:tc>
+          <w:tcPr>
+            <w:tcW w:w="1998" w:type="dxa"/>
+            <w:vMerge/>
+          </w:tcPr>
+          <w:p>
+            <w:pPr>
+              <w:spacing w:after="120"/>
+              <w:jc w:val="center"/>
+            </w:pPr>
+          </w:p>
+        </w:tc>
+      </w:tr>
+      <w:tr>
+        <w:trPr>
+          <w:trHeight w:val="78"/>
+        </w:trPr>
+        <w:tc>
+          <w:tcPr>
+            <w:tcW w:w="1278" w:type="dxa"/>
+            <w:shd w:val="clear" w:color="auto" w:fill="17365D" w:themeFill="text2" w:themeFillShade="BF"/>
+            <w:vAlign w:val="center"/>
+          </w:tcPr>
+          <w:p>
+            <w:pPr>
+              <w:spacing w:before="120" w:after="120"/>
+              <w:jc w:val="center"/>
+              <w:rPr>
+                <w:b/>
+                <w:color w:val="FFFFFF" w:themeColor="background1"/>
+              </w:rPr>
+            </w:pPr>
+            <w:r>
+              <w:rPr>
+                <w:b/>
+                <w:color w:val="FFFFFF" w:themeColor="background1"/>
+              </w:rPr>
+              <w:t>Example</w:t>
+            </w:r>
+          </w:p>
+        </w:tc>
+        <w:tc>
+          <w:tcPr>
+            <w:tcW w:w="8298" w:type="dxa"/>
+            <w:gridSpan w:val="3"/>
+            <w:shd w:val="clear" w:color="auto" w:fill="17365D" w:themeFill="text2" w:themeFillShade="BF"/>
+            <w:vAlign w:val="center"/>
+          </w:tcPr>
+          <w:p>
+            <w:pPr>
+              <w:spacing w:before="120" w:after="120"/>
+              <w:jc w:val="center"/>
+              <w:rPr>
+                <w:b/>
+                <w:color w:val="FFFFFF" w:themeColor="background1"/>
+              </w:rPr>
+            </w:pPr>
+            <w:r>
+              <w:rPr>
+                <w:b/>
+                <w:color w:val="FFFFFF" w:themeColor="background1"/>
+              </w:rPr>
+              <w:t>RCL.PL.STR1</w:t>
+            </w:r>
+            <w:r>
+              <w:rPr>
+                <w:b/>
+                <w:color w:val="FFFFFF" w:themeColor="background1"/>
+              </w:rPr>
+              <w:t xml:space="preserve"> (1</w:t>
+            </w:r>
+            <w:r>
+              <w:rPr>
+                <w:b/>
+                <w:color w:val="FFFFFF" w:themeColor="background1"/>
+                <w:vertAlign w:val="superscript"/>
+              </w:rPr>
+              <w:t>st</w:t>
+            </w:r>
+            <w:r>
+              <w:rPr>
+                <w:b/>
+                <w:color w:val="FFFFFF" w:themeColor="background1"/>
+              </w:rPr>
+              <w:t xml:space="preserve"> Pre-Launch Structures Requirement)</w:t>
+            </w:r>
+          </w:p>
+        </w:tc>
+      </w:tr>
     </w:tbl>
     <w:p>
       <w:pPr>
         <w:spacing w:after="120"/>
-        <w:jc w:val="center"/>
+        <w:jc w:val="both"/>
         <w:rPr>
           <w:sz w:val="22"/>
           <w:szCs w:val="22"/>
@@ -2782,9 +3278,37 @@
     </w:p>
     <w:p>
       <w:pPr>
+        <w:spacing w:after="120"/>
+        <w:jc w:val="both"/>
+        <w:rPr>
+          <w:sz w:val="22"/>
+          <w:szCs w:val="22"/>
+        </w:rPr>
+      </w:pPr>
+      <w:r>
+        <w:rPr>
+          <w:sz w:val="22"/>
+          <w:szCs w:val="22"/>
+        </w:rPr>
+        <w:t>Ultimately, the goal of this document is to provide a specific rubric from which to develop the Rascal mission such that it meets all of the design constraints and mission success criteria laid out in the RCL-P-CMQA2 Rascal Request for Proposal document. Thus, if the designed mission meets all of the requirements laid out in this document, it can be considered to have successfully executed the Rascal mission as a whole.</w:t>
+      </w:r>
+    </w:p>
+    <w:p>
+      <w:pPr>
+        <w:spacing w:after="120"/>
+        <w:jc w:val="both"/>
+        <w:rPr>
+          <w:sz w:val="22"/>
+          <w:szCs w:val="22"/>
+        </w:rPr>
+      </w:pPr>
+    </w:p>
+    <w:p>
+      <w:pPr>
         <w:widowControl/>
         <w:suppressAutoHyphens w:val="0"/>
         <w:spacing w:after="200" w:line="276" w:lineRule="auto"/>
+        <w:jc w:val="both"/>
       </w:pPr>
       <w:r>
         <w:br w:type="page"/>
@@ -2800,6 +3324,565 @@
         <w:t>NOMENCLATURE</w:t>
       </w:r>
       <w:bookmarkEnd w:id="3"/>
+    </w:p>
+    <w:p>
+      <w:pPr>
+        <w:spacing w:before="200" w:after="120"/>
+      </w:pPr>
+      <w:r>
+        <w:rPr>
+          <w:i/>
+        </w:rPr>
+        <w:t>RVM</w:t>
+      </w:r>
+      <w:r>
+        <w:tab/>
+      </w:r>
+      <w:r>
+        <w:tab/>
+        <w:t>Requirements Verification Matrix</w:t>
+      </w:r>
+    </w:p>
+    <w:p>
+      <w:pPr>
+        <w:spacing w:before="120" w:after="120"/>
+      </w:pPr>
+      <w:r>
+        <w:rPr>
+          <w:i/>
+        </w:rPr>
+        <w:t>RFP</w:t>
+      </w:r>
+      <w:r>
+        <w:rPr>
+          <w:i/>
+        </w:rPr>
+        <w:tab/>
+      </w:r>
+      <w:r>
+        <w:rPr>
+          <w:i/>
+        </w:rPr>
+        <w:tab/>
+      </w:r>
+      <w:r>
+        <w:t>Request for Proposal</w:t>
+      </w:r>
+    </w:p>
+    <w:p>
+      <w:pPr>
+        <w:spacing w:before="120" w:after="120"/>
+      </w:pPr>
+      <w:r>
+        <w:rPr>
+          <w:i/>
+        </w:rPr>
+        <w:t>SSRL</w:t>
+      </w:r>
+      <w:r>
+        <w:rPr>
+          <w:i/>
+        </w:rPr>
+        <w:tab/>
+      </w:r>
+      <w:r>
+        <w:rPr>
+          <w:i/>
+        </w:rPr>
+        <w:tab/>
+      </w:r>
+      <w:r>
+        <w:t>Space Systems Research Lab</w:t>
+      </w:r>
+    </w:p>
+    <w:p>
+      <w:pPr>
+        <w:spacing w:before="120" w:after="120"/>
+      </w:pPr>
+      <w:r>
+        <w:rPr>
+          <w:i/>
+        </w:rPr>
+        <w:t>PL</w:t>
+      </w:r>
+      <w:r>
+        <w:tab/>
+      </w:r>
+      <w:r>
+        <w:tab/>
+        <w:t>Pre-Launch</w:t>
+      </w:r>
+    </w:p>
+    <w:p>
+      <w:pPr>
+        <w:spacing w:before="120" w:after="120"/>
+      </w:pPr>
+      <w:r>
+        <w:rPr>
+          <w:i/>
+        </w:rPr>
+        <w:t>PLE</w:t>
+      </w:r>
+      <w:r>
+        <w:rPr>
+          <w:i/>
+        </w:rPr>
+        <w:tab/>
+      </w:r>
+      <w:r>
+        <w:rPr>
+          <w:i/>
+        </w:rPr>
+        <w:tab/>
+      </w:r>
+      <w:r>
+        <w:t>Post-Launch Ejection</w:t>
+      </w:r>
+    </w:p>
+    <w:p>
+      <w:pPr>
+        <w:spacing w:before="120" w:after="120"/>
+      </w:pPr>
+      <w:r>
+        <w:rPr>
+          <w:i/>
+        </w:rPr>
+        <w:t>SS</w:t>
+      </w:r>
+      <w:r>
+        <w:tab/>
+      </w:r>
+      <w:r>
+        <w:tab/>
+        <w:t>Separation and Stabilization</w:t>
+      </w:r>
+    </w:p>
+    <w:p>
+      <w:pPr>
+        <w:spacing w:before="120" w:after="120"/>
+      </w:pPr>
+      <w:r>
+        <w:rPr>
+          <w:i/>
+        </w:rPr>
+        <w:t>SK</w:t>
+      </w:r>
+      <w:r>
+        <w:rPr>
+          <w:i/>
+        </w:rPr>
+        <w:tab/>
+      </w:r>
+      <w:r>
+        <w:rPr>
+          <w:i/>
+        </w:rPr>
+        <w:tab/>
+      </w:r>
+      <w:r>
+        <w:t>Stationkeeping</w:t>
+      </w:r>
+    </w:p>
+    <w:p>
+      <w:pPr>
+        <w:spacing w:before="120" w:after="120"/>
+        <w:rPr>
+          <w:i/>
+        </w:rPr>
+      </w:pPr>
+      <w:r>
+        <w:rPr>
+          <w:i/>
+        </w:rPr>
+        <w:t>ESC</w:t>
+      </w:r>
+      <w:r>
+        <w:rPr>
+          <w:i/>
+        </w:rPr>
+        <w:tab/>
+      </w:r>
+      <w:r>
+        <w:rPr>
+          <w:i/>
+        </w:rPr>
+        <w:tab/>
+      </w:r>
+      <w:r>
+        <w:t>“Escape”</w:t>
+      </w:r>
+    </w:p>
+    <w:p>
+      <w:pPr>
+        <w:spacing w:before="120" w:after="120"/>
+      </w:pPr>
+      <w:r>
+        <w:rPr>
+          <w:i/>
+        </w:rPr>
+        <w:t>RDZ</w:t>
+      </w:r>
+      <w:r>
+        <w:rPr>
+          <w:i/>
+        </w:rPr>
+        <w:tab/>
+      </w:r>
+      <w:r>
+        <w:rPr>
+          <w:i/>
+        </w:rPr>
+        <w:tab/>
+      </w:r>
+      <w:r>
+        <w:t>Rendezvous</w:t>
+      </w:r>
+    </w:p>
+    <w:p>
+      <w:pPr>
+        <w:spacing w:before="120" w:after="120"/>
+      </w:pPr>
+      <w:r>
+        <w:rPr>
+          <w:i/>
+        </w:rPr>
+        <w:t>STR</w:t>
+      </w:r>
+      <w:r>
+        <w:rPr>
+          <w:i/>
+        </w:rPr>
+        <w:tab/>
+      </w:r>
+      <w:r>
+        <w:rPr>
+          <w:i/>
+        </w:rPr>
+        <w:tab/>
+      </w:r>
+      <w:r>
+        <w:t>Structures Subsystem</w:t>
+      </w:r>
+    </w:p>
+    <w:p>
+      <w:pPr>
+        <w:spacing w:before="120" w:after="120"/>
+      </w:pPr>
+      <w:r>
+        <w:rPr>
+          <w:i/>
+        </w:rPr>
+        <w:t>THM</w:t>
+      </w:r>
+      <w:r>
+        <w:rPr>
+          <w:i/>
+        </w:rPr>
+        <w:tab/>
+      </w:r>
+      <w:r>
+        <w:rPr>
+          <w:i/>
+        </w:rPr>
+        <w:tab/>
+      </w:r>
+      <w:r>
+        <w:t>Thermal Subsystem</w:t>
+      </w:r>
+    </w:p>
+    <w:p>
+      <w:pPr>
+        <w:spacing w:before="120" w:after="120"/>
+      </w:pPr>
+      <w:r>
+        <w:rPr>
+          <w:i/>
+        </w:rPr>
+        <w:t>PLD</w:t>
+      </w:r>
+      <w:r>
+        <w:rPr>
+          <w:i/>
+        </w:rPr>
+        <w:tab/>
+      </w:r>
+      <w:r>
+        <w:rPr>
+          <w:i/>
+        </w:rPr>
+        <w:tab/>
+      </w:r>
+      <w:r>
+        <w:t>Payload Subsystem</w:t>
+      </w:r>
+    </w:p>
+    <w:p>
+      <w:pPr>
+        <w:spacing w:before="120" w:after="120"/>
+      </w:pPr>
+      <w:r>
+        <w:rPr>
+          <w:i/>
+        </w:rPr>
+        <w:t>PRP</w:t>
+      </w:r>
+      <w:r>
+        <w:rPr>
+          <w:i/>
+        </w:rPr>
+        <w:tab/>
+      </w:r>
+      <w:r>
+        <w:rPr>
+          <w:i/>
+        </w:rPr>
+        <w:tab/>
+      </w:r>
+      <w:r>
+        <w:t>Propulsion Subsystem</w:t>
+      </w:r>
+    </w:p>
+    <w:p>
+      <w:pPr>
+        <w:spacing w:before="120" w:after="120"/>
+      </w:pPr>
+      <w:r>
+        <w:rPr>
+          <w:i/>
+        </w:rPr>
+        <w:t>TST</w:t>
+      </w:r>
+      <w:r>
+        <w:rPr>
+          <w:i/>
+        </w:rPr>
+        <w:tab/>
+      </w:r>
+      <w:r>
+        <w:rPr>
+          <w:i/>
+        </w:rPr>
+        <w:tab/>
+      </w:r>
+      <w:r>
+        <w:t>Testing Subsystem</w:t>
+      </w:r>
+    </w:p>
+    <w:p>
+      <w:pPr>
+        <w:spacing w:before="120" w:after="120"/>
+      </w:pPr>
+      <w:r>
+        <w:rPr>
+          <w:i/>
+        </w:rPr>
+        <w:t>MOP</w:t>
+      </w:r>
+      <w:r>
+        <w:rPr>
+          <w:i/>
+        </w:rPr>
+        <w:tab/>
+      </w:r>
+      <w:r>
+        <w:rPr>
+          <w:i/>
+        </w:rPr>
+        <w:tab/>
+      </w:r>
+      <w:r>
+        <w:t>Mission Operations Subsystem</w:t>
+      </w:r>
+    </w:p>
+    <w:p>
+      <w:pPr>
+        <w:spacing w:before="120" w:after="120"/>
+      </w:pPr>
+      <w:r>
+        <w:rPr>
+          <w:i/>
+        </w:rPr>
+        <w:t>CMQA</w:t>
+      </w:r>
+      <w:r>
+        <w:rPr>
+          <w:i/>
+        </w:rPr>
+        <w:tab/>
+      </w:r>
+      <w:r>
+        <w:rPr>
+          <w:i/>
+        </w:rPr>
+        <w:tab/>
+      </w:r>
+      <w:r>
+        <w:t>Configuration, Management, and Quality Assurance Subsystem</w:t>
+      </w:r>
+    </w:p>
+    <w:p>
+      <w:pPr>
+        <w:spacing w:before="120" w:after="120"/>
+      </w:pPr>
+      <w:r>
+        <w:rPr>
+          <w:i/>
+        </w:rPr>
+        <w:t>U</w:t>
+      </w:r>
+      <w:r>
+        <w:rPr>
+          <w:i/>
+        </w:rPr>
+        <w:tab/>
+      </w:r>
+      <w:r>
+        <w:rPr>
+          <w:i/>
+        </w:rPr>
+        <w:tab/>
+      </w:r>
+      <w:r>
+        <w:t>Standard Unit (10 cm x 10 cm x 10 cm)</w:t>
+      </w:r>
+    </w:p>
+    <w:p>
+      <w:pPr>
+        <w:spacing w:before="120" w:after="120"/>
+      </w:pPr>
+      <w:r>
+        <w:rPr>
+          <w:i/>
+        </w:rPr>
+        <w:t>Jade</w:t>
+      </w:r>
+      <w:r>
+        <w:rPr>
+          <w:i/>
+        </w:rPr>
+        <w:tab/>
+      </w:r>
+      <w:r>
+        <w:rPr>
+          <w:i/>
+        </w:rPr>
+        <w:tab/>
+      </w:r>
+      <w:r>
+        <w:t>Sub-Satellite of Rascal System #1</w:t>
+      </w:r>
+    </w:p>
+    <w:p>
+      <w:pPr>
+        <w:spacing w:before="120" w:after="120"/>
+      </w:pPr>
+      <w:r>
+        <w:rPr>
+          <w:i/>
+        </w:rPr>
+        <w:t>Ruby</w:t>
+      </w:r>
+      <w:r>
+        <w:rPr>
+          <w:i/>
+        </w:rPr>
+        <w:tab/>
+      </w:r>
+      <w:r>
+        <w:rPr>
+          <w:i/>
+        </w:rPr>
+        <w:tab/>
+      </w:r>
+      <w:r>
+        <w:t>Sub-Satellite of Rascal System #2</w:t>
+      </w:r>
+    </w:p>
+    <w:p>
+      <w:pPr>
+        <w:spacing w:before="120" w:after="120"/>
+      </w:pPr>
+      <w:r>
+        <w:rPr>
+          <w:i/>
+        </w:rPr>
+        <w:t>GEVS</w:t>
+      </w:r>
+      <w:r>
+        <w:rPr>
+          <w:i/>
+        </w:rPr>
+        <w:tab/>
+      </w:r>
+      <w:r>
+        <w:rPr>
+          <w:i/>
+        </w:rPr>
+        <w:tab/>
+      </w:r>
+      <w:r>
+        <w:t>General Environmental Verification Specification</w:t>
+      </w:r>
+    </w:p>
+    <w:p>
+      <w:pPr>
+        <w:spacing w:before="120" w:after="120"/>
+      </w:pPr>
+      <w:r>
+        <w:rPr>
+          <w:i/>
+        </w:rPr>
+        <w:t>NASA</w:t>
+      </w:r>
+      <w:r>
+        <w:rPr>
+          <w:i/>
+        </w:rPr>
+        <w:tab/>
+      </w:r>
+      <w:r>
+        <w:rPr>
+          <w:i/>
+        </w:rPr>
+        <w:tab/>
+      </w:r>
+      <w:r>
+        <w:t>National Aeronautics and Space Administration</w:t>
+      </w:r>
+    </w:p>
+    <w:p>
+      <w:pPr>
+        <w:spacing w:before="120" w:after="120"/>
+      </w:pPr>
+      <w:r>
+        <w:rPr>
+          <w:i/>
+        </w:rPr>
+        <w:t>RF</w:t>
+      </w:r>
+      <w:r>
+        <w:rPr>
+          <w:i/>
+        </w:rPr>
+        <w:tab/>
+      </w:r>
+      <w:r>
+        <w:rPr>
+          <w:i/>
+        </w:rPr>
+        <w:tab/>
+      </w:r>
+      <w:r>
+        <w:t>Radio Frequency Communication</w:t>
+      </w:r>
+    </w:p>
+    <w:p>
+      <w:pPr>
+        <w:spacing w:before="120" w:after="120"/>
+        <w:rPr>
+          <w:i/>
+        </w:rPr>
+      </w:pPr>
     </w:p>
     <w:p/>
     <w:p>
@@ -5590,7 +6673,7 @@
         <w:b/>
         <w:noProof/>
       </w:rPr>
-      <w:t>10</w:t>
+      <w:t>5</w:t>
     </w:r>
     <w:r>
       <w:rPr>
@@ -35874,7 +36957,7 @@
 </file>
 
 <file path=customXml/itemProps1.xml><?xml version="1.0" encoding="utf-8"?>
-<ds:datastoreItem xmlns:ds="http://schemas.openxmlformats.org/officeDocument/2006/customXml" ds:itemID="{08259685-4F14-4A48-ABF6-3ADC0893A44D}">
+<ds:datastoreItem xmlns:ds="http://schemas.openxmlformats.org/officeDocument/2006/customXml" ds:itemID="{08ED492F-0B2A-49B9-BF5B-AC3858613240}">
   <ds:schemaRefs>
     <ds:schemaRef ds:uri="http://schemas.openxmlformats.org/officeDocument/2006/bibliography"/>
   </ds:schemaRefs>

</xml_diff>

<commit_message>
Inserted Tylers summaries, which are now under review
</commit_message>
<xml_diff>
--- a/CMQA/Requirements Verification Matrix/RCL-O-CMQA3 Requirements Verification Document.docx
+++ b/CMQA/Requirements Verification Matrix/RCL-O-CMQA3 Requirements Verification Document.docx
@@ -216,7 +216,7 @@
                                     <a:blip r:embed="rId8">
                                       <a:extLst>
                                         <a:ext uri="{28A0092B-C50C-407E-A947-70E740481C1C}">
-                                          <a14:useLocalDpi xmlns:a14="http://schemas.microsoft.com/office/drawing/2010/main" xmlns:wps="http://schemas.microsoft.com/office/word/2010/wordprocessingShape" xmlns:wpi="http://schemas.microsoft.com/office/word/2010/wordprocessingInk" xmlns:wpg="http://schemas.microsoft.com/office/word/2010/wordprocessingGroup" xmlns:w14="http://schemas.microsoft.com/office/word/2010/wordml" xmlns:w="http://schemas.openxmlformats.org/wordprocessingml/2006/main" xmlns:w10="urn:schemas-microsoft-com:office:word" xmlns:wp14="http://schemas.microsoft.com/office/word/2010/wordprocessingDrawing" xmlns:v="urn:schemas-microsoft-com:vml" xmlns:o="urn:schemas-microsoft-com:office:office" xmlns:mc="http://schemas.openxmlformats.org/markup-compatibility/2006" xmlns:wpc="http://schemas.microsoft.com/office/word/2010/wordprocessingCanvas" xmlns="" val="0"/>
+                                          <a14:useLocalDpi xmlns="" xmlns:wpc="http://schemas.microsoft.com/office/word/2010/wordprocessingCanvas" xmlns:mc="http://schemas.openxmlformats.org/markup-compatibility/2006" xmlns:o="urn:schemas-microsoft-com:office:office" xmlns:v="urn:schemas-microsoft-com:vml" xmlns:wp14="http://schemas.microsoft.com/office/word/2010/wordprocessingDrawing" xmlns:w10="urn:schemas-microsoft-com:office:word" xmlns:w="http://schemas.openxmlformats.org/wordprocessingml/2006/main" xmlns:w14="http://schemas.microsoft.com/office/word/2010/wordml" xmlns:wpg="http://schemas.microsoft.com/office/word/2010/wordprocessingGroup" xmlns:wpi="http://schemas.microsoft.com/office/word/2010/wordprocessingInk" xmlns:wps="http://schemas.microsoft.com/office/word/2010/wordprocessingShape" xmlns:a14="http://schemas.microsoft.com/office/drawing/2010/main" val="0"/>
                                         </a:ext>
                                       </a:extLst>
                                     </a:blip>
@@ -302,7 +302,7 @@
                         <w:t>-</w:t>
                       </w:r>
                       <w:r>
-                        <w:t>CMQA3</w:t>
+                        <w:t>CMQA1</w:t>
                       </w:r>
                     </w:sdtContent>
                   </w:sdt>
@@ -2609,7 +2609,7 @@
       <w:pPr>
         <w:pStyle w:val="Heading1"/>
       </w:pPr>
-      <w:bookmarkStart w:id="2" w:name="_Toc371782501"/>
+      <w:bookmarkStart w:id="2" w:name="_Toc371788065"/>
       <w:r>
         <w:lastRenderedPageBreak/>
         <w:t>INTRODUCTION</w:t>
@@ -3318,7 +3318,7 @@
       <w:pPr>
         <w:pStyle w:val="Heading1"/>
       </w:pPr>
-      <w:bookmarkStart w:id="3" w:name="_Toc371782502"/>
+      <w:bookmarkStart w:id="3" w:name="_Toc371788066"/>
       <w:r>
         <w:lastRenderedPageBreak/>
         <w:t>NOMENCLATURE</w:t>
@@ -3897,13 +3897,6 @@
     </w:p>
     <w:sdt>
       <w:sdtPr>
-        <w:id w:val="7100018"/>
-        <w:docPartObj>
-          <w:docPartGallery w:val="Table of Contents"/>
-          <w:docPartUnique/>
-        </w:docPartObj>
-      </w:sdtPr>
-      <w:sdtEndPr>
         <w:rPr>
           <w:rFonts w:ascii="Times New Roman" w:eastAsia="SimSun" w:hAnsi="Times New Roman" w:cs="Mangal"/>
           <w:b w:val="0"/>
@@ -3914,7 +3907,12 @@
           <w:szCs w:val="24"/>
           <w:lang w:eastAsia="hi-IN" w:bidi="hi-IN"/>
         </w:rPr>
-      </w:sdtEndPr>
+        <w:id w:val="7100018"/>
+        <w:docPartObj>
+          <w:docPartGallery w:val="Table of Contents"/>
+          <w:docPartUnique/>
+        </w:docPartObj>
+      </w:sdtPr>
       <w:sdtContent>
         <w:p>
           <w:pPr>
@@ -3952,7 +3950,7 @@
           <w:r>
             <w:fldChar w:fldCharType="separate"/>
           </w:r>
-          <w:hyperlink w:anchor="_Toc371782501" w:history="1">
+          <w:hyperlink w:anchor="_Toc371788065" w:history="1">
             <w:r>
               <w:rPr>
                 <w:rStyle w:val="Hyperlink"/>
@@ -3979,7 +3977,7 @@
                 <w:noProof/>
                 <w:webHidden/>
               </w:rPr>
-              <w:instrText xml:space="preserve"> PAGEREF _Toc371782501 \h </w:instrText>
+              <w:instrText xml:space="preserve"> PAGEREF _Toc371788065 \h </w:instrText>
             </w:r>
             <w:r>
               <w:rPr>
@@ -4022,7 +4020,7 @@
               <w:lang w:eastAsia="en-US" w:bidi="ar-SA"/>
             </w:rPr>
           </w:pPr>
-          <w:hyperlink w:anchor="_Toc371782502" w:history="1">
+          <w:hyperlink w:anchor="_Toc371788066" w:history="1">
             <w:r>
               <w:rPr>
                 <w:rStyle w:val="Hyperlink"/>
@@ -4049,7 +4047,7 @@
                 <w:noProof/>
                 <w:webHidden/>
               </w:rPr>
-              <w:instrText xml:space="preserve"> PAGEREF _Toc371782502 \h </w:instrText>
+              <w:instrText xml:space="preserve"> PAGEREF _Toc371788066 \h </w:instrText>
             </w:r>
             <w:r>
               <w:rPr>
@@ -4092,7 +4090,7 @@
               <w:lang w:eastAsia="en-US" w:bidi="ar-SA"/>
             </w:rPr>
           </w:pPr>
-          <w:hyperlink w:anchor="_Toc371782503" w:history="1">
+          <w:hyperlink w:anchor="_Toc371788067" w:history="1">
             <w:r>
               <w:rPr>
                 <w:rStyle w:val="Hyperlink"/>
@@ -4119,7 +4117,7 @@
                 <w:noProof/>
                 <w:webHidden/>
               </w:rPr>
-              <w:instrText xml:space="preserve"> PAGEREF _Toc371782503 \h </w:instrText>
+              <w:instrText xml:space="preserve"> PAGEREF _Toc371788067 \h </w:instrText>
             </w:r>
             <w:r>
               <w:rPr>
@@ -4165,7 +4163,7 @@
               <w:lang w:eastAsia="en-US" w:bidi="ar-SA"/>
             </w:rPr>
           </w:pPr>
-          <w:hyperlink w:anchor="_Toc371782504" w:history="1">
+          <w:hyperlink w:anchor="_Toc371788068" w:history="1">
             <w:r>
               <w:rPr>
                 <w:rStyle w:val="Hyperlink"/>
@@ -4210,7 +4208,7 @@
                 <w:noProof/>
                 <w:webHidden/>
               </w:rPr>
-              <w:instrText xml:space="preserve"> PAGEREF _Toc371782504 \h </w:instrText>
+              <w:instrText xml:space="preserve"> PAGEREF _Toc371788068 \h </w:instrText>
             </w:r>
             <w:r>
               <w:rPr>
@@ -4256,7 +4254,7 @@
               <w:lang w:eastAsia="en-US" w:bidi="ar-SA"/>
             </w:rPr>
           </w:pPr>
-          <w:hyperlink w:anchor="_Toc371782505" w:history="1">
+          <w:hyperlink w:anchor="_Toc371788069" w:history="1">
             <w:r>
               <w:rPr>
                 <w:rStyle w:val="Hyperlink"/>
@@ -4301,7 +4299,7 @@
                 <w:noProof/>
                 <w:webHidden/>
               </w:rPr>
-              <w:instrText xml:space="preserve"> PAGEREF _Toc371782505 \h </w:instrText>
+              <w:instrText xml:space="preserve"> PAGEREF _Toc371788069 \h </w:instrText>
             </w:r>
             <w:r>
               <w:rPr>
@@ -4347,7 +4345,7 @@
               <w:lang w:eastAsia="en-US" w:bidi="ar-SA"/>
             </w:rPr>
           </w:pPr>
-          <w:hyperlink w:anchor="_Toc371782506" w:history="1">
+          <w:hyperlink w:anchor="_Toc371788070" w:history="1">
             <w:r>
               <w:rPr>
                 <w:rStyle w:val="Hyperlink"/>
@@ -4392,7 +4390,7 @@
                 <w:noProof/>
                 <w:webHidden/>
               </w:rPr>
-              <w:instrText xml:space="preserve"> PAGEREF _Toc371782506 \h </w:instrText>
+              <w:instrText xml:space="preserve"> PAGEREF _Toc371788070 \h </w:instrText>
             </w:r>
             <w:r>
               <w:rPr>
@@ -4438,7 +4436,7 @@
               <w:lang w:eastAsia="en-US" w:bidi="ar-SA"/>
             </w:rPr>
           </w:pPr>
-          <w:hyperlink w:anchor="_Toc371782507" w:history="1">
+          <w:hyperlink w:anchor="_Toc371788071" w:history="1">
             <w:r>
               <w:rPr>
                 <w:rStyle w:val="Hyperlink"/>
@@ -4483,7 +4481,7 @@
                 <w:noProof/>
                 <w:webHidden/>
               </w:rPr>
-              <w:instrText xml:space="preserve"> PAGEREF _Toc371782507 \h </w:instrText>
+              <w:instrText xml:space="preserve"> PAGEREF _Toc371788071 \h </w:instrText>
             </w:r>
             <w:r>
               <w:rPr>
@@ -4529,7 +4527,7 @@
               <w:lang w:eastAsia="en-US" w:bidi="ar-SA"/>
             </w:rPr>
           </w:pPr>
-          <w:hyperlink w:anchor="_Toc371782508" w:history="1">
+          <w:hyperlink w:anchor="_Toc371788072" w:history="1">
             <w:r>
               <w:rPr>
                 <w:rStyle w:val="Hyperlink"/>
@@ -4574,7 +4572,7 @@
                 <w:noProof/>
                 <w:webHidden/>
               </w:rPr>
-              <w:instrText xml:space="preserve"> PAGEREF _Toc371782508 \h </w:instrText>
+              <w:instrText xml:space="preserve"> PAGEREF _Toc371788072 \h </w:instrText>
             </w:r>
             <w:r>
               <w:rPr>
@@ -4620,7 +4618,7 @@
               <w:lang w:eastAsia="en-US" w:bidi="ar-SA"/>
             </w:rPr>
           </w:pPr>
-          <w:hyperlink w:anchor="_Toc371782509" w:history="1">
+          <w:hyperlink w:anchor="_Toc371788073" w:history="1">
             <w:r>
               <w:rPr>
                 <w:rStyle w:val="Hyperlink"/>
@@ -4665,7 +4663,7 @@
                 <w:noProof/>
                 <w:webHidden/>
               </w:rPr>
-              <w:instrText xml:space="preserve"> PAGEREF _Toc371782509 \h </w:instrText>
+              <w:instrText xml:space="preserve"> PAGEREF _Toc371788073 \h </w:instrText>
             </w:r>
             <w:r>
               <w:rPr>
@@ -4982,7 +4980,7 @@
       <w:pPr>
         <w:pStyle w:val="Heading1"/>
       </w:pPr>
-      <w:bookmarkStart w:id="4" w:name="_Toc371782503"/>
+      <w:bookmarkStart w:id="4" w:name="_Toc371788067"/>
       <w:r>
         <w:t>REQUIREMENT STAGES</w:t>
       </w:r>
@@ -4998,7 +4996,7 @@
         </w:numPr>
         <w:ind w:left="360"/>
       </w:pPr>
-      <w:bookmarkStart w:id="5" w:name="_Toc371782504"/>
+      <w:bookmarkStart w:id="5" w:name="_Toc371788068"/>
       <w:r>
         <w:t>Pre-Launch Requirements</w:t>
       </w:r>
@@ -5028,8 +5026,51 @@
     <w:p>
       <w:pPr>
         <w:pStyle w:val="BodyText"/>
-        <w:ind w:left="720"/>
+        <w:ind w:left="360"/>
+        <w:jc w:val="both"/>
         <w:rPr>
+          <w:sz w:val="22"/>
+          <w:lang w:eastAsia="en-US" w:bidi="ar-SA"/>
+        </w:rPr>
+      </w:pPr>
+      <w:r>
+        <w:rPr>
+          <w:sz w:val="22"/>
+          <w:lang w:eastAsia="en-US" w:bidi="ar-SA"/>
+        </w:rPr>
+        <w:t xml:space="preserve">This requirement comes from the Team Bravo RFP (RCL-P-CMQA2) section 2.1 Mission Objective. The spacecraft will demonstrate proximity operations and rendezvous within </w:t>
+      </w:r>
+      <w:proofErr w:type="gramStart"/>
+      <w:r>
+        <w:rPr>
+          <w:sz w:val="22"/>
+          <w:lang w:eastAsia="en-US" w:bidi="ar-SA"/>
+        </w:rPr>
+        <w:t xml:space="preserve">a </w:t>
+      </w:r>
+      <w:r>
+        <w:rPr>
+          <w:sz w:val="22"/>
+          <w:lang w:eastAsia="en-US" w:bidi="ar-SA"/>
+        </w:rPr>
+        <w:t>6U</w:t>
+      </w:r>
+      <w:proofErr w:type="gramEnd"/>
+      <w:r>
+        <w:rPr>
+          <w:sz w:val="22"/>
+          <w:lang w:eastAsia="en-US" w:bidi="ar-SA"/>
+        </w:rPr>
+        <w:t xml:space="preserve"> spacecraft architecture. This requirement will be satisfied by complying with the CubeSat Design Specifications document, Rev 12, section 2.2 Mechanical Requirements.</w:t>
+      </w:r>
+    </w:p>
+    <w:p>
+      <w:pPr>
+        <w:pStyle w:val="BodyText"/>
+        <w:ind w:left="360"/>
+        <w:jc w:val="both"/>
+        <w:rPr>
+          <w:sz w:val="22"/>
           <w:lang w:eastAsia="en-US" w:bidi="ar-SA"/>
         </w:rPr>
       </w:pPr>
@@ -5055,7 +5096,47 @@
     </w:p>
     <w:p>
       <w:pPr>
-        <w:pStyle w:val="ListParagraph"/>
+        <w:pStyle w:val="BodyText"/>
+        <w:ind w:left="360"/>
+        <w:jc w:val="both"/>
+        <w:rPr>
+          <w:sz w:val="22"/>
+          <w:lang w:eastAsia="en-US" w:bidi="ar-SA"/>
+        </w:rPr>
+      </w:pPr>
+      <w:r>
+        <w:rPr>
+          <w:sz w:val="22"/>
+          <w:lang w:eastAsia="en-US" w:bidi="ar-SA"/>
+        </w:rPr>
+        <w:t xml:space="preserve">This requirement comes from the CubeSat Design Specification document, Rev 12, section 2.2.16 mass definition for 3U </w:t>
+      </w:r>
+      <w:proofErr w:type="spellStart"/>
+      <w:r>
+        <w:rPr>
+          <w:sz w:val="22"/>
+          <w:lang w:eastAsia="en-US" w:bidi="ar-SA"/>
+        </w:rPr>
+        <w:t>CubeSats</w:t>
+      </w:r>
+      <w:proofErr w:type="spellEnd"/>
+      <w:r>
+        <w:rPr>
+          <w:sz w:val="22"/>
+          <w:lang w:eastAsia="en-US" w:bidi="ar-SA"/>
+        </w:rPr>
+        <w:t>. This requirement will be satisfied by weighing the completed spacecraft prior to integration with the deployer to ensure that it masses less than 8.0 kg.</w:t>
+      </w:r>
+    </w:p>
+    <w:p>
+      <w:pPr>
+        <w:pStyle w:val="BodyText"/>
+        <w:ind w:left="360"/>
+        <w:jc w:val="both"/>
+        <w:rPr>
+          <w:sz w:val="22"/>
+          <w:lang w:eastAsia="en-US" w:bidi="ar-SA"/>
+        </w:rPr>
       </w:pPr>
     </w:p>
     <w:p>
@@ -5078,8 +5159,39 @@
         <w:t>All Materials Used in the CubeSat System shall have a Total Mass Loss of Less Than 1.0%</w:t>
       </w:r>
     </w:p>
-    <w:p/>
-    <w:p/>
+    <w:p>
+      <w:pPr>
+        <w:spacing w:after="120"/>
+        <w:ind w:left="360"/>
+        <w:jc w:val="both"/>
+      </w:pPr>
+      <w:r>
+        <w:rPr>
+          <w:sz w:val="22"/>
+          <w:lang w:eastAsia="en-US" w:bidi="ar-SA"/>
+        </w:rPr>
+        <w:t>This requirement comes from the CubeSat Design Specification doc</w:t>
+      </w:r>
+      <w:r>
+        <w:rPr>
+          <w:sz w:val="22"/>
+          <w:lang w:eastAsia="en-US" w:bidi="ar-SA"/>
+        </w:rPr>
+        <w:t xml:space="preserve">ument, Rev 12, section 2.1.7.1. </w:t>
+      </w:r>
+      <w:r>
+        <w:rPr>
+          <w:sz w:val="22"/>
+          <w:lang w:eastAsia="en-US" w:bidi="ar-SA"/>
+        </w:rPr>
+        <w:t>The spacecraft must satisfy all low-outgassing criteria to prevent contamination of other spacecraft and the launch vehicle during testing, integration, and launch. This requirement will be satisfied by using only materials found on the NASA approved list at http://outgassing.nasa.gov.</w:t>
+      </w:r>
+    </w:p>
+    <w:p>
+      <w:pPr>
+        <w:spacing w:after="120"/>
+      </w:pPr>
+    </w:p>
     <w:p>
       <w:pPr>
         <w:pStyle w:val="BodyText"/>
@@ -5103,7 +5215,25 @@
     <w:p>
       <w:pPr>
         <w:pStyle w:val="BodyText"/>
-        <w:ind w:left="2160"/>
+        <w:ind w:left="360"/>
+        <w:jc w:val="both"/>
+        <w:rPr>
+          <w:sz w:val="22"/>
+          <w:lang w:eastAsia="en-US" w:bidi="ar-SA"/>
+        </w:rPr>
+      </w:pPr>
+      <w:r>
+        <w:rPr>
+          <w:sz w:val="22"/>
+          <w:lang w:eastAsia="en-US" w:bidi="ar-SA"/>
+        </w:rPr>
+        <w:t>This requirement comes from the CubeSat Design Specifications document, Rev 12, section 2.1.7.2. The spacecraft must satisfy all low-outgassing criteria to prevent contamination of other spacecraft and the launch vehicle during testing, integration, and launch. This requirement will be satisfied by using only materials found on the NASA approved list at http://outgassing.nasa.gov.</w:t>
+      </w:r>
+    </w:p>
+    <w:p>
+      <w:pPr>
+        <w:pStyle w:val="BodyText"/>
+        <w:ind w:left="360"/>
         <w:rPr>
           <w:lang w:eastAsia="en-US" w:bidi="ar-SA"/>
         </w:rPr>
@@ -5131,11 +5261,20 @@
     <w:p>
       <w:pPr>
         <w:pStyle w:val="BodyText"/>
-        <w:ind w:left="720"/>
+        <w:ind w:left="360"/>
+        <w:jc w:val="both"/>
         <w:rPr>
+          <w:sz w:val="22"/>
           <w:lang w:eastAsia="en-US" w:bidi="ar-SA"/>
         </w:rPr>
       </w:pPr>
+      <w:r>
+        <w:rPr>
+          <w:sz w:val="22"/>
+          <w:lang w:eastAsia="en-US" w:bidi="ar-SA"/>
+        </w:rPr>
+        <w:t xml:space="preserve">This requirement comes from the Team Bravo RFP (RCL-P-CMQA2) Table 1-2 Proposed Mission Constraints. This requirement will be satisfied by constructing an accurate power budget, performing a battery cycle test to ensure that the batteries can charge and discharge correctly, performing a day-in-the-life test to verify the accuracy of the power budget, performing a solar panel charge test to verify that the solar panels are performing as designed and can charge the batteries, and performing a solar cell degradation analysis to determine how quickly the solar cells will degrade due to radiation damage and determine how much power margin remains after six months of operation. </w:t>
+      </w:r>
     </w:p>
     <w:p>
       <w:pPr>
@@ -5154,12 +5293,47 @@
           <w:b/>
           <w:lang w:eastAsia="en-US" w:bidi="ar-SA"/>
         </w:rPr>
+        <w:lastRenderedPageBreak/>
         <w:t>The CubeSat System Must Deorbit within 25 Years of being Launched</w:t>
       </w:r>
     </w:p>
     <w:p>
       <w:pPr>
-        <w:pStyle w:val="ListParagraph"/>
+        <w:pStyle w:val="BodyText"/>
+        <w:ind w:left="360"/>
+        <w:jc w:val="both"/>
+        <w:rPr>
+          <w:sz w:val="22"/>
+          <w:lang w:eastAsia="en-US" w:bidi="ar-SA"/>
+        </w:rPr>
+      </w:pPr>
+      <w:r>
+        <w:rPr>
+          <w:sz w:val="22"/>
+          <w:lang w:eastAsia="en-US" w:bidi="ar-SA"/>
+        </w:rPr>
+        <w:t xml:space="preserve">This requirement comes from the CubeSat Design Specifications document, Rev 12, section 2.4.5. All spacecraft components must </w:t>
+      </w:r>
+      <w:proofErr w:type="spellStart"/>
+      <w:r>
+        <w:rPr>
+          <w:sz w:val="22"/>
+          <w:lang w:eastAsia="en-US" w:bidi="ar-SA"/>
+        </w:rPr>
+        <w:t>deorbit</w:t>
+      </w:r>
+      <w:proofErr w:type="spellEnd"/>
+      <w:r>
+        <w:rPr>
+          <w:sz w:val="22"/>
+          <w:lang w:eastAsia="en-US" w:bidi="ar-SA"/>
+        </w:rPr>
+        <w:t xml:space="preserve"> within 25 years of being launched. This requirement will be satisfied by performing an orbital analysis using orbital parameters provided by the launch provider to calculate the orbital lifetime of the spacecraft.</w:t>
+      </w:r>
+    </w:p>
+    <w:p>
+      <w:pPr>
+        <w:spacing w:after="120"/>
       </w:pPr>
     </w:p>
     <w:p>
@@ -5192,7 +5366,25 @@
     <w:p>
       <w:pPr>
         <w:pStyle w:val="BodyText"/>
-        <w:ind w:left="2250"/>
+        <w:ind w:left="360"/>
+        <w:jc w:val="both"/>
+        <w:rPr>
+          <w:sz w:val="22"/>
+          <w:lang w:eastAsia="en-US" w:bidi="ar-SA"/>
+        </w:rPr>
+      </w:pPr>
+      <w:r>
+        <w:rPr>
+          <w:sz w:val="22"/>
+          <w:lang w:eastAsia="en-US" w:bidi="ar-SA"/>
+        </w:rPr>
+        <w:t>This requirement comes from RCL.STR.RVM1, which constrains the system to a 6U volume. This constraint effectively rules out conducting the mission with a previously space-borne object as the rendezvous target. Because the target vehicle must be incorporated into the 6U volume, it is necessary that the two spacecraft be securely conjoined prior to launch vehicle integration. This requirement will be satisfied by conducting an integrated vibration test as noted in requirement RCL-TST-RVM1 and separation test as noted in requirement RCL-STR-RVM16.</w:t>
+      </w:r>
+    </w:p>
+    <w:p>
+      <w:pPr>
+        <w:pStyle w:val="BodyText"/>
+        <w:ind w:left="360"/>
         <w:rPr>
           <w:lang w:eastAsia="en-US" w:bidi="ar-SA"/>
         </w:rPr>
@@ -5220,7 +5412,64 @@
     </w:p>
     <w:p>
       <w:pPr>
-        <w:pStyle w:val="ListParagraph"/>
+        <w:pStyle w:val="BodyText"/>
+        <w:ind w:left="360"/>
+        <w:jc w:val="both"/>
+        <w:rPr>
+          <w:sz w:val="22"/>
+          <w:lang w:eastAsia="en-US" w:bidi="ar-SA"/>
+        </w:rPr>
+      </w:pPr>
+      <w:r>
+        <w:rPr>
+          <w:sz w:val="22"/>
+          <w:lang w:eastAsia="en-US" w:bidi="ar-SA"/>
+        </w:rPr>
+        <w:t>T</w:t>
+      </w:r>
+      <w:r>
+        <w:rPr>
+          <w:sz w:val="22"/>
+          <w:lang w:eastAsia="en-US" w:bidi="ar-SA"/>
+        </w:rPr>
+        <w:t xml:space="preserve">his requirement comes from the CubeSat Design Specifications document, Rev 12, section 2.3.4. The Remove </w:t>
+      </w:r>
+      <w:proofErr w:type="gramStart"/>
+      <w:r>
+        <w:rPr>
+          <w:sz w:val="22"/>
+          <w:lang w:eastAsia="en-US" w:bidi="ar-SA"/>
+        </w:rPr>
+        <w:t>Before</w:t>
+      </w:r>
+      <w:proofErr w:type="gramEnd"/>
+      <w:r>
+        <w:rPr>
+          <w:sz w:val="22"/>
+          <w:lang w:eastAsia="en-US" w:bidi="ar-SA"/>
+        </w:rPr>
+        <w:t xml:space="preserve"> Flight (RBF) pin cuts off all power when inserted by physically separating the batteries from the rest of the spacecraft and must be accessible from the </w:t>
+      </w:r>
+      <w:proofErr w:type="spellStart"/>
+      <w:r>
+        <w:rPr>
+          <w:sz w:val="22"/>
+          <w:lang w:eastAsia="en-US" w:bidi="ar-SA"/>
+        </w:rPr>
+        <w:t>deployer’s</w:t>
+      </w:r>
+      <w:proofErr w:type="spellEnd"/>
+      <w:r>
+        <w:rPr>
+          <w:sz w:val="22"/>
+          <w:lang w:eastAsia="en-US" w:bidi="ar-SA"/>
+        </w:rPr>
+        <w:t xml:space="preserve"> access points as shown in Figure 3-1 of the Team Bravo RFP (RCL-P-CMQA2). This is done so that the spacecraft is not active during testing and integration.</w:t>
+      </w:r>
+    </w:p>
+    <w:p>
+      <w:pPr>
+        <w:spacing w:after="120"/>
       </w:pPr>
     </w:p>
     <w:p>
@@ -5302,7 +5551,6 @@
           <w:b/>
           <w:lang w:eastAsia="en-US" w:bidi="ar-SA"/>
         </w:rPr>
-        <w:lastRenderedPageBreak/>
         <w:t>The Deployer Shall not be Used to Secure Any CubeSat Deployables</w:t>
       </w:r>
     </w:p>
@@ -5381,6 +5629,7 @@
           <w:b/>
           <w:lang w:eastAsia="en-US" w:bidi="ar-SA"/>
         </w:rPr>
+        <w:lastRenderedPageBreak/>
         <w:t>The CubeSat System Coordinate System Shall be Defined As Specified in Figure 1-1</w:t>
       </w:r>
     </w:p>
@@ -5706,7 +5955,6 @@
           <w:b/>
           <w:lang w:eastAsia="en-US" w:bidi="ar-SA"/>
         </w:rPr>
-        <w:lastRenderedPageBreak/>
         <w:t>Static Thrust Testing Shall be Performed with the Flight Version of All Pressure Vessels at a Pressure No Greater than 1x10</w:t>
       </w:r>
       <w:r>
@@ -5834,7 +6082,15 @@
           <w:b/>
           <w:lang w:eastAsia="en-US" w:bidi="ar-SA"/>
         </w:rPr>
-        <w:t>Low Friction, 2-D Dynamic Thrust Testing Shall be Conducted with All Pressure Vessels</w:t>
+        <w:t xml:space="preserve">Low Friction, 2-D Dynamic Thrust Testing Shall be Conducted with </w:t>
+      </w:r>
+      <w:r>
+        <w:rPr>
+          <w:b/>
+          <w:lang w:eastAsia="en-US" w:bidi="ar-SA"/>
+        </w:rPr>
+        <w:lastRenderedPageBreak/>
+        <w:t>All Pressure Vessels</w:t>
       </w:r>
     </w:p>
     <w:p>
@@ -6106,7 +6362,7 @@
         </w:numPr>
         <w:ind w:left="360"/>
       </w:pPr>
-      <w:bookmarkStart w:id="6" w:name="_Toc371782505"/>
+      <w:bookmarkStart w:id="6" w:name="_Toc371788069"/>
       <w:r>
         <w:lastRenderedPageBreak/>
         <w:t>Post-Launch Ejection Requirements</w:t>
@@ -6292,7 +6548,7 @@
         </w:numPr>
         <w:ind w:left="360"/>
       </w:pPr>
-      <w:bookmarkStart w:id="7" w:name="_Toc371782506"/>
+      <w:bookmarkStart w:id="7" w:name="_Toc371788070"/>
       <w:r>
         <w:lastRenderedPageBreak/>
         <w:t>Separation and Stabilization Requirements</w:t>
@@ -6420,7 +6676,7 @@
         </w:numPr>
         <w:ind w:left="360"/>
       </w:pPr>
-      <w:bookmarkStart w:id="8" w:name="_Toc371782507"/>
+      <w:bookmarkStart w:id="8" w:name="_Toc371788071"/>
       <w:r>
         <w:lastRenderedPageBreak/>
         <w:t>Stationkeeping Requirements</w:t>
@@ -6477,7 +6733,7 @@
         </w:numPr>
         <w:ind w:left="360"/>
       </w:pPr>
-      <w:bookmarkStart w:id="9" w:name="_Toc371782508"/>
+      <w:bookmarkStart w:id="9" w:name="_Toc371788072"/>
       <w:r>
         <w:lastRenderedPageBreak/>
         <w:t>“Escape” Requirements</w:t>
@@ -6537,7 +6793,7 @@
         </w:numPr>
         <w:ind w:left="360"/>
       </w:pPr>
-      <w:bookmarkStart w:id="10" w:name="_Toc371782509"/>
+      <w:bookmarkStart w:id="10" w:name="_Toc371788073"/>
       <w:r>
         <w:lastRenderedPageBreak/>
         <w:t>Rendezvous Requirements</w:t>
@@ -6633,7 +6889,7 @@
           <w:rPr>
             <w:b/>
           </w:rPr>
-          <w:t>RCL-O-CMQA3</w:t>
+          <w:t>RCL-O-CMQA1</w:t>
         </w:r>
       </w:sdtContent>
     </w:sdt>
@@ -6673,7 +6929,7 @@
         <w:b/>
         <w:noProof/>
       </w:rPr>
-      <w:t>5</w:t>
+      <w:t>7</w:t>
     </w:r>
     <w:r>
       <w:rPr>
@@ -6710,7 +6966,7 @@
         <w:b/>
         <w:noProof/>
       </w:rPr>
-      <w:t>13</w:t>
+      <w:t>14</w:t>
     </w:r>
     <w:r>
       <w:rPr>
@@ -6791,9 +7047,6 @@
   <w:sdt>
     <w:sdtPr>
       <w:id w:val="709531012"/>
-      <w:placeholder>
-        <w:docPart w:val="AC6F96D9AE6343799F16252FFA9E7DCC"/>
-      </w:placeholder>
       <w:text/>
     </w:sdtPr>
     <w:sdtContent>
@@ -10287,6 +10540,7 @@
   <w:style w:type="character" w:default="1" w:styleId="DefaultParagraphFont">
     <w:name w:val="Default Paragraph Font"/>
     <w:uiPriority w:val="1"/>
+    <w:semiHidden/>
     <w:unhideWhenUsed/>
   </w:style>
   <w:style w:type="table" w:default="1" w:styleId="TableNormal">
@@ -11976,8 +12230,9 @@
     <w:panose1 w:val="020B0604030504040204"/>
     <w:charset w:val="00"/>
     <w:family w:val="swiss"/>
+    <w:notTrueType/>
     <w:pitch w:val="variable"/>
-    <w:sig w:usb0="E1002EFF" w:usb1="C000605B" w:usb2="00000029" w:usb3="00000000" w:csb0="000101FF" w:csb1="00000000"/>
+    <w:sig w:usb0="00000003" w:usb1="00000000" w:usb2="00000000" w:usb3="00000000" w:csb0="00000001" w:csb1="00000000"/>
   </w:font>
 </w:fonts>
 </file>
@@ -12001,6 +12256,7 @@
     <w:rsid w:val="003C72D6"/>
     <w:rsid w:val="003E7DBB"/>
     <w:rsid w:val="004249C1"/>
+    <w:rsid w:val="0055121F"/>
     <w:rsid w:val="005C1E0B"/>
     <w:rsid w:val="006B7BC5"/>
     <w:rsid w:val="006F10D3"/>
@@ -36957,7 +37213,7 @@
 </file>
 
 <file path=customXml/itemProps1.xml><?xml version="1.0" encoding="utf-8"?>
-<ds:datastoreItem xmlns:ds="http://schemas.openxmlformats.org/officeDocument/2006/customXml" ds:itemID="{08ED492F-0B2A-49B9-BF5B-AC3858613240}">
+<ds:datastoreItem xmlns:ds="http://schemas.openxmlformats.org/officeDocument/2006/customXml" ds:itemID="{6B2D7074-23FE-408F-9E6D-C8CC323EF1BE}">
   <ds:schemaRefs>
     <ds:schemaRef ds:uri="http://schemas.openxmlformats.org/officeDocument/2006/bibliography"/>
   </ds:schemaRefs>

</xml_diff>

<commit_message>
Edited Tylers contributions, should be good now
</commit_message>
<xml_diff>
--- a/CMQA/Requirements Verification Matrix/RCL-O-CMQA3 Requirements Verification Document.docx
+++ b/CMQA/Requirements Verification Matrix/RCL-O-CMQA3 Requirements Verification Document.docx
@@ -3879,10 +3879,28 @@
     <w:p>
       <w:pPr>
         <w:spacing w:before="120" w:after="120"/>
+      </w:pPr>
+      <w:r>
         <w:rPr>
           <w:i/>
         </w:rPr>
-      </w:pPr>
+        <w:t>CDS</w:t>
+      </w:r>
+      <w:r>
+        <w:rPr>
+          <w:i/>
+        </w:rPr>
+        <w:tab/>
+      </w:r>
+      <w:r>
+        <w:rPr>
+          <w:i/>
+        </w:rPr>
+        <w:tab/>
+      </w:r>
+      <w:r>
+        <w:t xml:space="preserve">CubeSat Design Specification </w:t>
+      </w:r>
     </w:p>
     <w:p/>
     <w:p>
@@ -5038,30 +5056,70 @@
           <w:sz w:val="22"/>
           <w:lang w:eastAsia="en-US" w:bidi="ar-SA"/>
         </w:rPr>
-        <w:t xml:space="preserve">This requirement comes from the Team Bravo RFP (RCL-P-CMQA2) section 2.1 Mission Objective. The spacecraft will demonstrate proximity operations and rendezvous within </w:t>
+        <w:t>This requirement comes from the Team Bravo RFP (RCL-P-CMQA2)</w:t>
       </w:r>
-      <w:proofErr w:type="gramStart"/>
       <w:r>
         <w:rPr>
           <w:sz w:val="22"/>
           <w:lang w:eastAsia="en-US" w:bidi="ar-SA"/>
         </w:rPr>
-        <w:t xml:space="preserve">a </w:t>
+        <w:t xml:space="preserve"> Section 2.1 Mission Objective, as well as</w:t>
       </w:r>
       <w:r>
         <w:rPr>
           <w:sz w:val="22"/>
           <w:lang w:eastAsia="en-US" w:bidi="ar-SA"/>
         </w:rPr>
-        <w:t>6U</w:t>
+        <w:t xml:space="preserve"> </w:t>
       </w:r>
-      <w:proofErr w:type="gramEnd"/>
       <w:r>
         <w:rPr>
           <w:sz w:val="22"/>
           <w:lang w:eastAsia="en-US" w:bidi="ar-SA"/>
         </w:rPr>
-        <w:t xml:space="preserve"> spacecraft architecture. This requirement will be satisfied by complying with the CubeSat Design Specifications document, Rev 12, section 2.2 Mechanical Requirements.</w:t>
+        <w:t>from the CubeSat Design Specification (CDS)</w:t>
+      </w:r>
+      <w:r>
+        <w:rPr>
+          <w:sz w:val="22"/>
+          <w:lang w:eastAsia="en-US" w:bidi="ar-SA"/>
+        </w:rPr>
+        <w:t xml:space="preserve"> </w:t>
+      </w:r>
+      <w:r>
+        <w:rPr>
+          <w:sz w:val="22"/>
+          <w:lang w:eastAsia="en-US" w:bidi="ar-SA"/>
+        </w:rPr>
+        <w:t>D</w:t>
+      </w:r>
+      <w:r>
+        <w:rPr>
+          <w:sz w:val="22"/>
+          <w:lang w:eastAsia="en-US" w:bidi="ar-SA"/>
+        </w:rPr>
+        <w:t xml:space="preserve">ocument, Rev 12, </w:t>
+      </w:r>
+      <w:r>
+        <w:rPr>
+          <w:sz w:val="22"/>
+          <w:lang w:eastAsia="en-US" w:bidi="ar-SA"/>
+        </w:rPr>
+        <w:t>S</w:t>
+      </w:r>
+      <w:r>
+        <w:rPr>
+          <w:sz w:val="22"/>
+          <w:lang w:eastAsia="en-US" w:bidi="ar-SA"/>
+        </w:rPr>
+        <w:t>ection 2.2 Mechanical Requirements.</w:t>
+      </w:r>
+      <w:r>
+        <w:rPr>
+          <w:sz w:val="22"/>
+          <w:lang w:eastAsia="en-US" w:bidi="ar-SA"/>
+        </w:rPr>
+        <w:t xml:space="preserve"> This requirement will be met by verifying the maximum outer dimensions of the CubeSat system fall within those dictated by a 6U architecture (20 cm x 10 cm x 300 cm), as well as performing a fit check with a 6U deployer, thus falling under the Examine validation method.</w:t>
       </w:r>
     </w:p>
     <w:p>
@@ -5109,7 +5167,49 @@
           <w:sz w:val="22"/>
           <w:lang w:eastAsia="en-US" w:bidi="ar-SA"/>
         </w:rPr>
-        <w:t xml:space="preserve">This requirement comes from the CubeSat Design Specification document, Rev 12, section 2.2.16 mass definition for 3U </w:t>
+        <w:t xml:space="preserve">This requirement </w:t>
+      </w:r>
+      <w:r>
+        <w:rPr>
+          <w:sz w:val="22"/>
+          <w:lang w:eastAsia="en-US" w:bidi="ar-SA"/>
+        </w:rPr>
+        <w:t>stems</w:t>
+      </w:r>
+      <w:r>
+        <w:rPr>
+          <w:sz w:val="22"/>
+          <w:lang w:eastAsia="en-US" w:bidi="ar-SA"/>
+        </w:rPr>
+        <w:t xml:space="preserve"> from the </w:t>
+      </w:r>
+      <w:r>
+        <w:rPr>
+          <w:sz w:val="22"/>
+          <w:lang w:eastAsia="en-US" w:bidi="ar-SA"/>
+        </w:rPr>
+        <w:t>CDS</w:t>
+      </w:r>
+      <w:r>
+        <w:rPr>
+          <w:sz w:val="22"/>
+          <w:lang w:eastAsia="en-US" w:bidi="ar-SA"/>
+        </w:rPr>
+        <w:t xml:space="preserve"> </w:t>
+      </w:r>
+      <w:r>
+        <w:rPr>
+          <w:sz w:val="22"/>
+          <w:lang w:eastAsia="en-US" w:bidi="ar-SA"/>
+        </w:rPr>
+        <w:t>D</w:t>
+      </w:r>
+      <w:r>
+        <w:rPr>
+          <w:sz w:val="22"/>
+          <w:lang w:eastAsia="en-US" w:bidi="ar-SA"/>
+        </w:rPr>
+        <w:t xml:space="preserve">ocument, Rev 12, section 2.2.16 mass definition for 3U </w:t>
       </w:r>
       <w:proofErr w:type="spellStart"/>
       <w:r>
@@ -5125,7 +5225,70 @@
           <w:sz w:val="22"/>
           <w:lang w:eastAsia="en-US" w:bidi="ar-SA"/>
         </w:rPr>
-        <w:t>. This requirement will be satisfied by weighing the completed spacecraft prior to integration with the deployer to ensure that it masses less than 8.0 kg.</w:t>
+        <w:t xml:space="preserve">. This requirement will be satisfied by weighing the completed spacecraft prior to integration with </w:t>
+      </w:r>
+      <w:r>
+        <w:rPr>
+          <w:sz w:val="22"/>
+          <w:lang w:eastAsia="en-US" w:bidi="ar-SA"/>
+        </w:rPr>
+        <w:t>its</w:t>
+      </w:r>
+      <w:r>
+        <w:rPr>
+          <w:sz w:val="22"/>
+          <w:lang w:eastAsia="en-US" w:bidi="ar-SA"/>
+        </w:rPr>
+        <w:t xml:space="preserve"> deployer</w:t>
+      </w:r>
+      <w:r>
+        <w:rPr>
+          <w:sz w:val="22"/>
+          <w:lang w:eastAsia="en-US" w:bidi="ar-SA"/>
+        </w:rPr>
+        <w:t xml:space="preserve"> and</w:t>
+      </w:r>
+      <w:r>
+        <w:rPr>
+          <w:sz w:val="22"/>
+          <w:lang w:eastAsia="en-US" w:bidi="ar-SA"/>
+        </w:rPr>
+        <w:t xml:space="preserve"> </w:t>
+      </w:r>
+      <w:r>
+        <w:rPr>
+          <w:sz w:val="22"/>
+          <w:lang w:eastAsia="en-US" w:bidi="ar-SA"/>
+        </w:rPr>
+        <w:t>ensuring</w:t>
+      </w:r>
+      <w:r>
+        <w:rPr>
+          <w:sz w:val="22"/>
+          <w:lang w:eastAsia="en-US" w:bidi="ar-SA"/>
+        </w:rPr>
+        <w:t xml:space="preserve"> that it</w:t>
+      </w:r>
+      <w:r>
+        <w:rPr>
+          <w:sz w:val="22"/>
+          <w:lang w:eastAsia="en-US" w:bidi="ar-SA"/>
+        </w:rPr>
+        <w:t>s</w:t>
+      </w:r>
+      <w:r>
+        <w:rPr>
+          <w:sz w:val="22"/>
+          <w:lang w:eastAsia="en-US" w:bidi="ar-SA"/>
+        </w:rPr>
+        <w:t xml:space="preserve"> mass</w:t>
+      </w:r>
+      <w:r>
+        <w:rPr>
+          <w:sz w:val="22"/>
+          <w:lang w:eastAsia="en-US" w:bidi="ar-SA"/>
+        </w:rPr>
+        <w:t xml:space="preserve"> is less than 8.0 kg. The requirement validation method falls under the Examine category.</w:t>
       </w:r>
     </w:p>
     <w:p>
@@ -5170,7 +5333,49 @@
           <w:sz w:val="22"/>
           <w:lang w:eastAsia="en-US" w:bidi="ar-SA"/>
         </w:rPr>
-        <w:t>This requirement comes from the CubeSat Design Specification doc</w:t>
+        <w:t xml:space="preserve">This requirement </w:t>
+      </w:r>
+      <w:r>
+        <w:rPr>
+          <w:sz w:val="22"/>
+          <w:lang w:eastAsia="en-US" w:bidi="ar-SA"/>
+        </w:rPr>
+        <w:t>derives</w:t>
+      </w:r>
+      <w:r>
+        <w:rPr>
+          <w:sz w:val="22"/>
+          <w:lang w:eastAsia="en-US" w:bidi="ar-SA"/>
+        </w:rPr>
+        <w:t xml:space="preserve"> from the </w:t>
+      </w:r>
+      <w:r>
+        <w:rPr>
+          <w:sz w:val="22"/>
+          <w:lang w:eastAsia="en-US" w:bidi="ar-SA"/>
+        </w:rPr>
+        <w:t>CDS</w:t>
+      </w:r>
+      <w:r>
+        <w:rPr>
+          <w:sz w:val="22"/>
+          <w:lang w:eastAsia="en-US" w:bidi="ar-SA"/>
+        </w:rPr>
+        <w:t xml:space="preserve"> </w:t>
+      </w:r>
+      <w:r>
+        <w:rPr>
+          <w:sz w:val="22"/>
+          <w:lang w:eastAsia="en-US" w:bidi="ar-SA"/>
+        </w:rPr>
+        <w:t>D</w:t>
+      </w:r>
+      <w:r>
+        <w:rPr>
+          <w:sz w:val="22"/>
+          <w:lang w:eastAsia="en-US" w:bidi="ar-SA"/>
+        </w:rPr>
+        <w:t>oc</w:t>
       </w:r>
       <w:r>
         <w:rPr>
@@ -5184,7 +5389,52 @@
           <w:sz w:val="22"/>
           <w:lang w:eastAsia="en-US" w:bidi="ar-SA"/>
         </w:rPr>
-        <w:t>The spacecraft must satisfy all low-outgassing criteria to prevent contamination of other spacecraft and the launch vehicle during testing, integration, and launch. This requirement will be satisfied by using only materials found on the NASA approved list at http://outgassing.nasa.gov.</w:t>
+        <w:t>The spacecraft must satisfy all low-outgassing criteria</w:t>
+      </w:r>
+      <w:r>
+        <w:rPr>
+          <w:sz w:val="22"/>
+          <w:lang w:eastAsia="en-US" w:bidi="ar-SA"/>
+        </w:rPr>
+        <w:t xml:space="preserve"> as</w:t>
+      </w:r>
+      <w:r>
+        <w:rPr>
+          <w:sz w:val="22"/>
+          <w:lang w:eastAsia="en-US" w:bidi="ar-SA"/>
+        </w:rPr>
+        <w:t xml:space="preserve"> to prevent contamination of other spacecraft and the launch vehicle during testing, integration, and launch. This requirement will be satisfied by using only materials found on the NASA approved list </w:t>
+      </w:r>
+      <w:r>
+        <w:rPr>
+          <w:sz w:val="22"/>
+          <w:lang w:eastAsia="en-US" w:bidi="ar-SA"/>
+        </w:rPr>
+        <w:t xml:space="preserve">of low outgassing materials, as specified on </w:t>
+      </w:r>
+      <w:hyperlink r:id="rId14" w:history="1">
+        <w:r>
+          <w:rPr>
+            <w:rStyle w:val="Hyperlink"/>
+            <w:sz w:val="22"/>
+            <w:lang w:eastAsia="en-US" w:bidi="ar-SA"/>
+          </w:rPr>
+          <w:t>http://outgassing.nasa.gov</w:t>
+        </w:r>
+      </w:hyperlink>
+      <w:r>
+        <w:rPr>
+          <w:sz w:val="22"/>
+          <w:lang w:eastAsia="en-US" w:bidi="ar-SA"/>
+        </w:rPr>
+        <w:t>.</w:t>
+      </w:r>
+      <w:r>
+        <w:rPr>
+          <w:sz w:val="22"/>
+          <w:lang w:eastAsia="en-US" w:bidi="ar-SA"/>
+        </w:rPr>
+        <w:t xml:space="preserve"> Thus, the validation method associated with this requirement falls under the Analyze category.</w:t>
       </w:r>
     </w:p>
     <w:p>
@@ -5214,26 +5464,87 @@
     </w:p>
     <w:p>
       <w:pPr>
-        <w:pStyle w:val="BodyText"/>
+        <w:spacing w:after="120"/>
         <w:ind w:left="360"/>
         <w:jc w:val="both"/>
+      </w:pPr>
+      <w:r>
         <w:rPr>
           <w:sz w:val="22"/>
           <w:lang w:eastAsia="en-US" w:bidi="ar-SA"/>
         </w:rPr>
-      </w:pPr>
+        <w:t xml:space="preserve">This requirement </w:t>
+      </w:r>
       <w:r>
         <w:rPr>
           <w:sz w:val="22"/>
           <w:lang w:eastAsia="en-US" w:bidi="ar-SA"/>
         </w:rPr>
-        <w:t>This requirement comes from the CubeSat Design Specifications document, Rev 12, section 2.1.7.2. The spacecraft must satisfy all low-outgassing criteria to prevent contamination of other spacecraft and the launch vehicle during testing, integration, and launch. This requirement will be satisfied by using only materials found on the NASA approved list at http://outgassing.nasa.gov.</w:t>
+        <w:t>is dictated by</w:t>
+      </w:r>
+      <w:r>
+        <w:rPr>
+          <w:sz w:val="22"/>
+          <w:lang w:eastAsia="en-US" w:bidi="ar-SA"/>
+        </w:rPr>
+        <w:t xml:space="preserve"> the </w:t>
+      </w:r>
+      <w:r>
+        <w:rPr>
+          <w:sz w:val="22"/>
+          <w:lang w:eastAsia="en-US" w:bidi="ar-SA"/>
+        </w:rPr>
+        <w:t>CDS</w:t>
+      </w:r>
+      <w:r>
+        <w:rPr>
+          <w:sz w:val="22"/>
+          <w:lang w:eastAsia="en-US" w:bidi="ar-SA"/>
+        </w:rPr>
+        <w:t xml:space="preserve"> </w:t>
+      </w:r>
+      <w:r>
+        <w:rPr>
+          <w:sz w:val="22"/>
+          <w:lang w:eastAsia="en-US" w:bidi="ar-SA"/>
+        </w:rPr>
+        <w:t>D</w:t>
+      </w:r>
+      <w:r>
+        <w:rPr>
+          <w:sz w:val="22"/>
+          <w:lang w:eastAsia="en-US" w:bidi="ar-SA"/>
+        </w:rPr>
+        <w:t xml:space="preserve">ocument, Rev 12, section 2.1.7.2. The spacecraft must satisfy all low-outgassing criteria to prevent contamination of other spacecraft and the launch vehicle during testing, integration, and launch. This requirement will be satisfied by using only materials found on the NASA approved list at </w:t>
+      </w:r>
+      <w:hyperlink r:id="rId15" w:history="1">
+        <w:r>
+          <w:rPr>
+            <w:rStyle w:val="Hyperlink"/>
+            <w:sz w:val="22"/>
+            <w:lang w:eastAsia="en-US" w:bidi="ar-SA"/>
+          </w:rPr>
+          <w:t>http://outgassing.nasa.gov</w:t>
+        </w:r>
+      </w:hyperlink>
+      <w:r>
+        <w:rPr>
+          <w:sz w:val="22"/>
+          <w:lang w:eastAsia="en-US" w:bidi="ar-SA"/>
+        </w:rPr>
+        <w:t>.</w:t>
+      </w:r>
+      <w:r>
+        <w:rPr>
+          <w:sz w:val="22"/>
+          <w:lang w:eastAsia="en-US" w:bidi="ar-SA"/>
+        </w:rPr>
+        <w:t xml:space="preserve"> Thus, the validation method associated with this requirement falls under the Analyze category.</w:t>
       </w:r>
     </w:p>
     <w:p>
       <w:pPr>
         <w:pStyle w:val="BodyText"/>
-        <w:ind w:left="360"/>
         <w:rPr>
           <w:lang w:eastAsia="en-US" w:bidi="ar-SA"/>
         </w:rPr>
@@ -5246,6 +5557,7 @@
           <w:ilvl w:val="0"/>
           <w:numId w:val="5"/>
         </w:numPr>
+        <w:ind w:left="1987" w:hanging="1627"/>
         <w:rPr>
           <w:lang w:eastAsia="en-US" w:bidi="ar-SA"/>
         </w:rPr>
@@ -5255,7 +5567,21 @@
           <w:b/>
           <w:lang w:eastAsia="en-US" w:bidi="ar-SA"/>
         </w:rPr>
-        <w:t xml:space="preserve"> The CubeSat System Must be in Orbit for at Least 6 Months</w:t>
+        <w:t xml:space="preserve">The CubeSat System Must </w:t>
+      </w:r>
+      <w:r>
+        <w:rPr>
+          <w:b/>
+          <w:lang w:eastAsia="en-US" w:bidi="ar-SA"/>
+        </w:rPr>
+        <w:t>be capable of Operating in</w:t>
+      </w:r>
+      <w:r>
+        <w:rPr>
+          <w:b/>
+          <w:lang w:eastAsia="en-US" w:bidi="ar-SA"/>
+        </w:rPr>
+        <w:t xml:space="preserve"> Orbit for at Least 6 Months</w:t>
       </w:r>
     </w:p>
     <w:p>
@@ -5273,8 +5599,127 @@
           <w:sz w:val="22"/>
           <w:lang w:eastAsia="en-US" w:bidi="ar-SA"/>
         </w:rPr>
-        <w:t xml:space="preserve">This requirement comes from the Team Bravo RFP (RCL-P-CMQA2) Table 1-2 Proposed Mission Constraints. This requirement will be satisfied by constructing an accurate power budget, performing a battery cycle test to ensure that the batteries can charge and discharge correctly, performing a day-in-the-life test to verify the accuracy of the power budget, performing a solar panel charge test to verify that the solar panels are performing as designed and can charge the batteries, and performing a solar cell degradation analysis to determine how quickly the solar cells will degrade due to radiation damage and determine how much power margin remains after six months of operation. </w:t>
+        <w:t>This requirement comes from the Team Bravo RFP (RCL-P-CMQA2) Table 1-2</w:t>
       </w:r>
+      <w:r>
+        <w:rPr>
+          <w:sz w:val="22"/>
+          <w:lang w:eastAsia="en-US" w:bidi="ar-SA"/>
+        </w:rPr>
+        <w:t>,</w:t>
+      </w:r>
+      <w:r>
+        <w:rPr>
+          <w:sz w:val="22"/>
+          <w:lang w:eastAsia="en-US" w:bidi="ar-SA"/>
+        </w:rPr>
+        <w:t xml:space="preserve"> Proposed Mission Constraints. This requirement will be satisfied by constructing an accurate power budget, performing </w:t>
+      </w:r>
+      <w:r>
+        <w:rPr>
+          <w:sz w:val="22"/>
+          <w:lang w:eastAsia="en-US" w:bidi="ar-SA"/>
+        </w:rPr>
+        <w:lastRenderedPageBreak/>
+        <w:t>a battery cycle test to ensure that the batteries</w:t>
+      </w:r>
+      <w:r>
+        <w:rPr>
+          <w:sz w:val="22"/>
+          <w:lang w:eastAsia="en-US" w:bidi="ar-SA"/>
+        </w:rPr>
+        <w:t xml:space="preserve"> used to power the CubeSat system</w:t>
+      </w:r>
+      <w:r>
+        <w:rPr>
+          <w:sz w:val="22"/>
+          <w:lang w:eastAsia="en-US" w:bidi="ar-SA"/>
+        </w:rPr>
+        <w:t xml:space="preserve"> can charge and discharge correctly, performing a day-in-the-life test</w:t>
+      </w:r>
+      <w:r>
+        <w:rPr>
+          <w:sz w:val="22"/>
+          <w:lang w:eastAsia="en-US" w:bidi="ar-SA"/>
+        </w:rPr>
+        <w:t xml:space="preserve"> of the integrated CubeSat system as</w:t>
+      </w:r>
+      <w:r>
+        <w:rPr>
+          <w:sz w:val="22"/>
+          <w:lang w:eastAsia="en-US" w:bidi="ar-SA"/>
+        </w:rPr>
+        <w:t xml:space="preserve"> to verify the accuracy of the power budget</w:t>
+      </w:r>
+      <w:r>
+        <w:rPr>
+          <w:sz w:val="22"/>
+          <w:lang w:eastAsia="en-US" w:bidi="ar-SA"/>
+        </w:rPr>
+        <w:t xml:space="preserve"> developed for the </w:t>
+      </w:r>
+      <w:proofErr w:type="spellStart"/>
+      <w:r>
+        <w:rPr>
+          <w:sz w:val="22"/>
+          <w:lang w:eastAsia="en-US" w:bidi="ar-SA"/>
+        </w:rPr>
+        <w:t>mision</w:t>
+      </w:r>
+      <w:proofErr w:type="spellEnd"/>
+      <w:r>
+        <w:rPr>
+          <w:sz w:val="22"/>
+          <w:lang w:eastAsia="en-US" w:bidi="ar-SA"/>
+        </w:rPr>
+        <w:t>, performing a solar panel charge test</w:t>
+      </w:r>
+      <w:r>
+        <w:rPr>
+          <w:sz w:val="22"/>
+          <w:lang w:eastAsia="en-US" w:bidi="ar-SA"/>
+        </w:rPr>
+        <w:t xml:space="preserve"> as</w:t>
+      </w:r>
+      <w:r>
+        <w:rPr>
+          <w:sz w:val="22"/>
+          <w:lang w:eastAsia="en-US" w:bidi="ar-SA"/>
+        </w:rPr>
+        <w:t xml:space="preserve"> to verify that the solar panels are performing as designed and can charge the </w:t>
+      </w:r>
+      <w:r>
+        <w:rPr>
+          <w:sz w:val="22"/>
+          <w:lang w:eastAsia="en-US" w:bidi="ar-SA"/>
+        </w:rPr>
+        <w:t>CubeSat power system</w:t>
+      </w:r>
+      <w:r>
+        <w:rPr>
+          <w:sz w:val="22"/>
+          <w:lang w:eastAsia="en-US" w:bidi="ar-SA"/>
+        </w:rPr>
+        <w:t xml:space="preserve">, and performing a solar cell degradation analysis to determine how quickly the solar cells will degrade due to radiation damage and determine how much power margin remains after six months of operation. </w:t>
+      </w:r>
+      <w:r>
+        <w:rPr>
+          <w:sz w:val="22"/>
+          <w:lang w:eastAsia="en-US" w:bidi="ar-SA"/>
+        </w:rPr>
+        <w:t>Along with this, an orbit must be selected that allows for the Rascal CubeSat system to remain in orbit for the duration of this time period. Thus, the validation method for this requirement falls under the Analysis category.</w:t>
+      </w:r>
+    </w:p>
+    <w:p>
+      <w:pPr>
+        <w:pStyle w:val="BodyText"/>
+        <w:ind w:left="360"/>
+        <w:jc w:val="both"/>
+        <w:rPr>
+          <w:sz w:val="22"/>
+          <w:lang w:eastAsia="en-US" w:bidi="ar-SA"/>
+        </w:rPr>
+      </w:pPr>
     </w:p>
     <w:p>
       <w:pPr>
@@ -5293,7 +5738,6 @@
           <w:b/>
           <w:lang w:eastAsia="en-US" w:bidi="ar-SA"/>
         </w:rPr>
-        <w:lastRenderedPageBreak/>
         <w:t>The CubeSat System Must Deorbit within 25 Years of being Launched</w:t>
       </w:r>
     </w:p>
@@ -5312,23 +5756,42 @@
           <w:sz w:val="22"/>
           <w:lang w:eastAsia="en-US" w:bidi="ar-SA"/>
         </w:rPr>
-        <w:t xml:space="preserve">This requirement comes from the CubeSat Design Specifications document, Rev 12, section 2.4.5. All spacecraft components must </w:t>
+        <w:t xml:space="preserve">This requirement </w:t>
       </w:r>
-      <w:proofErr w:type="spellStart"/>
       <w:r>
         <w:rPr>
           <w:sz w:val="22"/>
           <w:lang w:eastAsia="en-US" w:bidi="ar-SA"/>
         </w:rPr>
-        <w:t>deorbit</w:t>
+        <w:t>stems</w:t>
       </w:r>
-      <w:proofErr w:type="spellEnd"/>
       <w:r>
         <w:rPr>
           <w:sz w:val="22"/>
           <w:lang w:eastAsia="en-US" w:bidi="ar-SA"/>
         </w:rPr>
-        <w:t xml:space="preserve"> within 25 years of being launched. This requirement will be satisfied by performing an orbital analysis using orbital parameters provided by the launch provider to calculate the orbital lifetime of the spacecraft.</w:t>
+        <w:t xml:space="preserve"> from the </w:t>
+      </w:r>
+      <w:r>
+        <w:rPr>
+          <w:sz w:val="22"/>
+          <w:lang w:eastAsia="en-US" w:bidi="ar-SA"/>
+        </w:rPr>
+        <w:t>Process for Limiting Orbital Debris Document (GSFC-STD-7000A), which requires that all objects put in orbit around the Earth deorbit within 25 years, as to stymie the accumulation of orbital debris that permanently resides in LEO and prove a continuous risk to satellite development and survival</w:t>
+      </w:r>
+      <w:r>
+        <w:rPr>
+          <w:sz w:val="22"/>
+          <w:lang w:eastAsia="en-US" w:bidi="ar-SA"/>
+        </w:rPr>
+        <w:t>. This requirement will be satisfied by performing an orbital analysis using orbital parameters provided by the launch provider to calculate the orb</w:t>
+      </w:r>
+      <w:r>
+        <w:rPr>
+          <w:sz w:val="22"/>
+          <w:lang w:eastAsia="en-US" w:bidi="ar-SA"/>
+        </w:rPr>
+        <w:t>ital lifetime of the CubeSat system, as to verify that it will deorbit within the allotted time limit. If it is determined that the designed CubeSat system cannot meet said requirement, either a new launch vehicle will need to be selected or a deorbit mechanism will need to be incorporated into the CubeSat system’s design. Thus, the validation of this requirement falls under the Analysis category.</w:t>
       </w:r>
     </w:p>
     <w:p>
@@ -5378,14 +5841,165 @@
           <w:sz w:val="22"/>
           <w:lang w:eastAsia="en-US" w:bidi="ar-SA"/>
         </w:rPr>
-        <w:t>This requirement comes from RCL.STR.RVM1, which constrains the system to a 6U volume. This constraint effectively rules out conducting the mission with a previously space-borne object as the rendezvous target. Because the target vehicle must be incorporated into the 6U volume, it is necessary that the two spacecraft be securely conjoined prior to launch vehicle integration. This requirement will be satisfied by conducting an integrated vibration test as noted in requirement RCL-TST-RVM1 and separation test as noted in requirement RCL-STR-RVM16.</w:t>
+        <w:t xml:space="preserve">This requirement comes from </w:t>
+      </w:r>
+      <w:r>
+        <w:rPr>
+          <w:sz w:val="22"/>
+          <w:lang w:eastAsia="en-US" w:bidi="ar-SA"/>
+        </w:rPr>
+        <w:t>RCL.PL.STR1</w:t>
+      </w:r>
+      <w:r>
+        <w:rPr>
+          <w:sz w:val="22"/>
+          <w:lang w:eastAsia="en-US" w:bidi="ar-SA"/>
+        </w:rPr>
+        <w:t xml:space="preserve">, which constrains the </w:t>
+      </w:r>
+      <w:r>
+        <w:rPr>
+          <w:sz w:val="22"/>
+          <w:lang w:eastAsia="en-US" w:bidi="ar-SA"/>
+        </w:rPr>
+        <w:t xml:space="preserve">CubeSat </w:t>
+      </w:r>
+      <w:r>
+        <w:rPr>
+          <w:sz w:val="22"/>
+          <w:lang w:eastAsia="en-US" w:bidi="ar-SA"/>
+        </w:rPr>
+        <w:t>system to a 6U volume</w:t>
+      </w:r>
+      <w:proofErr w:type="gramStart"/>
+      <w:r>
+        <w:rPr>
+          <w:sz w:val="22"/>
+          <w:lang w:eastAsia="en-US" w:bidi="ar-SA"/>
+        </w:rPr>
+        <w:t>..</w:t>
+      </w:r>
+      <w:proofErr w:type="gramEnd"/>
+      <w:r>
+        <w:rPr>
+          <w:sz w:val="22"/>
+          <w:lang w:eastAsia="en-US" w:bidi="ar-SA"/>
+        </w:rPr>
+        <w:t xml:space="preserve"> Because the target vehicle must be incorporated into the 6U volume, it is necessary that the two spacecraft be securely conjoined prior to launch vehicle integration. This requirement will be satisfied by conducting an integrated vibration test</w:t>
+      </w:r>
+      <w:r>
+        <w:rPr>
+          <w:sz w:val="22"/>
+          <w:lang w:eastAsia="en-US" w:bidi="ar-SA"/>
+        </w:rPr>
+        <w:t>,</w:t>
+      </w:r>
+      <w:r>
+        <w:rPr>
+          <w:sz w:val="22"/>
+          <w:lang w:eastAsia="en-US" w:bidi="ar-SA"/>
+        </w:rPr>
+        <w:t xml:space="preserve"> as </w:t>
+      </w:r>
+      <w:r>
+        <w:rPr>
+          <w:sz w:val="22"/>
+          <w:lang w:eastAsia="en-US" w:bidi="ar-SA"/>
+        </w:rPr>
+        <w:t>discussed</w:t>
+      </w:r>
+      <w:r>
+        <w:rPr>
+          <w:sz w:val="22"/>
+          <w:lang w:eastAsia="en-US" w:bidi="ar-SA"/>
+        </w:rPr>
+        <w:t xml:space="preserve"> in requirement </w:t>
+      </w:r>
+      <w:r>
+        <w:rPr>
+          <w:sz w:val="22"/>
+          <w:lang w:eastAsia="en-US" w:bidi="ar-SA"/>
+        </w:rPr>
+        <w:t>RCL.PL.TST1,</w:t>
+      </w:r>
+      <w:r>
+        <w:rPr>
+          <w:sz w:val="22"/>
+          <w:lang w:eastAsia="en-US" w:bidi="ar-SA"/>
+        </w:rPr>
+        <w:t xml:space="preserve"> and </w:t>
+      </w:r>
+      <w:r>
+        <w:rPr>
+          <w:sz w:val="22"/>
+          <w:lang w:eastAsia="en-US" w:bidi="ar-SA"/>
+        </w:rPr>
+        <w:t xml:space="preserve">a release mechanism </w:t>
+      </w:r>
+      <w:r>
+        <w:rPr>
+          <w:sz w:val="22"/>
+          <w:lang w:eastAsia="en-US" w:bidi="ar-SA"/>
+        </w:rPr>
+        <w:t>separation test</w:t>
+      </w:r>
+      <w:r>
+        <w:rPr>
+          <w:sz w:val="22"/>
+          <w:lang w:eastAsia="en-US" w:bidi="ar-SA"/>
+        </w:rPr>
+        <w:t>,</w:t>
+      </w:r>
+      <w:r>
+        <w:rPr>
+          <w:sz w:val="22"/>
+          <w:lang w:eastAsia="en-US" w:bidi="ar-SA"/>
+        </w:rPr>
+        <w:t xml:space="preserve"> as </w:t>
+      </w:r>
+      <w:r>
+        <w:rPr>
+          <w:sz w:val="22"/>
+          <w:lang w:eastAsia="en-US" w:bidi="ar-SA"/>
+        </w:rPr>
+        <w:t>discussed</w:t>
+      </w:r>
+      <w:r>
+        <w:rPr>
+          <w:sz w:val="22"/>
+          <w:lang w:eastAsia="en-US" w:bidi="ar-SA"/>
+        </w:rPr>
+        <w:t xml:space="preserve"> in requirement </w:t>
+      </w:r>
+      <w:r>
+        <w:rPr>
+          <w:sz w:val="22"/>
+          <w:lang w:eastAsia="en-US" w:bidi="ar-SA"/>
+        </w:rPr>
+        <w:t>RCL.PL.STR16</w:t>
+      </w:r>
+      <w:r>
+        <w:rPr>
+          <w:sz w:val="22"/>
+          <w:lang w:eastAsia="en-US" w:bidi="ar-SA"/>
+        </w:rPr>
+        <w:t>.</w:t>
+      </w:r>
+      <w:r>
+        <w:rPr>
+          <w:sz w:val="22"/>
+          <w:lang w:eastAsia="en-US" w:bidi="ar-SA"/>
+        </w:rPr>
+        <w:t xml:space="preserve"> Thus, the validation of this requirement falls under the Test category.</w:t>
       </w:r>
     </w:p>
     <w:p>
       <w:pPr>
         <w:pStyle w:val="BodyText"/>
         <w:ind w:left="360"/>
-        <w:rPr>
+        <w:jc w:val="both"/>
+        <w:rPr>
+          <w:sz w:val="22"/>
           <w:lang w:eastAsia="en-US" w:bidi="ar-SA"/>
         </w:rPr>
       </w:pPr>
@@ -5395,7 +6009,337 @@
         <w:pStyle w:val="BodyText"/>
         <w:numPr>
           <w:ilvl w:val="0"/>
-          <w:numId w:val="6"/>
+          <w:numId w:val="18"/>
+        </w:numPr>
+        <w:jc w:val="both"/>
+        <w:rPr>
+          <w:sz w:val="22"/>
+          <w:lang w:eastAsia="en-US" w:bidi="ar-SA"/>
+        </w:rPr>
+      </w:pPr>
+      <w:r>
+        <w:rPr>
+          <w:b/>
+          <w:sz w:val="22"/>
+          <w:lang w:eastAsia="en-US" w:bidi="ar-SA"/>
+        </w:rPr>
+        <w:t>The CubeSat System Shall Incorporate a Remove Before Flight Pin</w:t>
+      </w:r>
+    </w:p>
+    <w:p>
+      <w:pPr>
+        <w:pStyle w:val="BodyText"/>
+        <w:ind w:left="360"/>
+        <w:jc w:val="both"/>
+        <w:rPr>
+          <w:sz w:val="22"/>
+          <w:lang w:eastAsia="en-US" w:bidi="ar-SA"/>
+        </w:rPr>
+      </w:pPr>
+      <w:r>
+        <w:rPr>
+          <w:sz w:val="22"/>
+          <w:lang w:eastAsia="en-US" w:bidi="ar-SA"/>
+        </w:rPr>
+        <w:t>T</w:t>
+      </w:r>
+      <w:r>
+        <w:rPr>
+          <w:sz w:val="22"/>
+          <w:lang w:eastAsia="en-US" w:bidi="ar-SA"/>
+        </w:rPr>
+        <w:t xml:space="preserve">his requirement comes from the </w:t>
+      </w:r>
+      <w:r>
+        <w:rPr>
+          <w:sz w:val="22"/>
+          <w:lang w:eastAsia="en-US" w:bidi="ar-SA"/>
+        </w:rPr>
+        <w:t>CDS</w:t>
+      </w:r>
+      <w:r>
+        <w:rPr>
+          <w:sz w:val="22"/>
+          <w:lang w:eastAsia="en-US" w:bidi="ar-SA"/>
+        </w:rPr>
+        <w:t xml:space="preserve"> </w:t>
+      </w:r>
+      <w:r>
+        <w:rPr>
+          <w:sz w:val="22"/>
+          <w:lang w:eastAsia="en-US" w:bidi="ar-SA"/>
+        </w:rPr>
+        <w:t>Document, Rev 12, section 2.3.4, which dictates that a</w:t>
+      </w:r>
+      <w:r>
+        <w:rPr>
+          <w:sz w:val="22"/>
+          <w:lang w:eastAsia="en-US" w:bidi="ar-SA"/>
+        </w:rPr>
+        <w:t xml:space="preserve"> Remove </w:t>
+      </w:r>
+      <w:proofErr w:type="gramStart"/>
+      <w:r>
+        <w:rPr>
+          <w:sz w:val="22"/>
+          <w:lang w:eastAsia="en-US" w:bidi="ar-SA"/>
+        </w:rPr>
+        <w:t>Before</w:t>
+      </w:r>
+      <w:proofErr w:type="gramEnd"/>
+      <w:r>
+        <w:rPr>
+          <w:sz w:val="22"/>
+          <w:lang w:eastAsia="en-US" w:bidi="ar-SA"/>
+        </w:rPr>
+        <w:t xml:space="preserve"> Flight (RBF) pin cuts off all power when inserted</w:t>
+      </w:r>
+      <w:r>
+        <w:rPr>
+          <w:sz w:val="22"/>
+          <w:lang w:eastAsia="en-US" w:bidi="ar-SA"/>
+        </w:rPr>
+        <w:t xml:space="preserve"> into the CubeSat system</w:t>
+      </w:r>
+      <w:r>
+        <w:rPr>
+          <w:sz w:val="22"/>
+          <w:lang w:eastAsia="en-US" w:bidi="ar-SA"/>
+        </w:rPr>
+        <w:t xml:space="preserve"> by physically separating the </w:t>
+      </w:r>
+      <w:r>
+        <w:rPr>
+          <w:sz w:val="22"/>
+          <w:lang w:eastAsia="en-US" w:bidi="ar-SA"/>
+        </w:rPr>
+        <w:t>CubeSat power supply</w:t>
+      </w:r>
+      <w:r>
+        <w:rPr>
+          <w:sz w:val="22"/>
+          <w:lang w:eastAsia="en-US" w:bidi="ar-SA"/>
+        </w:rPr>
+        <w:t xml:space="preserve"> from the rest of the </w:t>
+      </w:r>
+      <w:r>
+        <w:rPr>
+          <w:sz w:val="22"/>
+          <w:lang w:eastAsia="en-US" w:bidi="ar-SA"/>
+        </w:rPr>
+        <w:t>CubeSat system,</w:t>
+      </w:r>
+      <w:r>
+        <w:rPr>
+          <w:sz w:val="22"/>
+          <w:lang w:eastAsia="en-US" w:bidi="ar-SA"/>
+        </w:rPr>
+        <w:t xml:space="preserve"> </w:t>
+      </w:r>
+      <w:r>
+        <w:rPr>
+          <w:sz w:val="22"/>
+          <w:lang w:eastAsia="en-US" w:bidi="ar-SA"/>
+        </w:rPr>
+        <w:t>as well as be</w:t>
+      </w:r>
+      <w:r>
+        <w:rPr>
+          <w:sz w:val="22"/>
+          <w:lang w:eastAsia="en-US" w:bidi="ar-SA"/>
+        </w:rPr>
+        <w:t xml:space="preserve"> accessible from the deployer’s access points</w:t>
+      </w:r>
+      <w:r>
+        <w:rPr>
+          <w:sz w:val="22"/>
+          <w:lang w:eastAsia="en-US" w:bidi="ar-SA"/>
+        </w:rPr>
+        <w:t>,</w:t>
+      </w:r>
+      <w:r>
+        <w:rPr>
+          <w:sz w:val="22"/>
+          <w:lang w:eastAsia="en-US" w:bidi="ar-SA"/>
+        </w:rPr>
+        <w:t xml:space="preserve"> </w:t>
+      </w:r>
+      <w:r>
+        <w:rPr>
+          <w:sz w:val="22"/>
+          <w:lang w:eastAsia="en-US" w:bidi="ar-SA"/>
+        </w:rPr>
+        <w:t>which are shown</w:t>
+      </w:r>
+      <w:r>
+        <w:rPr>
+          <w:sz w:val="22"/>
+          <w:lang w:eastAsia="en-US" w:bidi="ar-SA"/>
+        </w:rPr>
+        <w:t xml:space="preserve"> in Figure </w:t>
+      </w:r>
+      <w:r>
+        <w:rPr>
+          <w:sz w:val="22"/>
+          <w:lang w:eastAsia="en-US" w:bidi="ar-SA"/>
+        </w:rPr>
+        <w:t>1</w:t>
+      </w:r>
+      <w:r>
+        <w:rPr>
+          <w:sz w:val="22"/>
+          <w:lang w:eastAsia="en-US" w:bidi="ar-SA"/>
+        </w:rPr>
+        <w:t xml:space="preserve">-1. This is done so that the spacecraft is not active during testing and </w:t>
+      </w:r>
+      <w:r>
+        <w:rPr>
+          <w:sz w:val="22"/>
+          <w:lang w:eastAsia="en-US" w:bidi="ar-SA"/>
+        </w:rPr>
+        <w:t xml:space="preserve">deployer </w:t>
+      </w:r>
+      <w:r>
+        <w:rPr>
+          <w:sz w:val="22"/>
+          <w:lang w:eastAsia="en-US" w:bidi="ar-SA"/>
+        </w:rPr>
+        <w:t>integration.</w:t>
+      </w:r>
+      <w:r>
+        <w:rPr>
+          <w:sz w:val="22"/>
+          <w:lang w:eastAsia="en-US" w:bidi="ar-SA"/>
+        </w:rPr>
+        <w:t xml:space="preserve"> Thus, the validation of this Requirement falls under the Demo requirement.</w:t>
+      </w:r>
+    </w:p>
+    <w:p>
+      <w:pPr>
+        <w:pStyle w:val="BodyText"/>
+        <w:ind w:left="360"/>
+        <w:jc w:val="center"/>
+        <w:rPr>
+          <w:sz w:val="22"/>
+          <w:lang w:eastAsia="en-US" w:bidi="ar-SA"/>
+        </w:rPr>
+      </w:pPr>
+      <w:r>
+        <w:rPr>
+          <w:sz w:val="22"/>
+          <w:lang w:eastAsia="en-US" w:bidi="ar-SA"/>
+        </w:rPr>
+        <w:lastRenderedPageBreak/>
+        <w:drawing>
+          <wp:inline distT="0" distB="0" distL="0" distR="0">
+            <wp:extent cx="5943600" cy="3843466"/>
+            <wp:effectExtent l="19050" t="0" r="0" b="0"/>
+            <wp:docPr id="2" name="Picture 5"/>
+            <wp:cNvGraphicFramePr>
+              <a:graphicFrameLocks xmlns:a="http://schemas.openxmlformats.org/drawingml/2006/main" noChangeAspect="1"/>
+            </wp:cNvGraphicFramePr>
+            <a:graphic xmlns:a="http://schemas.openxmlformats.org/drawingml/2006/main">
+              <a:graphicData uri="http://schemas.openxmlformats.org/drawingml/2006/picture">
+                <pic:pic xmlns:pic="http://schemas.openxmlformats.org/drawingml/2006/picture">
+                  <pic:nvPicPr>
+                    <pic:cNvPr id="0" name="Picture 5"/>
+                    <pic:cNvPicPr>
+                      <a:picLocks noChangeAspect="1" noChangeArrowheads="1"/>
+                    </pic:cNvPicPr>
+                  </pic:nvPicPr>
+                  <pic:blipFill>
+                    <a:blip r:embed="rId16" cstate="print"/>
+                    <a:srcRect/>
+                    <a:stretch>
+                      <a:fillRect/>
+                    </a:stretch>
+                  </pic:blipFill>
+                  <pic:spPr bwMode="auto">
+                    <a:xfrm>
+                      <a:off x="0" y="0"/>
+                      <a:ext cx="5943600" cy="3843466"/>
+                    </a:xfrm>
+                    <a:prstGeom prst="rect">
+                      <a:avLst/>
+                    </a:prstGeom>
+                    <a:noFill/>
+                    <a:ln w="9525">
+                      <a:noFill/>
+                      <a:miter lim="800000"/>
+                      <a:headEnd/>
+                      <a:tailEnd/>
+                    </a:ln>
+                  </pic:spPr>
+                </pic:pic>
+              </a:graphicData>
+            </a:graphic>
+          </wp:inline>
+        </w:drawing>
+      </w:r>
+    </w:p>
+    <w:p>
+      <w:pPr>
+        <w:pStyle w:val="BodyText"/>
+        <w:ind w:left="360"/>
+        <w:jc w:val="center"/>
+        <w:rPr>
+          <w:b/>
+          <w:sz w:val="22"/>
+          <w:lang w:eastAsia="en-US" w:bidi="ar-SA"/>
+        </w:rPr>
+      </w:pPr>
+      <w:proofErr w:type="gramStart"/>
+      <w:r>
+        <w:rPr>
+          <w:b/>
+          <w:sz w:val="22"/>
+          <w:lang w:eastAsia="en-US" w:bidi="ar-SA"/>
+        </w:rPr>
+        <w:t>Figure 1-1.</w:t>
+      </w:r>
+      <w:proofErr w:type="gramEnd"/>
+      <w:r>
+        <w:rPr>
+          <w:b/>
+          <w:sz w:val="22"/>
+          <w:lang w:eastAsia="en-US" w:bidi="ar-SA"/>
+        </w:rPr>
+        <w:t xml:space="preserve"> Location of Remove </w:t>
+      </w:r>
+      <w:proofErr w:type="gramStart"/>
+      <w:r>
+        <w:rPr>
+          <w:b/>
+          <w:sz w:val="22"/>
+          <w:lang w:eastAsia="en-US" w:bidi="ar-SA"/>
+        </w:rPr>
+        <w:t>Before</w:t>
+      </w:r>
+      <w:proofErr w:type="gramEnd"/>
+      <w:r>
+        <w:rPr>
+          <w:b/>
+          <w:sz w:val="22"/>
+          <w:lang w:eastAsia="en-US" w:bidi="ar-SA"/>
+        </w:rPr>
+        <w:t xml:space="preserve"> Flight Pin Access Points</w:t>
+      </w:r>
+    </w:p>
+    <w:p>
+      <w:pPr>
+        <w:pStyle w:val="BodyText"/>
+        <w:ind w:left="360"/>
+        <w:rPr>
+          <w:lang w:eastAsia="en-US" w:bidi="ar-SA"/>
+        </w:rPr>
+      </w:pPr>
+    </w:p>
+    <w:p>
+      <w:pPr>
+        <w:pStyle w:val="BodyText"/>
+        <w:numPr>
+          <w:ilvl w:val="0"/>
+          <w:numId w:val="19"/>
         </w:numPr>
         <w:ind w:left="2250" w:hanging="1890"/>
         <w:rPr>
@@ -5412,63 +6356,6 @@
     </w:p>
     <w:p>
       <w:pPr>
-        <w:pStyle w:val="BodyText"/>
-        <w:ind w:left="360"/>
-        <w:jc w:val="both"/>
-        <w:rPr>
-          <w:sz w:val="22"/>
-          <w:lang w:eastAsia="en-US" w:bidi="ar-SA"/>
-        </w:rPr>
-      </w:pPr>
-      <w:r>
-        <w:rPr>
-          <w:sz w:val="22"/>
-          <w:lang w:eastAsia="en-US" w:bidi="ar-SA"/>
-        </w:rPr>
-        <w:t>T</w:t>
-      </w:r>
-      <w:r>
-        <w:rPr>
-          <w:sz w:val="22"/>
-          <w:lang w:eastAsia="en-US" w:bidi="ar-SA"/>
-        </w:rPr>
-        <w:t xml:space="preserve">his requirement comes from the CubeSat Design Specifications document, Rev 12, section 2.3.4. The Remove </w:t>
-      </w:r>
-      <w:proofErr w:type="gramStart"/>
-      <w:r>
-        <w:rPr>
-          <w:sz w:val="22"/>
-          <w:lang w:eastAsia="en-US" w:bidi="ar-SA"/>
-        </w:rPr>
-        <w:t>Before</w:t>
-      </w:r>
-      <w:proofErr w:type="gramEnd"/>
-      <w:r>
-        <w:rPr>
-          <w:sz w:val="22"/>
-          <w:lang w:eastAsia="en-US" w:bidi="ar-SA"/>
-        </w:rPr>
-        <w:t xml:space="preserve"> Flight (RBF) pin cuts off all power when inserted by physically separating the batteries from the rest of the spacecraft and must be accessible from the </w:t>
-      </w:r>
-      <w:proofErr w:type="spellStart"/>
-      <w:r>
-        <w:rPr>
-          <w:sz w:val="22"/>
-          <w:lang w:eastAsia="en-US" w:bidi="ar-SA"/>
-        </w:rPr>
-        <w:t>deployer’s</w:t>
-      </w:r>
-      <w:proofErr w:type="spellEnd"/>
-      <w:r>
-        <w:rPr>
-          <w:sz w:val="22"/>
-          <w:lang w:eastAsia="en-US" w:bidi="ar-SA"/>
-        </w:rPr>
-        <w:t xml:space="preserve"> access points as shown in Figure 3-1 of the Team Bravo RFP (RCL-P-CMQA2). This is done so that the spacecraft is not active during testing and integration.</w:t>
-      </w:r>
-    </w:p>
-    <w:p>
-      <w:pPr>
         <w:spacing w:after="120"/>
       </w:pPr>
     </w:p>
@@ -5477,7 +6364,7 @@
         <w:pStyle w:val="BodyText"/>
         <w:numPr>
           <w:ilvl w:val="0"/>
-          <w:numId w:val="6"/>
+          <w:numId w:val="19"/>
         </w:numPr>
         <w:ind w:left="2250" w:hanging="1890"/>
         <w:rPr>
@@ -5509,7 +6396,7 @@
         <w:pStyle w:val="BodyText"/>
         <w:numPr>
           <w:ilvl w:val="0"/>
-          <w:numId w:val="6"/>
+          <w:numId w:val="19"/>
         </w:numPr>
         <w:ind w:left="2250" w:hanging="1890"/>
         <w:rPr>
@@ -5539,7 +6426,7 @@
         <w:pStyle w:val="BodyText"/>
         <w:numPr>
           <w:ilvl w:val="0"/>
-          <w:numId w:val="6"/>
+          <w:numId w:val="19"/>
         </w:numPr>
         <w:ind w:left="2250" w:hanging="1890"/>
         <w:rPr>
@@ -5564,7 +6451,7 @@
         <w:pStyle w:val="BodyText"/>
         <w:numPr>
           <w:ilvl w:val="0"/>
-          <w:numId w:val="6"/>
+          <w:numId w:val="19"/>
         </w:numPr>
         <w:ind w:left="2250" w:hanging="1890"/>
         <w:rPr>
@@ -5589,7 +6476,7 @@
         <w:pStyle w:val="BodyText"/>
         <w:numPr>
           <w:ilvl w:val="0"/>
-          <w:numId w:val="6"/>
+          <w:numId w:val="19"/>
         </w:numPr>
         <w:ind w:left="2250" w:hanging="1890"/>
         <w:rPr>
@@ -5617,7 +6504,7 @@
         <w:pStyle w:val="BodyText"/>
         <w:numPr>
           <w:ilvl w:val="0"/>
-          <w:numId w:val="6"/>
+          <w:numId w:val="19"/>
         </w:numPr>
         <w:ind w:left="2250" w:hanging="1890"/>
         <w:rPr>
@@ -5629,7 +6516,6 @@
           <w:b/>
           <w:lang w:eastAsia="en-US" w:bidi="ar-SA"/>
         </w:rPr>
-        <w:lastRenderedPageBreak/>
         <w:t>The CubeSat System Coordinate System Shall be Defined As Specified in Figure 1-1</w:t>
       </w:r>
     </w:p>
@@ -5643,7 +6529,7 @@
         <w:pStyle w:val="BodyText"/>
         <w:numPr>
           <w:ilvl w:val="0"/>
-          <w:numId w:val="6"/>
+          <w:numId w:val="19"/>
         </w:numPr>
         <w:ind w:left="2250" w:hanging="1890"/>
         <w:rPr>
@@ -5668,7 +6554,7 @@
         <w:pStyle w:val="BodyText"/>
         <w:numPr>
           <w:ilvl w:val="0"/>
-          <w:numId w:val="6"/>
+          <w:numId w:val="19"/>
         </w:numPr>
         <w:ind w:left="2250" w:hanging="1890"/>
         <w:rPr>
@@ -5693,7 +6579,7 @@
         <w:pStyle w:val="BodyText"/>
         <w:numPr>
           <w:ilvl w:val="0"/>
-          <w:numId w:val="6"/>
+          <w:numId w:val="19"/>
         </w:numPr>
         <w:ind w:left="2250" w:hanging="1890"/>
         <w:rPr>
@@ -5800,7 +6686,21 @@
           <w:b/>
           <w:lang w:eastAsia="en-US" w:bidi="ar-SA"/>
         </w:rPr>
-        <w:t xml:space="preserve"> Low Friction, 2D Testing of the CubeSat System Release Mechanism Shall be Conducted</w:t>
+        <w:t xml:space="preserve"> </w:t>
+      </w:r>
+      <w:r>
+        <w:rPr>
+          <w:b/>
+          <w:lang w:eastAsia="en-US" w:bidi="ar-SA"/>
+        </w:rPr>
+        <w:t xml:space="preserve">    </w:t>
+      </w:r>
+      <w:r>
+        <w:rPr>
+          <w:b/>
+          <w:lang w:eastAsia="en-US" w:bidi="ar-SA"/>
+        </w:rPr>
+        <w:t>Low Friction, 2D Testing of the CubeSat System Release Mechanism Shall be Conducted</w:t>
       </w:r>
     </w:p>
     <w:p>
@@ -6082,15 +6982,8 @@
           <w:b/>
           <w:lang w:eastAsia="en-US" w:bidi="ar-SA"/>
         </w:rPr>
-        <w:t xml:space="preserve">Low Friction, 2-D Dynamic Thrust Testing Shall be Conducted with </w:t>
-      </w:r>
-      <w:r>
-        <w:rPr>
-          <w:b/>
-          <w:lang w:eastAsia="en-US" w:bidi="ar-SA"/>
-        </w:rPr>
         <w:lastRenderedPageBreak/>
-        <w:t>All Pressure Vessels</w:t>
+        <w:t>Low Friction, 2-D Dynamic Thrust Testing Shall be Conducted with All Pressure Vessels</w:t>
       </w:r>
     </w:p>
     <w:p>
@@ -6837,8 +7730,8 @@
       </w:pPr>
     </w:p>
     <w:sectPr>
-      <w:headerReference w:type="default" r:id="rId14"/>
-      <w:footerReference w:type="default" r:id="rId15"/>
+      <w:headerReference w:type="default" r:id="rId17"/>
+      <w:footerReference w:type="default" r:id="rId18"/>
       <w:pgSz w:w="12240" w:h="15840"/>
       <w:pgMar w:top="1440" w:right="1440" w:bottom="1440" w:left="1440" w:header="996" w:footer="996" w:gutter="0"/>
       <w:cols w:space="720"/>
@@ -6929,7 +7822,7 @@
         <w:b/>
         <w:noProof/>
       </w:rPr>
-      <w:t>7</w:t>
+      <w:t>6</w:t>
     </w:r>
     <w:r>
       <w:rPr>
@@ -6966,7 +7859,7 @@
         <w:b/>
         <w:noProof/>
       </w:rPr>
-      <w:t>14</w:t>
+      <w:t>15</w:t>
     </w:r>
     <w:r>
       <w:rPr>
@@ -8207,6 +9100,97 @@
     </w:lvl>
   </w:abstractNum>
   <w:abstractNum w:abstractNumId="12">
+    <w:nsid w:val="03E10C05"/>
+    <w:multiLevelType w:val="hybridMultilevel"/>
+    <w:tmpl w:val="BDE4764E"/>
+    <w:lvl w:ilvl="0" w:tplc="1E086820">
+      <w:start w:val="7"/>
+      <w:numFmt w:val="decimal"/>
+      <w:lvlText w:val="RCL.PL.STR%1"/>
+      <w:lvlJc w:val="left"/>
+      <w:pPr>
+        <w:ind w:left="720" w:hanging="360"/>
+      </w:pPr>
+      <w:rPr>
+        <w:rFonts w:hint="default"/>
+        <w:b/>
+        <w:i/>
+      </w:rPr>
+    </w:lvl>
+    <w:lvl w:ilvl="1" w:tplc="04090019" w:tentative="1">
+      <w:start w:val="1"/>
+      <w:numFmt w:val="lowerLetter"/>
+      <w:lvlText w:val="%2."/>
+      <w:lvlJc w:val="left"/>
+      <w:pPr>
+        <w:ind w:left="1440" w:hanging="360"/>
+      </w:pPr>
+    </w:lvl>
+    <w:lvl w:ilvl="2" w:tplc="0409001B" w:tentative="1">
+      <w:start w:val="1"/>
+      <w:numFmt w:val="lowerRoman"/>
+      <w:lvlText w:val="%3."/>
+      <w:lvlJc w:val="right"/>
+      <w:pPr>
+        <w:ind w:left="2160" w:hanging="180"/>
+      </w:pPr>
+    </w:lvl>
+    <w:lvl w:ilvl="3" w:tplc="0409000F" w:tentative="1">
+      <w:start w:val="1"/>
+      <w:numFmt w:val="decimal"/>
+      <w:lvlText w:val="%4."/>
+      <w:lvlJc w:val="left"/>
+      <w:pPr>
+        <w:ind w:left="2880" w:hanging="360"/>
+      </w:pPr>
+    </w:lvl>
+    <w:lvl w:ilvl="4" w:tplc="04090019" w:tentative="1">
+      <w:start w:val="1"/>
+      <w:numFmt w:val="lowerLetter"/>
+      <w:lvlText w:val="%5."/>
+      <w:lvlJc w:val="left"/>
+      <w:pPr>
+        <w:ind w:left="3600" w:hanging="360"/>
+      </w:pPr>
+    </w:lvl>
+    <w:lvl w:ilvl="5" w:tplc="0409001B" w:tentative="1">
+      <w:start w:val="1"/>
+      <w:numFmt w:val="lowerRoman"/>
+      <w:lvlText w:val="%6."/>
+      <w:lvlJc w:val="right"/>
+      <w:pPr>
+        <w:ind w:left="4320" w:hanging="180"/>
+      </w:pPr>
+    </w:lvl>
+    <w:lvl w:ilvl="6" w:tplc="0409000F" w:tentative="1">
+      <w:start w:val="1"/>
+      <w:numFmt w:val="decimal"/>
+      <w:lvlText w:val="%7."/>
+      <w:lvlJc w:val="left"/>
+      <w:pPr>
+        <w:ind w:left="5040" w:hanging="360"/>
+      </w:pPr>
+    </w:lvl>
+    <w:lvl w:ilvl="7" w:tplc="04090019" w:tentative="1">
+      <w:start w:val="1"/>
+      <w:numFmt w:val="lowerLetter"/>
+      <w:lvlText w:val="%8."/>
+      <w:lvlJc w:val="left"/>
+      <w:pPr>
+        <w:ind w:left="5760" w:hanging="360"/>
+      </w:pPr>
+    </w:lvl>
+    <w:lvl w:ilvl="8" w:tplc="0409001B" w:tentative="1">
+      <w:start w:val="1"/>
+      <w:numFmt w:val="lowerRoman"/>
+      <w:lvlText w:val="%9."/>
+      <w:lvlJc w:val="right"/>
+      <w:pPr>
+        <w:ind w:left="6480" w:hanging="180"/>
+      </w:pPr>
+    </w:lvl>
+  </w:abstractNum>
+  <w:abstractNum w:abstractNumId="13">
     <w:nsid w:val="0662115F"/>
     <w:multiLevelType w:val="hybridMultilevel"/>
     <w:tmpl w:val="1938F3CE"/>
@@ -8299,7 +9283,7 @@
       </w:pPr>
     </w:lvl>
   </w:abstractNum>
-  <w:abstractNum w:abstractNumId="13">
+  <w:abstractNum w:abstractNumId="14">
     <w:nsid w:val="069B131C"/>
     <w:multiLevelType w:val="hybridMultilevel"/>
     <w:tmpl w:val="98BAA74A"/>
@@ -8392,10 +9376,10 @@
       </w:pPr>
     </w:lvl>
   </w:abstractNum>
-  <w:abstractNum w:abstractNumId="14">
+  <w:abstractNum w:abstractNumId="15">
     <w:nsid w:val="0BE44B35"/>
     <w:multiLevelType w:val="hybridMultilevel"/>
-    <w:tmpl w:val="6CC8AEF8"/>
+    <w:tmpl w:val="C6E0FC8C"/>
     <w:lvl w:ilvl="0" w:tplc="DBEA1EE4">
       <w:start w:val="1"/>
       <w:numFmt w:val="decimal"/>
@@ -8483,7 +9467,7 @@
       </w:pPr>
     </w:lvl>
   </w:abstractNum>
-  <w:abstractNum w:abstractNumId="15">
+  <w:abstractNum w:abstractNumId="16">
     <w:nsid w:val="1168656C"/>
     <w:multiLevelType w:val="hybridMultilevel"/>
     <w:tmpl w:val="518AA446"/>
@@ -8573,7 +9557,7 @@
       </w:pPr>
     </w:lvl>
   </w:abstractNum>
-  <w:abstractNum w:abstractNumId="16">
+  <w:abstractNum w:abstractNumId="17">
     <w:nsid w:val="1961540F"/>
     <w:multiLevelType w:val="hybridMultilevel"/>
     <w:tmpl w:val="C72C6AA4"/>
@@ -8665,7 +9649,7 @@
       </w:pPr>
     </w:lvl>
   </w:abstractNum>
-  <w:abstractNum w:abstractNumId="17">
+  <w:abstractNum w:abstractNumId="18">
     <w:nsid w:val="1D561945"/>
     <w:multiLevelType w:val="hybridMultilevel"/>
     <w:tmpl w:val="62FA8DF6"/>
@@ -8755,7 +9739,7 @@
       </w:pPr>
     </w:lvl>
   </w:abstractNum>
-  <w:abstractNum w:abstractNumId="18">
+  <w:abstractNum w:abstractNumId="19">
     <w:nsid w:val="2C5C1137"/>
     <w:multiLevelType w:val="hybridMultilevel"/>
     <w:tmpl w:val="ABFEDDC2"/>
@@ -8848,7 +9832,7 @@
       </w:pPr>
     </w:lvl>
   </w:abstractNum>
-  <w:abstractNum w:abstractNumId="19">
+  <w:abstractNum w:abstractNumId="20">
     <w:nsid w:val="37C82BDE"/>
     <w:multiLevelType w:val="hybridMultilevel"/>
     <w:tmpl w:val="E9924576"/>
@@ -8939,7 +9923,7 @@
       </w:pPr>
     </w:lvl>
   </w:abstractNum>
-  <w:abstractNum w:abstractNumId="20">
+  <w:abstractNum w:abstractNumId="21">
     <w:nsid w:val="433F071B"/>
     <w:multiLevelType w:val="multilevel"/>
     <w:tmpl w:val="8BA0E6D4"/>
@@ -9064,7 +10048,7 @@
       </w:pPr>
     </w:lvl>
   </w:abstractNum>
-  <w:abstractNum w:abstractNumId="21">
+  <w:abstractNum w:abstractNumId="22">
     <w:nsid w:val="45E51490"/>
     <w:multiLevelType w:val="hybridMultilevel"/>
     <w:tmpl w:val="C5ECA6EE"/>
@@ -9155,7 +10139,7 @@
       </w:pPr>
     </w:lvl>
   </w:abstractNum>
-  <w:abstractNum w:abstractNumId="22">
+  <w:abstractNum w:abstractNumId="23">
     <w:nsid w:val="48082C7E"/>
     <w:multiLevelType w:val="hybridMultilevel"/>
     <w:tmpl w:val="355C9BEE"/>
@@ -9247,7 +10231,7 @@
       </w:pPr>
     </w:lvl>
   </w:abstractNum>
-  <w:abstractNum w:abstractNumId="23">
+  <w:abstractNum w:abstractNumId="24">
     <w:nsid w:val="48703230"/>
     <w:multiLevelType w:val="hybridMultilevel"/>
     <w:tmpl w:val="EC6EE882"/>
@@ -9340,7 +10324,7 @@
       </w:pPr>
     </w:lvl>
   </w:abstractNum>
-  <w:abstractNum w:abstractNumId="24">
+  <w:abstractNum w:abstractNumId="25">
     <w:nsid w:val="4E1F2EBA"/>
     <w:multiLevelType w:val="multilevel"/>
     <w:tmpl w:val="18C243E0"/>
@@ -9463,7 +10447,7 @@
       </w:rPr>
     </w:lvl>
   </w:abstractNum>
-  <w:abstractNum w:abstractNumId="25">
+  <w:abstractNum w:abstractNumId="26">
     <w:nsid w:val="53121BB7"/>
     <w:multiLevelType w:val="multilevel"/>
     <w:tmpl w:val="18C243E0"/>
@@ -9586,7 +10570,7 @@
       </w:rPr>
     </w:lvl>
   </w:abstractNum>
-  <w:abstractNum w:abstractNumId="26">
+  <w:abstractNum w:abstractNumId="27">
     <w:nsid w:val="586C72CD"/>
     <w:multiLevelType w:val="hybridMultilevel"/>
     <w:tmpl w:val="80AE1F7E"/>
@@ -9677,7 +10661,7 @@
       </w:pPr>
     </w:lvl>
   </w:abstractNum>
-  <w:abstractNum w:abstractNumId="27">
+  <w:abstractNum w:abstractNumId="28">
     <w:nsid w:val="628A05ED"/>
     <w:multiLevelType w:val="hybridMultilevel"/>
     <w:tmpl w:val="2A50A5DA"/>
@@ -9769,7 +10753,7 @@
       </w:pPr>
     </w:lvl>
   </w:abstractNum>
-  <w:abstractNum w:abstractNumId="28">
+  <w:abstractNum w:abstractNumId="29">
     <w:nsid w:val="68815FB7"/>
     <w:multiLevelType w:val="multilevel"/>
     <w:tmpl w:val="CBE0ED14"/>
@@ -9891,7 +10875,7 @@
       </w:rPr>
     </w:lvl>
   </w:abstractNum>
-  <w:abstractNum w:abstractNumId="29">
+  <w:abstractNum w:abstractNumId="30">
     <w:nsid w:val="6AC85AA7"/>
     <w:multiLevelType w:val="hybridMultilevel"/>
     <w:tmpl w:val="6CAC840E"/>
@@ -9982,7 +10966,7 @@
       </w:pPr>
     </w:lvl>
   </w:abstractNum>
-  <w:abstractNum w:abstractNumId="30">
+  <w:abstractNum w:abstractNumId="31">
     <w:nsid w:val="71297786"/>
     <w:multiLevelType w:val="hybridMultilevel"/>
     <w:tmpl w:val="941437CE"/>
@@ -10071,7 +11055,7 @@
       </w:pPr>
     </w:lvl>
   </w:abstractNum>
-  <w:abstractNum w:abstractNumId="31">
+  <w:abstractNum w:abstractNumId="32">
     <w:nsid w:val="76532076"/>
     <w:multiLevelType w:val="hybridMultilevel"/>
     <w:tmpl w:val="5DB2CF02"/>
@@ -10164,7 +11148,7 @@
       </w:pPr>
     </w:lvl>
   </w:abstractNum>
-  <w:abstractNum w:abstractNumId="32">
+  <w:abstractNum w:abstractNumId="33">
     <w:nsid w:val="78134991"/>
     <w:multiLevelType w:val="hybridMultilevel"/>
     <w:tmpl w:val="D764A904"/>
@@ -10255,56 +11239,155 @@
       </w:pPr>
     </w:lvl>
   </w:abstractNum>
+  <w:abstractNum w:abstractNumId="34">
+    <w:nsid w:val="7E2D4976"/>
+    <w:multiLevelType w:val="hybridMultilevel"/>
+    <w:tmpl w:val="D65E761C"/>
+    <w:lvl w:ilvl="0" w:tplc="7540AB8E">
+      <w:start w:val="6"/>
+      <w:numFmt w:val="decimal"/>
+      <w:lvlText w:val="RCL.PL.STR%1"/>
+      <w:lvlJc w:val="left"/>
+      <w:pPr>
+        <w:ind w:left="720" w:hanging="360"/>
+      </w:pPr>
+      <w:rPr>
+        <w:rFonts w:hint="default"/>
+        <w:b/>
+        <w:i/>
+        <w:sz w:val="24"/>
+        <w:szCs w:val="24"/>
+      </w:rPr>
+    </w:lvl>
+    <w:lvl w:ilvl="1" w:tplc="04090019" w:tentative="1">
+      <w:start w:val="1"/>
+      <w:numFmt w:val="lowerLetter"/>
+      <w:lvlText w:val="%2."/>
+      <w:lvlJc w:val="left"/>
+      <w:pPr>
+        <w:ind w:left="1440" w:hanging="360"/>
+      </w:pPr>
+    </w:lvl>
+    <w:lvl w:ilvl="2" w:tplc="0409001B" w:tentative="1">
+      <w:start w:val="1"/>
+      <w:numFmt w:val="lowerRoman"/>
+      <w:lvlText w:val="%3."/>
+      <w:lvlJc w:val="right"/>
+      <w:pPr>
+        <w:ind w:left="2160" w:hanging="180"/>
+      </w:pPr>
+    </w:lvl>
+    <w:lvl w:ilvl="3" w:tplc="0409000F" w:tentative="1">
+      <w:start w:val="1"/>
+      <w:numFmt w:val="decimal"/>
+      <w:lvlText w:val="%4."/>
+      <w:lvlJc w:val="left"/>
+      <w:pPr>
+        <w:ind w:left="2880" w:hanging="360"/>
+      </w:pPr>
+    </w:lvl>
+    <w:lvl w:ilvl="4" w:tplc="04090019" w:tentative="1">
+      <w:start w:val="1"/>
+      <w:numFmt w:val="lowerLetter"/>
+      <w:lvlText w:val="%5."/>
+      <w:lvlJc w:val="left"/>
+      <w:pPr>
+        <w:ind w:left="3600" w:hanging="360"/>
+      </w:pPr>
+    </w:lvl>
+    <w:lvl w:ilvl="5" w:tplc="0409001B" w:tentative="1">
+      <w:start w:val="1"/>
+      <w:numFmt w:val="lowerRoman"/>
+      <w:lvlText w:val="%6."/>
+      <w:lvlJc w:val="right"/>
+      <w:pPr>
+        <w:ind w:left="4320" w:hanging="180"/>
+      </w:pPr>
+    </w:lvl>
+    <w:lvl w:ilvl="6" w:tplc="0409000F" w:tentative="1">
+      <w:start w:val="1"/>
+      <w:numFmt w:val="decimal"/>
+      <w:lvlText w:val="%7."/>
+      <w:lvlJc w:val="left"/>
+      <w:pPr>
+        <w:ind w:left="5040" w:hanging="360"/>
+      </w:pPr>
+    </w:lvl>
+    <w:lvl w:ilvl="7" w:tplc="04090019" w:tentative="1">
+      <w:start w:val="1"/>
+      <w:numFmt w:val="lowerLetter"/>
+      <w:lvlText w:val="%8."/>
+      <w:lvlJc w:val="left"/>
+      <w:pPr>
+        <w:ind w:left="5760" w:hanging="360"/>
+      </w:pPr>
+    </w:lvl>
+    <w:lvl w:ilvl="8" w:tplc="0409001B" w:tentative="1">
+      <w:start w:val="1"/>
+      <w:numFmt w:val="lowerRoman"/>
+      <w:lvlText w:val="%9."/>
+      <w:lvlJc w:val="right"/>
+      <w:pPr>
+        <w:ind w:left="6480" w:hanging="180"/>
+      </w:pPr>
+    </w:lvl>
+  </w:abstractNum>
   <w:num w:numId="1">
+    <w:abstractNumId w:val="21"/>
+  </w:num>
+  <w:num w:numId="2">
+    <w:abstractNumId w:val="29"/>
+  </w:num>
+  <w:num w:numId="3">
+    <w:abstractNumId w:val="31"/>
+  </w:num>
+  <w:num w:numId="4">
+    <w:abstractNumId w:val="15"/>
+  </w:num>
+  <w:num w:numId="5">
     <w:abstractNumId w:val="20"/>
   </w:num>
-  <w:num w:numId="2">
+  <w:num w:numId="6">
+    <w:abstractNumId w:val="22"/>
+  </w:num>
+  <w:num w:numId="7">
+    <w:abstractNumId w:val="27"/>
+  </w:num>
+  <w:num w:numId="8">
     <w:abstractNumId w:val="28"/>
   </w:num>
-  <w:num w:numId="3">
+  <w:num w:numId="9">
+    <w:abstractNumId w:val="17"/>
+  </w:num>
+  <w:num w:numId="10">
+    <w:abstractNumId w:val="33"/>
+  </w:num>
+  <w:num w:numId="11">
     <w:abstractNumId w:val="30"/>
   </w:num>
-  <w:num w:numId="4">
+  <w:num w:numId="12">
     <w:abstractNumId w:val="14"/>
   </w:num>
-  <w:num w:numId="5">
+  <w:num w:numId="13">
+    <w:abstractNumId w:val="13"/>
+  </w:num>
+  <w:num w:numId="14">
     <w:abstractNumId w:val="19"/>
   </w:num>
-  <w:num w:numId="6">
-    <w:abstractNumId w:val="21"/>
-  </w:num>
-  <w:num w:numId="7">
-    <w:abstractNumId w:val="26"/>
-  </w:num>
-  <w:num w:numId="8">
-    <w:abstractNumId w:val="27"/>
-  </w:num>
-  <w:num w:numId="9">
-    <w:abstractNumId w:val="16"/>
-  </w:num>
-  <w:num w:numId="10">
+  <w:num w:numId="15">
     <w:abstractNumId w:val="32"/>
   </w:num>
-  <w:num w:numId="11">
-    <w:abstractNumId w:val="29"/>
+  <w:num w:numId="16">
+    <w:abstractNumId w:val="24"/>
   </w:num>
-  <w:num w:numId="12">
-    <w:abstractNumId w:val="13"/>
-  </w:num>
-  <w:num w:numId="13">
-    <w:abstractNumId w:val="12"/>
-  </w:num>
-  <w:num w:numId="14">
-    <w:abstractNumId w:val="18"/>
-  </w:num>
-  <w:num w:numId="15">
-    <w:abstractNumId w:val="31"/>
-  </w:num>
-  <w:num w:numId="16">
+  <w:num w:numId="17">
     <w:abstractNumId w:val="23"/>
   </w:num>
-  <w:num w:numId="17">
-    <w:abstractNumId w:val="22"/>
+  <w:num w:numId="18">
+    <w:abstractNumId w:val="34"/>
+  </w:num>
+  <w:num w:numId="19">
+    <w:abstractNumId w:val="12"/>
   </w:num>
   <w:numIdMacAtCleanup w:val="17"/>
 </w:numbering>
@@ -37213,7 +38296,7 @@
 </file>
 
 <file path=customXml/itemProps1.xml><?xml version="1.0" encoding="utf-8"?>
-<ds:datastoreItem xmlns:ds="http://schemas.openxmlformats.org/officeDocument/2006/customXml" ds:itemID="{6B2D7074-23FE-408F-9E6D-C8CC323EF1BE}">
+<ds:datastoreItem xmlns:ds="http://schemas.openxmlformats.org/officeDocument/2006/customXml" ds:itemID="{4623CBDC-932B-4B75-9BB3-897DA7532613}">
   <ds:schemaRefs>
     <ds:schemaRef ds:uri="http://schemas.openxmlformats.org/officeDocument/2006/bibliography"/>
   </ds:schemaRefs>

</xml_diff>

<commit_message>
Added in the first three Nate contributions
</commit_message>
<xml_diff>
--- a/CMQA/Requirements Verification Matrix/RCL-O-CMQA3 Requirements Verification Document.docx
+++ b/CMQA/Requirements Verification Matrix/RCL-O-CMQA3 Requirements Verification Document.docx
@@ -112,6 +112,7 @@
                     <w:rPr>
                       <w:sz w:val="40"/>
                       <w:szCs w:val="40"/>
+                      <w:lang w:val="fr-FR"/>
                     </w:rPr>
                     <w:id w:val="442658929"/>
                     <w:text/>
@@ -123,12 +124,14 @@
                         <w:rPr>
                           <w:sz w:val="40"/>
                           <w:szCs w:val="40"/>
+                          <w:lang w:val="fr-FR"/>
                         </w:rPr>
                       </w:pPr>
                       <w:r>
                         <w:rPr>
                           <w:sz w:val="40"/>
                           <w:szCs w:val="40"/>
+                          <w:lang w:val="fr-FR"/>
                         </w:rPr>
                         <w:t>Rascal Requirements Verification Document</w:t>
                       </w:r>
@@ -140,11 +143,13 @@
                     <w:jc w:val="center"/>
                     <w:rPr>
                       <w:sz w:val="32"/>
+                      <w:lang w:val="fr-FR"/>
                     </w:rPr>
                   </w:pPr>
                   <w:r>
                     <w:rPr>
                       <w:sz w:val="32"/>
+                      <w:lang w:val="fr-FR"/>
                     </w:rPr>
                     <w:t>Saint Louis University</w:t>
                   </w:r>
@@ -216,7 +221,7 @@
                                     <a:blip r:embed="rId8">
                                       <a:extLst>
                                         <a:ext uri="{28A0092B-C50C-407E-A947-70E740481C1C}">
-                                          <a14:useLocalDpi xmlns="" xmlns:wpc="http://schemas.microsoft.com/office/word/2010/wordprocessingCanvas" xmlns:mc="http://schemas.openxmlformats.org/markup-compatibility/2006" xmlns:o="urn:schemas-microsoft-com:office:office" xmlns:v="urn:schemas-microsoft-com:vml" xmlns:wp14="http://schemas.microsoft.com/office/word/2010/wordprocessingDrawing" xmlns:w10="urn:schemas-microsoft-com:office:word" xmlns:w="http://schemas.openxmlformats.org/wordprocessingml/2006/main" xmlns:w14="http://schemas.microsoft.com/office/word/2010/wordml" xmlns:wpg="http://schemas.microsoft.com/office/word/2010/wordprocessingGroup" xmlns:wpi="http://schemas.microsoft.com/office/word/2010/wordprocessingInk" xmlns:wps="http://schemas.microsoft.com/office/word/2010/wordprocessingShape" xmlns:a14="http://schemas.microsoft.com/office/drawing/2010/main" val="0"/>
+                                          <a14:useLocalDpi xmlns:a14="http://schemas.microsoft.com/office/drawing/2010/main" xmlns:wps="http://schemas.microsoft.com/office/word/2010/wordprocessingShape" xmlns:wpi="http://schemas.microsoft.com/office/word/2010/wordprocessingInk" xmlns:wpg="http://schemas.microsoft.com/office/word/2010/wordprocessingGroup" xmlns:w14="http://schemas.microsoft.com/office/word/2010/wordml" xmlns:w="http://schemas.openxmlformats.org/wordprocessingml/2006/main" xmlns:w10="urn:schemas-microsoft-com:office:word" xmlns:wp14="http://schemas.microsoft.com/office/word/2010/wordprocessingDrawing" xmlns:v="urn:schemas-microsoft-com:vml" xmlns:o="urn:schemas-microsoft-com:office:office" xmlns:mc="http://schemas.openxmlformats.org/markup-compatibility/2006" xmlns:wpc="http://schemas.microsoft.com/office/word/2010/wordprocessingCanvas" xmlns="" val="0"/>
                                         </a:ext>
                                       </a:extLst>
                                     </a:blip>
@@ -2696,7 +2701,21 @@
           <w:sz w:val="22"/>
           <w:szCs w:val="22"/>
         </w:rPr>
-        <w:t xml:space="preserve">tion scheme, as shown in Table 1-1. </w:t>
+        <w:t>ti</w:t>
+      </w:r>
+      <w:r>
+        <w:rPr>
+          <w:sz w:val="22"/>
+          <w:szCs w:val="22"/>
+        </w:rPr>
+        <w:t>on scheme, as shown in Table 1</w:t>
+      </w:r>
+      <w:r>
+        <w:rPr>
+          <w:sz w:val="22"/>
+          <w:szCs w:val="22"/>
+        </w:rPr>
+        <w:t xml:space="preserve">. </w:t>
       </w:r>
     </w:p>
     <w:p>
@@ -2716,7 +2735,15 @@
           <w:sz w:val="22"/>
           <w:szCs w:val="22"/>
         </w:rPr>
-        <w:t>Table 1-1.</w:t>
+        <w:t>Table 1</w:t>
+      </w:r>
+      <w:r>
+        <w:rPr>
+          <w:b/>
+          <w:sz w:val="22"/>
+          <w:szCs w:val="22"/>
+        </w:rPr>
+        <w:t>.</w:t>
       </w:r>
       <w:proofErr w:type="gramEnd"/>
       <w:r>
@@ -6226,6 +6253,7 @@
       </w:pPr>
       <w:r>
         <w:rPr>
+          <w:noProof/>
           <w:sz w:val="22"/>
           <w:lang w:eastAsia="en-US" w:bidi="ar-SA"/>
         </w:rPr>
@@ -6823,12 +6851,112 @@
     </w:p>
     <w:p>
       <w:pPr>
+        <w:spacing w:after="120" w:line="200" w:lineRule="atLeast"/>
+        <w:ind w:left="360"/>
+        <w:jc w:val="both"/>
+        <w:rPr>
+          <w:sz w:val="22"/>
+          <w:szCs w:val="22"/>
+        </w:rPr>
+      </w:pPr>
+      <w:r>
+        <w:rPr>
+          <w:rFonts w:cs="Times New Roman"/>
+          <w:color w:val="000000"/>
+          <w:sz w:val="22"/>
+          <w:szCs w:val="22"/>
+        </w:rPr>
+        <w:t xml:space="preserve">This requirement is set by Team Bravo's </w:t>
+      </w:r>
+      <w:r>
+        <w:rPr>
+          <w:rFonts w:cs="Times New Roman"/>
+          <w:color w:val="000000"/>
+          <w:sz w:val="22"/>
+          <w:szCs w:val="22"/>
+        </w:rPr>
+        <w:t>RFP, Section 1</w:t>
+      </w:r>
+      <w:r>
+        <w:rPr>
+          <w:rFonts w:cs="Times New Roman"/>
+          <w:color w:val="000000"/>
+          <w:sz w:val="22"/>
+          <w:szCs w:val="22"/>
+        </w:rPr>
+        <w:t>. The requirement was created to ensure that all components will survive t</w:t>
+      </w:r>
+      <w:r>
+        <w:rPr>
+          <w:rFonts w:cs="Times New Roman"/>
+          <w:color w:val="000000"/>
+          <w:sz w:val="22"/>
+          <w:szCs w:val="22"/>
+        </w:rPr>
+        <w:t>he temperature range that the CubeSat system</w:t>
+      </w:r>
+      <w:r>
+        <w:rPr>
+          <w:rFonts w:cs="Times New Roman"/>
+          <w:color w:val="000000"/>
+          <w:sz w:val="22"/>
+          <w:szCs w:val="22"/>
+        </w:rPr>
+        <w:t xml:space="preserve"> will encounter on orbit. To verify that this requirement has been met</w:t>
+      </w:r>
+      <w:r>
+        <w:rPr>
+          <w:rFonts w:cs="Times New Roman"/>
+          <w:color w:val="000000"/>
+          <w:sz w:val="22"/>
+          <w:szCs w:val="22"/>
+        </w:rPr>
+        <w:t>,</w:t>
+      </w:r>
+      <w:r>
+        <w:rPr>
+          <w:rFonts w:cs="Times New Roman"/>
+          <w:color w:val="000000"/>
+          <w:sz w:val="22"/>
+          <w:szCs w:val="22"/>
+        </w:rPr>
+        <w:t xml:space="preserve"> an </w:t>
+      </w:r>
+      <w:r>
+        <w:rPr>
+          <w:rFonts w:cs="Times New Roman"/>
+          <w:color w:val="000000"/>
+          <w:sz w:val="22"/>
+          <w:szCs w:val="22"/>
+        </w:rPr>
+        <w:t>A</w:t>
+      </w:r>
+      <w:r>
+        <w:rPr>
+          <w:rFonts w:cs="Times New Roman"/>
+          <w:color w:val="000000"/>
+          <w:sz w:val="22"/>
+          <w:szCs w:val="22"/>
+        </w:rPr>
+        <w:t>nalysis of the data sheets for each component shall be performed to check that the survival temperatures fall in this range.</w:t>
+      </w:r>
+      <w:r>
+        <w:rPr>
+          <w:rFonts w:cs="Times New Roman"/>
+          <w:color w:val="000000"/>
+          <w:sz w:val="22"/>
+          <w:szCs w:val="22"/>
+        </w:rPr>
+        <w:t xml:space="preserve"> For those components that are developed at the SSRL, each component that is used in its assembly will be rated to operate within said range. Thus, the validation of this requirement falls under the Analysis category. </w:t>
+      </w:r>
+    </w:p>
+    <w:p>
+      <w:pPr>
         <w:pStyle w:val="BodyText"/>
         <w:tabs>
           <w:tab w:val="left" w:pos="720"/>
           <w:tab w:val="left" w:pos="810"/>
         </w:tabs>
-        <w:ind w:left="2246"/>
         <w:rPr>
           <w:lang w:eastAsia="en-US" w:bidi="ar-SA"/>
         </w:rPr>
@@ -6846,6 +6974,7 @@
           <w:tab w:val="left" w:pos="810"/>
         </w:tabs>
         <w:ind w:left="2246" w:hanging="1886"/>
+        <w:jc w:val="both"/>
         <w:rPr>
           <w:lang w:eastAsia="en-US" w:bidi="ar-SA"/>
         </w:rPr>
@@ -6887,6 +7016,75 @@
           <w:lang w:eastAsia="en-US" w:bidi="ar-SA"/>
         </w:rPr>
         <w:t xml:space="preserve"> Prior to CubeSat Integration</w:t>
+      </w:r>
+    </w:p>
+    <w:p>
+      <w:pPr>
+        <w:spacing w:after="120" w:line="200" w:lineRule="atLeast"/>
+        <w:ind w:left="360"/>
+        <w:jc w:val="both"/>
+        <w:rPr>
+          <w:sz w:val="22"/>
+          <w:szCs w:val="22"/>
+        </w:rPr>
+      </w:pPr>
+      <w:r>
+        <w:rPr>
+          <w:rFonts w:cs="Times New Roman"/>
+          <w:color w:val="000000"/>
+          <w:sz w:val="22"/>
+          <w:szCs w:val="22"/>
+        </w:rPr>
+        <w:lastRenderedPageBreak/>
+        <w:t>This requirement is set by Environmental Testing Requirements. This requirement was created to ensure that the propulsion system will operate in vacuum environment. To verify that this requirement has been met, the propulsion system must pass a static thrust test with no anomalies in a vacuum chamber at a pressure no greater than 1x10</w:t>
+      </w:r>
+      <w:r>
+        <w:rPr>
+          <w:rFonts w:cs="Times New Roman"/>
+          <w:color w:val="000000"/>
+          <w:sz w:val="22"/>
+          <w:szCs w:val="22"/>
+          <w:vertAlign w:val="superscript"/>
+        </w:rPr>
+        <w:t>-4</w:t>
+      </w:r>
+      <w:r>
+        <w:rPr>
+          <w:rFonts w:cs="Times New Roman"/>
+          <w:color w:val="000000"/>
+          <w:sz w:val="22"/>
+          <w:szCs w:val="22"/>
+        </w:rPr>
+        <w:t xml:space="preserve"> </w:t>
+      </w:r>
+      <w:proofErr w:type="spellStart"/>
+      <w:r>
+        <w:rPr>
+          <w:rFonts w:cs="Times New Roman"/>
+          <w:color w:val="000000"/>
+          <w:sz w:val="22"/>
+          <w:szCs w:val="22"/>
+        </w:rPr>
+        <w:t>Torr</w:t>
+      </w:r>
+      <w:proofErr w:type="spellEnd"/>
+      <w:r>
+        <w:rPr>
+          <w:rFonts w:cs="Times New Roman"/>
+          <w:color w:val="000000"/>
+          <w:sz w:val="22"/>
+          <w:szCs w:val="22"/>
+        </w:rPr>
+        <w:t>. This data will be critical in determining the performance of a given propulsion design, and thus whether or not it will be able to meet all of the requirements laid out in this Requirements Verification document. If a design does not meet these requirements, it will be necessary to either change the design or re-evaluate the actual requirements</w:t>
+      </w:r>
+      <w:r>
+        <w:rPr>
+          <w:rFonts w:cs="Times New Roman"/>
+          <w:color w:val="000000"/>
+          <w:sz w:val="22"/>
+          <w:szCs w:val="22"/>
+        </w:rPr>
+        <w:t>. Thus, this requirement will be validated through Testing.</w:t>
       </w:r>
     </w:p>
     <w:p>
@@ -6958,6 +7156,292 @@
     </w:p>
     <w:p>
       <w:pPr>
+        <w:spacing w:after="120" w:line="200" w:lineRule="atLeast"/>
+        <w:ind w:left="360"/>
+        <w:jc w:val="both"/>
+        <w:rPr>
+          <w:rFonts w:cs="Times New Roman"/>
+          <w:sz w:val="22"/>
+          <w:szCs w:val="22"/>
+        </w:rPr>
+      </w:pPr>
+      <w:r>
+        <w:rPr>
+          <w:rFonts w:cs="Times New Roman"/>
+          <w:color w:val="000000"/>
+          <w:sz w:val="22"/>
+          <w:szCs w:val="22"/>
+        </w:rPr>
+        <w:t>This requirement is set by Environmental Testing Requirements. The requirement was created to ensure the propulsion system will survive the temperatures that it will encounter w</w:t>
+      </w:r>
+      <w:r>
+        <w:rPr>
+          <w:rFonts w:cs="Times New Roman"/>
+          <w:color w:val="000000"/>
+          <w:sz w:val="22"/>
+          <w:szCs w:val="22"/>
+        </w:rPr>
+        <w:t>hile</w:t>
+      </w:r>
+      <w:r>
+        <w:rPr>
+          <w:rFonts w:cs="Times New Roman"/>
+          <w:color w:val="000000"/>
+          <w:sz w:val="22"/>
+          <w:szCs w:val="22"/>
+        </w:rPr>
+        <w:t xml:space="preserve"> it is in orbit. The temperature profile that w</w:t>
+      </w:r>
+      <w:r>
+        <w:rPr>
+          <w:rFonts w:cs="Times New Roman"/>
+          <w:color w:val="000000"/>
+          <w:sz w:val="22"/>
+          <w:szCs w:val="22"/>
+        </w:rPr>
+        <w:t xml:space="preserve">ill be used was established by previous Educational Launch of </w:t>
+      </w:r>
+      <w:proofErr w:type="spellStart"/>
+      <w:r>
+        <w:rPr>
+          <w:rFonts w:cs="Times New Roman"/>
+          <w:color w:val="000000"/>
+          <w:sz w:val="22"/>
+          <w:szCs w:val="22"/>
+        </w:rPr>
+        <w:t>Nanosatellites</w:t>
+      </w:r>
+      <w:proofErr w:type="spellEnd"/>
+      <w:r>
+        <w:rPr>
+          <w:rFonts w:cs="Times New Roman"/>
+          <w:color w:val="000000"/>
+          <w:sz w:val="22"/>
+          <w:szCs w:val="22"/>
+        </w:rPr>
+        <w:t xml:space="preserve"> (</w:t>
+      </w:r>
+      <w:proofErr w:type="spellStart"/>
+      <w:r>
+        <w:rPr>
+          <w:rFonts w:cs="Times New Roman"/>
+          <w:color w:val="000000"/>
+          <w:sz w:val="22"/>
+          <w:szCs w:val="22"/>
+        </w:rPr>
+        <w:t>ELaNa</w:t>
+      </w:r>
+      <w:proofErr w:type="spellEnd"/>
+      <w:r>
+        <w:rPr>
+          <w:rFonts w:cs="Times New Roman"/>
+          <w:color w:val="000000"/>
+          <w:sz w:val="22"/>
+          <w:szCs w:val="22"/>
+        </w:rPr>
+        <w:t>) missions</w:t>
+      </w:r>
+      <w:r>
+        <w:rPr>
+          <w:rFonts w:cs="Times New Roman"/>
+          <w:color w:val="000000"/>
+          <w:sz w:val="22"/>
+          <w:szCs w:val="22"/>
+        </w:rPr>
+        <w:t xml:space="preserve"> </w:t>
+      </w:r>
+      <w:r>
+        <w:rPr>
+          <w:rFonts w:cs="Times New Roman"/>
+          <w:color w:val="000000"/>
+          <w:sz w:val="22"/>
+          <w:szCs w:val="22"/>
+        </w:rPr>
+        <w:t>to help validate the performance of CubeSat</w:t>
+      </w:r>
+      <w:r>
+        <w:rPr>
+          <w:rFonts w:cs="Times New Roman"/>
+          <w:color w:val="000000"/>
+          <w:sz w:val="22"/>
+          <w:szCs w:val="22"/>
+        </w:rPr>
+        <w:t xml:space="preserve"> </w:t>
+      </w:r>
+      <w:r>
+        <w:rPr>
+          <w:rFonts w:cs="Times New Roman"/>
+          <w:color w:val="000000"/>
+          <w:sz w:val="22"/>
+          <w:szCs w:val="22"/>
+        </w:rPr>
+        <w:t>missions in space-like thermal environments. An illustration of this particular profile is shown in Figure 1-2 below</w:t>
+      </w:r>
+      <w:r>
+        <w:rPr>
+          <w:rFonts w:cs="Times New Roman"/>
+          <w:color w:val="000000"/>
+          <w:sz w:val="22"/>
+          <w:szCs w:val="22"/>
+        </w:rPr>
+        <w:t>. To verify that this requirement has been met</w:t>
+      </w:r>
+      <w:r>
+        <w:rPr>
+          <w:rFonts w:cs="Times New Roman"/>
+          <w:color w:val="000000"/>
+          <w:sz w:val="22"/>
+          <w:szCs w:val="22"/>
+        </w:rPr>
+        <w:t>,</w:t>
+      </w:r>
+      <w:r>
+        <w:rPr>
+          <w:rFonts w:cs="Times New Roman"/>
+          <w:color w:val="000000"/>
+          <w:sz w:val="22"/>
+          <w:szCs w:val="22"/>
+        </w:rPr>
+        <w:t xml:space="preserve"> the propulsion system shall </w:t>
+      </w:r>
+      <w:r>
+        <w:rPr>
+          <w:rFonts w:cs="Times New Roman"/>
+          <w:color w:val="000000"/>
+          <w:sz w:val="22"/>
+          <w:szCs w:val="22"/>
+        </w:rPr>
+        <w:t>perform</w:t>
+      </w:r>
+      <w:r>
+        <w:rPr>
+          <w:rFonts w:cs="Times New Roman"/>
+          <w:color w:val="000000"/>
+          <w:sz w:val="22"/>
+          <w:szCs w:val="22"/>
+        </w:rPr>
+        <w:t xml:space="preserve"> static thrust</w:t>
+      </w:r>
+      <w:r>
+        <w:rPr>
+          <w:rFonts w:cs="Times New Roman"/>
+          <w:color w:val="000000"/>
+          <w:sz w:val="22"/>
+          <w:szCs w:val="22"/>
+        </w:rPr>
+        <w:t>s</w:t>
+      </w:r>
+      <w:r>
+        <w:rPr>
+          <w:rFonts w:cs="Times New Roman"/>
+          <w:color w:val="000000"/>
+          <w:sz w:val="22"/>
+          <w:szCs w:val="22"/>
+        </w:rPr>
+        <w:t xml:space="preserve"> before the thermal cycle</w:t>
+      </w:r>
+      <w:r>
+        <w:rPr>
+          <w:rFonts w:cs="Times New Roman"/>
+          <w:color w:val="000000"/>
+          <w:sz w:val="22"/>
+          <w:szCs w:val="22"/>
+        </w:rPr>
+        <w:t>,</w:t>
+      </w:r>
+      <w:r>
+        <w:rPr>
+          <w:rFonts w:cs="Times New Roman"/>
+          <w:color w:val="000000"/>
+          <w:sz w:val="22"/>
+          <w:szCs w:val="22"/>
+        </w:rPr>
+        <w:t xml:space="preserve"> to establish </w:t>
+      </w:r>
+      <w:r>
+        <w:rPr>
+          <w:rFonts w:cs="Times New Roman"/>
+          <w:color w:val="000000"/>
+          <w:sz w:val="22"/>
+          <w:szCs w:val="22"/>
+        </w:rPr>
+        <w:t xml:space="preserve">that </w:t>
+      </w:r>
+      <w:r>
+        <w:rPr>
+          <w:rFonts w:cs="Times New Roman"/>
+          <w:color w:val="000000"/>
+          <w:sz w:val="22"/>
+          <w:szCs w:val="22"/>
+        </w:rPr>
+        <w:t>the system works before the test. Then a static thrust test shall occur at various points throughout the thermal cycle</w:t>
+      </w:r>
+      <w:r>
+        <w:rPr>
+          <w:rFonts w:cs="Times New Roman"/>
+          <w:color w:val="000000"/>
+          <w:sz w:val="22"/>
+          <w:szCs w:val="22"/>
+        </w:rPr>
+        <w:t>, with data being collected on the performance of the system for each thrust</w:t>
+      </w:r>
+      <w:r>
+        <w:rPr>
+          <w:rFonts w:cs="Times New Roman"/>
+          <w:color w:val="000000"/>
+          <w:sz w:val="22"/>
+          <w:szCs w:val="22"/>
+        </w:rPr>
+        <w:t xml:space="preserve">. Finally, a static test shall </w:t>
+      </w:r>
+      <w:r>
+        <w:rPr>
+          <w:rFonts w:cs="Times New Roman"/>
+          <w:color w:val="000000"/>
+          <w:sz w:val="22"/>
+          <w:szCs w:val="22"/>
+        </w:rPr>
+        <w:t xml:space="preserve">take place after the thermal cycle, as </w:t>
+      </w:r>
+      <w:r>
+        <w:rPr>
+          <w:rFonts w:cs="Times New Roman"/>
+          <w:color w:val="000000"/>
+          <w:sz w:val="22"/>
+          <w:szCs w:val="22"/>
+        </w:rPr>
+        <w:t>to check that the propulsion system still operates</w:t>
+      </w:r>
+      <w:r>
+        <w:rPr>
+          <w:rFonts w:cs="Times New Roman"/>
+          <w:color w:val="000000"/>
+          <w:sz w:val="22"/>
+          <w:szCs w:val="22"/>
+        </w:rPr>
+        <w:t xml:space="preserve"> under normal conditions</w:t>
+      </w:r>
+      <w:r>
+        <w:rPr>
+          <w:rFonts w:cs="Times New Roman"/>
+          <w:color w:val="000000"/>
+          <w:sz w:val="22"/>
+          <w:szCs w:val="22"/>
+        </w:rPr>
+        <w:t>.</w:t>
+      </w:r>
+      <w:r>
+        <w:rPr>
+          <w:rFonts w:cs="Times New Roman"/>
+          <w:color w:val="000000"/>
+          <w:sz w:val="22"/>
+          <w:szCs w:val="22"/>
+        </w:rPr>
+        <w:t xml:space="preserve"> Thus, the validation of this requirement falls under the Testing category.</w:t>
+      </w:r>
+    </w:p>
+    <w:p>
+      <w:pPr>
         <w:pStyle w:val="ListParagraph"/>
       </w:pPr>
     </w:p>
@@ -6982,7 +7466,6 @@
           <w:b/>
           <w:lang w:eastAsia="en-US" w:bidi="ar-SA"/>
         </w:rPr>
-        <w:lastRenderedPageBreak/>
         <w:t>Low Friction, 2-D Dynamic Thrust Testing Shall be Conducted with All Pressure Vessels</w:t>
       </w:r>
     </w:p>
@@ -7182,6 +7665,7 @@
           <w:b/>
           <w:lang w:eastAsia="en-US" w:bidi="ar-SA"/>
         </w:rPr>
+        <w:lastRenderedPageBreak/>
         <w:t>The CubeSat System Shall be able to Document the Functionality of Each of its Subsystems through the Running of a Full-Functional Test</w:t>
       </w:r>
     </w:p>
@@ -7822,7 +8306,7 @@
         <w:b/>
         <w:noProof/>
       </w:rPr>
-      <w:t>6</w:t>
+      <w:t>10</w:t>
     </w:r>
     <w:r>
       <w:rPr>
@@ -7859,7 +8343,7 @@
         <w:b/>
         <w:noProof/>
       </w:rPr>
-      <w:t>15</w:t>
+      <w:t>16</w:t>
     </w:r>
     <w:r>
       <w:rPr>
@@ -13351,6 +13835,7 @@
     <w:rsid w:val="00A554A1"/>
     <w:rsid w:val="00A72198"/>
     <w:rsid w:val="00B77624"/>
+    <w:rsid w:val="00BB4D0B"/>
     <w:rsid w:val="00CD5544"/>
     <w:rsid w:val="00DE0155"/>
     <w:rsid w:val="00FB5770"/>
@@ -38296,7 +38781,7 @@
 </file>
 
 <file path=customXml/itemProps1.xml><?xml version="1.0" encoding="utf-8"?>
-<ds:datastoreItem xmlns:ds="http://schemas.openxmlformats.org/officeDocument/2006/customXml" ds:itemID="{4623CBDC-932B-4B75-9BB3-897DA7532613}">
+<ds:datastoreItem xmlns:ds="http://schemas.openxmlformats.org/officeDocument/2006/customXml" ds:itemID="{DD41F31D-639F-4A03-BEC0-17F77A6F40CF}">
   <ds:schemaRefs>
     <ds:schemaRef ds:uri="http://schemas.openxmlformats.org/officeDocument/2006/bibliography"/>
   </ds:schemaRefs>

</xml_diff>

<commit_message>
Added vibration testing analysis
</commit_message>
<xml_diff>
--- a/CMQA/Requirements Verification Matrix/RCL-O-CMQA3 Requirements Verification Document.docx
+++ b/CMQA/Requirements Verification Matrix/RCL-O-CMQA3 Requirements Verification Document.docx
@@ -7161,6 +7161,7 @@
         <w:jc w:val="both"/>
         <w:rPr>
           <w:rFonts w:cs="Times New Roman"/>
+          <w:color w:val="000000"/>
           <w:sz w:val="22"/>
           <w:szCs w:val="22"/>
         </w:rPr>
@@ -7438,6 +7439,42 @@
           <w:szCs w:val="22"/>
         </w:rPr>
         <w:t xml:space="preserve"> Thus, the validation of this requirement falls under the Testing category.</w:t>
+      </w:r>
+    </w:p>
+    <w:p>
+      <w:pPr>
+        <w:spacing w:after="120" w:line="200" w:lineRule="atLeast"/>
+        <w:ind w:left="360"/>
+        <w:jc w:val="both"/>
+        <w:rPr>
+          <w:rFonts w:cs="Times New Roman"/>
+          <w:color w:val="000000"/>
+          <w:sz w:val="22"/>
+          <w:szCs w:val="22"/>
+        </w:rPr>
+      </w:pPr>
+    </w:p>
+    <w:p>
+      <w:pPr>
+        <w:spacing w:after="120" w:line="200" w:lineRule="atLeast"/>
+        <w:ind w:left="360"/>
+        <w:jc w:val="center"/>
+        <w:rPr>
+          <w:rFonts w:cs="Times New Roman"/>
+          <w:b/>
+          <w:sz w:val="22"/>
+          <w:szCs w:val="22"/>
+        </w:rPr>
+      </w:pPr>
+      <w:r>
+        <w:rPr>
+          <w:rFonts w:cs="Times New Roman"/>
+          <w:b/>
+          <w:color w:val="000000"/>
+          <w:sz w:val="22"/>
+          <w:szCs w:val="22"/>
+        </w:rPr>
+        <w:t>Figure 1-2. Rascal Thermal Cycle Test Profile</w:t>
       </w:r>
     </w:p>
     <w:p>
@@ -7500,12 +7537,166 @@
     </w:p>
     <w:p>
       <w:pPr>
+        <w:spacing w:line="200" w:lineRule="atLeast"/>
+        <w:ind w:left="360"/>
+        <w:jc w:val="both"/>
+        <w:rPr>
+          <w:rFonts w:cs="Times New Roman"/>
+        </w:rPr>
+      </w:pPr>
+      <w:r>
+        <w:rPr>
+          <w:rFonts w:cs="Times New Roman"/>
+          <w:color w:val="000000"/>
+        </w:rPr>
+        <w:t>This requirement is set by the NASA document General Environmental Verification Standard for GSFC Flight Programs and Projects. The requirement was created to ensure the CubeSat system will survive the vibration environment of launch. The GEVS profile was created as a general vibration profile to cover as many vibration enviro</w:t>
+      </w:r>
+      <w:r>
+        <w:rPr>
+          <w:rFonts w:cs="Times New Roman"/>
+          <w:color w:val="000000"/>
+        </w:rPr>
+        <w:t>nments as possible, and is shown in Figure 1-3</w:t>
+      </w:r>
+      <w:r>
+        <w:rPr>
+          <w:rFonts w:cs="Times New Roman"/>
+          <w:color w:val="000000"/>
+        </w:rPr>
+        <w:t xml:space="preserve">. </w:t>
+      </w:r>
+    </w:p>
+    <w:p>
+      <w:pPr>
+        <w:spacing w:line="200" w:lineRule="atLeast"/>
+        <w:rPr>
+          <w:rFonts w:cs="Times New Roman"/>
+        </w:rPr>
+      </w:pPr>
+    </w:p>
+    <w:p>
+      <w:pPr>
+        <w:spacing w:line="200" w:lineRule="atLeast"/>
+        <w:jc w:val="center"/>
+        <w:rPr>
+          <w:rFonts w:cs="Times New Roman"/>
+          <w:b/>
+          <w:bCs/>
+          <w:color w:val="000000"/>
+        </w:rPr>
+      </w:pPr>
+      <w:r>
+        <w:rPr>
+          <w:rFonts w:cs="Times New Roman"/>
+          <w:b/>
+          <w:bCs/>
+          <w:color w:val="000000"/>
+        </w:rPr>
+        <w:lastRenderedPageBreak/>
+        <w:drawing>
+          <wp:inline distT="0" distB="0" distL="0" distR="0">
+            <wp:extent cx="3886728" cy="6096742"/>
+            <wp:effectExtent l="38100" t="19050" r="18522" b="18308"/>
+            <wp:docPr id="3" name="Picture 1"/>
+            <wp:cNvGraphicFramePr/>
+            <a:graphic xmlns:a="http://schemas.openxmlformats.org/drawingml/2006/main">
+              <a:graphicData uri="http://schemas.openxmlformats.org/drawingml/2006/picture">
+                <pic:pic xmlns:pic="http://schemas.openxmlformats.org/drawingml/2006/picture">
+                  <pic:nvPicPr>
+                    <pic:cNvPr id="4099" name="Picture 1"/>
+                    <pic:cNvPicPr>
+                      <a:picLocks noChangeAspect="1" noChangeArrowheads="1"/>
+                    </pic:cNvPicPr>
+                  </pic:nvPicPr>
+                  <pic:blipFill>
+                    <a:blip r:embed="rId17" cstate="print"/>
+                    <a:srcRect t="4045"/>
+                    <a:stretch>
+                      <a:fillRect/>
+                    </a:stretch>
+                  </pic:blipFill>
+                  <pic:spPr bwMode="auto">
+                    <a:xfrm>
+                      <a:off x="0" y="0"/>
+                      <a:ext cx="3895921" cy="6111162"/>
+                    </a:xfrm>
+                    <a:prstGeom prst="rect">
+                      <a:avLst/>
+                    </a:prstGeom>
+                    <a:noFill/>
+                    <a:ln w="9525">
+                      <a:solidFill>
+                        <a:schemeClr val="tx1"/>
+                      </a:solidFill>
+                      <a:round/>
+                      <a:headEnd/>
+                      <a:tailEnd/>
+                    </a:ln>
+                  </pic:spPr>
+                </pic:pic>
+              </a:graphicData>
+            </a:graphic>
+          </wp:inline>
+        </w:drawing>
+      </w:r>
+    </w:p>
+    <w:p>
+      <w:pPr>
+        <w:spacing w:line="200" w:lineRule="atLeast"/>
+        <w:jc w:val="center"/>
+        <w:rPr>
+          <w:rFonts w:cs="Times New Roman"/>
+          <w:b/>
+        </w:rPr>
+      </w:pPr>
+      <w:r>
+        <w:rPr>
+          <w:rFonts w:cs="Times New Roman"/>
+          <w:b/>
+          <w:bCs/>
+          <w:color w:val="000000"/>
+        </w:rPr>
+        <w:t>Figure 1-3. NASA GEVS Random Vibration Profile</w:t>
+      </w:r>
+    </w:p>
+    <w:p>
+      <w:pPr>
+        <w:spacing w:line="200" w:lineRule="atLeast"/>
+        <w:ind w:left="360"/>
+        <w:rPr>
+          <w:rFonts w:cs="Times New Roman"/>
+        </w:rPr>
+      </w:pPr>
+    </w:p>
+    <w:p>
+      <w:pPr>
         <w:pStyle w:val="BodyText"/>
         <w:tabs>
           <w:tab w:val="left" w:pos="720"/>
           <w:tab w:val="left" w:pos="810"/>
         </w:tabs>
-        <w:ind w:left="2246"/>
+        <w:ind w:left="360"/>
+        <w:jc w:val="both"/>
+        <w:rPr>
+          <w:lang w:eastAsia="en-US" w:bidi="ar-SA"/>
+        </w:rPr>
+      </w:pPr>
+      <w:r>
+        <w:rPr>
+          <w:rFonts w:eastAsia="Times New Roman" w:cs="Times New Roman"/>
+          <w:color w:val="000000"/>
+        </w:rPr>
+        <w:t>To verify that this requirement has been met, the CubeSat System shall perform an abbreviated functional test to establish that all systems work before testing.  A sine sweep shall be performed on before each axis of testing, as to establish the CubeSat System's natural response to vibration, thus allowing for failure assessment before the beginning of each axis of testing. Then the CubeSat system shall be shaken at the GEVS random vibration qualification profile for each axis. After the CubeSat system has been shaken on all three axes, a full functional test will be performed to check that all systems survived the process and are performing as normal. Thus, the validation method for this requirement falls under the Testing category.</w:t>
+      </w:r>
+    </w:p>
+    <w:p>
+      <w:pPr>
+        <w:pStyle w:val="BodyText"/>
+        <w:tabs>
+          <w:tab w:val="left" w:pos="720"/>
+          <w:tab w:val="left" w:pos="810"/>
+        </w:tabs>
+        <w:ind w:left="360"/>
         <w:rPr>
           <w:lang w:eastAsia="en-US" w:bidi="ar-SA"/>
         </w:rPr>
@@ -7665,7 +7856,6 @@
           <w:b/>
           <w:lang w:eastAsia="en-US" w:bidi="ar-SA"/>
         </w:rPr>
-        <w:lastRenderedPageBreak/>
         <w:t>The CubeSat System Shall be able to Document the Functionality of Each of its Subsystems through the Running of a Full-Functional Test</w:t>
       </w:r>
     </w:p>
@@ -8214,8 +8404,8 @@
       </w:pPr>
     </w:p>
     <w:sectPr>
-      <w:headerReference w:type="default" r:id="rId17"/>
-      <w:footerReference w:type="default" r:id="rId18"/>
+      <w:headerReference w:type="default" r:id="rId18"/>
+      <w:footerReference w:type="default" r:id="rId19"/>
       <w:pgSz w:w="12240" w:h="15840"/>
       <w:pgMar w:top="1440" w:right="1440" w:bottom="1440" w:left="1440" w:header="996" w:footer="996" w:gutter="0"/>
       <w:cols w:space="720"/>
@@ -8306,7 +8496,7 @@
         <w:b/>
         <w:noProof/>
       </w:rPr>
-      <w:t>10</w:t>
+      <w:t>12</w:t>
     </w:r>
     <w:r>
       <w:rPr>
@@ -8343,7 +8533,7 @@
         <w:b/>
         <w:noProof/>
       </w:rPr>
-      <w:t>16</w:t>
+      <w:t>17</w:t>
     </w:r>
     <w:r>
       <w:rPr>
@@ -13797,9 +13987,8 @@
     <w:panose1 w:val="020B0604030504040204"/>
     <w:charset w:val="00"/>
     <w:family w:val="swiss"/>
-    <w:notTrueType/>
     <w:pitch w:val="variable"/>
-    <w:sig w:usb0="00000003" w:usb1="00000000" w:usb2="00000000" w:usb3="00000000" w:csb0="00000001" w:csb1="00000000"/>
+    <w:sig w:usb0="E1002EFF" w:usb1="C000605B" w:usb2="00000029" w:usb3="00000000" w:csb0="000101FF" w:csb1="00000000"/>
   </w:font>
 </w:fonts>
 </file>
@@ -38781,7 +38970,7 @@
 </file>
 
 <file path=customXml/itemProps1.xml><?xml version="1.0" encoding="utf-8"?>
-<ds:datastoreItem xmlns:ds="http://schemas.openxmlformats.org/officeDocument/2006/customXml" ds:itemID="{DD41F31D-639F-4A03-BEC0-17F77A6F40CF}">
+<ds:datastoreItem xmlns:ds="http://schemas.openxmlformats.org/officeDocument/2006/customXml" ds:itemID="{5D5DE0F0-F8A2-4B72-A532-58301D19D129}">
   <ds:schemaRefs>
     <ds:schemaRef ds:uri="http://schemas.openxmlformats.org/officeDocument/2006/bibliography"/>
   </ds:schemaRefs>

</xml_diff>

<commit_message>
Added bakeout testing requirements
</commit_message>
<xml_diff>
--- a/CMQA/Requirements Verification Matrix/RCL-O-CMQA3 Requirements Verification Document.docx
+++ b/CMQA/Requirements Verification Matrix/RCL-O-CMQA3 Requirements Verification Document.docx
@@ -7445,7 +7445,7 @@
       <w:pPr>
         <w:spacing w:after="120" w:line="200" w:lineRule="atLeast"/>
         <w:ind w:left="360"/>
-        <w:jc w:val="both"/>
+        <w:jc w:val="center"/>
         <w:rPr>
           <w:rFonts w:cs="Times New Roman"/>
           <w:color w:val="000000"/>
@@ -7453,6 +7453,64 @@
           <w:szCs w:val="22"/>
         </w:rPr>
       </w:pPr>
+      <w:r>
+        <w:rPr>
+          <w:rFonts w:cs="Times New Roman"/>
+          <w:color w:val="000000"/>
+          <w:sz w:val="22"/>
+          <w:szCs w:val="22"/>
+        </w:rPr>
+        <w:drawing>
+          <wp:inline distT="0" distB="0" distL="0" distR="0">
+            <wp:extent cx="5170467" cy="3778418"/>
+            <wp:effectExtent l="19050" t="19050" r="11133" b="12532"/>
+            <wp:docPr id="4" name="Picture 6"/>
+            <wp:cNvGraphicFramePr>
+              <a:graphicFrameLocks xmlns:a="http://schemas.openxmlformats.org/drawingml/2006/main" noChangeAspect="1"/>
+            </wp:cNvGraphicFramePr>
+            <a:graphic xmlns:a="http://schemas.openxmlformats.org/drawingml/2006/main">
+              <a:graphicData uri="http://schemas.openxmlformats.org/drawingml/2006/picture">
+                <pic:pic xmlns:pic="http://schemas.openxmlformats.org/drawingml/2006/picture">
+                  <pic:nvPicPr>
+                    <pic:cNvPr id="0" name="Picture 6"/>
+                    <pic:cNvPicPr>
+                      <a:picLocks noChangeAspect="1" noChangeArrowheads="1"/>
+                    </pic:cNvPicPr>
+                  </pic:nvPicPr>
+                  <pic:blipFill>
+                    <a:blip r:embed="rId17" cstate="print">
+                      <a:extLst>
+                        <a:ext uri="{28A0092B-C50C-407E-A947-70E740481C1C}">
+                          <a14:useLocalDpi xmlns:a14="http://schemas.microsoft.com/office/drawing/2010/main" xmlns:wps="http://schemas.microsoft.com/office/word/2010/wordprocessingShape" xmlns:wpi="http://schemas.microsoft.com/office/word/2010/wordprocessingInk" xmlns:wpg="http://schemas.microsoft.com/office/word/2010/wordprocessingGroup" xmlns:w14="http://schemas.microsoft.com/office/word/2010/wordml" xmlns:w="http://schemas.openxmlformats.org/wordprocessingml/2006/main" xmlns:w10="urn:schemas-microsoft-com:office:word" xmlns:wp14="http://schemas.microsoft.com/office/word/2010/wordprocessingDrawing" xmlns:v="urn:schemas-microsoft-com:vml" xmlns:o="urn:schemas-microsoft-com:office:office" xmlns:mc="http://schemas.openxmlformats.org/markup-compatibility/2006" xmlns:wpc="http://schemas.microsoft.com/office/word/2010/wordprocessingCanvas" xmlns="" val="0"/>
+                        </a:ext>
+                      </a:extLst>
+                    </a:blip>
+                    <a:srcRect/>
+                    <a:stretch>
+                      <a:fillRect/>
+                    </a:stretch>
+                  </pic:blipFill>
+                  <pic:spPr bwMode="auto">
+                    <a:xfrm>
+                      <a:off x="0" y="0"/>
+                      <a:ext cx="5171841" cy="3779422"/>
+                    </a:xfrm>
+                    <a:prstGeom prst="rect">
+                      <a:avLst/>
+                    </a:prstGeom>
+                    <a:noFill/>
+                    <a:ln>
+                      <a:solidFill>
+                        <a:schemeClr val="tx1"/>
+                      </a:solidFill>
+                    </a:ln>
+                  </pic:spPr>
+                </pic:pic>
+              </a:graphicData>
+            </a:graphic>
+          </wp:inline>
+        </w:drawing>
+      </w:r>
     </w:p>
     <w:p>
       <w:pPr>
@@ -7592,11 +7650,10 @@
           <w:bCs/>
           <w:color w:val="000000"/>
         </w:rPr>
-        <w:lastRenderedPageBreak/>
         <w:drawing>
           <wp:inline distT="0" distB="0" distL="0" distR="0">
-            <wp:extent cx="3886728" cy="6096742"/>
-            <wp:effectExtent l="38100" t="19050" r="18522" b="18308"/>
+            <wp:extent cx="3764164" cy="5348597"/>
+            <wp:effectExtent l="19050" t="19050" r="26786" b="23503"/>
             <wp:docPr id="3" name="Picture 1"/>
             <wp:cNvGraphicFramePr/>
             <a:graphic xmlns:a="http://schemas.openxmlformats.org/drawingml/2006/main">
@@ -7609,7 +7666,7 @@
                     </pic:cNvPicPr>
                   </pic:nvPicPr>
                   <pic:blipFill>
-                    <a:blip r:embed="rId17" cstate="print"/>
+                    <a:blip r:embed="rId18" cstate="print"/>
                     <a:srcRect t="4045"/>
                     <a:stretch>
                       <a:fillRect/>
@@ -7618,7 +7675,7 @@
                   <pic:spPr bwMode="auto">
                     <a:xfrm>
                       <a:off x="0" y="0"/>
-                      <a:ext cx="3895921" cy="6111162"/>
+                      <a:ext cx="3785593" cy="5379046"/>
                     </a:xfrm>
                     <a:prstGeom prst="rect">
                       <a:avLst/>
@@ -7678,6 +7735,8 @@
         <w:ind w:left="360"/>
         <w:jc w:val="both"/>
         <w:rPr>
+          <w:sz w:val="22"/>
+          <w:szCs w:val="22"/>
           <w:lang w:eastAsia="en-US" w:bidi="ar-SA"/>
         </w:rPr>
       </w:pPr>
@@ -7685,6 +7744,8 @@
         <w:rPr>
           <w:rFonts w:eastAsia="Times New Roman" w:cs="Times New Roman"/>
           <w:color w:val="000000"/>
+          <w:sz w:val="22"/>
+          <w:szCs w:val="22"/>
         </w:rPr>
         <w:t>To verify that this requirement has been met, the CubeSat System shall perform an abbreviated functional test to establish that all systems work before testing.  A sine sweep shall be performed on before each axis of testing, as to establish the CubeSat System's natural response to vibration, thus allowing for failure assessment before the beginning of each axis of testing. Then the CubeSat system shall be shaken at the GEVS random vibration qualification profile for each axis. After the CubeSat system has been shaken on all three axes, a full functional test will be performed to check that all systems survived the process and are performing as normal. Thus, the validation method for this requirement falls under the Testing category.</w:t>
       </w:r>
@@ -7774,6 +7835,249 @@
     </w:p>
     <w:p>
       <w:pPr>
+        <w:spacing w:line="200" w:lineRule="atLeast"/>
+        <w:ind w:left="360"/>
+        <w:jc w:val="both"/>
+        <w:rPr>
+          <w:sz w:val="22"/>
+          <w:szCs w:val="22"/>
+        </w:rPr>
+      </w:pPr>
+      <w:r>
+        <w:rPr>
+          <w:rFonts w:cs="Times New Roman"/>
+          <w:color w:val="000000"/>
+          <w:sz w:val="22"/>
+          <w:szCs w:val="22"/>
+        </w:rPr>
+        <w:t xml:space="preserve">This requirement </w:t>
+      </w:r>
+      <w:r>
+        <w:rPr>
+          <w:rFonts w:cs="Times New Roman"/>
+          <w:color w:val="000000"/>
+          <w:sz w:val="22"/>
+          <w:szCs w:val="22"/>
+        </w:rPr>
+        <w:t>exists</w:t>
+      </w:r>
+      <w:r>
+        <w:rPr>
+          <w:rFonts w:cs="Times New Roman"/>
+          <w:color w:val="000000"/>
+          <w:sz w:val="22"/>
+          <w:szCs w:val="22"/>
+        </w:rPr>
+        <w:t xml:space="preserve"> to ensure the CubeSat system will </w:t>
+      </w:r>
+      <w:r>
+        <w:rPr>
+          <w:rFonts w:cs="Times New Roman"/>
+          <w:color w:val="000000"/>
+          <w:sz w:val="22"/>
+          <w:szCs w:val="22"/>
+        </w:rPr>
+        <w:t>accepted</w:t>
+      </w:r>
+      <w:r>
+        <w:rPr>
+          <w:rFonts w:cs="Times New Roman"/>
+          <w:color w:val="000000"/>
+          <w:sz w:val="22"/>
+          <w:szCs w:val="22"/>
+        </w:rPr>
+        <w:t xml:space="preserve"> for launch vehicle integration</w:t>
+      </w:r>
+      <w:r>
+        <w:rPr>
+          <w:rFonts w:cs="Times New Roman"/>
+          <w:color w:val="000000"/>
+          <w:sz w:val="22"/>
+          <w:szCs w:val="22"/>
+        </w:rPr>
+        <w:t>, with its origin stemming</w:t>
+      </w:r>
+      <w:r>
+        <w:rPr>
+          <w:rFonts w:cs="Times New Roman"/>
+          <w:color w:val="000000"/>
+          <w:sz w:val="22"/>
+          <w:szCs w:val="22"/>
+        </w:rPr>
+        <w:t xml:space="preserve"> </w:t>
+      </w:r>
+      <w:r>
+        <w:rPr>
+          <w:rFonts w:cs="Times New Roman"/>
+          <w:color w:val="000000"/>
+          <w:sz w:val="22"/>
+          <w:szCs w:val="22"/>
+        </w:rPr>
+        <w:t xml:space="preserve">from previous </w:t>
+      </w:r>
+      <w:proofErr w:type="spellStart"/>
+      <w:r>
+        <w:rPr>
+          <w:rFonts w:cs="Times New Roman"/>
+          <w:color w:val="000000"/>
+          <w:sz w:val="22"/>
+          <w:szCs w:val="22"/>
+        </w:rPr>
+        <w:t>ELaNa</w:t>
+      </w:r>
+      <w:proofErr w:type="spellEnd"/>
+      <w:r>
+        <w:rPr>
+          <w:rFonts w:cs="Times New Roman"/>
+          <w:color w:val="000000"/>
+          <w:sz w:val="22"/>
+          <w:szCs w:val="22"/>
+        </w:rPr>
+        <w:t xml:space="preserve"> missions that have required its execution before </w:t>
+      </w:r>
+      <w:r>
+        <w:rPr>
+          <w:rFonts w:cs="Times New Roman"/>
+          <w:color w:val="000000"/>
+          <w:sz w:val="22"/>
+          <w:szCs w:val="22"/>
+        </w:rPr>
+        <w:t>said</w:t>
+      </w:r>
+      <w:r>
+        <w:rPr>
+          <w:rFonts w:cs="Times New Roman"/>
+          <w:color w:val="000000"/>
+          <w:sz w:val="22"/>
+          <w:szCs w:val="22"/>
+        </w:rPr>
+        <w:t xml:space="preserve"> integration</w:t>
+      </w:r>
+      <w:r>
+        <w:rPr>
+          <w:rFonts w:cs="Times New Roman"/>
+          <w:i/>
+          <w:iCs/>
+          <w:color w:val="000000"/>
+          <w:sz w:val="22"/>
+          <w:szCs w:val="22"/>
+        </w:rPr>
+        <w:t xml:space="preserve">. </w:t>
+      </w:r>
+      <w:r>
+        <w:rPr>
+          <w:rFonts w:cs="Times New Roman"/>
+          <w:color w:val="000000"/>
+          <w:sz w:val="22"/>
+          <w:szCs w:val="22"/>
+        </w:rPr>
+        <w:t>The requirement was created to ensure the CubeSat system does not release volatiles on orbit, which could damage nearby spacecraft. To verify this requirement has been met</w:t>
+      </w:r>
+      <w:r>
+        <w:rPr>
+          <w:rFonts w:cs="Times New Roman"/>
+          <w:color w:val="000000"/>
+          <w:sz w:val="22"/>
+          <w:szCs w:val="22"/>
+        </w:rPr>
+        <w:t>,</w:t>
+      </w:r>
+      <w:r>
+        <w:rPr>
+          <w:rFonts w:cs="Times New Roman"/>
+          <w:color w:val="000000"/>
+          <w:sz w:val="22"/>
+          <w:szCs w:val="22"/>
+        </w:rPr>
+        <w:t xml:space="preserve"> an abbreviated functional</w:t>
+      </w:r>
+      <w:r>
+        <w:rPr>
+          <w:rFonts w:cs="Times New Roman"/>
+          <w:color w:val="000000"/>
+          <w:sz w:val="22"/>
+          <w:szCs w:val="22"/>
+        </w:rPr>
+        <w:t xml:space="preserve"> test</w:t>
+      </w:r>
+      <w:r>
+        <w:rPr>
+          <w:rFonts w:cs="Times New Roman"/>
+          <w:color w:val="000000"/>
+          <w:sz w:val="22"/>
+          <w:szCs w:val="22"/>
+        </w:rPr>
+        <w:t xml:space="preserve"> will be performed before bakeout to check that all the systems work. Then the CubeSat system shall undergo the bakeout at a temperature of 60 °C and a pressure no greater than 1</w:t>
+      </w:r>
+      <w:r>
+        <w:rPr>
+          <w:rFonts w:cs="Times New Roman"/>
+          <w:color w:val="000000"/>
+          <w:sz w:val="22"/>
+          <w:szCs w:val="22"/>
+        </w:rPr>
+        <w:t>x</w:t>
+      </w:r>
+      <w:r>
+        <w:rPr>
+          <w:rFonts w:cs="Times New Roman"/>
+          <w:color w:val="000000"/>
+          <w:sz w:val="22"/>
+          <w:szCs w:val="22"/>
+        </w:rPr>
+        <w:t>10</w:t>
+      </w:r>
+      <w:r>
+        <w:rPr>
+          <w:rFonts w:cs="Times New Roman"/>
+          <w:color w:val="000000"/>
+          <w:sz w:val="22"/>
+          <w:szCs w:val="22"/>
+          <w:vertAlign w:val="superscript"/>
+        </w:rPr>
+        <w:t>-4</w:t>
+      </w:r>
+      <w:r>
+        <w:rPr>
+          <w:rFonts w:cs="Times New Roman"/>
+          <w:color w:val="000000"/>
+          <w:sz w:val="22"/>
+          <w:szCs w:val="22"/>
+        </w:rPr>
+        <w:t xml:space="preserve"> </w:t>
+      </w:r>
+      <w:proofErr w:type="spellStart"/>
+      <w:r>
+        <w:rPr>
+          <w:rFonts w:cs="Times New Roman"/>
+          <w:color w:val="000000"/>
+          <w:sz w:val="22"/>
+          <w:szCs w:val="22"/>
+        </w:rPr>
+        <w:t>torr</w:t>
+      </w:r>
+      <w:proofErr w:type="spellEnd"/>
+      <w:r>
+        <w:rPr>
+          <w:rFonts w:cs="Times New Roman"/>
+          <w:color w:val="000000"/>
+          <w:sz w:val="22"/>
+          <w:szCs w:val="22"/>
+        </w:rPr>
+        <w:t xml:space="preserve"> for at least six hours. After the bakeout other abbreviated functional test shall be performed to check that all systems survived bakeout.</w:t>
+      </w:r>
+      <w:r>
+        <w:rPr>
+          <w:rFonts w:cs="Times New Roman"/>
+          <w:color w:val="000000"/>
+          <w:sz w:val="22"/>
+          <w:szCs w:val="22"/>
+        </w:rPr>
+        <w:t xml:space="preserve"> This process ensures that if any volatile material were to be emitted in orbit that it instead is emitted during bakeout testing. Thus, the validation of this requirement falls under the Testing category.</w:t>
+      </w:r>
+    </w:p>
+    <w:p>
+      <w:pPr>
         <w:pStyle w:val="ListParagraph"/>
       </w:pPr>
     </w:p>
@@ -8404,8 +8708,8 @@
       </w:pPr>
     </w:p>
     <w:sectPr>
-      <w:headerReference w:type="default" r:id="rId18"/>
-      <w:footerReference w:type="default" r:id="rId19"/>
+      <w:headerReference w:type="default" r:id="rId19"/>
+      <w:footerReference w:type="default" r:id="rId20"/>
       <w:pgSz w:w="12240" w:h="15840"/>
       <w:pgMar w:top="1440" w:right="1440" w:bottom="1440" w:left="1440" w:header="996" w:footer="996" w:gutter="0"/>
       <w:cols w:space="720"/>
@@ -38970,7 +39274,7 @@
 </file>
 
 <file path=customXml/itemProps1.xml><?xml version="1.0" encoding="utf-8"?>
-<ds:datastoreItem xmlns:ds="http://schemas.openxmlformats.org/officeDocument/2006/customXml" ds:itemID="{5D5DE0F0-F8A2-4B72-A532-58301D19D129}">
+<ds:datastoreItem xmlns:ds="http://schemas.openxmlformats.org/officeDocument/2006/customXml" ds:itemID="{2096BB29-171E-4B41-943D-E7F199669A7B}">
   <ds:schemaRefs>
     <ds:schemaRef ds:uri="http://schemas.openxmlformats.org/officeDocument/2006/bibliography"/>
   </ds:schemaRefs>

</xml_diff>

<commit_message>
added long distance link test requirement
</commit_message>
<xml_diff>
--- a/CMQA/Requirements Verification Matrix/RCL-O-CMQA3 Requirements Verification Document.docx
+++ b/CMQA/Requirements Verification Matrix/RCL-O-CMQA3 Requirements Verification Document.docx
@@ -7835,7 +7835,7 @@
     </w:p>
     <w:p>
       <w:pPr>
-        <w:spacing w:line="200" w:lineRule="atLeast"/>
+        <w:spacing w:after="120" w:line="200" w:lineRule="atLeast"/>
         <w:ind w:left="360"/>
         <w:jc w:val="both"/>
         <w:rPr>
@@ -8054,7 +8054,16 @@
           <w:sz w:val="22"/>
           <w:szCs w:val="22"/>
         </w:rPr>
-        <w:t>torr</w:t>
+        <w:t>T</w:t>
+      </w:r>
+      <w:r>
+        <w:rPr>
+          <w:rFonts w:cs="Times New Roman"/>
+          <w:color w:val="000000"/>
+          <w:sz w:val="22"/>
+          <w:szCs w:val="22"/>
+        </w:rPr>
+        <w:t>orr</w:t>
       </w:r>
       <w:proofErr w:type="spellEnd"/>
       <w:r>
@@ -8107,6 +8116,89 @@
     </w:p>
     <w:p>
       <w:pPr>
+        <w:spacing w:after="120" w:line="200" w:lineRule="atLeast"/>
+        <w:ind w:left="360"/>
+        <w:jc w:val="both"/>
+        <w:rPr>
+          <w:sz w:val="22"/>
+          <w:szCs w:val="22"/>
+        </w:rPr>
+      </w:pPr>
+      <w:r>
+        <w:rPr>
+          <w:rFonts w:cs="Times New Roman"/>
+          <w:color w:val="000000"/>
+          <w:sz w:val="22"/>
+          <w:szCs w:val="22"/>
+        </w:rPr>
+        <w:t xml:space="preserve">This requirement was created to ensure the CubeSat system will be able to operate over </w:t>
+      </w:r>
+      <w:r>
+        <w:rPr>
+          <w:rFonts w:cs="Times New Roman"/>
+          <w:color w:val="000000"/>
+          <w:sz w:val="22"/>
+          <w:szCs w:val="22"/>
+        </w:rPr>
+        <w:t>Radio Frequencies (</w:t>
+      </w:r>
+      <w:r>
+        <w:rPr>
+          <w:rFonts w:cs="Times New Roman"/>
+          <w:color w:val="000000"/>
+          <w:sz w:val="22"/>
+          <w:szCs w:val="22"/>
+        </w:rPr>
+        <w:t>RF</w:t>
+      </w:r>
+      <w:r>
+        <w:rPr>
+          <w:rFonts w:cs="Times New Roman"/>
+          <w:color w:val="000000"/>
+          <w:sz w:val="22"/>
+          <w:szCs w:val="22"/>
+        </w:rPr>
+        <w:t>)</w:t>
+      </w:r>
+      <w:r>
+        <w:rPr>
+          <w:rFonts w:cs="Times New Roman"/>
+          <w:color w:val="000000"/>
+          <w:sz w:val="22"/>
+          <w:szCs w:val="22"/>
+        </w:rPr>
+        <w:t xml:space="preserve"> before it is in orbit. The requirement needs to be met so the CubeSat system can perform functional tests. To verify this requirement has been met</w:t>
+      </w:r>
+      <w:r>
+        <w:rPr>
+          <w:rFonts w:cs="Times New Roman"/>
+          <w:color w:val="000000"/>
+          <w:sz w:val="22"/>
+          <w:szCs w:val="22"/>
+        </w:rPr>
+        <w:t>,</w:t>
+      </w:r>
+      <w:r>
+        <w:rPr>
+          <w:rFonts w:cs="Times New Roman"/>
+          <w:color w:val="000000"/>
+          <w:sz w:val="22"/>
+          <w:szCs w:val="22"/>
+        </w:rPr>
+        <w:t xml:space="preserve"> a test will be performed to check that the CubeSat system can perform all the commands that would be needed of it over RF.</w:t>
+      </w:r>
+      <w:r>
+        <w:rPr>
+          <w:rFonts w:cs="Times New Roman"/>
+          <w:color w:val="000000"/>
+          <w:sz w:val="22"/>
+          <w:szCs w:val="22"/>
+        </w:rPr>
+        <w:t xml:space="preserve"> Thus, the validation of this requirement falls under the Testing category.</w:t>
+      </w:r>
+    </w:p>
+    <w:p>
+      <w:pPr>
         <w:pStyle w:val="ListParagraph"/>
       </w:pPr>
     </w:p>
@@ -8136,6 +8228,115 @@
     </w:p>
     <w:p>
       <w:pPr>
+        <w:spacing w:after="120" w:line="200" w:lineRule="atLeast"/>
+        <w:ind w:left="360"/>
+        <w:jc w:val="both"/>
+        <w:rPr>
+          <w:sz w:val="22"/>
+          <w:szCs w:val="22"/>
+        </w:rPr>
+      </w:pPr>
+      <w:r>
+        <w:rPr>
+          <w:sz w:val="22"/>
+          <w:szCs w:val="22"/>
+        </w:rPr>
+        <w:t xml:space="preserve">This requirement </w:t>
+      </w:r>
+      <w:r>
+        <w:rPr>
+          <w:sz w:val="22"/>
+          <w:szCs w:val="22"/>
+        </w:rPr>
+        <w:t xml:space="preserve">is </w:t>
+      </w:r>
+      <w:r>
+        <w:rPr>
+          <w:sz w:val="22"/>
+          <w:szCs w:val="22"/>
+        </w:rPr>
+        <w:t xml:space="preserve">created </w:t>
+      </w:r>
+      <w:r>
+        <w:rPr>
+          <w:sz w:val="22"/>
+          <w:szCs w:val="22"/>
+        </w:rPr>
+        <w:t xml:space="preserve">as </w:t>
+      </w:r>
+      <w:r>
+        <w:rPr>
+          <w:sz w:val="22"/>
+          <w:szCs w:val="22"/>
+        </w:rPr>
+        <w:t xml:space="preserve">to check that the CubeSat system can receive RF signals over a </w:t>
+      </w:r>
+      <w:r>
+        <w:rPr>
+          <w:sz w:val="22"/>
+          <w:szCs w:val="22"/>
+        </w:rPr>
+        <w:t xml:space="preserve">long </w:t>
+      </w:r>
+      <w:r>
+        <w:rPr>
+          <w:sz w:val="22"/>
+          <w:szCs w:val="22"/>
+        </w:rPr>
+        <w:t>distance. It has been required by the Air Force Research Laboratory before testing can take place there</w:t>
+      </w:r>
+      <w:r>
+        <w:rPr>
+          <w:sz w:val="22"/>
+          <w:szCs w:val="22"/>
+        </w:rPr>
+        <w:t>, thus leading to its requirement for the Rascal mission</w:t>
+      </w:r>
+      <w:r>
+        <w:rPr>
+          <w:sz w:val="22"/>
+          <w:szCs w:val="22"/>
+        </w:rPr>
+        <w:t>. To verify this requirement has been met</w:t>
+      </w:r>
+      <w:r>
+        <w:rPr>
+          <w:sz w:val="22"/>
+          <w:szCs w:val="22"/>
+        </w:rPr>
+        <w:t>,</w:t>
+      </w:r>
+      <w:r>
+        <w:rPr>
+          <w:sz w:val="22"/>
+          <w:szCs w:val="22"/>
+        </w:rPr>
+        <w:t xml:space="preserve"> the CubeSat system will be taken to a distance of at least 200 meters</w:t>
+      </w:r>
+      <w:r>
+        <w:rPr>
+          <w:sz w:val="22"/>
+          <w:szCs w:val="22"/>
+        </w:rPr>
+        <w:t xml:space="preserve"> from the SSRL Ground Station, at which point a functional test of the CubeSat system will take place through the use of the SSRL Ground Station</w:t>
+      </w:r>
+      <w:r>
+        <w:rPr>
+          <w:sz w:val="22"/>
+          <w:szCs w:val="22"/>
+        </w:rPr>
+        <w:t>.</w:t>
+      </w:r>
+      <w:r>
+        <w:rPr>
+          <w:sz w:val="22"/>
+          <w:szCs w:val="22"/>
+        </w:rPr>
+        <w:t xml:space="preserve"> Along with allowing for environmental testing to take place at the Air Force Research Lab, this test improves confidence in the reliability of the Rascal communication system prior to launch. Hence, the validation of this requirement falls under the Testing category.</w:t>
+      </w:r>
+    </w:p>
+    <w:p>
+      <w:pPr>
         <w:pStyle w:val="ListParagraph"/>
       </w:pPr>
     </w:p>
@@ -8160,7 +8361,15 @@
           <w:b/>
           <w:lang w:eastAsia="en-US" w:bidi="ar-SA"/>
         </w:rPr>
-        <w:t>The CubeSat System Shall be able to Document the Functionality of Each of its Subsystems through the Running of a Full-Functional Test</w:t>
+        <w:t xml:space="preserve">The CubeSat System Shall be able to Document the Functionality of </w:t>
+      </w:r>
+      <w:r>
+        <w:rPr>
+          <w:b/>
+          <w:lang w:eastAsia="en-US" w:bidi="ar-SA"/>
+        </w:rPr>
+        <w:lastRenderedPageBreak/>
+        <w:t>Each of its Subsystems through the Running of a Full-Functional Test</w:t>
       </w:r>
     </w:p>
     <w:p>
@@ -8837,7 +9046,7 @@
         <w:b/>
         <w:noProof/>
       </w:rPr>
-      <w:t>17</w:t>
+      <w:t>18</w:t>
     </w:r>
     <w:r>
       <w:rPr>
@@ -39274,7 +39483,7 @@
 </file>
 
 <file path=customXml/itemProps1.xml><?xml version="1.0" encoding="utf-8"?>
-<ds:datastoreItem xmlns:ds="http://schemas.openxmlformats.org/officeDocument/2006/customXml" ds:itemID="{2096BB29-171E-4B41-943D-E7F199669A7B}">
+<ds:datastoreItem xmlns:ds="http://schemas.openxmlformats.org/officeDocument/2006/customXml" ds:itemID="{29A6C4A1-5A3A-4184-9DE1-98D617594884}">
   <ds:schemaRefs>
     <ds:schemaRef ds:uri="http://schemas.openxmlformats.org/officeDocument/2006/bibliography"/>
   </ds:schemaRefs>

</xml_diff>

<commit_message>
Added full functional testing requirement
</commit_message>
<xml_diff>
--- a/CMQA/Requirements Verification Matrix/RCL-O-CMQA3 Requirements Verification Document.docx
+++ b/CMQA/Requirements Verification Matrix/RCL-O-CMQA3 Requirements Verification Document.docx
@@ -8374,6 +8374,66 @@
     </w:p>
     <w:p>
       <w:pPr>
+        <w:spacing w:after="120" w:line="200" w:lineRule="atLeast"/>
+        <w:ind w:left="360"/>
+        <w:jc w:val="both"/>
+        <w:rPr>
+          <w:sz w:val="22"/>
+          <w:szCs w:val="22"/>
+        </w:rPr>
+      </w:pPr>
+      <w:r>
+        <w:rPr>
+          <w:sz w:val="22"/>
+          <w:szCs w:val="22"/>
+        </w:rPr>
+        <w:t>This requirement was created to ensure that each subsystem will p</w:t>
+      </w:r>
+      <w:r>
+        <w:rPr>
+          <w:sz w:val="22"/>
+          <w:szCs w:val="22"/>
+        </w:rPr>
+        <w:t>erform as expected before under</w:t>
+      </w:r>
+      <w:r>
+        <w:rPr>
+          <w:sz w:val="22"/>
+          <w:szCs w:val="22"/>
+        </w:rPr>
+        <w:t>going environmental testing</w:t>
+      </w:r>
+      <w:r>
+        <w:rPr>
+          <w:sz w:val="22"/>
+          <w:szCs w:val="22"/>
+        </w:rPr>
+        <w:t>, and ultimately, launch</w:t>
+      </w:r>
+      <w:r>
+        <w:rPr>
+          <w:sz w:val="22"/>
+          <w:szCs w:val="22"/>
+        </w:rPr>
+        <w:t xml:space="preserve">. To verify this requirement has been met each subsystem in the CubeSat system must </w:t>
+      </w:r>
+      <w:r>
+        <w:rPr>
+          <w:sz w:val="22"/>
+          <w:szCs w:val="22"/>
+        </w:rPr>
+        <w:t>successfully execute any on-orbit command that could potentially be sent to it, as well as demonstrate key on-orbit operations</w:t>
+      </w:r>
+      <w:r>
+        <w:rPr>
+          <w:sz w:val="22"/>
+          <w:szCs w:val="22"/>
+        </w:rPr>
+        <w:t>.</w:t>
+      </w:r>
+    </w:p>
+    <w:p>
+      <w:pPr>
         <w:pStyle w:val="ListParagraph"/>
       </w:pPr>
     </w:p>
@@ -39483,7 +39543,7 @@
 </file>
 
 <file path=customXml/itemProps1.xml><?xml version="1.0" encoding="utf-8"?>
-<ds:datastoreItem xmlns:ds="http://schemas.openxmlformats.org/officeDocument/2006/customXml" ds:itemID="{29A6C4A1-5A3A-4184-9DE1-98D617594884}">
+<ds:datastoreItem xmlns:ds="http://schemas.openxmlformats.org/officeDocument/2006/customXml" ds:itemID="{3301D558-4427-4DF5-AE9F-6F29AB8C7881}">
   <ds:schemaRefs>
     <ds:schemaRef ds:uri="http://schemas.openxmlformats.org/officeDocument/2006/bibliography"/>
   </ds:schemaRefs>

</xml_diff>

<commit_message>
Added RBF to nomenclature and updated table of contents
</commit_message>
<xml_diff>
--- a/CMQA/Requirements Verification Matrix/RCL-O-CMQA3 Requirements Verification Document.docx
+++ b/CMQA/Requirements Verification Matrix/RCL-O-CMQA3 Requirements Verification Document.docx
@@ -2614,7 +2614,7 @@
       <w:pPr>
         <w:pStyle w:val="Heading1"/>
       </w:pPr>
-      <w:bookmarkStart w:id="2" w:name="_Toc371788065"/>
+      <w:bookmarkStart w:id="2" w:name="_Toc371802835"/>
       <w:r>
         <w:lastRenderedPageBreak/>
         <w:t>INTRODUCTION</w:t>
@@ -3345,7 +3345,7 @@
       <w:pPr>
         <w:pStyle w:val="Heading1"/>
       </w:pPr>
-      <w:bookmarkStart w:id="3" w:name="_Toc371788066"/>
+      <w:bookmarkStart w:id="3" w:name="_Toc371802836"/>
       <w:r>
         <w:lastRenderedPageBreak/>
         <w:t>NOMENCLATURE</w:t>
@@ -3927,6 +3927,32 @@
       </w:r>
       <w:r>
         <w:t xml:space="preserve">CubeSat Design Specification </w:t>
+      </w:r>
+    </w:p>
+    <w:p>
+      <w:pPr>
+        <w:spacing w:before="120" w:after="120"/>
+      </w:pPr>
+      <w:r>
+        <w:rPr>
+          <w:i/>
+        </w:rPr>
+        <w:t>RFP</w:t>
+      </w:r>
+      <w:r>
+        <w:rPr>
+          <w:i/>
+        </w:rPr>
+        <w:tab/>
+      </w:r>
+      <w:r>
+        <w:rPr>
+          <w:i/>
+        </w:rPr>
+        <w:tab/>
+      </w:r>
+      <w:r>
+        <w:t>Remove Before Flight</w:t>
       </w:r>
     </w:p>
     <w:p/>
@@ -3995,7 +4021,7 @@
           <w:r>
             <w:fldChar w:fldCharType="separate"/>
           </w:r>
-          <w:hyperlink w:anchor="_Toc371788065" w:history="1">
+          <w:hyperlink w:anchor="_Toc371802835" w:history="1">
             <w:r>
               <w:rPr>
                 <w:rStyle w:val="Hyperlink"/>
@@ -4022,7 +4048,7 @@
                 <w:noProof/>
                 <w:webHidden/>
               </w:rPr>
-              <w:instrText xml:space="preserve"> PAGEREF _Toc371788065 \h </w:instrText>
+              <w:instrText xml:space="preserve"> PAGEREF _Toc371802835 \h </w:instrText>
             </w:r>
             <w:r>
               <w:rPr>
@@ -4065,7 +4091,7 @@
               <w:lang w:eastAsia="en-US" w:bidi="ar-SA"/>
             </w:rPr>
           </w:pPr>
-          <w:hyperlink w:anchor="_Toc371788066" w:history="1">
+          <w:hyperlink w:anchor="_Toc371802836" w:history="1">
             <w:r>
               <w:rPr>
                 <w:rStyle w:val="Hyperlink"/>
@@ -4092,7 +4118,7 @@
                 <w:noProof/>
                 <w:webHidden/>
               </w:rPr>
-              <w:instrText xml:space="preserve"> PAGEREF _Toc371788066 \h </w:instrText>
+              <w:instrText xml:space="preserve"> PAGEREF _Toc371802836 \h </w:instrText>
             </w:r>
             <w:r>
               <w:rPr>
@@ -4135,7 +4161,7 @@
               <w:lang w:eastAsia="en-US" w:bidi="ar-SA"/>
             </w:rPr>
           </w:pPr>
-          <w:hyperlink w:anchor="_Toc371788067" w:history="1">
+          <w:hyperlink w:anchor="_Toc371802837" w:history="1">
             <w:r>
               <w:rPr>
                 <w:rStyle w:val="Hyperlink"/>
@@ -4162,7 +4188,7 @@
                 <w:noProof/>
                 <w:webHidden/>
               </w:rPr>
-              <w:instrText xml:space="preserve"> PAGEREF _Toc371788067 \h </w:instrText>
+              <w:instrText xml:space="preserve"> PAGEREF _Toc371802837 \h </w:instrText>
             </w:r>
             <w:r>
               <w:rPr>
@@ -4208,7 +4234,7 @@
               <w:lang w:eastAsia="en-US" w:bidi="ar-SA"/>
             </w:rPr>
           </w:pPr>
-          <w:hyperlink w:anchor="_Toc371788068" w:history="1">
+          <w:hyperlink w:anchor="_Toc371802838" w:history="1">
             <w:r>
               <w:rPr>
                 <w:rStyle w:val="Hyperlink"/>
@@ -4253,7 +4279,7 @@
                 <w:noProof/>
                 <w:webHidden/>
               </w:rPr>
-              <w:instrText xml:space="preserve"> PAGEREF _Toc371788068 \h </w:instrText>
+              <w:instrText xml:space="preserve"> PAGEREF _Toc371802838 \h </w:instrText>
             </w:r>
             <w:r>
               <w:rPr>
@@ -4299,7 +4325,7 @@
               <w:lang w:eastAsia="en-US" w:bidi="ar-SA"/>
             </w:rPr>
           </w:pPr>
-          <w:hyperlink w:anchor="_Toc371788069" w:history="1">
+          <w:hyperlink w:anchor="_Toc371802839" w:history="1">
             <w:r>
               <w:rPr>
                 <w:rStyle w:val="Hyperlink"/>
@@ -4344,7 +4370,7 @@
                 <w:noProof/>
                 <w:webHidden/>
               </w:rPr>
-              <w:instrText xml:space="preserve"> PAGEREF _Toc371788069 \h </w:instrText>
+              <w:instrText xml:space="preserve"> PAGEREF _Toc371802839 \h </w:instrText>
             </w:r>
             <w:r>
               <w:rPr>
@@ -4364,7 +4390,7 @@
                 <w:noProof/>
                 <w:webHidden/>
               </w:rPr>
-              <w:t>9</w:t>
+              <w:t>14</w:t>
             </w:r>
             <w:r>
               <w:rPr>
@@ -4390,7 +4416,7 @@
               <w:lang w:eastAsia="en-US" w:bidi="ar-SA"/>
             </w:rPr>
           </w:pPr>
-          <w:hyperlink w:anchor="_Toc371788070" w:history="1">
+          <w:hyperlink w:anchor="_Toc371802840" w:history="1">
             <w:r>
               <w:rPr>
                 <w:rStyle w:val="Hyperlink"/>
@@ -4435,7 +4461,7 @@
                 <w:noProof/>
                 <w:webHidden/>
               </w:rPr>
-              <w:instrText xml:space="preserve"> PAGEREF _Toc371788070 \h </w:instrText>
+              <w:instrText xml:space="preserve"> PAGEREF _Toc371802840 \h </w:instrText>
             </w:r>
             <w:r>
               <w:rPr>
@@ -4455,7 +4481,7 @@
                 <w:noProof/>
                 <w:webHidden/>
               </w:rPr>
-              <w:t>10</w:t>
+              <w:t>15</w:t>
             </w:r>
             <w:r>
               <w:rPr>
@@ -4481,7 +4507,7 @@
               <w:lang w:eastAsia="en-US" w:bidi="ar-SA"/>
             </w:rPr>
           </w:pPr>
-          <w:hyperlink w:anchor="_Toc371788071" w:history="1">
+          <w:hyperlink w:anchor="_Toc371802841" w:history="1">
             <w:r>
               <w:rPr>
                 <w:rStyle w:val="Hyperlink"/>
@@ -4526,7 +4552,7 @@
                 <w:noProof/>
                 <w:webHidden/>
               </w:rPr>
-              <w:instrText xml:space="preserve"> PAGEREF _Toc371788071 \h </w:instrText>
+              <w:instrText xml:space="preserve"> PAGEREF _Toc371802841 \h </w:instrText>
             </w:r>
             <w:r>
               <w:rPr>
@@ -4546,7 +4572,7 @@
                 <w:noProof/>
                 <w:webHidden/>
               </w:rPr>
-              <w:t>11</w:t>
+              <w:t>16</w:t>
             </w:r>
             <w:r>
               <w:rPr>
@@ -4572,7 +4598,7 @@
               <w:lang w:eastAsia="en-US" w:bidi="ar-SA"/>
             </w:rPr>
           </w:pPr>
-          <w:hyperlink w:anchor="_Toc371788072" w:history="1">
+          <w:hyperlink w:anchor="_Toc371802842" w:history="1">
             <w:r>
               <w:rPr>
                 <w:rStyle w:val="Hyperlink"/>
@@ -4617,7 +4643,7 @@
                 <w:noProof/>
                 <w:webHidden/>
               </w:rPr>
-              <w:instrText xml:space="preserve"> PAGEREF _Toc371788072 \h </w:instrText>
+              <w:instrText xml:space="preserve"> PAGEREF _Toc371802842 \h </w:instrText>
             </w:r>
             <w:r>
               <w:rPr>
@@ -4637,7 +4663,7 @@
                 <w:noProof/>
                 <w:webHidden/>
               </w:rPr>
-              <w:t>12</w:t>
+              <w:t>17</w:t>
             </w:r>
             <w:r>
               <w:rPr>
@@ -4663,7 +4689,7 @@
               <w:lang w:eastAsia="en-US" w:bidi="ar-SA"/>
             </w:rPr>
           </w:pPr>
-          <w:hyperlink w:anchor="_Toc371788073" w:history="1">
+          <w:hyperlink w:anchor="_Toc371802843" w:history="1">
             <w:r>
               <w:rPr>
                 <w:rStyle w:val="Hyperlink"/>
@@ -4708,7 +4734,7 @@
                 <w:noProof/>
                 <w:webHidden/>
               </w:rPr>
-              <w:instrText xml:space="preserve"> PAGEREF _Toc371788073 \h </w:instrText>
+              <w:instrText xml:space="preserve"> PAGEREF _Toc371802843 \h </w:instrText>
             </w:r>
             <w:r>
               <w:rPr>
@@ -4728,7 +4754,7 @@
                 <w:noProof/>
                 <w:webHidden/>
               </w:rPr>
-              <w:t>13</w:t>
+              <w:t>18</w:t>
             </w:r>
             <w:r>
               <w:rPr>
@@ -5025,7 +5051,7 @@
       <w:pPr>
         <w:pStyle w:val="Heading1"/>
       </w:pPr>
-      <w:bookmarkStart w:id="4" w:name="_Toc371788067"/>
+      <w:bookmarkStart w:id="4" w:name="_Toc371802837"/>
       <w:r>
         <w:t>REQUIREMENT STAGES</w:t>
       </w:r>
@@ -5041,7 +5067,7 @@
         </w:numPr>
         <w:ind w:left="360"/>
       </w:pPr>
-      <w:bookmarkStart w:id="5" w:name="_Toc371788068"/>
+      <w:bookmarkStart w:id="5" w:name="_Toc371802838"/>
       <w:r>
         <w:t>Pre-Launch Requirements</w:t>
       </w:r>
@@ -8502,7 +8528,7 @@
         </w:numPr>
         <w:ind w:left="360"/>
       </w:pPr>
-      <w:bookmarkStart w:id="6" w:name="_Toc371788069"/>
+      <w:bookmarkStart w:id="6" w:name="_Toc371802839"/>
       <w:r>
         <w:lastRenderedPageBreak/>
         <w:t>Post-Launch Ejection Requirements</w:t>
@@ -8688,7 +8714,7 @@
         </w:numPr>
         <w:ind w:left="360"/>
       </w:pPr>
-      <w:bookmarkStart w:id="7" w:name="_Toc371788070"/>
+      <w:bookmarkStart w:id="7" w:name="_Toc371802840"/>
       <w:r>
         <w:lastRenderedPageBreak/>
         <w:t>Separation and Stabilization Requirements</w:t>
@@ -8816,7 +8842,7 @@
         </w:numPr>
         <w:ind w:left="360"/>
       </w:pPr>
-      <w:bookmarkStart w:id="8" w:name="_Toc371788071"/>
+      <w:bookmarkStart w:id="8" w:name="_Toc371802841"/>
       <w:r>
         <w:lastRenderedPageBreak/>
         <w:t>Stationkeeping Requirements</w:t>
@@ -8873,7 +8899,7 @@
         </w:numPr>
         <w:ind w:left="360"/>
       </w:pPr>
-      <w:bookmarkStart w:id="9" w:name="_Toc371788072"/>
+      <w:bookmarkStart w:id="9" w:name="_Toc371802842"/>
       <w:r>
         <w:lastRenderedPageBreak/>
         <w:t>“Escape” Requirements</w:t>
@@ -8933,7 +8959,7 @@
         </w:numPr>
         <w:ind w:left="360"/>
       </w:pPr>
-      <w:bookmarkStart w:id="10" w:name="_Toc371788073"/>
+      <w:bookmarkStart w:id="10" w:name="_Toc371802843"/>
       <w:r>
         <w:lastRenderedPageBreak/>
         <w:t>Rendezvous Requirements</w:t>
@@ -9069,7 +9095,7 @@
         <w:b/>
         <w:noProof/>
       </w:rPr>
-      <w:t>12</w:t>
+      <w:t>2</w:t>
     </w:r>
     <w:r>
       <w:rPr>
@@ -39543,7 +39569,7 @@
 </file>
 
 <file path=customXml/itemProps1.xml><?xml version="1.0" encoding="utf-8"?>
-<ds:datastoreItem xmlns:ds="http://schemas.openxmlformats.org/officeDocument/2006/customXml" ds:itemID="{3301D558-4427-4DF5-AE9F-6F29AB8C7881}">
+<ds:datastoreItem xmlns:ds="http://schemas.openxmlformats.org/officeDocument/2006/customXml" ds:itemID="{B618F0D0-4295-4954-A790-8530C73905C2}">
   <ds:schemaRefs>
     <ds:schemaRef ds:uri="http://schemas.openxmlformats.org/officeDocument/2006/bibliography"/>
   </ds:schemaRefs>

</xml_diff>

<commit_message>
Added table describing relative documents an validation definitions
</commit_message>
<xml_diff>
--- a/CMQA/Requirements Verification Matrix/RCL-O-CMQA3 Requirements Verification Document.docx
+++ b/CMQA/Requirements Verification Matrix/RCL-O-CMQA3 Requirements Verification Document.docx
@@ -259,27 +259,14 @@
                   <w:r>
                     <w:t xml:space="preserve">Last Updated: </w:t>
                   </w:r>
-                  <w:r>
-                    <w:fldChar w:fldCharType="begin"/>
-                  </w:r>
-                  <w:r>
-                    <w:instrText xml:space="preserve"> DATE \@ "M/d/yy" </w:instrText>
-                  </w:r>
-                  <w:r>
-                    <w:fldChar w:fldCharType="separate"/>
-                  </w:r>
-                  <w:r>
-                    <w:rPr>
-                      <w:noProof/>
-                    </w:rPr>
-                    <w:t>11/9/13</w:t>
-                  </w:r>
-                  <w:r>
-                    <w:rPr>
-                      <w:noProof/>
-                    </w:rPr>
-                    <w:fldChar w:fldCharType="end"/>
-                  </w:r>
+                  <w:fldSimple w:instr=" DATE \@ &quot;M/d/yy&quot; ">
+                    <w:r>
+                      <w:rPr>
+                        <w:noProof/>
+                      </w:rPr>
+                      <w:t>11/9/13</w:t>
+                    </w:r>
+                  </w:fldSimple>
                 </w:p>
                 <w:p>
                   <w:pPr>
@@ -295,19 +282,7 @@
                     </w:sdtPr>
                     <w:sdtContent>
                       <w:r>
-                        <w:t>RCL</w:t>
-                      </w:r>
-                      <w:r>
-                        <w:t>-</w:t>
-                      </w:r>
-                      <w:r>
-                        <w:t>O</w:t>
-                      </w:r>
-                      <w:r>
-                        <w:t>-</w:t>
-                      </w:r>
-                      <w:r>
-                        <w:t>CMQA1</w:t>
+                        <w:t>RCL-O-CMQA1</w:t>
                       </w:r>
                     </w:sdtContent>
                   </w:sdt>
@@ -3317,6 +3292,710 @@
           <w:sz w:val="22"/>
           <w:szCs w:val="22"/>
         </w:rPr>
+        <w:t>Furthermore, there are characteristics associated with each of these requirements that help define their origin, usefulness, and validation methods. The most com</w:t>
+      </w:r>
+      <w:r>
+        <w:rPr>
+          <w:sz w:val="22"/>
+          <w:szCs w:val="22"/>
+        </w:rPr>
+        <w:t>mon terms associated with each of these characteristics, as well as their definitions, are listed in Table 2.</w:t>
+      </w:r>
+      <w:r>
+        <w:rPr>
+          <w:sz w:val="22"/>
+          <w:szCs w:val="22"/>
+        </w:rPr>
+        <w:t xml:space="preserve"> For each requirement listed in Sections 1-6, one or more of these characteristics will be associated with successfully meeting it.</w:t>
+      </w:r>
+    </w:p>
+    <w:p>
+      <w:pPr>
+        <w:spacing w:after="120"/>
+        <w:jc w:val="center"/>
+        <w:rPr>
+          <w:b/>
+          <w:sz w:val="22"/>
+          <w:szCs w:val="22"/>
+        </w:rPr>
+      </w:pPr>
+      <w:proofErr w:type="gramStart"/>
+      <w:r>
+        <w:rPr>
+          <w:b/>
+          <w:sz w:val="22"/>
+          <w:szCs w:val="22"/>
+        </w:rPr>
+        <w:t>Table 2.</w:t>
+      </w:r>
+      <w:proofErr w:type="gramEnd"/>
+      <w:r>
+        <w:rPr>
+          <w:b/>
+          <w:sz w:val="22"/>
+          <w:szCs w:val="22"/>
+        </w:rPr>
+        <w:t xml:space="preserve"> RVM Requirement Characteristics</w:t>
+      </w:r>
+    </w:p>
+    <w:tbl>
+      <w:tblPr>
+        <w:tblStyle w:val="TableGrid"/>
+        <w:tblW w:w="9648" w:type="dxa"/>
+        <w:tblLook w:val="04A0"/>
+      </w:tblPr>
+      <w:tblGrid>
+        <w:gridCol w:w="2394"/>
+        <w:gridCol w:w="2934"/>
+        <w:gridCol w:w="4320"/>
+      </w:tblGrid>
+      <w:tr>
+        <w:trPr>
+          <w:tblHeader/>
+        </w:trPr>
+        <w:tc>
+          <w:tcPr>
+            <w:tcW w:w="2394" w:type="dxa"/>
+            <w:shd w:val="clear" w:color="auto" w:fill="17365D" w:themeFill="text2" w:themeFillShade="BF"/>
+            <w:vAlign w:val="center"/>
+          </w:tcPr>
+          <w:p>
+            <w:pPr>
+              <w:spacing w:after="120"/>
+              <w:jc w:val="center"/>
+              <w:rPr>
+                <w:b/>
+                <w:color w:val="FFFFFF" w:themeColor="background1"/>
+              </w:rPr>
+            </w:pPr>
+            <w:r>
+              <w:rPr>
+                <w:b/>
+                <w:color w:val="FFFFFF" w:themeColor="background1"/>
+              </w:rPr>
+              <w:t>Characteristic Type</w:t>
+            </w:r>
+          </w:p>
+        </w:tc>
+        <w:tc>
+          <w:tcPr>
+            <w:tcW w:w="2934" w:type="dxa"/>
+            <w:shd w:val="clear" w:color="auto" w:fill="17365D" w:themeFill="text2" w:themeFillShade="BF"/>
+            <w:vAlign w:val="center"/>
+          </w:tcPr>
+          <w:p>
+            <w:pPr>
+              <w:spacing w:after="120"/>
+              <w:jc w:val="center"/>
+              <w:rPr>
+                <w:b/>
+                <w:color w:val="FFFFFF" w:themeColor="background1"/>
+              </w:rPr>
+            </w:pPr>
+            <w:r>
+              <w:rPr>
+                <w:b/>
+                <w:color w:val="FFFFFF" w:themeColor="background1"/>
+              </w:rPr>
+              <w:t>Characteristic Name</w:t>
+            </w:r>
+          </w:p>
+        </w:tc>
+        <w:tc>
+          <w:tcPr>
+            <w:tcW w:w="4320" w:type="dxa"/>
+            <w:shd w:val="clear" w:color="auto" w:fill="17365D" w:themeFill="text2" w:themeFillShade="BF"/>
+            <w:vAlign w:val="center"/>
+          </w:tcPr>
+          <w:p>
+            <w:pPr>
+              <w:spacing w:after="120"/>
+              <w:jc w:val="center"/>
+              <w:rPr>
+                <w:b/>
+                <w:color w:val="FFFFFF" w:themeColor="background1"/>
+              </w:rPr>
+            </w:pPr>
+            <w:r>
+              <w:rPr>
+                <w:b/>
+                <w:color w:val="FFFFFF" w:themeColor="background1"/>
+              </w:rPr>
+              <w:t>Characteristic Definition</w:t>
+            </w:r>
+          </w:p>
+        </w:tc>
+      </w:tr>
+      <w:tr>
+        <w:tc>
+          <w:tcPr>
+            <w:tcW w:w="2394" w:type="dxa"/>
+            <w:vMerge w:val="restart"/>
+            <w:shd w:val="clear" w:color="auto" w:fill="auto"/>
+            <w:vAlign w:val="center"/>
+          </w:tcPr>
+          <w:p>
+            <w:pPr>
+              <w:spacing w:after="120"/>
+              <w:jc w:val="center"/>
+              <w:rPr>
+                <w:b/>
+              </w:rPr>
+            </w:pPr>
+            <w:r>
+              <w:rPr>
+                <w:b/>
+              </w:rPr>
+              <w:t>Relevant Document</w:t>
+            </w:r>
+          </w:p>
+        </w:tc>
+        <w:tc>
+          <w:tcPr>
+            <w:tcW w:w="2934" w:type="dxa"/>
+            <w:vAlign w:val="center"/>
+          </w:tcPr>
+          <w:p>
+            <w:pPr>
+              <w:spacing w:after="120"/>
+              <w:jc w:val="center"/>
+            </w:pPr>
+            <w:r>
+              <w:t>CubeSat Design Specification, Rev 12</w:t>
+            </w:r>
+          </w:p>
+        </w:tc>
+        <w:tc>
+          <w:tcPr>
+            <w:tcW w:w="4320" w:type="dxa"/>
+            <w:vAlign w:val="center"/>
+          </w:tcPr>
+          <w:p>
+            <w:pPr>
+              <w:spacing w:before="120" w:after="120"/>
+              <w:jc w:val="both"/>
+              <w:rPr>
+                <w:sz w:val="19"/>
+                <w:szCs w:val="19"/>
+              </w:rPr>
+            </w:pPr>
+            <w:r>
+              <w:rPr>
+                <w:sz w:val="19"/>
+                <w:szCs w:val="19"/>
+              </w:rPr>
+              <w:t>Standard CubeSat Specification Document that Almost Every United States CubeSat Mission has Abided By. Allows for Launch Integration with a P-POD, the Most Widely Used CubeSat Deployer Currently being Manufactured</w:t>
+            </w:r>
+          </w:p>
+        </w:tc>
+      </w:tr>
+      <w:tr>
+        <w:tc>
+          <w:tcPr>
+            <w:tcW w:w="2394" w:type="dxa"/>
+            <w:vMerge/>
+            <w:shd w:val="clear" w:color="auto" w:fill="auto"/>
+            <w:vAlign w:val="center"/>
+          </w:tcPr>
+          <w:p>
+            <w:pPr>
+              <w:spacing w:after="120"/>
+              <w:jc w:val="center"/>
+              <w:rPr>
+                <w:b/>
+              </w:rPr>
+            </w:pPr>
+          </w:p>
+        </w:tc>
+        <w:tc>
+          <w:tcPr>
+            <w:tcW w:w="2934" w:type="dxa"/>
+            <w:vAlign w:val="center"/>
+          </w:tcPr>
+          <w:p>
+            <w:pPr>
+              <w:spacing w:after="120"/>
+              <w:jc w:val="center"/>
+            </w:pPr>
+            <w:r>
+              <w:t>Rascal Request for Proposal</w:t>
+            </w:r>
+          </w:p>
+        </w:tc>
+        <w:tc>
+          <w:tcPr>
+            <w:tcW w:w="4320" w:type="dxa"/>
+            <w:vAlign w:val="center"/>
+          </w:tcPr>
+          <w:p>
+            <w:pPr>
+              <w:spacing w:before="120" w:after="120"/>
+              <w:jc w:val="both"/>
+              <w:rPr>
+                <w:sz w:val="19"/>
+                <w:szCs w:val="19"/>
+              </w:rPr>
+            </w:pPr>
+            <w:r>
+              <w:rPr>
+                <w:sz w:val="19"/>
+                <w:szCs w:val="19"/>
+              </w:rPr>
+              <w:t>Document that Defines the Rascal Mission, as Well as All of the Requirements that any Design meant to Meet that Mission Must Satisfy</w:t>
+            </w:r>
+          </w:p>
+        </w:tc>
+      </w:tr>
+      <w:tr>
+        <w:tc>
+          <w:tcPr>
+            <w:tcW w:w="2394" w:type="dxa"/>
+            <w:vMerge/>
+            <w:shd w:val="clear" w:color="auto" w:fill="auto"/>
+            <w:vAlign w:val="center"/>
+          </w:tcPr>
+          <w:p>
+            <w:pPr>
+              <w:spacing w:after="120"/>
+              <w:jc w:val="center"/>
+              <w:rPr>
+                <w:b/>
+              </w:rPr>
+            </w:pPr>
+          </w:p>
+        </w:tc>
+        <w:tc>
+          <w:tcPr>
+            <w:tcW w:w="2934" w:type="dxa"/>
+            <w:vAlign w:val="center"/>
+          </w:tcPr>
+          <w:p>
+            <w:pPr>
+              <w:spacing w:after="120"/>
+              <w:jc w:val="center"/>
+            </w:pPr>
+            <w:r>
+              <w:t>Environmental Testing Requirements</w:t>
+            </w:r>
+          </w:p>
+        </w:tc>
+        <w:tc>
+          <w:tcPr>
+            <w:tcW w:w="4320" w:type="dxa"/>
+            <w:vAlign w:val="center"/>
+          </w:tcPr>
+          <w:p>
+            <w:pPr>
+              <w:spacing w:before="120" w:after="120"/>
+              <w:jc w:val="both"/>
+              <w:rPr>
+                <w:sz w:val="19"/>
+                <w:szCs w:val="19"/>
+              </w:rPr>
+            </w:pPr>
+            <w:r>
+              <w:rPr>
+                <w:sz w:val="19"/>
+                <w:szCs w:val="19"/>
+              </w:rPr>
+              <w:t>Though not Directly Related with Meeting Mission Requirements, as Laid out in the CSD Document or Rascal RFP, These Requirements Offer Much Needed Assurance of Design Durability, Functionality, and Safety, thus Facilitating the Ultimate Goal of Meeting all Mission Requirements</w:t>
+            </w:r>
+          </w:p>
+        </w:tc>
+      </w:tr>
+      <w:tr>
+        <w:tc>
+          <w:tcPr>
+            <w:tcW w:w="2394" w:type="dxa"/>
+            <w:vMerge/>
+            <w:shd w:val="clear" w:color="auto" w:fill="auto"/>
+            <w:vAlign w:val="center"/>
+          </w:tcPr>
+          <w:p>
+            <w:pPr>
+              <w:spacing w:after="120"/>
+              <w:jc w:val="center"/>
+              <w:rPr>
+                <w:b/>
+              </w:rPr>
+            </w:pPr>
+          </w:p>
+        </w:tc>
+        <w:tc>
+          <w:tcPr>
+            <w:tcW w:w="2934" w:type="dxa"/>
+            <w:vAlign w:val="center"/>
+          </w:tcPr>
+          <w:p>
+            <w:pPr>
+              <w:spacing w:after="120"/>
+              <w:jc w:val="center"/>
+            </w:pPr>
+            <w:r>
+              <w:t>SSRL Requirement</w:t>
+            </w:r>
+          </w:p>
+        </w:tc>
+        <w:tc>
+          <w:tcPr>
+            <w:tcW w:w="4320" w:type="dxa"/>
+            <w:vAlign w:val="center"/>
+          </w:tcPr>
+          <w:p>
+            <w:pPr>
+              <w:spacing w:before="120" w:after="120"/>
+              <w:jc w:val="both"/>
+              <w:rPr>
+                <w:sz w:val="19"/>
+                <w:szCs w:val="19"/>
+              </w:rPr>
+            </w:pPr>
+            <w:r>
+              <w:rPr>
+                <w:sz w:val="19"/>
+                <w:szCs w:val="19"/>
+              </w:rPr>
+              <w:t>Requirements that Facilitate the Operation and Completion of the Rascal Mission at the Space Systems Research Lab, Including Ground Station Capabilities, Past Mission Experience, Personnel Resources, and Cost Limitations</w:t>
+            </w:r>
+          </w:p>
+        </w:tc>
+      </w:tr>
+      <w:tr>
+        <w:tc>
+          <w:tcPr>
+            <w:tcW w:w="2394" w:type="dxa"/>
+            <w:vMerge/>
+            <w:shd w:val="clear" w:color="auto" w:fill="auto"/>
+            <w:vAlign w:val="center"/>
+          </w:tcPr>
+          <w:p>
+            <w:pPr>
+              <w:spacing w:after="120"/>
+              <w:jc w:val="center"/>
+              <w:rPr>
+                <w:b/>
+              </w:rPr>
+            </w:pPr>
+          </w:p>
+        </w:tc>
+        <w:tc>
+          <w:tcPr>
+            <w:tcW w:w="2934" w:type="dxa"/>
+            <w:vAlign w:val="center"/>
+          </w:tcPr>
+          <w:p>
+            <w:pPr>
+              <w:spacing w:after="120"/>
+              <w:jc w:val="center"/>
+            </w:pPr>
+            <w:r>
+              <w:t>Orbital Analysis/Flight Heritage</w:t>
+            </w:r>
+          </w:p>
+        </w:tc>
+        <w:tc>
+          <w:tcPr>
+            <w:tcW w:w="4320" w:type="dxa"/>
+            <w:vAlign w:val="center"/>
+          </w:tcPr>
+          <w:p>
+            <w:pPr>
+              <w:spacing w:before="120" w:after="120"/>
+              <w:jc w:val="both"/>
+              <w:rPr>
+                <w:sz w:val="19"/>
+                <w:szCs w:val="19"/>
+              </w:rPr>
+            </w:pPr>
+            <w:r>
+              <w:rPr>
+                <w:sz w:val="19"/>
+                <w:szCs w:val="19"/>
+              </w:rPr>
+              <w:t>Requirements that Relate to Preliminary Analyses of the Orbital Mechanics Associated with the Rascal Mission, as well as Understandings of the Past Experiences of Programs that Have Attempted to Perform Proximity Operations on Small Spacecraft</w:t>
+            </w:r>
+          </w:p>
+        </w:tc>
+      </w:tr>
+      <w:tr>
+        <w:tc>
+          <w:tcPr>
+            <w:tcW w:w="2394" w:type="dxa"/>
+            <w:vMerge w:val="restart"/>
+            <w:tcBorders>
+              <w:top w:val="thickThinSmallGap" w:sz="24" w:space="0" w:color="auto"/>
+            </w:tcBorders>
+            <w:shd w:val="clear" w:color="auto" w:fill="auto"/>
+            <w:vAlign w:val="center"/>
+          </w:tcPr>
+          <w:p>
+            <w:pPr>
+              <w:spacing w:after="120"/>
+              <w:jc w:val="center"/>
+              <w:rPr>
+                <w:b/>
+              </w:rPr>
+            </w:pPr>
+            <w:r>
+              <w:rPr>
+                <w:b/>
+              </w:rPr>
+              <w:t>Validation Method</w:t>
+            </w:r>
+          </w:p>
+        </w:tc>
+        <w:tc>
+          <w:tcPr>
+            <w:tcW w:w="2934" w:type="dxa"/>
+            <w:tcBorders>
+              <w:top w:val="thickThinSmallGap" w:sz="24" w:space="0" w:color="auto"/>
+            </w:tcBorders>
+            <w:vAlign w:val="center"/>
+          </w:tcPr>
+          <w:p>
+            <w:pPr>
+              <w:spacing w:after="120"/>
+              <w:jc w:val="center"/>
+            </w:pPr>
+            <w:r>
+              <w:t>Examine</w:t>
+            </w:r>
+          </w:p>
+        </w:tc>
+        <w:tc>
+          <w:tcPr>
+            <w:tcW w:w="4320" w:type="dxa"/>
+            <w:tcBorders>
+              <w:top w:val="thickThinSmallGap" w:sz="24" w:space="0" w:color="auto"/>
+            </w:tcBorders>
+            <w:vAlign w:val="center"/>
+          </w:tcPr>
+          <w:p>
+            <w:pPr>
+              <w:spacing w:before="120" w:after="120"/>
+              <w:jc w:val="both"/>
+              <w:rPr>
+                <w:sz w:val="19"/>
+                <w:szCs w:val="19"/>
+              </w:rPr>
+            </w:pPr>
+            <w:r>
+              <w:rPr>
+                <w:sz w:val="19"/>
+                <w:szCs w:val="19"/>
+              </w:rPr>
+              <w:t>Requirements that Involve Measurement (Such as Lengths, Weights, Etc.) or Visual Inspection (Such as Deployer Contact, Inhibit Locations, Etc.) to Validate Successfully Meeting Them</w:t>
+            </w:r>
+          </w:p>
+        </w:tc>
+      </w:tr>
+      <w:tr>
+        <w:trPr>
+          <w:trHeight w:val="1808"/>
+        </w:trPr>
+        <w:tc>
+          <w:tcPr>
+            <w:tcW w:w="2394" w:type="dxa"/>
+            <w:vMerge/>
+            <w:shd w:val="clear" w:color="auto" w:fill="auto"/>
+            <w:vAlign w:val="center"/>
+          </w:tcPr>
+          <w:p>
+            <w:pPr>
+              <w:spacing w:after="120"/>
+              <w:jc w:val="center"/>
+              <w:rPr>
+                <w:b/>
+              </w:rPr>
+            </w:pPr>
+          </w:p>
+        </w:tc>
+        <w:tc>
+          <w:tcPr>
+            <w:tcW w:w="2934" w:type="dxa"/>
+            <w:vAlign w:val="center"/>
+          </w:tcPr>
+          <w:p>
+            <w:pPr>
+              <w:spacing w:after="120"/>
+              <w:jc w:val="center"/>
+            </w:pPr>
+            <w:r>
+              <w:t>Analyze</w:t>
+            </w:r>
+          </w:p>
+        </w:tc>
+        <w:tc>
+          <w:tcPr>
+            <w:tcW w:w="4320" w:type="dxa"/>
+            <w:vAlign w:val="center"/>
+          </w:tcPr>
+          <w:p>
+            <w:pPr>
+              <w:spacing w:before="120" w:after="120"/>
+              <w:jc w:val="both"/>
+              <w:rPr>
+                <w:sz w:val="19"/>
+                <w:szCs w:val="19"/>
+              </w:rPr>
+            </w:pPr>
+            <w:r>
+              <w:rPr>
+                <w:sz w:val="19"/>
+                <w:szCs w:val="19"/>
+              </w:rPr>
+              <w:t xml:space="preserve">Requirements that Involve </w:t>
+            </w:r>
+            <w:r>
+              <w:rPr>
+                <w:sz w:val="19"/>
+                <w:szCs w:val="19"/>
+              </w:rPr>
+              <w:t>Calculations (Such as CG Locations, Relative Displacement Values, Etc) or, in the case of Mission Operations Requirements, Ground Processing in Order to Validate Successfully Meeting Them</w:t>
+            </w:r>
+          </w:p>
+        </w:tc>
+      </w:tr>
+      <w:tr>
+        <w:tc>
+          <w:tcPr>
+            <w:tcW w:w="2394" w:type="dxa"/>
+            <w:vMerge/>
+            <w:shd w:val="clear" w:color="auto" w:fill="auto"/>
+            <w:vAlign w:val="center"/>
+          </w:tcPr>
+          <w:p>
+            <w:pPr>
+              <w:spacing w:after="120"/>
+              <w:jc w:val="center"/>
+              <w:rPr>
+                <w:b/>
+              </w:rPr>
+            </w:pPr>
+          </w:p>
+        </w:tc>
+        <w:tc>
+          <w:tcPr>
+            <w:tcW w:w="2934" w:type="dxa"/>
+            <w:vAlign w:val="center"/>
+          </w:tcPr>
+          <w:p>
+            <w:pPr>
+              <w:spacing w:after="120"/>
+              <w:jc w:val="center"/>
+            </w:pPr>
+            <w:r>
+              <w:t>Test</w:t>
+            </w:r>
+          </w:p>
+        </w:tc>
+        <w:tc>
+          <w:tcPr>
+            <w:tcW w:w="4320" w:type="dxa"/>
+            <w:vAlign w:val="center"/>
+          </w:tcPr>
+          <w:p>
+            <w:pPr>
+              <w:spacing w:before="120" w:after="120"/>
+              <w:jc w:val="both"/>
+              <w:rPr>
+                <w:sz w:val="19"/>
+                <w:szCs w:val="19"/>
+              </w:rPr>
+            </w:pPr>
+            <w:r>
+              <w:rPr>
+                <w:sz w:val="19"/>
+                <w:szCs w:val="19"/>
+              </w:rPr>
+              <w:t>Requirements that Involve Environmental Testing (Vibration, Thermal Cycling, Bakeout) in Order to Verify Successfully Meeting Them</w:t>
+            </w:r>
+          </w:p>
+        </w:tc>
+      </w:tr>
+      <w:tr>
+        <w:tc>
+          <w:tcPr>
+            <w:tcW w:w="2394" w:type="dxa"/>
+            <w:vMerge/>
+            <w:shd w:val="clear" w:color="auto" w:fill="auto"/>
+            <w:vAlign w:val="center"/>
+          </w:tcPr>
+          <w:p>
+            <w:pPr>
+              <w:spacing w:after="120"/>
+              <w:jc w:val="center"/>
+              <w:rPr>
+                <w:b/>
+              </w:rPr>
+            </w:pPr>
+          </w:p>
+        </w:tc>
+        <w:tc>
+          <w:tcPr>
+            <w:tcW w:w="2934" w:type="dxa"/>
+            <w:vAlign w:val="center"/>
+          </w:tcPr>
+          <w:p>
+            <w:pPr>
+              <w:spacing w:after="120"/>
+              <w:jc w:val="center"/>
+            </w:pPr>
+            <w:r>
+              <w:t>Demo</w:t>
+            </w:r>
+          </w:p>
+        </w:tc>
+        <w:tc>
+          <w:tcPr>
+            <w:tcW w:w="4320" w:type="dxa"/>
+            <w:vAlign w:val="center"/>
+          </w:tcPr>
+          <w:p>
+            <w:pPr>
+              <w:spacing w:before="120" w:after="120"/>
+              <w:jc w:val="both"/>
+              <w:rPr>
+                <w:sz w:val="19"/>
+                <w:szCs w:val="19"/>
+              </w:rPr>
+            </w:pPr>
+            <w:r>
+              <w:rPr>
+                <w:sz w:val="19"/>
+                <w:szCs w:val="19"/>
+              </w:rPr>
+              <w:t>Requirements that Involve Demonstration (Such as Deployables Deployment, Separation, RF Inhibit Success, etc.) In Order to Verify Successfully Meeting Them</w:t>
+            </w:r>
+          </w:p>
+        </w:tc>
+      </w:tr>
+    </w:tbl>
+    <w:p>
+      <w:pPr>
+        <w:spacing w:after="120"/>
+        <w:jc w:val="center"/>
+        <w:rPr>
+          <w:b/>
+          <w:sz w:val="22"/>
+          <w:szCs w:val="22"/>
+        </w:rPr>
+      </w:pPr>
+    </w:p>
+    <w:p>
+      <w:pPr>
+        <w:spacing w:after="120"/>
+        <w:jc w:val="both"/>
+        <w:rPr>
+          <w:sz w:val="22"/>
+          <w:szCs w:val="22"/>
+        </w:rPr>
+      </w:pPr>
+      <w:r>
+        <w:rPr>
+          <w:sz w:val="22"/>
+          <w:szCs w:val="22"/>
+        </w:rPr>
         <w:t>Ultimately, the goal of this document is to provide a specific rubric from which to develop the Rascal mission such that it meets all of the design constraints and mission success criteria laid out in the RCL-P-CMQA2 Rascal Request for Proposal document. Thus, if the designed mission meets all of the requirements laid out in this document, it can be considered to have successfully executed the Rascal mission as a whole.</w:t>
       </w:r>
     </w:p>
@@ -3952,7 +4631,15 @@
         <w:tab/>
       </w:r>
       <w:r>
-        <w:t>Remove Before Flight</w:t>
+        <w:t xml:space="preserve">Remove </w:t>
+      </w:r>
+      <w:proofErr w:type="gramStart"/>
+      <w:r>
+        <w:t>Before</w:t>
+      </w:r>
+      <w:proofErr w:type="gramEnd"/>
+      <w:r>
+        <w:t xml:space="preserve"> Flight</w:t>
       </w:r>
     </w:p>
     <w:p/>
@@ -9095,7 +9782,7 @@
         <w:b/>
         <w:noProof/>
       </w:rPr>
-      <w:t>2</w:t>
+      <w:t>5</w:t>
     </w:r>
     <w:r>
       <w:rPr>
@@ -9132,7 +9819,7 @@
         <w:b/>
         <w:noProof/>
       </w:rPr>
-      <w:t>18</w:t>
+      <w:t>19</w:t>
     </w:r>
     <w:r>
       <w:rPr>
@@ -39569,7 +40256,7 @@
 </file>
 
 <file path=customXml/itemProps1.xml><?xml version="1.0" encoding="utf-8"?>
-<ds:datastoreItem xmlns:ds="http://schemas.openxmlformats.org/officeDocument/2006/customXml" ds:itemID="{B618F0D0-4295-4954-A790-8530C73905C2}">
+<ds:datastoreItem xmlns:ds="http://schemas.openxmlformats.org/officeDocument/2006/customXml" ds:itemID="{A44CDB7D-FE22-481E-BA0B-A700C463F3C0}">
   <ds:schemaRefs>
     <ds:schemaRef ds:uri="http://schemas.openxmlformats.org/officeDocument/2006/bibliography"/>
   </ds:schemaRefs>

</xml_diff>

<commit_message>
Added in requirement RCL.PLE.MOP3
</commit_message>
<xml_diff>
--- a/CMQA/Requirements Verification Matrix/RCL-O-CMQA3 Requirements Verification Document.docx
+++ b/CMQA/Requirements Verification Matrix/RCL-O-CMQA3 Requirements Verification Document.docx
@@ -2589,7 +2589,7 @@
       <w:pPr>
         <w:pStyle w:val="Heading1"/>
       </w:pPr>
-      <w:bookmarkStart w:id="2" w:name="_Toc371802835"/>
+      <w:bookmarkStart w:id="2" w:name="_Toc371847527"/>
       <w:r>
         <w:lastRenderedPageBreak/>
         <w:t>INTRODUCTION</w:t>
@@ -4024,7 +4024,7 @@
       <w:pPr>
         <w:pStyle w:val="Heading1"/>
       </w:pPr>
-      <w:bookmarkStart w:id="3" w:name="_Toc371802836"/>
+      <w:bookmarkStart w:id="3" w:name="_Toc371847528"/>
       <w:r>
         <w:lastRenderedPageBreak/>
         <w:t>NOMENCLATURE</w:t>
@@ -4475,7 +4475,13 @@
         <w:tab/>
       </w:r>
       <w:r>
-        <w:t>Sub-Satellite of Rascal System #1</w:t>
+        <w:t>Sub-Satellite</w:t>
+      </w:r>
+      <w:r>
+        <w:t xml:space="preserve"> #1</w:t>
+      </w:r>
+      <w:r>
+        <w:t xml:space="preserve"> of Rascal System </w:t>
       </w:r>
     </w:p>
     <w:p>
@@ -4501,7 +4507,13 @@
         <w:tab/>
       </w:r>
       <w:r>
-        <w:t>Sub-Satellite of Rascal System #2</w:t>
+        <w:t>Sub-Satellite</w:t>
+      </w:r>
+      <w:r>
+        <w:t xml:space="preserve"> #2</w:t>
+      </w:r>
+      <w:r>
+        <w:t xml:space="preserve"> of Rascal System </w:t>
       </w:r>
     </w:p>
     <w:p>
@@ -4708,7 +4720,7 @@
           <w:r>
             <w:fldChar w:fldCharType="separate"/>
           </w:r>
-          <w:hyperlink w:anchor="_Toc371802835" w:history="1">
+          <w:hyperlink w:anchor="_Toc371847527" w:history="1">
             <w:r>
               <w:rPr>
                 <w:rStyle w:val="Hyperlink"/>
@@ -4735,7 +4747,7 @@
                 <w:noProof/>
                 <w:webHidden/>
               </w:rPr>
-              <w:instrText xml:space="preserve"> PAGEREF _Toc371802835 \h </w:instrText>
+              <w:instrText xml:space="preserve"> PAGEREF _Toc371847527 \h </w:instrText>
             </w:r>
             <w:r>
               <w:rPr>
@@ -4778,7 +4790,7 @@
               <w:lang w:eastAsia="en-US" w:bidi="ar-SA"/>
             </w:rPr>
           </w:pPr>
-          <w:hyperlink w:anchor="_Toc371802836" w:history="1">
+          <w:hyperlink w:anchor="_Toc371847528" w:history="1">
             <w:r>
               <w:rPr>
                 <w:rStyle w:val="Hyperlink"/>
@@ -4805,7 +4817,7 @@
                 <w:noProof/>
                 <w:webHidden/>
               </w:rPr>
-              <w:instrText xml:space="preserve"> PAGEREF _Toc371802836 \h </w:instrText>
+              <w:instrText xml:space="preserve"> PAGEREF _Toc371847528 \h </w:instrText>
             </w:r>
             <w:r>
               <w:rPr>
@@ -4825,7 +4837,7 @@
                 <w:noProof/>
                 <w:webHidden/>
               </w:rPr>
-              <w:t>4</w:t>
+              <w:t>5</w:t>
             </w:r>
             <w:r>
               <w:rPr>
@@ -4848,7 +4860,7 @@
               <w:lang w:eastAsia="en-US" w:bidi="ar-SA"/>
             </w:rPr>
           </w:pPr>
-          <w:hyperlink w:anchor="_Toc371802837" w:history="1">
+          <w:hyperlink w:anchor="_Toc371847529" w:history="1">
             <w:r>
               <w:rPr>
                 <w:rStyle w:val="Hyperlink"/>
@@ -4875,7 +4887,7 @@
                 <w:noProof/>
                 <w:webHidden/>
               </w:rPr>
-              <w:instrText xml:space="preserve"> PAGEREF _Toc371802837 \h </w:instrText>
+              <w:instrText xml:space="preserve"> PAGEREF _Toc371847529 \h </w:instrText>
             </w:r>
             <w:r>
               <w:rPr>
@@ -4895,7 +4907,7 @@
                 <w:noProof/>
                 <w:webHidden/>
               </w:rPr>
-              <w:t>6</w:t>
+              <w:t>7</w:t>
             </w:r>
             <w:r>
               <w:rPr>
@@ -4921,7 +4933,7 @@
               <w:lang w:eastAsia="en-US" w:bidi="ar-SA"/>
             </w:rPr>
           </w:pPr>
-          <w:hyperlink w:anchor="_Toc371802838" w:history="1">
+          <w:hyperlink w:anchor="_Toc371847530" w:history="1">
             <w:r>
               <w:rPr>
                 <w:rStyle w:val="Hyperlink"/>
@@ -4966,7 +4978,7 @@
                 <w:noProof/>
                 <w:webHidden/>
               </w:rPr>
-              <w:instrText xml:space="preserve"> PAGEREF _Toc371802838 \h </w:instrText>
+              <w:instrText xml:space="preserve"> PAGEREF _Toc371847530 \h </w:instrText>
             </w:r>
             <w:r>
               <w:rPr>
@@ -4986,7 +4998,7 @@
                 <w:noProof/>
                 <w:webHidden/>
               </w:rPr>
-              <w:t>6</w:t>
+              <w:t>7</w:t>
             </w:r>
             <w:r>
               <w:rPr>
@@ -5012,7 +5024,7 @@
               <w:lang w:eastAsia="en-US" w:bidi="ar-SA"/>
             </w:rPr>
           </w:pPr>
-          <w:hyperlink w:anchor="_Toc371802839" w:history="1">
+          <w:hyperlink w:anchor="_Toc371847531" w:history="1">
             <w:r>
               <w:rPr>
                 <w:rStyle w:val="Hyperlink"/>
@@ -5057,98 +5069,7 @@
                 <w:noProof/>
                 <w:webHidden/>
               </w:rPr>
-              <w:instrText xml:space="preserve"> PAGEREF _Toc371802839 \h </w:instrText>
-            </w:r>
-            <w:r>
-              <w:rPr>
-                <w:noProof/>
-                <w:webHidden/>
-              </w:rPr>
-            </w:r>
-            <w:r>
-              <w:rPr>
-                <w:noProof/>
-                <w:webHidden/>
-              </w:rPr>
-              <w:fldChar w:fldCharType="separate"/>
-            </w:r>
-            <w:r>
-              <w:rPr>
-                <w:noProof/>
-                <w:webHidden/>
-              </w:rPr>
-              <w:t>14</w:t>
-            </w:r>
-            <w:r>
-              <w:rPr>
-                <w:noProof/>
-                <w:webHidden/>
-              </w:rPr>
-              <w:fldChar w:fldCharType="end"/>
-            </w:r>
-          </w:hyperlink>
-        </w:p>
-        <w:p>
-          <w:pPr>
-            <w:pStyle w:val="TOC1"/>
-            <w:tabs>
-              <w:tab w:val="left" w:pos="475"/>
-            </w:tabs>
-            <w:rPr>
-              <w:rFonts w:asciiTheme="minorHAnsi" w:eastAsiaTheme="minorEastAsia" w:hAnsiTheme="minorHAnsi" w:cstheme="minorBidi"/>
-              <w:noProof/>
-              <w:kern w:val="0"/>
-              <w:sz w:val="22"/>
-              <w:szCs w:val="22"/>
-              <w:lang w:eastAsia="en-US" w:bidi="ar-SA"/>
-            </w:rPr>
-          </w:pPr>
-          <w:hyperlink w:anchor="_Toc371802840" w:history="1">
-            <w:r>
-              <w:rPr>
-                <w:rStyle w:val="Hyperlink"/>
-                <w:noProof/>
-              </w:rPr>
-              <w:t>3.</w:t>
-            </w:r>
-            <w:r>
-              <w:rPr>
-                <w:rFonts w:asciiTheme="minorHAnsi" w:eastAsiaTheme="minorEastAsia" w:hAnsiTheme="minorHAnsi" w:cstheme="minorBidi"/>
-                <w:noProof/>
-                <w:kern w:val="0"/>
-                <w:sz w:val="22"/>
-                <w:szCs w:val="22"/>
-                <w:lang w:eastAsia="en-US" w:bidi="ar-SA"/>
-              </w:rPr>
-              <w:tab/>
-            </w:r>
-            <w:r>
-              <w:rPr>
-                <w:rStyle w:val="Hyperlink"/>
-                <w:noProof/>
-              </w:rPr>
-              <w:t>Separation and Stabilization Requirements</w:t>
-            </w:r>
-            <w:r>
-              <w:rPr>
-                <w:noProof/>
-                <w:webHidden/>
-              </w:rPr>
-              <w:tab/>
-            </w:r>
-            <w:r>
-              <w:rPr>
-                <w:noProof/>
-                <w:webHidden/>
-              </w:rPr>
-              <w:fldChar w:fldCharType="begin"/>
-            </w:r>
-            <w:r>
-              <w:rPr>
-                <w:noProof/>
-                <w:webHidden/>
-              </w:rPr>
-              <w:instrText xml:space="preserve"> PAGEREF _Toc371802840 \h </w:instrText>
+              <w:instrText xml:space="preserve"> PAGEREF _Toc371847531 \h </w:instrText>
             </w:r>
             <w:r>
               <w:rPr>
@@ -5194,13 +5115,13 @@
               <w:lang w:eastAsia="en-US" w:bidi="ar-SA"/>
             </w:rPr>
           </w:pPr>
-          <w:hyperlink w:anchor="_Toc371802841" w:history="1">
+          <w:hyperlink w:anchor="_Toc371847532" w:history="1">
             <w:r>
               <w:rPr>
                 <w:rStyle w:val="Hyperlink"/>
                 <w:noProof/>
               </w:rPr>
-              <w:t>4.</w:t>
+              <w:t>3.</w:t>
             </w:r>
             <w:r>
               <w:rPr>
@@ -5218,7 +5139,7 @@
                 <w:rStyle w:val="Hyperlink"/>
                 <w:noProof/>
               </w:rPr>
-              <w:t>Stationkeeping Requirements</w:t>
+              <w:t>Separation and Stabilization Requirements</w:t>
             </w:r>
             <w:r>
               <w:rPr>
@@ -5239,7 +5160,7 @@
                 <w:noProof/>
                 <w:webHidden/>
               </w:rPr>
-              <w:instrText xml:space="preserve"> PAGEREF _Toc371802841 \h </w:instrText>
+              <w:instrText xml:space="preserve"> PAGEREF _Toc371847532 \h </w:instrText>
             </w:r>
             <w:r>
               <w:rPr>
@@ -5285,13 +5206,13 @@
               <w:lang w:eastAsia="en-US" w:bidi="ar-SA"/>
             </w:rPr>
           </w:pPr>
-          <w:hyperlink w:anchor="_Toc371802842" w:history="1">
+          <w:hyperlink w:anchor="_Toc371847533" w:history="1">
             <w:r>
               <w:rPr>
                 <w:rStyle w:val="Hyperlink"/>
                 <w:noProof/>
               </w:rPr>
-              <w:t>5.</w:t>
+              <w:t>4.</w:t>
             </w:r>
             <w:r>
               <w:rPr>
@@ -5309,7 +5230,7 @@
                 <w:rStyle w:val="Hyperlink"/>
                 <w:noProof/>
               </w:rPr>
-              <w:t>“Escape” Requirements</w:t>
+              <w:t>Stationkeeping Requirements</w:t>
             </w:r>
             <w:r>
               <w:rPr>
@@ -5330,7 +5251,7 @@
                 <w:noProof/>
                 <w:webHidden/>
               </w:rPr>
-              <w:instrText xml:space="preserve"> PAGEREF _Toc371802842 \h </w:instrText>
+              <w:instrText xml:space="preserve"> PAGEREF _Toc371847533 \h </w:instrText>
             </w:r>
             <w:r>
               <w:rPr>
@@ -5376,7 +5297,98 @@
               <w:lang w:eastAsia="en-US" w:bidi="ar-SA"/>
             </w:rPr>
           </w:pPr>
-          <w:hyperlink w:anchor="_Toc371802843" w:history="1">
+          <w:hyperlink w:anchor="_Toc371847534" w:history="1">
+            <w:r>
+              <w:rPr>
+                <w:rStyle w:val="Hyperlink"/>
+                <w:noProof/>
+              </w:rPr>
+              <w:t>5.</w:t>
+            </w:r>
+            <w:r>
+              <w:rPr>
+                <w:rFonts w:asciiTheme="minorHAnsi" w:eastAsiaTheme="minorEastAsia" w:hAnsiTheme="minorHAnsi" w:cstheme="minorBidi"/>
+                <w:noProof/>
+                <w:kern w:val="0"/>
+                <w:sz w:val="22"/>
+                <w:szCs w:val="22"/>
+                <w:lang w:eastAsia="en-US" w:bidi="ar-SA"/>
+              </w:rPr>
+              <w:tab/>
+            </w:r>
+            <w:r>
+              <w:rPr>
+                <w:rStyle w:val="Hyperlink"/>
+                <w:noProof/>
+              </w:rPr>
+              <w:t>“Escape” Requirements</w:t>
+            </w:r>
+            <w:r>
+              <w:rPr>
+                <w:noProof/>
+                <w:webHidden/>
+              </w:rPr>
+              <w:tab/>
+            </w:r>
+            <w:r>
+              <w:rPr>
+                <w:noProof/>
+                <w:webHidden/>
+              </w:rPr>
+              <w:fldChar w:fldCharType="begin"/>
+            </w:r>
+            <w:r>
+              <w:rPr>
+                <w:noProof/>
+                <w:webHidden/>
+              </w:rPr>
+              <w:instrText xml:space="preserve"> PAGEREF _Toc371847534 \h </w:instrText>
+            </w:r>
+            <w:r>
+              <w:rPr>
+                <w:noProof/>
+                <w:webHidden/>
+              </w:rPr>
+            </w:r>
+            <w:r>
+              <w:rPr>
+                <w:noProof/>
+                <w:webHidden/>
+              </w:rPr>
+              <w:fldChar w:fldCharType="separate"/>
+            </w:r>
+            <w:r>
+              <w:rPr>
+                <w:noProof/>
+                <w:webHidden/>
+              </w:rPr>
+              <w:t>18</w:t>
+            </w:r>
+            <w:r>
+              <w:rPr>
+                <w:noProof/>
+                <w:webHidden/>
+              </w:rPr>
+              <w:fldChar w:fldCharType="end"/>
+            </w:r>
+          </w:hyperlink>
+        </w:p>
+        <w:p>
+          <w:pPr>
+            <w:pStyle w:val="TOC1"/>
+            <w:tabs>
+              <w:tab w:val="left" w:pos="475"/>
+            </w:tabs>
+            <w:rPr>
+              <w:rFonts w:asciiTheme="minorHAnsi" w:eastAsiaTheme="minorEastAsia" w:hAnsiTheme="minorHAnsi" w:cstheme="minorBidi"/>
+              <w:noProof/>
+              <w:kern w:val="0"/>
+              <w:sz w:val="22"/>
+              <w:szCs w:val="22"/>
+              <w:lang w:eastAsia="en-US" w:bidi="ar-SA"/>
+            </w:rPr>
+          </w:pPr>
+          <w:hyperlink w:anchor="_Toc371847535" w:history="1">
             <w:r>
               <w:rPr>
                 <w:rStyle w:val="Hyperlink"/>
@@ -5421,7 +5433,7 @@
                 <w:noProof/>
                 <w:webHidden/>
               </w:rPr>
-              <w:instrText xml:space="preserve"> PAGEREF _Toc371802843 \h </w:instrText>
+              <w:instrText xml:space="preserve"> PAGEREF _Toc371847535 \h </w:instrText>
             </w:r>
             <w:r>
               <w:rPr>
@@ -5441,7 +5453,7 @@
                 <w:noProof/>
                 <w:webHidden/>
               </w:rPr>
-              <w:t>18</w:t>
+              <w:t>19</w:t>
             </w:r>
             <w:r>
               <w:rPr>
@@ -5726,20 +5738,11 @@
     </w:p>
     <w:p>
       <w:pPr>
-        <w:rPr>
-          <w:b/>
-          <w:bCs/>
-          <w:sz w:val="28"/>
-          <w:szCs w:val="28"/>
-        </w:rPr>
-      </w:pPr>
-    </w:p>
-    <w:p>
-      <w:pPr>
         <w:pStyle w:val="Heading1"/>
       </w:pPr>
-      <w:bookmarkStart w:id="4" w:name="_Toc371802837"/>
-      <w:r>
+      <w:bookmarkStart w:id="4" w:name="_Toc371847529"/>
+      <w:r>
+        <w:lastRenderedPageBreak/>
         <w:t>REQUIREMENT STAGES</w:t>
       </w:r>
       <w:bookmarkEnd w:id="4"/>
@@ -5754,7 +5757,7 @@
         </w:numPr>
         <w:ind w:left="360"/>
       </w:pPr>
-      <w:bookmarkStart w:id="5" w:name="_Toc371802838"/>
+      <w:bookmarkStart w:id="5" w:name="_Toc371847530"/>
       <w:r>
         <w:t>Pre-Launch Requirements</w:t>
       </w:r>
@@ -6353,43 +6356,43 @@
           <w:sz w:val="22"/>
           <w:lang w:eastAsia="en-US" w:bidi="ar-SA"/>
         </w:rPr>
-        <w:t xml:space="preserve"> Proposed Mission Constraints. This requirement will be satisfied by constructing an accurate power budget, performing </w:t>
+        <w:t xml:space="preserve"> Proposed Mission Constraints. This requirement will be satisfied by constructing an accurate power budget, performing a battery cycle test to ensure that the batteries</w:t>
       </w:r>
       <w:r>
         <w:rPr>
           <w:sz w:val="22"/>
           <w:lang w:eastAsia="en-US" w:bidi="ar-SA"/>
         </w:rPr>
-        <w:lastRenderedPageBreak/>
-        <w:t>a battery cycle test to ensure that the batteries</w:t>
+        <w:t xml:space="preserve"> used to power the CubeSat system</w:t>
       </w:r>
       <w:r>
         <w:rPr>
           <w:sz w:val="22"/>
           <w:lang w:eastAsia="en-US" w:bidi="ar-SA"/>
         </w:rPr>
-        <w:t xml:space="preserve"> used to power the CubeSat system</w:t>
+        <w:t xml:space="preserve"> can charge and discharge correctly, performing a day-in-the-life test</w:t>
       </w:r>
       <w:r>
         <w:rPr>
           <w:sz w:val="22"/>
           <w:lang w:eastAsia="en-US" w:bidi="ar-SA"/>
         </w:rPr>
-        <w:t xml:space="preserve"> can charge and discharge correctly, performing a day-in-the-life test</w:t>
+        <w:t xml:space="preserve"> of the integrated CubeSat system as</w:t>
       </w:r>
       <w:r>
         <w:rPr>
           <w:sz w:val="22"/>
           <w:lang w:eastAsia="en-US" w:bidi="ar-SA"/>
         </w:rPr>
-        <w:t xml:space="preserve"> of the integrated CubeSat system as</w:t>
+        <w:t xml:space="preserve"> to verify the </w:t>
       </w:r>
       <w:r>
         <w:rPr>
           <w:sz w:val="22"/>
           <w:lang w:eastAsia="en-US" w:bidi="ar-SA"/>
         </w:rPr>
-        <w:t xml:space="preserve"> to verify the accuracy of the power budget</w:t>
+        <w:lastRenderedPageBreak/>
+        <w:t>accuracy of the power budget</w:t>
       </w:r>
       <w:r>
         <w:rPr>
@@ -9215,7 +9218,7 @@
         </w:numPr>
         <w:ind w:left="360"/>
       </w:pPr>
-      <w:bookmarkStart w:id="6" w:name="_Toc371802839"/>
+      <w:bookmarkStart w:id="6" w:name="_Toc371847531"/>
       <w:r>
         <w:lastRenderedPageBreak/>
         <w:t>Post-Launch Ejection Requirements</w:t>
@@ -9328,13 +9331,28 @@
     </w:p>
     <w:p>
       <w:pPr>
-        <w:pStyle w:val="ListParagraph"/>
         <w:spacing w:after="120"/>
-        <w:rPr>
-          <w:sz w:val="24"/>
-          <w:szCs w:val="24"/>
-        </w:rPr>
-      </w:pPr>
+        <w:ind w:left="360"/>
+        <w:jc w:val="both"/>
+        <w:rPr>
+          <w:sz w:val="22"/>
+          <w:szCs w:val="22"/>
+        </w:rPr>
+      </w:pPr>
+      <w:r>
+        <w:rPr>
+          <w:sz w:val="22"/>
+          <w:szCs w:val="22"/>
+        </w:rPr>
+        <w:t xml:space="preserve">This requirement stems from requirements laid out by the SSRL. The rationale behind this is that, in order to verify that the mission has been successfully executed, it is necessary to communicate with the CubeSat System while it is in orbit, as to downlink important relative displacement data, propulsion system pressures and temperatures, </w:t>
+      </w:r>
+      <w:r>
+        <w:rPr>
+          <w:sz w:val="22"/>
+          <w:szCs w:val="22"/>
+        </w:rPr>
+        <w:t xml:space="preserve">and any other important data that the success of the mission relies upon. This particular requirement involves successfully interpreting information stored in the CubeSat systems’ beacon stream, which could include temperatures, voltages, board states, pressures, etc. Beyond being able to interpret this information, no other tasks, such as data analysis or data uplink, are associated with this requirement. Hence, the validation of this requirement falls under the Demo category. </w:t>
+      </w:r>
     </w:p>
     <w:p>
       <w:pPr>
@@ -9401,7 +9419,7 @@
         </w:numPr>
         <w:ind w:left="360"/>
       </w:pPr>
-      <w:bookmarkStart w:id="7" w:name="_Toc371802840"/>
+      <w:bookmarkStart w:id="7" w:name="_Toc371847532"/>
       <w:r>
         <w:lastRenderedPageBreak/>
         <w:t>Separation and Stabilization Requirements</w:t>
@@ -9529,7 +9547,7 @@
         </w:numPr>
         <w:ind w:left="360"/>
       </w:pPr>
-      <w:bookmarkStart w:id="8" w:name="_Toc371802841"/>
+      <w:bookmarkStart w:id="8" w:name="_Toc371847533"/>
       <w:r>
         <w:lastRenderedPageBreak/>
         <w:t>Stationkeeping Requirements</w:t>
@@ -9586,7 +9604,7 @@
         </w:numPr>
         <w:ind w:left="360"/>
       </w:pPr>
-      <w:bookmarkStart w:id="9" w:name="_Toc371802842"/>
+      <w:bookmarkStart w:id="9" w:name="_Toc371847534"/>
       <w:r>
         <w:lastRenderedPageBreak/>
         <w:t>“Escape” Requirements</w:t>
@@ -9646,7 +9664,7 @@
         </w:numPr>
         <w:ind w:left="360"/>
       </w:pPr>
-      <w:bookmarkStart w:id="10" w:name="_Toc371802843"/>
+      <w:bookmarkStart w:id="10" w:name="_Toc371847535"/>
       <w:r>
         <w:lastRenderedPageBreak/>
         <w:t>Rendezvous Requirements</w:t>
@@ -9782,7 +9800,7 @@
         <w:b/>
         <w:noProof/>
       </w:rPr>
-      <w:t>5</w:t>
+      <w:t>15</w:t>
     </w:r>
     <w:r>
       <w:rPr>
@@ -40256,7 +40274,7 @@
 </file>
 
 <file path=customXml/itemProps1.xml><?xml version="1.0" encoding="utf-8"?>
-<ds:datastoreItem xmlns:ds="http://schemas.openxmlformats.org/officeDocument/2006/customXml" ds:itemID="{A44CDB7D-FE22-481E-BA0B-A700C463F3C0}">
+<ds:datastoreItem xmlns:ds="http://schemas.openxmlformats.org/officeDocument/2006/customXml" ds:itemID="{F7325C99-E857-48C2-B4D8-E09DD8254241}">
   <ds:schemaRefs>
     <ds:schemaRef ds:uri="http://schemas.openxmlformats.org/officeDocument/2006/bibliography"/>
   </ds:schemaRefs>

</xml_diff>

<commit_message>
Added in requirement RCL.PLE.MOP4
</commit_message>
<xml_diff>
--- a/CMQA/Requirements Verification Matrix/RCL-O-CMQA3 Requirements Verification Document.docx
+++ b/CMQA/Requirements Verification Matrix/RCL-O-CMQA3 Requirements Verification Document.docx
@@ -9356,6 +9356,17 @@
     </w:p>
     <w:p>
       <w:pPr>
+        <w:spacing w:after="120"/>
+        <w:ind w:left="360"/>
+        <w:jc w:val="both"/>
+        <w:rPr>
+          <w:sz w:val="22"/>
+          <w:szCs w:val="22"/>
+        </w:rPr>
+      </w:pPr>
+    </w:p>
+    <w:p>
+      <w:pPr>
         <w:pStyle w:val="ListParagraph"/>
         <w:numPr>
           <w:ilvl w:val="0"/>
@@ -9382,12 +9393,19 @@
     <w:p>
       <w:pPr>
         <w:pStyle w:val="ListParagraph"/>
+        <w:spacing w:after="120"/>
+        <w:ind w:left="360"/>
+        <w:jc w:val="both"/>
         <w:rPr>
           <w:rFonts w:ascii="Times New Roman" w:hAnsi="Times New Roman" w:cs="Times New Roman"/>
-          <w:sz w:val="24"/>
-          <w:szCs w:val="24"/>
-        </w:rPr>
-      </w:pPr>
+        </w:rPr>
+      </w:pPr>
+      <w:r>
+        <w:rPr>
+          <w:rFonts w:ascii="Times New Roman" w:hAnsi="Times New Roman" w:cs="Times New Roman"/>
+        </w:rPr>
+        <w:t>This requirement derives from validating that each subsystem of the CubeSat system is in proper working order after delivery, integration, wait-time, and launch, and is thus considered an SSRL requirement. A Standard Health check would involve analyzing solar panel and battery voltages and temperatures, propulsion system pressures and temperatures, solar panel deployment, payload checkout, etc, and verifying that the results obtained fall within a specific range that was established from ground testing and demonstrations (As Discussed in Requirements RCL.PL.TST1 through RCL.PL.TST5). If any part of the CubeSat system failed to pass its respective health check, mission execution would be delayed until the problem causing the anomaly was found and resolved. Once all anomalies are accounted for, the CubeSat system would be considered to enter Stage 3 of its mission life.  With this in mind, validation of this requirement falls under the Analyze category.</w:t>
+      </w:r>
     </w:p>
     <w:p>
       <w:pPr>
@@ -40274,7 +40292,7 @@
 </file>
 
 <file path=customXml/itemProps1.xml><?xml version="1.0" encoding="utf-8"?>
-<ds:datastoreItem xmlns:ds="http://schemas.openxmlformats.org/officeDocument/2006/customXml" ds:itemID="{F7325C99-E857-48C2-B4D8-E09DD8254241}">
+<ds:datastoreItem xmlns:ds="http://schemas.openxmlformats.org/officeDocument/2006/customXml" ds:itemID="{660A79DE-881D-4886-B854-001CDFB42A8D}">
   <ds:schemaRefs>
     <ds:schemaRef ds:uri="http://schemas.openxmlformats.org/officeDocument/2006/bibliography"/>
   </ds:schemaRefs>

</xml_diff>

<commit_message>
Added in requirement RCL.SS.MOP3
</commit_message>
<xml_diff>
--- a/CMQA/Requirements Verification Matrix/RCL-O-CMQA3 Requirements Verification Document.docx
+++ b/CMQA/Requirements Verification Matrix/RCL-O-CMQA3 Requirements Verification Document.docx
@@ -9473,13 +9473,12 @@
     </w:p>
     <w:p>
       <w:pPr>
-        <w:pStyle w:val="ListParagraph"/>
         <w:spacing w:after="120"/>
-        <w:ind w:left="2246"/>
-        <w:rPr>
-          <w:rFonts w:ascii="Times New Roman" w:hAnsi="Times New Roman" w:cs="Times New Roman"/>
-          <w:sz w:val="24"/>
-          <w:szCs w:val="24"/>
+        <w:ind w:left="360"/>
+        <w:rPr>
+          <w:rFonts w:cs="Times New Roman"/>
+          <w:sz w:val="22"/>
+          <w:szCs w:val="22"/>
         </w:rPr>
       </w:pPr>
     </w:p>
@@ -9548,7 +9547,17 @@
         <w:widowControl/>
         <w:suppressAutoHyphens w:val="0"/>
         <w:spacing w:after="120" w:line="276" w:lineRule="auto"/>
-      </w:pPr>
+        <w:ind w:left="360"/>
+        <w:jc w:val="both"/>
+      </w:pPr>
+      <w:r>
+        <w:rPr>
+          <w:rFonts w:cs="Times New Roman"/>
+          <w:sz w:val="22"/>
+          <w:szCs w:val="22"/>
+        </w:rPr>
+        <w:t xml:space="preserve">This requirement derives from the need to know with certainty the relative displacement between Jade and Ruby throughout the course of the mission, thus allowing for the validation of the completion of the mission requirement discussed in the Sections 4-6. Without this data, it would be entirely impossible to verify that the mission, as it is laid out in the Team Bravo RFP, was ever successfully completed. This requirement will be verified by downlinking the relative displacement of Jade and Ruby for several passes after initial separation, as to verify that said data is being recorded continuously. Hence, the validation of this requirement falls under the Analyze category. </w:t>
+      </w:r>
       <w:r>
         <w:rPr>
           <w:rFonts w:cs="Times New Roman"/>
@@ -9818,7 +9827,7 @@
         <w:b/>
         <w:noProof/>
       </w:rPr>
-      <w:t>15</w:t>
+      <w:t>16</w:t>
     </w:r>
     <w:r>
       <w:rPr>
@@ -40292,7 +40301,7 @@
 </file>
 
 <file path=customXml/itemProps1.xml><?xml version="1.0" encoding="utf-8"?>
-<ds:datastoreItem xmlns:ds="http://schemas.openxmlformats.org/officeDocument/2006/customXml" ds:itemID="{660A79DE-881D-4886-B854-001CDFB42A8D}">
+<ds:datastoreItem xmlns:ds="http://schemas.openxmlformats.org/officeDocument/2006/customXml" ds:itemID="{057D19CB-DD05-4AA6-9DDC-A20C1C98C748}">
   <ds:schemaRefs>
     <ds:schemaRef ds:uri="http://schemas.openxmlformats.org/officeDocument/2006/bibliography"/>
   </ds:schemaRefs>

</xml_diff>

<commit_message>
Added in requirement RCL.SK.MOP1
</commit_message>
<xml_diff>
--- a/CMQA/Requirements Verification Matrix/RCL-O-CMQA3 Requirements Verification Document.docx
+++ b/CMQA/Requirements Verification Matrix/RCL-O-CMQA3 Requirements Verification Document.docx
@@ -9614,7 +9614,16 @@
         <w:widowControl/>
         <w:suppressAutoHyphens w:val="0"/>
         <w:spacing w:after="120" w:line="276" w:lineRule="auto"/>
-      </w:pPr>
+        <w:jc w:val="both"/>
+      </w:pPr>
+      <w:r>
+        <w:rPr>
+          <w:rFonts w:cs="Times New Roman"/>
+          <w:sz w:val="22"/>
+          <w:szCs w:val="22"/>
+        </w:rPr>
+        <w:t>This requirement stems directly from the Team Bravo RFP, which defined Stationkeeping in the manner described above. This requirement will be initiated by a command from the SSRL Ground Station, at which point it will be accomplished autonomously. Validation of this requirement will then come after at least five orbits have passed, at which point relative displacement data will be downlinked from the CubeSat system and will be analyzed to verify that Jade and Ruby stayed within a 10-75 meter sphere of each other. Thus, this validation method falls under the Analyze category.</w:t>
+      </w:r>
       <w:r>
         <w:rPr>
           <w:rFonts w:cs="Times New Roman"/>
@@ -9827,7 +9836,7 @@
         <w:b/>
         <w:noProof/>
       </w:rPr>
-      <w:t>16</w:t>
+      <w:t>17</w:t>
     </w:r>
     <w:r>
       <w:rPr>
@@ -40301,7 +40310,7 @@
 </file>
 
 <file path=customXml/itemProps1.xml><?xml version="1.0" encoding="utf-8"?>
-<ds:datastoreItem xmlns:ds="http://schemas.openxmlformats.org/officeDocument/2006/customXml" ds:itemID="{057D19CB-DD05-4AA6-9DDC-A20C1C98C748}">
+<ds:datastoreItem xmlns:ds="http://schemas.openxmlformats.org/officeDocument/2006/customXml" ds:itemID="{0472CE84-B263-4E43-B76F-2090D47B43B7}">
   <ds:schemaRefs>
     <ds:schemaRef ds:uri="http://schemas.openxmlformats.org/officeDocument/2006/bibliography"/>
   </ds:schemaRefs>

</xml_diff>

<commit_message>
Updated nomenclature, no longer have subsystem tags
</commit_message>
<xml_diff>
--- a/CMQA/Requirements Verification Matrix/RCL-O-CMQA3 Requirements Verification Document.docx
+++ b/CMQA/Requirements Verification Matrix/RCL-O-CMQA3 Requirements Verification Document.docx
@@ -2589,7 +2589,7 @@
       <w:pPr>
         <w:pStyle w:val="Heading1"/>
       </w:pPr>
-      <w:bookmarkStart w:id="2" w:name="_Toc371847527"/>
+      <w:bookmarkStart w:id="2" w:name="_Toc371851135"/>
       <w:r>
         <w:lastRenderedPageBreak/>
         <w:t>INTRODUCTION</w:t>
@@ -4024,7 +4024,7 @@
       <w:pPr>
         <w:pStyle w:val="Heading1"/>
       </w:pPr>
-      <w:bookmarkStart w:id="3" w:name="_Toc371847528"/>
+      <w:bookmarkStart w:id="3" w:name="_Toc371851136"/>
       <w:r>
         <w:lastRenderedPageBreak/>
         <w:t>NOMENCLATURE</w:t>
@@ -4267,7 +4267,7 @@
         <w:tab/>
       </w:r>
       <w:r>
-        <w:t>Structures Subsystem</w:t>
+        <w:t xml:space="preserve">Structures </w:t>
       </w:r>
     </w:p>
     <w:p>
@@ -4293,7 +4293,7 @@
         <w:tab/>
       </w:r>
       <w:r>
-        <w:t>Thermal Subsystem</w:t>
+        <w:t xml:space="preserve">Thermal </w:t>
       </w:r>
     </w:p>
     <w:p>
@@ -4319,7 +4319,7 @@
         <w:tab/>
       </w:r>
       <w:r>
-        <w:t>Payload Subsystem</w:t>
+        <w:t xml:space="preserve">Payload </w:t>
       </w:r>
     </w:p>
     <w:p>
@@ -4345,7 +4345,7 @@
         <w:tab/>
       </w:r>
       <w:r>
-        <w:t>Propulsion Subsystem</w:t>
+        <w:t xml:space="preserve">Propulsion </w:t>
       </w:r>
     </w:p>
     <w:p>
@@ -4371,7 +4371,7 @@
         <w:tab/>
       </w:r>
       <w:r>
-        <w:t>Testing Subsystem</w:t>
+        <w:t xml:space="preserve">Testing </w:t>
       </w:r>
     </w:p>
     <w:p>
@@ -4397,7 +4397,7 @@
         <w:tab/>
       </w:r>
       <w:r>
-        <w:t>Mission Operations Subsystem</w:t>
+        <w:t xml:space="preserve">Mission Operations </w:t>
       </w:r>
     </w:p>
     <w:p>
@@ -4423,7 +4423,7 @@
         <w:tab/>
       </w:r>
       <w:r>
-        <w:t>Configuration, Management, and Quality Assurance Subsystem</w:t>
+        <w:t xml:space="preserve">Configuration, Management, and Quality Assurance </w:t>
       </w:r>
     </w:p>
     <w:p>
@@ -4591,7 +4591,7 @@
         <w:tab/>
       </w:r>
       <w:r>
-        <w:t>Radio Frequency Communication</w:t>
+        <w:t xml:space="preserve">Radio Frequency </w:t>
       </w:r>
     </w:p>
     <w:p>
@@ -4720,7 +4720,7 @@
           <w:r>
             <w:fldChar w:fldCharType="separate"/>
           </w:r>
-          <w:hyperlink w:anchor="_Toc371847527" w:history="1">
+          <w:hyperlink w:anchor="_Toc371851135" w:history="1">
             <w:r>
               <w:rPr>
                 <w:rStyle w:val="Hyperlink"/>
@@ -4747,7 +4747,7 @@
                 <w:noProof/>
                 <w:webHidden/>
               </w:rPr>
-              <w:instrText xml:space="preserve"> PAGEREF _Toc371847527 \h </w:instrText>
+              <w:instrText xml:space="preserve"> PAGEREF _Toc371851135 \h </w:instrText>
             </w:r>
             <w:r>
               <w:rPr>
@@ -4790,7 +4790,7 @@
               <w:lang w:eastAsia="en-US" w:bidi="ar-SA"/>
             </w:rPr>
           </w:pPr>
-          <w:hyperlink w:anchor="_Toc371847528" w:history="1">
+          <w:hyperlink w:anchor="_Toc371851136" w:history="1">
             <w:r>
               <w:rPr>
                 <w:rStyle w:val="Hyperlink"/>
@@ -4817,7 +4817,7 @@
                 <w:noProof/>
                 <w:webHidden/>
               </w:rPr>
-              <w:instrText xml:space="preserve"> PAGEREF _Toc371847528 \h </w:instrText>
+              <w:instrText xml:space="preserve"> PAGEREF _Toc371851136 \h </w:instrText>
             </w:r>
             <w:r>
               <w:rPr>
@@ -4860,7 +4860,7 @@
               <w:lang w:eastAsia="en-US" w:bidi="ar-SA"/>
             </w:rPr>
           </w:pPr>
-          <w:hyperlink w:anchor="_Toc371847529" w:history="1">
+          <w:hyperlink w:anchor="_Toc371851137" w:history="1">
             <w:r>
               <w:rPr>
                 <w:rStyle w:val="Hyperlink"/>
@@ -4887,7 +4887,7 @@
                 <w:noProof/>
                 <w:webHidden/>
               </w:rPr>
-              <w:instrText xml:space="preserve"> PAGEREF _Toc371847529 \h </w:instrText>
+              <w:instrText xml:space="preserve"> PAGEREF _Toc371851137 \h </w:instrText>
             </w:r>
             <w:r>
               <w:rPr>
@@ -4933,7 +4933,7 @@
               <w:lang w:eastAsia="en-US" w:bidi="ar-SA"/>
             </w:rPr>
           </w:pPr>
-          <w:hyperlink w:anchor="_Toc371847530" w:history="1">
+          <w:hyperlink w:anchor="_Toc371851138" w:history="1">
             <w:r>
               <w:rPr>
                 <w:rStyle w:val="Hyperlink"/>
@@ -4978,7 +4978,7 @@
                 <w:noProof/>
                 <w:webHidden/>
               </w:rPr>
-              <w:instrText xml:space="preserve"> PAGEREF _Toc371847530 \h </w:instrText>
+              <w:instrText xml:space="preserve"> PAGEREF _Toc371851138 \h </w:instrText>
             </w:r>
             <w:r>
               <w:rPr>
@@ -5024,7 +5024,7 @@
               <w:lang w:eastAsia="en-US" w:bidi="ar-SA"/>
             </w:rPr>
           </w:pPr>
-          <w:hyperlink w:anchor="_Toc371847531" w:history="1">
+          <w:hyperlink w:anchor="_Toc371851139" w:history="1">
             <w:r>
               <w:rPr>
                 <w:rStyle w:val="Hyperlink"/>
@@ -5069,7 +5069,7 @@
                 <w:noProof/>
                 <w:webHidden/>
               </w:rPr>
-              <w:instrText xml:space="preserve"> PAGEREF _Toc371847531 \h </w:instrText>
+              <w:instrText xml:space="preserve"> PAGEREF _Toc371851139 \h </w:instrText>
             </w:r>
             <w:r>
               <w:rPr>
@@ -5115,7 +5115,7 @@
               <w:lang w:eastAsia="en-US" w:bidi="ar-SA"/>
             </w:rPr>
           </w:pPr>
-          <w:hyperlink w:anchor="_Toc371847532" w:history="1">
+          <w:hyperlink w:anchor="_Toc371851140" w:history="1">
             <w:r>
               <w:rPr>
                 <w:rStyle w:val="Hyperlink"/>
@@ -5160,7 +5160,7 @@
                 <w:noProof/>
                 <w:webHidden/>
               </w:rPr>
-              <w:instrText xml:space="preserve"> PAGEREF _Toc371847532 \h </w:instrText>
+              <w:instrText xml:space="preserve"> PAGEREF _Toc371851140 \h </w:instrText>
             </w:r>
             <w:r>
               <w:rPr>
@@ -5206,7 +5206,7 @@
               <w:lang w:eastAsia="en-US" w:bidi="ar-SA"/>
             </w:rPr>
           </w:pPr>
-          <w:hyperlink w:anchor="_Toc371847533" w:history="1">
+          <w:hyperlink w:anchor="_Toc371851141" w:history="1">
             <w:r>
               <w:rPr>
                 <w:rStyle w:val="Hyperlink"/>
@@ -5251,7 +5251,7 @@
                 <w:noProof/>
                 <w:webHidden/>
               </w:rPr>
-              <w:instrText xml:space="preserve"> PAGEREF _Toc371847533 \h </w:instrText>
+              <w:instrText xml:space="preserve"> PAGEREF _Toc371851141 \h </w:instrText>
             </w:r>
             <w:r>
               <w:rPr>
@@ -5297,7 +5297,7 @@
               <w:lang w:eastAsia="en-US" w:bidi="ar-SA"/>
             </w:rPr>
           </w:pPr>
-          <w:hyperlink w:anchor="_Toc371847534" w:history="1">
+          <w:hyperlink w:anchor="_Toc371851142" w:history="1">
             <w:r>
               <w:rPr>
                 <w:rStyle w:val="Hyperlink"/>
@@ -5342,7 +5342,7 @@
                 <w:noProof/>
                 <w:webHidden/>
               </w:rPr>
-              <w:instrText xml:space="preserve"> PAGEREF _Toc371847534 \h </w:instrText>
+              <w:instrText xml:space="preserve"> PAGEREF _Toc371851142 \h </w:instrText>
             </w:r>
             <w:r>
               <w:rPr>
@@ -5388,7 +5388,7 @@
               <w:lang w:eastAsia="en-US" w:bidi="ar-SA"/>
             </w:rPr>
           </w:pPr>
-          <w:hyperlink w:anchor="_Toc371847535" w:history="1">
+          <w:hyperlink w:anchor="_Toc371851143" w:history="1">
             <w:r>
               <w:rPr>
                 <w:rStyle w:val="Hyperlink"/>
@@ -5433,7 +5433,7 @@
                 <w:noProof/>
                 <w:webHidden/>
               </w:rPr>
-              <w:instrText xml:space="preserve"> PAGEREF _Toc371847535 \h </w:instrText>
+              <w:instrText xml:space="preserve"> PAGEREF _Toc371851143 \h </w:instrText>
             </w:r>
             <w:r>
               <w:rPr>
@@ -5740,7 +5740,7 @@
       <w:pPr>
         <w:pStyle w:val="Heading1"/>
       </w:pPr>
-      <w:bookmarkStart w:id="4" w:name="_Toc371847529"/>
+      <w:bookmarkStart w:id="4" w:name="_Toc371851137"/>
       <w:r>
         <w:lastRenderedPageBreak/>
         <w:t>REQUIREMENT STAGES</w:t>
@@ -5757,7 +5757,7 @@
         </w:numPr>
         <w:ind w:left="360"/>
       </w:pPr>
-      <w:bookmarkStart w:id="5" w:name="_Toc371847530"/>
+      <w:bookmarkStart w:id="5" w:name="_Toc371851138"/>
       <w:r>
         <w:t>Pre-Launch Requirements</w:t>
       </w:r>
@@ -7414,7 +7414,7 @@
         <w:pStyle w:val="BodyText"/>
         <w:numPr>
           <w:ilvl w:val="0"/>
-          <w:numId w:val="8"/>
+          <w:numId w:val="20"/>
         </w:numPr>
         <w:tabs>
           <w:tab w:val="left" w:pos="720"/>
@@ -9218,7 +9218,7 @@
         </w:numPr>
         <w:ind w:left="360"/>
       </w:pPr>
-      <w:bookmarkStart w:id="6" w:name="_Toc371847531"/>
+      <w:bookmarkStart w:id="6" w:name="_Toc371851139"/>
       <w:r>
         <w:lastRenderedPageBreak/>
         <w:t>Post-Launch Ejection Requirements</w:t>
@@ -9437,7 +9437,7 @@
         </w:numPr>
         <w:ind w:left="360"/>
       </w:pPr>
-      <w:bookmarkStart w:id="7" w:name="_Toc371847532"/>
+      <w:bookmarkStart w:id="7" w:name="_Toc371851140"/>
       <w:r>
         <w:lastRenderedPageBreak/>
         <w:t>Separation and Stabilization Requirements</w:t>
@@ -9574,7 +9574,7 @@
         </w:numPr>
         <w:ind w:left="360"/>
       </w:pPr>
-      <w:bookmarkStart w:id="8" w:name="_Toc371847533"/>
+      <w:bookmarkStart w:id="8" w:name="_Toc371851141"/>
       <w:r>
         <w:lastRenderedPageBreak/>
         <w:t>Stationkeeping Requirements</w:t>
@@ -9640,7 +9640,7 @@
         </w:numPr>
         <w:ind w:left="360"/>
       </w:pPr>
-      <w:bookmarkStart w:id="9" w:name="_Toc371847534"/>
+      <w:bookmarkStart w:id="9" w:name="_Toc371851142"/>
       <w:r>
         <w:lastRenderedPageBreak/>
         <w:t>“Escape” Requirements</w:t>
@@ -9680,6 +9680,7 @@
         <w:widowControl/>
         <w:suppressAutoHyphens w:val="0"/>
         <w:spacing w:after="120" w:line="276" w:lineRule="auto"/>
+        <w:jc w:val="both"/>
         <w:rPr>
           <w:rFonts w:cs="Times New Roman"/>
         </w:rPr>
@@ -9700,7 +9701,7 @@
         </w:numPr>
         <w:ind w:left="360"/>
       </w:pPr>
-      <w:bookmarkStart w:id="10" w:name="_Toc371847535"/>
+      <w:bookmarkStart w:id="10" w:name="_Toc371851143"/>
       <w:r>
         <w:lastRenderedPageBreak/>
         <w:t>Rendezvous Requirements</w:t>
@@ -9836,7 +9837,7 @@
         <w:b/>
         <w:noProof/>
       </w:rPr>
-      <w:t>17</w:t>
+      <w:t>5</w:t>
     </w:r>
     <w:r>
       <w:rPr>
@@ -11391,6 +11392,98 @@
     </w:lvl>
   </w:abstractNum>
   <w:abstractNum w:abstractNumId="15">
+    <w:nsid w:val="079E68B2"/>
+    <w:multiLevelType w:val="hybridMultilevel"/>
+    <w:tmpl w:val="6022526A"/>
+    <w:lvl w:ilvl="0" w:tplc="B40252C6">
+      <w:start w:val="17"/>
+      <w:numFmt w:val="decimal"/>
+      <w:suff w:val="space"/>
+      <w:lvlText w:val="RCL.PL.STR%1"/>
+      <w:lvlJc w:val="left"/>
+      <w:pPr>
+        <w:ind w:left="720" w:hanging="360"/>
+      </w:pPr>
+      <w:rPr>
+        <w:rFonts w:hint="default"/>
+        <w:b/>
+        <w:i/>
+      </w:rPr>
+    </w:lvl>
+    <w:lvl w:ilvl="1" w:tplc="04090019" w:tentative="1">
+      <w:start w:val="1"/>
+      <w:numFmt w:val="lowerLetter"/>
+      <w:lvlText w:val="%2."/>
+      <w:lvlJc w:val="left"/>
+      <w:pPr>
+        <w:ind w:left="1440" w:hanging="360"/>
+      </w:pPr>
+    </w:lvl>
+    <w:lvl w:ilvl="2" w:tplc="0409001B" w:tentative="1">
+      <w:start w:val="1"/>
+      <w:numFmt w:val="lowerRoman"/>
+      <w:lvlText w:val="%3."/>
+      <w:lvlJc w:val="right"/>
+      <w:pPr>
+        <w:ind w:left="2160" w:hanging="180"/>
+      </w:pPr>
+    </w:lvl>
+    <w:lvl w:ilvl="3" w:tplc="0409000F" w:tentative="1">
+      <w:start w:val="1"/>
+      <w:numFmt w:val="decimal"/>
+      <w:lvlText w:val="%4."/>
+      <w:lvlJc w:val="left"/>
+      <w:pPr>
+        <w:ind w:left="2880" w:hanging="360"/>
+      </w:pPr>
+    </w:lvl>
+    <w:lvl w:ilvl="4" w:tplc="04090019" w:tentative="1">
+      <w:start w:val="1"/>
+      <w:numFmt w:val="lowerLetter"/>
+      <w:lvlText w:val="%5."/>
+      <w:lvlJc w:val="left"/>
+      <w:pPr>
+        <w:ind w:left="3600" w:hanging="360"/>
+      </w:pPr>
+    </w:lvl>
+    <w:lvl w:ilvl="5" w:tplc="0409001B" w:tentative="1">
+      <w:start w:val="1"/>
+      <w:numFmt w:val="lowerRoman"/>
+      <w:lvlText w:val="%6."/>
+      <w:lvlJc w:val="right"/>
+      <w:pPr>
+        <w:ind w:left="4320" w:hanging="180"/>
+      </w:pPr>
+    </w:lvl>
+    <w:lvl w:ilvl="6" w:tplc="0409000F" w:tentative="1">
+      <w:start w:val="1"/>
+      <w:numFmt w:val="decimal"/>
+      <w:lvlText w:val="%7."/>
+      <w:lvlJc w:val="left"/>
+      <w:pPr>
+        <w:ind w:left="5040" w:hanging="360"/>
+      </w:pPr>
+    </w:lvl>
+    <w:lvl w:ilvl="7" w:tplc="04090019" w:tentative="1">
+      <w:start w:val="1"/>
+      <w:numFmt w:val="lowerLetter"/>
+      <w:lvlText w:val="%8."/>
+      <w:lvlJc w:val="left"/>
+      <w:pPr>
+        <w:ind w:left="5760" w:hanging="360"/>
+      </w:pPr>
+    </w:lvl>
+    <w:lvl w:ilvl="8" w:tplc="0409001B" w:tentative="1">
+      <w:start w:val="1"/>
+      <w:numFmt w:val="lowerRoman"/>
+      <w:lvlText w:val="%9."/>
+      <w:lvlJc w:val="right"/>
+      <w:pPr>
+        <w:ind w:left="6480" w:hanging="180"/>
+      </w:pPr>
+    </w:lvl>
+  </w:abstractNum>
+  <w:abstractNum w:abstractNumId="16">
     <w:nsid w:val="0BE44B35"/>
     <w:multiLevelType w:val="hybridMultilevel"/>
     <w:tmpl w:val="C6E0FC8C"/>
@@ -11481,7 +11574,7 @@
       </w:pPr>
     </w:lvl>
   </w:abstractNum>
-  <w:abstractNum w:abstractNumId="16">
+  <w:abstractNum w:abstractNumId="17">
     <w:nsid w:val="1168656C"/>
     <w:multiLevelType w:val="hybridMultilevel"/>
     <w:tmpl w:val="518AA446"/>
@@ -11571,7 +11664,7 @@
       </w:pPr>
     </w:lvl>
   </w:abstractNum>
-  <w:abstractNum w:abstractNumId="17">
+  <w:abstractNum w:abstractNumId="18">
     <w:nsid w:val="1961540F"/>
     <w:multiLevelType w:val="hybridMultilevel"/>
     <w:tmpl w:val="C72C6AA4"/>
@@ -11663,7 +11756,7 @@
       </w:pPr>
     </w:lvl>
   </w:abstractNum>
-  <w:abstractNum w:abstractNumId="18">
+  <w:abstractNum w:abstractNumId="19">
     <w:nsid w:val="1D561945"/>
     <w:multiLevelType w:val="hybridMultilevel"/>
     <w:tmpl w:val="62FA8DF6"/>
@@ -11753,7 +11846,7 @@
       </w:pPr>
     </w:lvl>
   </w:abstractNum>
-  <w:abstractNum w:abstractNumId="19">
+  <w:abstractNum w:abstractNumId="20">
     <w:nsid w:val="2C5C1137"/>
     <w:multiLevelType w:val="hybridMultilevel"/>
     <w:tmpl w:val="ABFEDDC2"/>
@@ -11846,7 +11939,7 @@
       </w:pPr>
     </w:lvl>
   </w:abstractNum>
-  <w:abstractNum w:abstractNumId="20">
+  <w:abstractNum w:abstractNumId="21">
     <w:nsid w:val="37C82BDE"/>
     <w:multiLevelType w:val="hybridMultilevel"/>
     <w:tmpl w:val="E9924576"/>
@@ -11937,7 +12030,7 @@
       </w:pPr>
     </w:lvl>
   </w:abstractNum>
-  <w:abstractNum w:abstractNumId="21">
+  <w:abstractNum w:abstractNumId="22">
     <w:nsid w:val="433F071B"/>
     <w:multiLevelType w:val="multilevel"/>
     <w:tmpl w:val="8BA0E6D4"/>
@@ -12062,7 +12155,7 @@
       </w:pPr>
     </w:lvl>
   </w:abstractNum>
-  <w:abstractNum w:abstractNumId="22">
+  <w:abstractNum w:abstractNumId="23">
     <w:nsid w:val="45E51490"/>
     <w:multiLevelType w:val="hybridMultilevel"/>
     <w:tmpl w:val="C5ECA6EE"/>
@@ -12153,7 +12246,7 @@
       </w:pPr>
     </w:lvl>
   </w:abstractNum>
-  <w:abstractNum w:abstractNumId="23">
+  <w:abstractNum w:abstractNumId="24">
     <w:nsid w:val="48082C7E"/>
     <w:multiLevelType w:val="hybridMultilevel"/>
     <w:tmpl w:val="355C9BEE"/>
@@ -12245,7 +12338,7 @@
       </w:pPr>
     </w:lvl>
   </w:abstractNum>
-  <w:abstractNum w:abstractNumId="24">
+  <w:abstractNum w:abstractNumId="25">
     <w:nsid w:val="48703230"/>
     <w:multiLevelType w:val="hybridMultilevel"/>
     <w:tmpl w:val="EC6EE882"/>
@@ -12338,7 +12431,7 @@
       </w:pPr>
     </w:lvl>
   </w:abstractNum>
-  <w:abstractNum w:abstractNumId="25">
+  <w:abstractNum w:abstractNumId="26">
     <w:nsid w:val="4E1F2EBA"/>
     <w:multiLevelType w:val="multilevel"/>
     <w:tmpl w:val="18C243E0"/>
@@ -12461,7 +12554,7 @@
       </w:rPr>
     </w:lvl>
   </w:abstractNum>
-  <w:abstractNum w:abstractNumId="26">
+  <w:abstractNum w:abstractNumId="27">
     <w:nsid w:val="53121BB7"/>
     <w:multiLevelType w:val="multilevel"/>
     <w:tmpl w:val="18C243E0"/>
@@ -12584,7 +12677,7 @@
       </w:rPr>
     </w:lvl>
   </w:abstractNum>
-  <w:abstractNum w:abstractNumId="27">
+  <w:abstractNum w:abstractNumId="28">
     <w:nsid w:val="586C72CD"/>
     <w:multiLevelType w:val="hybridMultilevel"/>
     <w:tmpl w:val="80AE1F7E"/>
@@ -12675,7 +12768,7 @@
       </w:pPr>
     </w:lvl>
   </w:abstractNum>
-  <w:abstractNum w:abstractNumId="28">
+  <w:abstractNum w:abstractNumId="29">
     <w:nsid w:val="628A05ED"/>
     <w:multiLevelType w:val="hybridMultilevel"/>
     <w:tmpl w:val="2A50A5DA"/>
@@ -12767,7 +12860,7 @@
       </w:pPr>
     </w:lvl>
   </w:abstractNum>
-  <w:abstractNum w:abstractNumId="29">
+  <w:abstractNum w:abstractNumId="30">
     <w:nsid w:val="68815FB7"/>
     <w:multiLevelType w:val="multilevel"/>
     <w:tmpl w:val="CBE0ED14"/>
@@ -12889,7 +12982,7 @@
       </w:rPr>
     </w:lvl>
   </w:abstractNum>
-  <w:abstractNum w:abstractNumId="30">
+  <w:abstractNum w:abstractNumId="31">
     <w:nsid w:val="6AC85AA7"/>
     <w:multiLevelType w:val="hybridMultilevel"/>
     <w:tmpl w:val="6CAC840E"/>
@@ -12980,7 +13073,7 @@
       </w:pPr>
     </w:lvl>
   </w:abstractNum>
-  <w:abstractNum w:abstractNumId="31">
+  <w:abstractNum w:abstractNumId="32">
     <w:nsid w:val="71297786"/>
     <w:multiLevelType w:val="hybridMultilevel"/>
     <w:tmpl w:val="941437CE"/>
@@ -13069,7 +13162,7 @@
       </w:pPr>
     </w:lvl>
   </w:abstractNum>
-  <w:abstractNum w:abstractNumId="32">
+  <w:abstractNum w:abstractNumId="33">
     <w:nsid w:val="76532076"/>
     <w:multiLevelType w:val="hybridMultilevel"/>
     <w:tmpl w:val="5DB2CF02"/>
@@ -13162,7 +13255,7 @@
       </w:pPr>
     </w:lvl>
   </w:abstractNum>
-  <w:abstractNum w:abstractNumId="33">
+  <w:abstractNum w:abstractNumId="34">
     <w:nsid w:val="78134991"/>
     <w:multiLevelType w:val="hybridMultilevel"/>
     <w:tmpl w:val="D764A904"/>
@@ -13253,7 +13346,7 @@
       </w:pPr>
     </w:lvl>
   </w:abstractNum>
-  <w:abstractNum w:abstractNumId="34">
+  <w:abstractNum w:abstractNumId="35">
     <w:nsid w:val="7E2D4976"/>
     <w:multiLevelType w:val="hybridMultilevel"/>
     <w:tmpl w:val="D65E761C"/>
@@ -13347,37 +13440,37 @@
     </w:lvl>
   </w:abstractNum>
   <w:num w:numId="1">
+    <w:abstractNumId w:val="22"/>
+  </w:num>
+  <w:num w:numId="2">
+    <w:abstractNumId w:val="30"/>
+  </w:num>
+  <w:num w:numId="3">
+    <w:abstractNumId w:val="32"/>
+  </w:num>
+  <w:num w:numId="4">
+    <w:abstractNumId w:val="16"/>
+  </w:num>
+  <w:num w:numId="5">
     <w:abstractNumId w:val="21"/>
   </w:num>
-  <w:num w:numId="2">
+  <w:num w:numId="6">
+    <w:abstractNumId w:val="23"/>
+  </w:num>
+  <w:num w:numId="7">
+    <w:abstractNumId w:val="28"/>
+  </w:num>
+  <w:num w:numId="8">
     <w:abstractNumId w:val="29"/>
   </w:num>
-  <w:num w:numId="3">
-    <w:abstractNumId w:val="31"/>
-  </w:num>
-  <w:num w:numId="4">
-    <w:abstractNumId w:val="15"/>
-  </w:num>
-  <w:num w:numId="5">
-    <w:abstractNumId w:val="20"/>
-  </w:num>
-  <w:num w:numId="6">
-    <w:abstractNumId w:val="22"/>
-  </w:num>
-  <w:num w:numId="7">
-    <w:abstractNumId w:val="27"/>
-  </w:num>
-  <w:num w:numId="8">
-    <w:abstractNumId w:val="28"/>
-  </w:num>
   <w:num w:numId="9">
-    <w:abstractNumId w:val="17"/>
+    <w:abstractNumId w:val="18"/>
   </w:num>
   <w:num w:numId="10">
-    <w:abstractNumId w:val="33"/>
+    <w:abstractNumId w:val="34"/>
   </w:num>
   <w:num w:numId="11">
-    <w:abstractNumId w:val="30"/>
+    <w:abstractNumId w:val="31"/>
   </w:num>
   <w:num w:numId="12">
     <w:abstractNumId w:val="14"/>
@@ -13386,22 +13479,25 @@
     <w:abstractNumId w:val="13"/>
   </w:num>
   <w:num w:numId="14">
-    <w:abstractNumId w:val="19"/>
+    <w:abstractNumId w:val="20"/>
   </w:num>
   <w:num w:numId="15">
-    <w:abstractNumId w:val="32"/>
+    <w:abstractNumId w:val="33"/>
   </w:num>
   <w:num w:numId="16">
+    <w:abstractNumId w:val="25"/>
+  </w:num>
+  <w:num w:numId="17">
     <w:abstractNumId w:val="24"/>
   </w:num>
-  <w:num w:numId="17">
-    <w:abstractNumId w:val="23"/>
-  </w:num>
   <w:num w:numId="18">
-    <w:abstractNumId w:val="34"/>
+    <w:abstractNumId w:val="35"/>
   </w:num>
   <w:num w:numId="19">
     <w:abstractNumId w:val="12"/>
+  </w:num>
+  <w:num w:numId="20">
+    <w:abstractNumId w:val="15"/>
   </w:num>
   <w:numIdMacAtCleanup w:val="17"/>
 </w:numbering>
@@ -40310,7 +40406,7 @@
 </file>
 
 <file path=customXml/itemProps1.xml><?xml version="1.0" encoding="utf-8"?>
-<ds:datastoreItem xmlns:ds="http://schemas.openxmlformats.org/officeDocument/2006/customXml" ds:itemID="{0472CE84-B263-4E43-B76F-2090D47B43B7}">
+<ds:datastoreItem xmlns:ds="http://schemas.openxmlformats.org/officeDocument/2006/customXml" ds:itemID="{6B2A14FB-B29A-46D2-8B0C-E6F462C65EE6}">
   <ds:schemaRefs>
     <ds:schemaRef ds:uri="http://schemas.openxmlformats.org/officeDocument/2006/bibliography"/>
   </ds:schemaRefs>

</xml_diff>

<commit_message>
Added in RCL.RDZ.MOP1 requirement
</commit_message>
<xml_diff>
--- a/CMQA/Requirements Verification Matrix/RCL-O-CMQA3 Requirements Verification Document.docx
+++ b/CMQA/Requirements Verification Matrix/RCL-O-CMQA3 Requirements Verification Document.docx
@@ -9746,10 +9746,40 @@
     <w:p>
       <w:pPr>
         <w:spacing w:after="120"/>
+        <w:ind w:left="360"/>
+        <w:jc w:val="both"/>
         <w:rPr>
           <w:rFonts w:cs="Times New Roman"/>
-        </w:rPr>
-      </w:pPr>
+          <w:sz w:val="22"/>
+          <w:szCs w:val="22"/>
+        </w:rPr>
+      </w:pPr>
+      <w:r>
+        <w:rPr>
+          <w:rFonts w:cs="Times New Roman"/>
+          <w:sz w:val="22"/>
+          <w:szCs w:val="22"/>
+        </w:rPr>
+        <w:t xml:space="preserve">This requirement stems directly from the Team Bravo RFP. To meet it, rendezvous will be initiated at the end of the “Escape” sequence discussed in Section 5, at which point the relative displacement between Jade and Ruby will be decreased. Once </w:t>
+      </w:r>
+      <w:proofErr w:type="gramStart"/>
+      <w:r>
+        <w:rPr>
+          <w:rFonts w:cs="Times New Roman"/>
+          <w:sz w:val="22"/>
+          <w:szCs w:val="22"/>
+        </w:rPr>
+        <w:t>Jade</w:t>
+      </w:r>
+      <w:proofErr w:type="gramEnd"/>
+      <w:r>
+        <w:rPr>
+          <w:rFonts w:cs="Times New Roman"/>
+          <w:sz w:val="22"/>
+          <w:szCs w:val="22"/>
+        </w:rPr>
+        <w:t xml:space="preserve"> and Ruby are within a 50 meter sphere of each other for at least 5 orbits, displacement data for the entire rendezvous sequence will be downlinked and analyzed as to verify that Jade and Ruby each met the requirement. Thus, the validation of this requirement falls under the Analyze category.</w:t>
+      </w:r>
     </w:p>
     <w:sectPr>
       <w:headerReference w:type="default" r:id="rId19"/>
@@ -9844,7 +9874,7 @@
         <w:b/>
         <w:noProof/>
       </w:rPr>
-      <w:t>18</w:t>
+      <w:t>19</w:t>
     </w:r>
     <w:r>
       <w:rPr>
@@ -40413,7 +40443,7 @@
 </file>
 
 <file path=customXml/itemProps1.xml><?xml version="1.0" encoding="utf-8"?>
-<ds:datastoreItem xmlns:ds="http://schemas.openxmlformats.org/officeDocument/2006/customXml" ds:itemID="{8E4EE796-B316-47B6-ADD4-9E05188B3D8E}">
+<ds:datastoreItem xmlns:ds="http://schemas.openxmlformats.org/officeDocument/2006/customXml" ds:itemID="{449C36B2-3490-4BD3-BFDE-91E798323A57}">
   <ds:schemaRefs>
     <ds:schemaRef ds:uri="http://schemas.openxmlformats.org/officeDocument/2006/bibliography"/>
   </ds:schemaRefs>

</xml_diff>

<commit_message>
Added requirement stages intro paragraph
</commit_message>
<xml_diff>
--- a/CMQA/Requirements Verification Matrix/RCL-O-CMQA3 Requirements Verification Document.docx
+++ b/CMQA/Requirements Verification Matrix/RCL-O-CMQA3 Requirements Verification Document.docx
@@ -5747,7 +5747,29 @@
       </w:r>
       <w:bookmarkEnd w:id="4"/>
     </w:p>
-    <w:p/>
+    <w:p>
+      <w:pPr>
+        <w:jc w:val="both"/>
+        <w:rPr>
+          <w:sz w:val="22"/>
+          <w:szCs w:val="22"/>
+        </w:rPr>
+      </w:pPr>
+      <w:r>
+        <w:rPr>
+          <w:sz w:val="22"/>
+          <w:szCs w:val="22"/>
+        </w:rPr>
+        <w:t xml:space="preserve">As discussed in the Introduction, the Rascal mission can be broken down into 6 Stages: Pre-Launch, Post-Launch Ejection, Separation and Stabilization, Stationkeeping, “Escape”, and Rendezvous. These stages are ordered based on the general timeframe over which they must be considered and met, either in design or during final integration, testing, and flight. Along with this, each requirement for each section are ordered with regard to their importance to meeting the Rascal mission design constraints and mission requirements, as dictated by the entities an documents discussed in the Introduction. </w:t>
+      </w:r>
+      <w:r>
+        <w:rPr>
+          <w:sz w:val="22"/>
+          <w:szCs w:val="22"/>
+        </w:rPr>
+        <w:t>For more detail on what each stage of the mission entails, refer to the heading associated with a given stage.</w:t>
+      </w:r>
+    </w:p>
     <w:p>
       <w:pPr>
         <w:pStyle w:val="Heading1"/>
@@ -6324,7 +6346,15 @@
           <w:b/>
           <w:lang w:eastAsia="en-US" w:bidi="ar-SA"/>
         </w:rPr>
-        <w:t xml:space="preserve"> Orbit for at Least 6 Months</w:t>
+        <w:t xml:space="preserve"> Orbit for at </w:t>
+      </w:r>
+      <w:r>
+        <w:rPr>
+          <w:b/>
+          <w:lang w:eastAsia="en-US" w:bidi="ar-SA"/>
+        </w:rPr>
+        <w:lastRenderedPageBreak/>
+        <w:t>Least 6 Months</w:t>
       </w:r>
     </w:p>
     <w:p>
@@ -6384,15 +6414,7 @@
           <w:sz w:val="22"/>
           <w:lang w:eastAsia="en-US" w:bidi="ar-SA"/>
         </w:rPr>
-        <w:t xml:space="preserve"> to verify the </w:t>
-      </w:r>
-      <w:r>
-        <w:rPr>
-          <w:sz w:val="22"/>
-          <w:lang w:eastAsia="en-US" w:bidi="ar-SA"/>
-        </w:rPr>
-        <w:lastRenderedPageBreak/>
-        <w:t>accuracy of the power budget</w:t>
+        <w:t xml:space="preserve"> to verify the accuracy of the power budget</w:t>
       </w:r>
       <w:r>
         <w:rPr>
@@ -9874,7 +9896,7 @@
         <w:b/>
         <w:noProof/>
       </w:rPr>
-      <w:t>19</w:t>
+      <w:t>7</w:t>
     </w:r>
     <w:r>
       <w:rPr>
@@ -40443,7 +40465,7 @@
 </file>
 
 <file path=customXml/itemProps1.xml><?xml version="1.0" encoding="utf-8"?>
-<ds:datastoreItem xmlns:ds="http://schemas.openxmlformats.org/officeDocument/2006/customXml" ds:itemID="{449C36B2-3490-4BD3-BFDE-91E798323A57}">
+<ds:datastoreItem xmlns:ds="http://schemas.openxmlformats.org/officeDocument/2006/customXml" ds:itemID="{B06D7B0D-8FAC-4DF5-9692-B139DE69374B}">
   <ds:schemaRefs>
     <ds:schemaRef ds:uri="http://schemas.openxmlformats.org/officeDocument/2006/bibliography"/>
   </ds:schemaRefs>

</xml_diff>

<commit_message>
Added section one paragraph header
</commit_message>
<xml_diff>
--- a/CMQA/Requirements Verification Matrix/RCL-O-CMQA3 Requirements Verification Document.docx
+++ b/CMQA/Requirements Verification Matrix/RCL-O-CMQA3 Requirements Verification Document.docx
@@ -1351,16 +1351,16 @@
               <w:left w:val="single" w:sz="4" w:space="0" w:color="000000"/>
               <w:bottom w:val="single" w:sz="4" w:space="0" w:color="000000"/>
             </w:tcBorders>
-            <w:shd w:val="clear" w:color="auto" w:fill="auto"/>
+            <w:shd w:val="clear" w:color="auto" w:fill="17365D" w:themeFill="text2" w:themeFillShade="BF"/>
             <w:vAlign w:val="center"/>
           </w:tcPr>
           <w:p>
             <w:pPr>
               <w:pStyle w:val="Title"/>
               <w:snapToGrid w:val="0"/>
-              <w:jc w:val="left"/>
               <w:rPr>
                 <w:b/>
+                <w:color w:val="FFFFFF" w:themeColor="background1"/>
                 <w:sz w:val="24"/>
                 <w:szCs w:val="24"/>
               </w:rPr>
@@ -1368,6 +1368,7 @@
             <w:r>
               <w:rPr>
                 <w:b/>
+                <w:color w:val="FFFFFF" w:themeColor="background1"/>
                 <w:sz w:val="24"/>
                 <w:szCs w:val="24"/>
               </w:rPr>
@@ -1383,16 +1384,16 @@
               <w:left w:val="single" w:sz="4" w:space="0" w:color="000000"/>
               <w:bottom w:val="single" w:sz="4" w:space="0" w:color="000000"/>
             </w:tcBorders>
-            <w:shd w:val="clear" w:color="auto" w:fill="auto"/>
+            <w:shd w:val="clear" w:color="auto" w:fill="17365D" w:themeFill="text2" w:themeFillShade="BF"/>
             <w:vAlign w:val="center"/>
           </w:tcPr>
           <w:p>
             <w:pPr>
               <w:pStyle w:val="Title"/>
               <w:snapToGrid w:val="0"/>
-              <w:jc w:val="left"/>
               <w:rPr>
                 <w:b/>
+                <w:color w:val="FFFFFF" w:themeColor="background1"/>
                 <w:sz w:val="24"/>
                 <w:szCs w:val="24"/>
               </w:rPr>
@@ -1400,6 +1401,7 @@
             <w:r>
               <w:rPr>
                 <w:b/>
+                <w:color w:val="FFFFFF" w:themeColor="background1"/>
                 <w:sz w:val="24"/>
                 <w:szCs w:val="24"/>
               </w:rPr>
@@ -1415,7 +1417,7 @@
               <w:left w:val="single" w:sz="4" w:space="0" w:color="000000"/>
               <w:bottom w:val="single" w:sz="4" w:space="0" w:color="000000"/>
             </w:tcBorders>
-            <w:shd w:val="clear" w:color="auto" w:fill="auto"/>
+            <w:shd w:val="clear" w:color="auto" w:fill="17365D" w:themeFill="text2" w:themeFillShade="BF"/>
             <w:vAlign w:val="center"/>
           </w:tcPr>
           <w:p>
@@ -1424,6 +1426,7 @@
               <w:snapToGrid w:val="0"/>
               <w:rPr>
                 <w:b/>
+                <w:color w:val="FFFFFF" w:themeColor="background1"/>
                 <w:sz w:val="24"/>
                 <w:szCs w:val="24"/>
               </w:rPr>
@@ -1431,6 +1434,7 @@
             <w:r>
               <w:rPr>
                 <w:b/>
+                <w:color w:val="FFFFFF" w:themeColor="background1"/>
                 <w:sz w:val="24"/>
                 <w:szCs w:val="24"/>
               </w:rPr>
@@ -1447,7 +1451,7 @@
               <w:bottom w:val="single" w:sz="4" w:space="0" w:color="000000"/>
               <w:right w:val="single" w:sz="4" w:space="0" w:color="000000"/>
             </w:tcBorders>
-            <w:shd w:val="clear" w:color="auto" w:fill="auto"/>
+            <w:shd w:val="clear" w:color="auto" w:fill="17365D" w:themeFill="text2" w:themeFillShade="BF"/>
             <w:vAlign w:val="center"/>
           </w:tcPr>
           <w:p>
@@ -1456,6 +1460,7 @@
               <w:snapToGrid w:val="0"/>
               <w:rPr>
                 <w:b/>
+                <w:color w:val="FFFFFF" w:themeColor="background1"/>
                 <w:sz w:val="24"/>
                 <w:szCs w:val="24"/>
               </w:rPr>
@@ -1463,6 +1468,7 @@
             <w:r>
               <w:rPr>
                 <w:b/>
+                <w:color w:val="FFFFFF" w:themeColor="background1"/>
                 <w:sz w:val="24"/>
                 <w:szCs w:val="24"/>
               </w:rPr>
@@ -1479,6 +1485,7 @@
               <w:bottom w:val="single" w:sz="4" w:space="0" w:color="000000"/>
               <w:right w:val="single" w:sz="4" w:space="0" w:color="000000"/>
             </w:tcBorders>
+            <w:shd w:val="clear" w:color="auto" w:fill="17365D" w:themeFill="text2" w:themeFillShade="BF"/>
           </w:tcPr>
           <w:p>
             <w:pPr>
@@ -1486,6 +1493,7 @@
               <w:snapToGrid w:val="0"/>
               <w:rPr>
                 <w:b/>
+                <w:color w:val="FFFFFF" w:themeColor="background1"/>
                 <w:sz w:val="24"/>
                 <w:szCs w:val="24"/>
               </w:rPr>
@@ -1493,6 +1501,7 @@
             <w:r>
               <w:rPr>
                 <w:b/>
+                <w:color w:val="FFFFFF" w:themeColor="background1"/>
                 <w:sz w:val="24"/>
                 <w:szCs w:val="24"/>
               </w:rPr>
@@ -1591,7 +1600,7 @@
             <w:placeholder>
               <w:docPart w:val="732515CE99CA47E1A197FECC028DEC13"/>
             </w:placeholder>
-            <w:date w:fullDate="2013-09-12T00:00:00Z">
+            <w:date w:fullDate="2013-11-11T00:00:00Z">
               <w:dateFormat w:val="M/d/yyyy"/>
               <w:lid w:val="en-US"/>
               <w:storeMappedDataAs w:val="dateTime"/>
@@ -1624,7 +1633,7 @@
                     <w:sz w:val="24"/>
                     <w:szCs w:val="24"/>
                   </w:rPr>
-                  <w:t>9/12/2013</w:t>
+                  <w:t>11/11/2013</w:t>
                 </w:r>
               </w:p>
             </w:tc>
@@ -1669,7 +1678,7 @@
                     <w:sz w:val="24"/>
                     <w:szCs w:val="24"/>
                   </w:rPr>
-                  <w:t>Insert Name Here</w:t>
+                  <w:t>Tom Moline</w:t>
                 </w:r>
               </w:p>
             </w:tc>
@@ -1685,7 +1694,6 @@
             <w:placeholder>
               <w:docPart w:val="E6179C7D8FFC48E4B06DADD9AF03B344"/>
             </w:placeholder>
-            <w:showingPlcHdr/>
             <w:text/>
           </w:sdtPr>
           <w:sdtContent>
@@ -1710,10 +1718,10 @@
                 </w:pPr>
                 <w:r>
                   <w:rPr>
-                    <w:rStyle w:val="PlaceholderText"/>
-                    <w:rFonts w:eastAsiaTheme="minorHAnsi"/>
+                    <w:sz w:val="24"/>
+                    <w:szCs w:val="24"/>
                   </w:rPr>
-                  <w:t>Insert Name Here</w:t>
+                  <w:t>Tyler Olson</w:t>
                 </w:r>
               </w:p>
             </w:tc>
@@ -2900,7 +2908,10 @@
               <w:jc w:val="center"/>
             </w:pPr>
             <w:r>
-              <w:t>Number Order</w:t>
+              <w:t xml:space="preserve">Number </w:t>
+            </w:r>
+            <w:r>
+              <w:t>In Order of Importance (1 = Highest)</w:t>
             </w:r>
           </w:p>
         </w:tc>
@@ -5785,8 +5796,23 @@
       </w:r>
       <w:bookmarkEnd w:id="5"/>
     </w:p>
-    <w:p/>
-    <w:p/>
+    <w:p>
+      <w:pPr>
+        <w:spacing w:after="120"/>
+        <w:jc w:val="both"/>
+        <w:rPr>
+          <w:sz w:val="22"/>
+          <w:szCs w:val="22"/>
+        </w:rPr>
+      </w:pPr>
+      <w:r>
+        <w:rPr>
+          <w:sz w:val="22"/>
+          <w:szCs w:val="22"/>
+        </w:rPr>
+        <w:t xml:space="preserve">Pre-Launch Requirement are those associated with designing and testing the subsystems that will allow for the success of the Rascal mission, as defined in the documents listed in Table 2. Thus, each requirement will be related to either the CubeSat architecture that the Rascal mission will take, not the actual execution of the mission itself. </w:t>
+      </w:r>
+    </w:p>
     <w:p>
       <w:pPr>
         <w:pStyle w:val="BodyText"/>
@@ -6310,14 +6336,6 @@
     <w:p>
       <w:pPr>
         <w:pStyle w:val="BodyText"/>
-        <w:rPr>
-          <w:lang w:eastAsia="en-US" w:bidi="ar-SA"/>
-        </w:rPr>
-      </w:pPr>
-    </w:p>
-    <w:p>
-      <w:pPr>
-        <w:pStyle w:val="BodyText"/>
         <w:numPr>
           <w:ilvl w:val="0"/>
           <w:numId w:val="5"/>
@@ -6332,6 +6350,7 @@
           <w:b/>
           <w:lang w:eastAsia="en-US" w:bidi="ar-SA"/>
         </w:rPr>
+        <w:lastRenderedPageBreak/>
         <w:t xml:space="preserve">The CubeSat System Must </w:t>
       </w:r>
       <w:r>
@@ -6346,15 +6365,7 @@
           <w:b/>
           <w:lang w:eastAsia="en-US" w:bidi="ar-SA"/>
         </w:rPr>
-        <w:t xml:space="preserve"> Orbit for at </w:t>
-      </w:r>
-      <w:r>
-        <w:rPr>
-          <w:b/>
-          <w:lang w:eastAsia="en-US" w:bidi="ar-SA"/>
-        </w:rPr>
-        <w:lastRenderedPageBreak/>
-        <w:t>Least 6 Months</w:t>
+        <w:t xml:space="preserve"> Orbit for at Least 6 Months</w:t>
       </w:r>
     </w:p>
     <w:p>
@@ -9896,7 +9907,7 @@
         <w:b/>
         <w:noProof/>
       </w:rPr>
-      <w:t>7</w:t>
+      <w:t>11</w:t>
     </w:r>
     <w:r>
       <w:rPr>
@@ -40465,7 +40476,7 @@
 </file>
 
 <file path=customXml/itemProps1.xml><?xml version="1.0" encoding="utf-8"?>
-<ds:datastoreItem xmlns:ds="http://schemas.openxmlformats.org/officeDocument/2006/customXml" ds:itemID="{B06D7B0D-8FAC-4DF5-9692-B139DE69374B}">
+<ds:datastoreItem xmlns:ds="http://schemas.openxmlformats.org/officeDocument/2006/customXml" ds:itemID="{9379DBA6-26B0-4CF6-9A57-3F00A9EFBBE0}">
   <ds:schemaRefs>
     <ds:schemaRef ds:uri="http://schemas.openxmlformats.org/officeDocument/2006/bibliography"/>
   </ds:schemaRefs>

</xml_diff>

<commit_message>
Added in requirement RCL.PLE,MOP2
</commit_message>
<xml_diff>
--- a/CMQA/Requirements Verification Matrix/RCL-O-CMQA3 Requirements Verification Document.docx
+++ b/CMQA/Requirements Verification Matrix/RCL-O-CMQA3 Requirements Verification Document.docx
@@ -9616,11 +9616,31 @@
     </w:p>
     <w:p>
       <w:pPr>
-        <w:pStyle w:val="ListParagraph"/>
         <w:spacing w:after="120"/>
-        <w:rPr>
-          <w:sz w:val="24"/>
-          <w:szCs w:val="24"/>
+        <w:ind w:left="360"/>
+        <w:jc w:val="both"/>
+        <w:rPr>
+          <w:rFonts w:cs="Times New Roman"/>
+          <w:sz w:val="22"/>
+          <w:szCs w:val="22"/>
+        </w:rPr>
+      </w:pPr>
+      <w:r>
+        <w:rPr>
+          <w:rFonts w:cs="Times New Roman"/>
+          <w:sz w:val="22"/>
+          <w:szCs w:val="22"/>
+        </w:rPr>
+        <w:t>Like requirement RCL.PLE.MOP1, this requirement stems from previous LSP requirements for CubeSat missions. It will be validated in the same way described in the same requirement and thus falls under the same category.</w:t>
+      </w:r>
+    </w:p>
+    <w:p>
+      <w:pPr>
+        <w:spacing w:after="120"/>
+        <w:ind w:left="360"/>
+        <w:rPr>
+          <w:sz w:val="22"/>
+          <w:szCs w:val="22"/>
         </w:rPr>
       </w:pPr>
     </w:p>
@@ -9723,16 +9743,15 @@
         <w:rPr>
           <w:rFonts w:ascii="Times New Roman" w:hAnsi="Times New Roman" w:cs="Times New Roman"/>
         </w:rPr>
-        <w:t>This requirement derives from validating that each subsystem of the CubeSat system is in proper working order after delivery, integration, wait-time, and launch, and is thus considered an SSRL requirement. A Standard Health check would involve analyzing solar panel and battery voltages and temperatures, propulsion system pressures and temperatures, solar panel deployment, payload checkout, etc, and verifying that the results obtained fall within a specific range that was established from ground testing and demonstrations (As Discussed in Requirements RCL.PL.TST1 through RCL.PL.TST5). If any part of the CubeSat system failed to pass its respective health check, mission execution would be delayed until the problem causing the anomaly was found and resolved. Once all anomalies are accounted for, the CubeSat system would be considered to enter Stage 3 of its mission life.  With this in mind, validation of this requirement falls under the Analyze category.</w:t>
-      </w:r>
-    </w:p>
-    <w:p>
-      <w:pPr>
-        <w:spacing w:after="120"/>
-        <w:rPr>
-          <w:rFonts w:cs="Times New Roman"/>
-        </w:rPr>
-      </w:pPr>
+        <w:t xml:space="preserve">This requirement derives from validating that each subsystem of the CubeSat system is in proper working order after delivery, integration, wait-time, and launch, and is thus considered an SSRL requirement. A Standard Health check would involve analyzing solar panel and battery voltages and temperatures, propulsion system pressures and temperatures, solar panel deployment, payload checkout, etc, and verifying that the results obtained fall within a specific range that was established from ground testing and demonstrations (As Discussed in Requirements RCL.PL.TST1 through RCL.PL.TST5). If any part of the CubeSat system failed to pass its respective health check, mission execution would be delayed until the problem causing the anomaly was found and resolved. Once all </w:t>
+      </w:r>
+      <w:r>
+        <w:rPr>
+          <w:rFonts w:ascii="Times New Roman" w:hAnsi="Times New Roman" w:cs="Times New Roman"/>
+        </w:rPr>
+        <w:lastRenderedPageBreak/>
+        <w:t>anomalies are accounted for, the CubeSat system would be considered to enter Stage 3 of its mission life.  With this in mind, validation of this requirement falls under the Analyze category.</w:t>
+      </w:r>
     </w:p>
     <w:p>
       <w:pPr>
@@ -9740,13 +9759,6 @@
         <w:suppressAutoHyphens w:val="0"/>
         <w:spacing w:after="120" w:line="276" w:lineRule="auto"/>
       </w:pPr>
-      <w:r>
-        <w:rPr>
-          <w:rFonts w:cs="Times New Roman"/>
-        </w:rPr>
-        <w:lastRenderedPageBreak/>
-        <w:br w:type="page"/>
-      </w:r>
     </w:p>
     <w:p>
       <w:pPr>
@@ -9759,7 +9771,6 @@
       </w:pPr>
       <w:bookmarkStart w:id="7" w:name="_Toc371851140"/>
       <w:r>
-        <w:lastRenderedPageBreak/>
         <w:t>Separation and Stabilization Requirements</w:t>
       </w:r>
       <w:bookmarkEnd w:id="7"/>
@@ -10231,7 +10242,7 @@
         <w:b/>
         <w:noProof/>
       </w:rPr>
-      <w:t>20</w:t>
+      <w:t>19</w:t>
     </w:r>
     <w:r>
       <w:rPr>
@@ -40763,7 +40774,7 @@
 </file>
 
 <file path=customXml/itemProps1.xml><?xml version="1.0" encoding="utf-8"?>
-<ds:datastoreItem xmlns:ds="http://schemas.openxmlformats.org/officeDocument/2006/customXml" ds:itemID="{3B637BC6-663E-4E17-952F-98C08721AEC9}">
+<ds:datastoreItem xmlns:ds="http://schemas.openxmlformats.org/officeDocument/2006/customXml" ds:itemID="{32BB1D3D-88F5-4297-AFE2-EDC095431CCC}">
   <ds:schemaRefs>
     <ds:schemaRef ds:uri="http://schemas.openxmlformats.org/officeDocument/2006/bibliography"/>
   </ds:schemaRefs>

</xml_diff>

<commit_message>
Added Separationa and Stabilization Introduction
</commit_message>
<xml_diff>
--- a/CMQA/Requirements Verification Matrix/RCL-O-CMQA3 Requirements Verification Document.docx
+++ b/CMQA/Requirements Verification Matrix/RCL-O-CMQA3 Requirements Verification Document.docx
@@ -2711,7 +2711,6 @@
           <w:szCs w:val="22"/>
         </w:rPr>
       </w:pPr>
-      <w:proofErr w:type="gramStart"/>
       <w:r>
         <w:rPr>
           <w:b/>
@@ -2726,16 +2725,7 @@
           <w:sz w:val="22"/>
           <w:szCs w:val="22"/>
         </w:rPr>
-        <w:t>.</w:t>
-      </w:r>
-      <w:proofErr w:type="gramEnd"/>
-      <w:r>
-        <w:rPr>
-          <w:b/>
-          <w:sz w:val="22"/>
-          <w:szCs w:val="22"/>
-        </w:rPr>
-        <w:t xml:space="preserve"> RVM Requirement Notation</w:t>
+        <w:t>. RVM Requirement Notation</w:t>
       </w:r>
     </w:p>
     <w:tbl>
@@ -3330,23 +3320,13 @@
           <w:szCs w:val="22"/>
         </w:rPr>
       </w:pPr>
-      <w:proofErr w:type="gramStart"/>
       <w:r>
         <w:rPr>
           <w:b/>
           <w:sz w:val="22"/>
           <w:szCs w:val="22"/>
         </w:rPr>
-        <w:t>Table 2.</w:t>
-      </w:r>
-      <w:proofErr w:type="gramEnd"/>
-      <w:r>
-        <w:rPr>
-          <w:b/>
-          <w:sz w:val="22"/>
-          <w:szCs w:val="22"/>
-        </w:rPr>
-        <w:t xml:space="preserve"> RVM Requirement Characteristics</w:t>
+        <w:t>Table 2. RVM Requirement Characteristics</w:t>
       </w:r>
     </w:p>
     <w:tbl>
@@ -4654,15 +4634,7 @@
         <w:tab/>
       </w:r>
       <w:r>
-        <w:t xml:space="preserve">Remove </w:t>
-      </w:r>
-      <w:proofErr w:type="gramStart"/>
-      <w:r>
-        <w:t>Before</w:t>
-      </w:r>
-      <w:proofErr w:type="gramEnd"/>
-      <w:r>
-        <w:t xml:space="preserve"> Flight</w:t>
+        <w:t>Remove Before Flight</w:t>
       </w:r>
     </w:p>
     <w:p/>
@@ -6645,23 +6617,7 @@
           <w:sz w:val="22"/>
           <w:lang w:eastAsia="en-US" w:bidi="ar-SA"/>
         </w:rPr>
-        <w:t>system to a 6U volume</w:t>
-      </w:r>
-      <w:proofErr w:type="gramStart"/>
-      <w:r>
-        <w:rPr>
-          <w:sz w:val="22"/>
-          <w:lang w:eastAsia="en-US" w:bidi="ar-SA"/>
-        </w:rPr>
-        <w:t>..</w:t>
-      </w:r>
-      <w:proofErr w:type="gramEnd"/>
-      <w:r>
-        <w:rPr>
-          <w:sz w:val="22"/>
-          <w:lang w:eastAsia="en-US" w:bidi="ar-SA"/>
-        </w:rPr>
-        <w:t xml:space="preserve"> Because the target vehicle must be incorporated into the 6U volume, it is necessary that the two spacecraft be securely conjoined prior to launch vehicle integration. This requirement will be satisfied by conducting an integrated vibration test</w:t>
+        <w:t>system to a 6U volume.. Because the target vehicle must be incorporated into the 6U volume, it is necessary that the two spacecraft be securely conjoined prior to launch vehicle integration. This requirement will be satisfied by conducting an integrated vibration test</w:t>
       </w:r>
       <w:r>
         <w:rPr>
@@ -6852,23 +6808,7 @@
           <w:sz w:val="22"/>
           <w:lang w:eastAsia="en-US" w:bidi="ar-SA"/>
         </w:rPr>
-        <w:t xml:space="preserve"> Remove </w:t>
-      </w:r>
-      <w:proofErr w:type="gramStart"/>
-      <w:r>
-        <w:rPr>
-          <w:sz w:val="22"/>
-          <w:lang w:eastAsia="en-US" w:bidi="ar-SA"/>
-        </w:rPr>
-        <w:t>Before</w:t>
-      </w:r>
-      <w:proofErr w:type="gramEnd"/>
-      <w:r>
-        <w:rPr>
-          <w:sz w:val="22"/>
-          <w:lang w:eastAsia="en-US" w:bidi="ar-SA"/>
-        </w:rPr>
-        <w:t xml:space="preserve"> Flight (RBF) pin cuts off all power when inserted</w:t>
+        <w:t xml:space="preserve"> Remove Before Flight (RBF) pin cuts off all power when inserted</w:t>
       </w:r>
       <w:r>
         <w:rPr>
@@ -7065,41 +7005,13 @@
           <w:lang w:eastAsia="en-US" w:bidi="ar-SA"/>
         </w:rPr>
       </w:pPr>
-      <w:proofErr w:type="gramStart"/>
       <w:r>
         <w:rPr>
           <w:b/>
           <w:sz w:val="22"/>
           <w:lang w:eastAsia="en-US" w:bidi="ar-SA"/>
         </w:rPr>
-        <w:t>Figure 1-1.</w:t>
-      </w:r>
-      <w:proofErr w:type="gramEnd"/>
-      <w:r>
-        <w:rPr>
-          <w:b/>
-          <w:sz w:val="22"/>
-          <w:lang w:eastAsia="en-US" w:bidi="ar-SA"/>
-        </w:rPr>
-        <w:t xml:space="preserve"> Location of Remove </w:t>
-      </w:r>
-      <w:proofErr w:type="gramStart"/>
-      <w:r>
-        <w:rPr>
-          <w:b/>
-          <w:sz w:val="22"/>
-          <w:lang w:eastAsia="en-US" w:bidi="ar-SA"/>
-        </w:rPr>
-        <w:t>Before</w:t>
-      </w:r>
-      <w:proofErr w:type="gramEnd"/>
-      <w:r>
-        <w:rPr>
-          <w:b/>
-          <w:sz w:val="22"/>
-          <w:lang w:eastAsia="en-US" w:bidi="ar-SA"/>
-        </w:rPr>
-        <w:t xml:space="preserve"> Flight Pin Access Points</w:t>
+        <w:t>Figure 1-1. Location of Remove Before Flight Pin Access Points</w:t>
       </w:r>
     </w:p>
     <w:p>
@@ -7759,16 +7671,8 @@
         <w:rPr>
           <w:sz w:val="22"/>
         </w:rPr>
-        <w:t xml:space="preserve">, </w:t>
-      </w:r>
-      <w:proofErr w:type="gramStart"/>
-      <w:r>
-        <w:rPr>
-          <w:sz w:val="22"/>
-        </w:rPr>
-        <w:t>Section</w:t>
-      </w:r>
-      <w:proofErr w:type="gramEnd"/>
+        <w:t>, Section</w:t>
+      </w:r>
       <w:r>
         <w:rPr>
           <w:sz w:val="22"/>
@@ -9775,8 +9679,39 @@
       </w:r>
       <w:bookmarkEnd w:id="7"/>
     </w:p>
-    <w:p/>
-    <w:p/>
+    <w:p>
+      <w:pPr>
+        <w:spacing w:after="120"/>
+        <w:jc w:val="both"/>
+        <w:rPr>
+          <w:sz w:val="22"/>
+          <w:szCs w:val="22"/>
+        </w:rPr>
+      </w:pPr>
+      <w:r>
+        <w:rPr>
+          <w:sz w:val="22"/>
+          <w:szCs w:val="22"/>
+        </w:rPr>
+        <w:t xml:space="preserve">The </w:t>
+      </w:r>
+      <w:r>
+        <w:rPr>
+          <w:sz w:val="22"/>
+          <w:szCs w:val="22"/>
+        </w:rPr>
+        <w:t>Separation and Stabilization portion of the Rascal Mission will commence after the CubeSat system has fully passed the checkout sequence discussed in requirement RCL.PLE.MOP4. It will be initiated by a command from the SSRL Ground Station and will consist of the separation of Jade and Ruby, stabilization of each satellites slew rates, and a checkout of the relative displacement calculation methods present on the CubeSat system. It will end when confidence in the relative displacement checkout has been achieved.</w:t>
+      </w:r>
+    </w:p>
+    <w:p>
+      <w:pPr>
+        <w:spacing w:after="120"/>
+        <w:rPr>
+          <w:sz w:val="22"/>
+          <w:szCs w:val="22"/>
+        </w:rPr>
+      </w:pPr>
+    </w:p>
     <w:p>
       <w:pPr>
         <w:pStyle w:val="ListParagraph"/>
@@ -10091,25 +10026,7 @@
           <w:sz w:val="22"/>
           <w:szCs w:val="22"/>
         </w:rPr>
-        <w:t xml:space="preserve">This requirement stems directly from the Team Bravo RFP. To meet it, rendezvous will be initiated at the end of the “Escape” sequence discussed in Section 5, at which point the relative displacement between Jade and Ruby will be decreased. Once </w:t>
-      </w:r>
-      <w:proofErr w:type="gramStart"/>
-      <w:r>
-        <w:rPr>
-          <w:rFonts w:cs="Times New Roman"/>
-          <w:sz w:val="22"/>
-          <w:szCs w:val="22"/>
-        </w:rPr>
-        <w:t>Jade</w:t>
-      </w:r>
-      <w:proofErr w:type="gramEnd"/>
-      <w:r>
-        <w:rPr>
-          <w:rFonts w:cs="Times New Roman"/>
-          <w:sz w:val="22"/>
-          <w:szCs w:val="22"/>
-        </w:rPr>
-        <w:t xml:space="preserve"> and Ruby are within a 50 meter sphere of each other for at least 5 orbits, displacement data for the entire rendezvous sequence will be downlinked and analyzed as to verify that Jade and Ruby each met the requirement. Thus, the validation of this requirement falls under the Analyze category.</w:t>
+        <w:t>This requirement stems directly from the Team Bravo RFP. To meet it, rendezvous will be initiated at the end of the “Escape” sequence discussed in Section 5, at which point the relative displacement between Jade and Ruby will be decreased. Once Jade and Ruby are within a 50 meter sphere of each other for at least 5 orbits, displacement data for the entire rendezvous sequence will be downlinked and analyzed as to verify that Jade and Ruby each met the requirement. Thus, the validation of this requirement falls under the Analyze category.</w:t>
       </w:r>
     </w:p>
     <w:sectPr>
@@ -10205,7 +10122,7 @@
         <w:b/>
         <w:noProof/>
       </w:rPr>
-      <w:t>15</w:t>
+      <w:t>16</w:t>
     </w:r>
     <w:r>
       <w:rPr>
@@ -40774,7 +40691,7 @@
 </file>
 
 <file path=customXml/itemProps1.xml><?xml version="1.0" encoding="utf-8"?>
-<ds:datastoreItem xmlns:ds="http://schemas.openxmlformats.org/officeDocument/2006/customXml" ds:itemID="{32BB1D3D-88F5-4297-AFE2-EDC095431CCC}">
+<ds:datastoreItem xmlns:ds="http://schemas.openxmlformats.org/officeDocument/2006/customXml" ds:itemID="{9DC940B0-06E9-46AF-916F-2D41F771A88C}">
   <ds:schemaRefs>
     <ds:schemaRef ds:uri="http://schemas.openxmlformats.org/officeDocument/2006/bibliography"/>
   </ds:schemaRefs>

</xml_diff>

<commit_message>
Added FRED to nomenclature
</commit_message>
<xml_diff>
--- a/CMQA/Requirements Verification Matrix/RCL-O-CMQA3 Requirements Verification Document.docx
+++ b/CMQA/Requirements Verification Matrix/RCL-O-CMQA3 Requirements Verification Document.docx
@@ -2597,7 +2597,7 @@
       <w:pPr>
         <w:pStyle w:val="Heading1"/>
       </w:pPr>
-      <w:bookmarkStart w:id="2" w:name="_Toc371851135"/>
+      <w:bookmarkStart w:id="2" w:name="_Toc371857126"/>
       <w:r>
         <w:lastRenderedPageBreak/>
         <w:t>INTRODUCTION</w:t>
@@ -4035,7 +4035,7 @@
       <w:pPr>
         <w:pStyle w:val="Heading1"/>
       </w:pPr>
-      <w:bookmarkStart w:id="3" w:name="_Toc371851136"/>
+      <w:bookmarkStart w:id="3" w:name="_Toc371857127"/>
       <w:r>
         <w:lastRenderedPageBreak/>
         <w:t>NOMENCLATURE</w:t>
@@ -4663,6 +4663,24 @@
       <w:proofErr w:type="gramEnd"/>
       <w:r>
         <w:t xml:space="preserve"> Flight</w:t>
+      </w:r>
+    </w:p>
+    <w:p>
+      <w:pPr>
+        <w:spacing w:before="120" w:after="120"/>
+      </w:pPr>
+      <w:r>
+        <w:rPr>
+          <w:i/>
+        </w:rPr>
+        <w:t>FRED</w:t>
+      </w:r>
+      <w:r>
+        <w:tab/>
+      </w:r>
+      <w:r>
+        <w:tab/>
+        <w:t>Frictionally Reduced Environment Dynamics</w:t>
       </w:r>
     </w:p>
     <w:p/>
@@ -4731,7 +4749,7 @@
           <w:r>
             <w:fldChar w:fldCharType="separate"/>
           </w:r>
-          <w:hyperlink w:anchor="_Toc371851135" w:history="1">
+          <w:hyperlink w:anchor="_Toc371857126" w:history="1">
             <w:r>
               <w:rPr>
                 <w:rStyle w:val="Hyperlink"/>
@@ -4758,7 +4776,7 @@
                 <w:noProof/>
                 <w:webHidden/>
               </w:rPr>
-              <w:instrText xml:space="preserve"> PAGEREF _Toc371851135 \h </w:instrText>
+              <w:instrText xml:space="preserve"> PAGEREF _Toc371857126 \h </w:instrText>
             </w:r>
             <w:r>
               <w:rPr>
@@ -4801,7 +4819,7 @@
               <w:lang w:eastAsia="en-US" w:bidi="ar-SA"/>
             </w:rPr>
           </w:pPr>
-          <w:hyperlink w:anchor="_Toc371851136" w:history="1">
+          <w:hyperlink w:anchor="_Toc371857127" w:history="1">
             <w:r>
               <w:rPr>
                 <w:rStyle w:val="Hyperlink"/>
@@ -4828,7 +4846,7 @@
                 <w:noProof/>
                 <w:webHidden/>
               </w:rPr>
-              <w:instrText xml:space="preserve"> PAGEREF _Toc371851136 \h </w:instrText>
+              <w:instrText xml:space="preserve"> PAGEREF _Toc371857127 \h </w:instrText>
             </w:r>
             <w:r>
               <w:rPr>
@@ -4871,7 +4889,7 @@
               <w:lang w:eastAsia="en-US" w:bidi="ar-SA"/>
             </w:rPr>
           </w:pPr>
-          <w:hyperlink w:anchor="_Toc371851137" w:history="1">
+          <w:hyperlink w:anchor="_Toc371857128" w:history="1">
             <w:r>
               <w:rPr>
                 <w:rStyle w:val="Hyperlink"/>
@@ -4898,7 +4916,7 @@
                 <w:noProof/>
                 <w:webHidden/>
               </w:rPr>
-              <w:instrText xml:space="preserve"> PAGEREF _Toc371851137 \h </w:instrText>
+              <w:instrText xml:space="preserve"> PAGEREF _Toc371857128 \h </w:instrText>
             </w:r>
             <w:r>
               <w:rPr>
@@ -4944,7 +4962,7 @@
               <w:lang w:eastAsia="en-US" w:bidi="ar-SA"/>
             </w:rPr>
           </w:pPr>
-          <w:hyperlink w:anchor="_Toc371851138" w:history="1">
+          <w:hyperlink w:anchor="_Toc371857129" w:history="1">
             <w:r>
               <w:rPr>
                 <w:rStyle w:val="Hyperlink"/>
@@ -4989,7 +5007,7 @@
                 <w:noProof/>
                 <w:webHidden/>
               </w:rPr>
-              <w:instrText xml:space="preserve"> PAGEREF _Toc371851138 \h </w:instrText>
+              <w:instrText xml:space="preserve"> PAGEREF _Toc371857129 \h </w:instrText>
             </w:r>
             <w:r>
               <w:rPr>
@@ -5035,7 +5053,7 @@
               <w:lang w:eastAsia="en-US" w:bidi="ar-SA"/>
             </w:rPr>
           </w:pPr>
-          <w:hyperlink w:anchor="_Toc371851139" w:history="1">
+          <w:hyperlink w:anchor="_Toc371857130" w:history="1">
             <w:r>
               <w:rPr>
                 <w:rStyle w:val="Hyperlink"/>
@@ -5080,7 +5098,7 @@
                 <w:noProof/>
                 <w:webHidden/>
               </w:rPr>
-              <w:instrText xml:space="preserve"> PAGEREF _Toc371851139 \h </w:instrText>
+              <w:instrText xml:space="preserve"> PAGEREF _Toc371857130 \h </w:instrText>
             </w:r>
             <w:r>
               <w:rPr>
@@ -5126,7 +5144,7 @@
               <w:lang w:eastAsia="en-US" w:bidi="ar-SA"/>
             </w:rPr>
           </w:pPr>
-          <w:hyperlink w:anchor="_Toc371851140" w:history="1">
+          <w:hyperlink w:anchor="_Toc371857131" w:history="1">
             <w:r>
               <w:rPr>
                 <w:rStyle w:val="Hyperlink"/>
@@ -5171,7 +5189,7 @@
                 <w:noProof/>
                 <w:webHidden/>
               </w:rPr>
-              <w:instrText xml:space="preserve"> PAGEREF _Toc371851140 \h </w:instrText>
+              <w:instrText xml:space="preserve"> PAGEREF _Toc371857131 \h </w:instrText>
             </w:r>
             <w:r>
               <w:rPr>
@@ -5217,7 +5235,7 @@
               <w:lang w:eastAsia="en-US" w:bidi="ar-SA"/>
             </w:rPr>
           </w:pPr>
-          <w:hyperlink w:anchor="_Toc371851141" w:history="1">
+          <w:hyperlink w:anchor="_Toc371857132" w:history="1">
             <w:r>
               <w:rPr>
                 <w:rStyle w:val="Hyperlink"/>
@@ -5262,7 +5280,7 @@
                 <w:noProof/>
                 <w:webHidden/>
               </w:rPr>
-              <w:instrText xml:space="preserve"> PAGEREF _Toc371851141 \h </w:instrText>
+              <w:instrText xml:space="preserve"> PAGEREF _Toc371857132 \h </w:instrText>
             </w:r>
             <w:r>
               <w:rPr>
@@ -5308,7 +5326,7 @@
               <w:lang w:eastAsia="en-US" w:bidi="ar-SA"/>
             </w:rPr>
           </w:pPr>
-          <w:hyperlink w:anchor="_Toc371851142" w:history="1">
+          <w:hyperlink w:anchor="_Toc371857133" w:history="1">
             <w:r>
               <w:rPr>
                 <w:rStyle w:val="Hyperlink"/>
@@ -5353,7 +5371,7 @@
                 <w:noProof/>
                 <w:webHidden/>
               </w:rPr>
-              <w:instrText xml:space="preserve"> PAGEREF _Toc371851142 \h </w:instrText>
+              <w:instrText xml:space="preserve"> PAGEREF _Toc371857133 \h </w:instrText>
             </w:r>
             <w:r>
               <w:rPr>
@@ -5399,7 +5417,7 @@
               <w:lang w:eastAsia="en-US" w:bidi="ar-SA"/>
             </w:rPr>
           </w:pPr>
-          <w:hyperlink w:anchor="_Toc371851143" w:history="1">
+          <w:hyperlink w:anchor="_Toc371857134" w:history="1">
             <w:r>
               <w:rPr>
                 <w:rStyle w:val="Hyperlink"/>
@@ -5444,7 +5462,7 @@
                 <w:noProof/>
                 <w:webHidden/>
               </w:rPr>
-              <w:instrText xml:space="preserve"> PAGEREF _Toc371851143 \h </w:instrText>
+              <w:instrText xml:space="preserve"> PAGEREF _Toc371857134 \h </w:instrText>
             </w:r>
             <w:r>
               <w:rPr>
@@ -5751,7 +5769,7 @@
       <w:pPr>
         <w:pStyle w:val="Heading1"/>
       </w:pPr>
-      <w:bookmarkStart w:id="4" w:name="_Toc371851137"/>
+      <w:bookmarkStart w:id="4" w:name="_Toc371857128"/>
       <w:r>
         <w:lastRenderedPageBreak/>
         <w:t>REQUIREMENT STAGES</w:t>
@@ -5790,7 +5808,7 @@
         </w:numPr>
         <w:ind w:left="360"/>
       </w:pPr>
-      <w:bookmarkStart w:id="5" w:name="_Toc371851138"/>
+      <w:bookmarkStart w:id="5" w:name="_Toc371857129"/>
       <w:r>
         <w:t>Pre-Launch Requirements</w:t>
       </w:r>
@@ -9518,7 +9536,7 @@
         </w:numPr>
         <w:ind w:left="360"/>
       </w:pPr>
-      <w:bookmarkStart w:id="6" w:name="_Toc371851139"/>
+      <w:bookmarkStart w:id="6" w:name="_Toc371857130"/>
       <w:r>
         <w:lastRenderedPageBreak/>
         <w:t>Post-Launch Ejection Requirements</w:t>
@@ -9769,7 +9787,7 @@
         </w:numPr>
         <w:ind w:left="360"/>
       </w:pPr>
-      <w:bookmarkStart w:id="7" w:name="_Toc371851140"/>
+      <w:bookmarkStart w:id="7" w:name="_Toc371857131"/>
       <w:r>
         <w:t>Separation and Stabilization Requirements</w:t>
       </w:r>
@@ -9936,7 +9954,7 @@
         </w:numPr>
         <w:ind w:left="360"/>
       </w:pPr>
-      <w:bookmarkStart w:id="8" w:name="_Toc371851141"/>
+      <w:bookmarkStart w:id="8" w:name="_Toc371857132"/>
       <w:r>
         <w:lastRenderedPageBreak/>
         <w:t>Stationkeeping Requirements</w:t>
@@ -10025,7 +10043,7 @@
         </w:numPr>
         <w:ind w:left="360"/>
       </w:pPr>
-      <w:bookmarkStart w:id="9" w:name="_Toc371851142"/>
+      <w:bookmarkStart w:id="9" w:name="_Toc371857133"/>
       <w:r>
         <w:lastRenderedPageBreak/>
         <w:t>“Escape” Requirements</w:t>
@@ -10120,7 +10138,7 @@
         </w:numPr>
         <w:ind w:left="360"/>
       </w:pPr>
-      <w:bookmarkStart w:id="10" w:name="_Toc371851143"/>
+      <w:bookmarkStart w:id="10" w:name="_Toc371857134"/>
       <w:r>
         <w:lastRenderedPageBreak/>
         <w:t>Rendezvous Requirements</w:t>
@@ -10293,7 +10311,7 @@
         <w:b/>
         <w:noProof/>
       </w:rPr>
-      <w:t>19</w:t>
+      <w:t>5</w:t>
     </w:r>
     <w:r>
       <w:rPr>
@@ -40862,7 +40880,7 @@
 </file>
 
 <file path=customXml/itemProps1.xml><?xml version="1.0" encoding="utf-8"?>
-<ds:datastoreItem xmlns:ds="http://schemas.openxmlformats.org/officeDocument/2006/customXml" ds:itemID="{AE016EA2-0781-462D-AA8F-8F343888B77D}">
+<ds:datastoreItem xmlns:ds="http://schemas.openxmlformats.org/officeDocument/2006/customXml" ds:itemID="{F5A7CBE6-3668-4A7A-961D-65882305C038}">
   <ds:schemaRefs>
     <ds:schemaRef ds:uri="http://schemas.openxmlformats.org/officeDocument/2006/bibliography"/>
   </ds:schemaRefs>

</xml_diff>

<commit_message>
Added in requirement RCL.SS.MOP1
</commit_message>
<xml_diff>
--- a/CMQA/Requirements Verification Matrix/RCL-O-CMQA3 Requirements Verification Document.docx
+++ b/CMQA/Requirements Verification Matrix/RCL-O-CMQA3 Requirements Verification Document.docx
@@ -1,6 +1,6 @@
 
 <file path=word/document.xml><?xml version="1.0" encoding="utf-8"?>
-<w:document xmlns:wpc="http://schemas.microsoft.com/office/word/2010/wordprocessingCanvas" xmlns:mc="http://schemas.openxmlformats.org/markup-compatibility/2006" xmlns:o="urn:schemas-microsoft-com:office:office" xmlns:r="http://schemas.openxmlformats.org/officeDocument/2006/relationships" xmlns:m="http://schemas.openxmlformats.org/officeDocument/2006/math" xmlns:v="urn:schemas-microsoft-com:vml" xmlns:wp14="http://schemas.microsoft.com/office/word/2010/wordprocessingDrawing" xmlns:wp="http://schemas.openxmlformats.org/drawingml/2006/wordprocessingDrawing" xmlns:w10="urn:schemas-microsoft-com:office:word" xmlns:w="http://schemas.openxmlformats.org/wordprocessingml/2006/main" xmlns:w14="http://schemas.microsoft.com/office/word/2010/wordml" xmlns:wpg="http://schemas.microsoft.com/office/word/2010/wordprocessingGroup" xmlns:wpi="http://schemas.microsoft.com/office/word/2010/wordprocessingInk" xmlns:wne="http://schemas.microsoft.com/office/word/2006/wordml" xmlns:wps="http://schemas.microsoft.com/office/word/2010/wordprocessingShape" mc:Ignorable="w14 wp14">
+<w:document xmlns:ve="http://schemas.openxmlformats.org/markup-compatibility/2006" xmlns:o="urn:schemas-microsoft-com:office:office" xmlns:r="http://schemas.openxmlformats.org/officeDocument/2006/relationships" xmlns:m="http://schemas.openxmlformats.org/officeDocument/2006/math" xmlns:v="urn:schemas-microsoft-com:vml" xmlns:wp="http://schemas.openxmlformats.org/drawingml/2006/wordprocessingDrawing" xmlns:w10="urn:schemas-microsoft-com:office:word" xmlns:w="http://schemas.openxmlformats.org/wordprocessingml/2006/main" xmlns:wne="http://schemas.microsoft.com/office/word/2006/wordml">
   <w:body>
     <w:p>
       <w:pPr>
@@ -117,7 +117,6 @@
                     <w:id w:val="442658929"/>
                     <w:text/>
                   </w:sdtPr>
-                  <w:sdtEndPr/>
                   <w:sdtContent>
                     <w:p>
                       <w:pPr>
@@ -163,7 +162,6 @@
                     <w:id w:val="-210656509"/>
                     <w:text/>
                   </w:sdtPr>
-                  <w:sdtEndPr/>
                   <w:sdtContent>
                     <w:p>
                       <w:pPr>
@@ -190,7 +188,6 @@
                     <w:id w:val="-1992858161"/>
                     <w:picture/>
                   </w:sdtPr>
-                  <w:sdtEndPr/>
                   <w:sdtContent>
                     <w:p>
                       <w:pPr>
@@ -221,10 +218,10 @@
                                     <pic:cNvPicPr/>
                                   </pic:nvPicPr>
                                   <pic:blipFill>
-                                    <a:blip r:embed="rId9">
+                                    <a:blip r:embed="rId8">
                                       <a:extLst>
                                         <a:ext uri="{28A0092B-C50C-407E-A947-70E740481C1C}">
-                                          <a14:useLocalDpi xmlns:a14="http://schemas.microsoft.com/office/drawing/2010/main" val="0"/>
+                                          <a14:useLocalDpi xmlns:a14="http://schemas.microsoft.com/office/drawing/2010/main" xmlns:wps="http://schemas.microsoft.com/office/word/2010/wordprocessingShape" xmlns:wpi="http://schemas.microsoft.com/office/word/2010/wordprocessingInk" xmlns:wpg="http://schemas.microsoft.com/office/word/2010/wordprocessingGroup" xmlns:w14="http://schemas.microsoft.com/office/word/2010/wordml" xmlns:w="http://schemas.openxmlformats.org/wordprocessingml/2006/main" xmlns:w10="urn:schemas-microsoft-com:office:word" xmlns:wp14="http://schemas.microsoft.com/office/word/2010/wordprocessingDrawing" xmlns:v="urn:schemas-microsoft-com:vml" xmlns:o="urn:schemas-microsoft-com:office:office" xmlns:mc="http://schemas.openxmlformats.org/markup-compatibility/2006" xmlns:wpc="http://schemas.microsoft.com/office/word/2010/wordprocessingCanvas" xmlns="" val="0"/>
                                         </a:ext>
                                       </a:extLst>
                                     </a:blip>
@@ -275,7 +272,7 @@
                     <w:rPr>
                       <w:noProof/>
                     </w:rPr>
-                    <w:t>11/10/13</w:t>
+                    <w:t>11/11/13</w:t>
                   </w:r>
                   <w:r>
                     <w:rPr>
@@ -296,7 +293,6 @@
                       <w:id w:val="1880516279"/>
                       <w:text/>
                     </w:sdtPr>
-                    <w:sdtEndPr/>
                     <w:sdtContent>
                       <w:r>
                         <w:t>RCL-O-CMQA1</w:t>
@@ -642,7 +638,7 @@
       <w:tblPr>
         <w:tblStyle w:val="TableGrid"/>
         <w:tblW w:w="0" w:type="auto"/>
-        <w:tblLook w:val="04A0" w:firstRow="1" w:lastRow="0" w:firstColumn="1" w:lastColumn="0" w:noHBand="0" w:noVBand="1"/>
+        <w:tblLook w:val="04A0"/>
       </w:tblPr>
       <w:tblGrid>
         <w:gridCol w:w="2088"/>
@@ -829,7 +825,7 @@
                 <w:color w:val="000000" w:themeColor="text1"/>
               </w:rPr>
             </w:pPr>
-            <w:hyperlink r:id="rId10" w:history="1">
+            <w:hyperlink r:id="rId9" w:history="1">
               <w:r>
                 <w:rPr>
                   <w:rStyle w:val="Hyperlink"/>
@@ -936,7 +932,7 @@
                 <w:color w:val="000000" w:themeColor="text1"/>
               </w:rPr>
             </w:pPr>
-            <w:hyperlink r:id="rId11" w:history="1">
+            <w:hyperlink r:id="rId10" w:history="1">
               <w:r>
                 <w:rPr>
                   <w:rStyle w:val="Hyperlink"/>
@@ -1044,7 +1040,7 @@
                 <w:color w:val="000000" w:themeColor="text1"/>
               </w:rPr>
             </w:pPr>
-            <w:hyperlink r:id="rId12" w:history="1">
+            <w:hyperlink r:id="rId11" w:history="1">
               <w:r>
                 <w:rPr>
                   <w:rStyle w:val="Hyperlink"/>
@@ -1157,7 +1153,7 @@
                 <w:color w:val="000000" w:themeColor="text1"/>
               </w:rPr>
             </w:pPr>
-            <w:hyperlink r:id="rId13" w:history="1">
+            <w:hyperlink r:id="rId12" w:history="1">
               <w:r>
                 <w:rPr>
                   <w:rStyle w:val="Hyperlink"/>
@@ -1258,7 +1254,7 @@
                 <w:color w:val="000000" w:themeColor="text1"/>
               </w:rPr>
             </w:pPr>
-            <w:hyperlink r:id="rId14" w:history="1">
+            <w:hyperlink r:id="rId13" w:history="1">
               <w:r>
                 <w:rPr>
                   <w:rStyle w:val="Hyperlink"/>
@@ -1347,7 +1343,7 @@
         <w:tblW w:w="10205" w:type="dxa"/>
         <w:tblInd w:w="-35" w:type="dxa"/>
         <w:tblLayout w:type="fixed"/>
-        <w:tblLook w:val="0000" w:firstRow="0" w:lastRow="0" w:firstColumn="0" w:lastColumn="0" w:noHBand="0" w:noVBand="0"/>
+        <w:tblLook w:val="0000"/>
       </w:tblPr>
       <w:tblGrid>
         <w:gridCol w:w="1673"/>
@@ -1574,7 +1570,6 @@
             </w:placeholder>
             <w:text/>
           </w:sdtPr>
-          <w:sdtEndPr/>
           <w:sdtContent>
             <w:tc>
               <w:tcPr>
@@ -1625,7 +1620,6 @@
               <w:calendar w:val="gregorian"/>
             </w:date>
           </w:sdtPr>
-          <w:sdtEndPr/>
           <w:sdtContent>
             <w:tc>
               <w:tcPr>
@@ -1670,7 +1664,6 @@
             </w:placeholder>
             <w:text/>
           </w:sdtPr>
-          <w:sdtEndPr/>
           <w:sdtContent>
             <w:tc>
               <w:tcPr>
@@ -1716,7 +1709,6 @@
             </w:placeholder>
             <w:text/>
           </w:sdtPr>
-          <w:sdtEndPr/>
           <w:sdtContent>
             <w:tc>
               <w:tcPr>
@@ -2761,7 +2753,7 @@
       <w:tblPr>
         <w:tblStyle w:val="TableGrid"/>
         <w:tblW w:w="0" w:type="auto"/>
-        <w:tblLook w:val="04A0" w:firstRow="1" w:lastRow="0" w:firstColumn="1" w:lastColumn="0" w:noHBand="0" w:noVBand="1"/>
+        <w:tblLook w:val="04A0"/>
       </w:tblPr>
       <w:tblGrid>
         <w:gridCol w:w="1278"/>
@@ -3372,7 +3364,7 @@
       <w:tblPr>
         <w:tblStyle w:val="TableGrid"/>
         <w:tblW w:w="9648" w:type="dxa"/>
-        <w:tblLook w:val="04A0" w:firstRow="1" w:lastRow="0" w:firstColumn="1" w:lastColumn="0" w:noHBand="0" w:noVBand="1"/>
+        <w:tblLook w:val="04A0"/>
       </w:tblPr>
       <w:tblGrid>
         <w:gridCol w:w="2394"/>
@@ -4522,7 +4514,7 @@
         <w:rPr>
           <w:i/>
         </w:rPr>
-        <w:t>Ruby</w:t>
+        <w:t>Turquoise</w:t>
       </w:r>
       <w:r>
         <w:rPr>
@@ -4701,6 +4693,39 @@
         <w:tab/>
         <w:t>Frictionally Reduced Environment Dynamics</w:t>
       </w:r>
+    </w:p>
+    <w:p>
+      <w:pPr>
+        <w:spacing w:before="120" w:after="120"/>
+      </w:pPr>
+      <w:proofErr w:type="spellStart"/>
+      <w:r>
+        <w:rPr>
+          <w:i/>
+        </w:rPr>
+        <w:t>ELaNa</w:t>
+      </w:r>
+      <w:proofErr w:type="spellEnd"/>
+      <w:r>
+        <w:rPr>
+          <w:i/>
+        </w:rPr>
+        <w:tab/>
+      </w:r>
+      <w:r>
+        <w:rPr>
+          <w:i/>
+        </w:rPr>
+        <w:tab/>
+      </w:r>
+      <w:r>
+        <w:t xml:space="preserve">Educational Launch of </w:t>
+      </w:r>
+      <w:proofErr w:type="spellStart"/>
+      <w:r>
+        <w:t>NanoSatellites</w:t>
+      </w:r>
+      <w:proofErr w:type="spellEnd"/>
     </w:p>
     <w:p/>
     <w:p>
@@ -4731,7 +4756,6 @@
           <w:docPartUnique/>
         </w:docPartObj>
       </w:sdtPr>
-      <w:sdtEndPr/>
       <w:sdtContent>
         <w:p>
           <w:pPr>
@@ -6225,6 +6249,111 @@
         </w:rPr>
         <w:t xml:space="preserve">of low outgassing materials, as specified on </w:t>
       </w:r>
+      <w:hyperlink r:id="rId14" w:history="1">
+        <w:r>
+          <w:rPr>
+            <w:rStyle w:val="Hyperlink"/>
+            <w:sz w:val="22"/>
+            <w:lang w:eastAsia="en-US" w:bidi="ar-SA"/>
+          </w:rPr>
+          <w:t>http://outgassing.nasa.gov</w:t>
+        </w:r>
+      </w:hyperlink>
+      <w:r>
+        <w:rPr>
+          <w:sz w:val="22"/>
+          <w:lang w:eastAsia="en-US" w:bidi="ar-SA"/>
+        </w:rPr>
+        <w:t>.</w:t>
+      </w:r>
+      <w:r>
+        <w:rPr>
+          <w:sz w:val="22"/>
+          <w:lang w:eastAsia="en-US" w:bidi="ar-SA"/>
+        </w:rPr>
+        <w:t xml:space="preserve"> Thus, the validation method associated with this requirement falls under the Analyze category.</w:t>
+      </w:r>
+    </w:p>
+    <w:p>
+      <w:pPr>
+        <w:spacing w:after="120"/>
+      </w:pPr>
+    </w:p>
+    <w:p>
+      <w:pPr>
+        <w:pStyle w:val="BodyText"/>
+        <w:numPr>
+          <w:ilvl w:val="0"/>
+          <w:numId w:val="4"/>
+        </w:numPr>
+        <w:ind w:left="2160" w:hanging="1800"/>
+        <w:rPr>
+          <w:lang w:eastAsia="en-US" w:bidi="ar-SA"/>
+        </w:rPr>
+      </w:pPr>
+      <w:r>
+        <w:rPr>
+          <w:b/>
+          <w:lang w:eastAsia="en-US" w:bidi="ar-SA"/>
+        </w:rPr>
+        <w:t>All Materials Used in the CubeSat System Shall Have a Collected Volatile Condensable Material of less than 0.1%</w:t>
+      </w:r>
+    </w:p>
+    <w:p>
+      <w:pPr>
+        <w:spacing w:after="120"/>
+        <w:ind w:left="360"/>
+        <w:jc w:val="both"/>
+      </w:pPr>
+      <w:r>
+        <w:rPr>
+          <w:sz w:val="22"/>
+          <w:lang w:eastAsia="en-US" w:bidi="ar-SA"/>
+        </w:rPr>
+        <w:t xml:space="preserve">This requirement </w:t>
+      </w:r>
+      <w:r>
+        <w:rPr>
+          <w:sz w:val="22"/>
+          <w:lang w:eastAsia="en-US" w:bidi="ar-SA"/>
+        </w:rPr>
+        <w:t>is dictated by</w:t>
+      </w:r>
+      <w:r>
+        <w:rPr>
+          <w:sz w:val="22"/>
+          <w:lang w:eastAsia="en-US" w:bidi="ar-SA"/>
+        </w:rPr>
+        <w:t xml:space="preserve"> the </w:t>
+      </w:r>
+      <w:r>
+        <w:rPr>
+          <w:sz w:val="22"/>
+          <w:lang w:eastAsia="en-US" w:bidi="ar-SA"/>
+        </w:rPr>
+        <w:t>CDS</w:t>
+      </w:r>
+      <w:r>
+        <w:rPr>
+          <w:sz w:val="22"/>
+          <w:lang w:eastAsia="en-US" w:bidi="ar-SA"/>
+        </w:rPr>
+        <w:t xml:space="preserve"> </w:t>
+      </w:r>
+      <w:r>
+        <w:rPr>
+          <w:sz w:val="22"/>
+          <w:lang w:eastAsia="en-US" w:bidi="ar-SA"/>
+        </w:rPr>
+        <w:t>D</w:t>
+      </w:r>
+      <w:r>
+        <w:rPr>
+          <w:sz w:val="22"/>
+          <w:lang w:eastAsia="en-US" w:bidi="ar-SA"/>
+        </w:rPr>
+        <w:t xml:space="preserve">ocument, Rev 12, section 2.1.7.2. The spacecraft must satisfy all low-outgassing criteria to prevent contamination of other spacecraft and the launch vehicle during testing, integration, and launch. This requirement will be satisfied by using only materials found on the NASA approved list at </w:t>
+      </w:r>
       <w:hyperlink r:id="rId15" w:history="1">
         <w:r>
           <w:rPr>
@@ -6252,111 +6381,6 @@
     </w:p>
     <w:p>
       <w:pPr>
-        <w:spacing w:after="120"/>
-      </w:pPr>
-    </w:p>
-    <w:p>
-      <w:pPr>
-        <w:pStyle w:val="BodyText"/>
-        <w:numPr>
-          <w:ilvl w:val="0"/>
-          <w:numId w:val="4"/>
-        </w:numPr>
-        <w:ind w:left="2160" w:hanging="1800"/>
-        <w:rPr>
-          <w:lang w:eastAsia="en-US" w:bidi="ar-SA"/>
-        </w:rPr>
-      </w:pPr>
-      <w:r>
-        <w:rPr>
-          <w:b/>
-          <w:lang w:eastAsia="en-US" w:bidi="ar-SA"/>
-        </w:rPr>
-        <w:t>All Materials Used in the CubeSat System Shall Have a Collected Volatile Condensable Material of less than 0.1%</w:t>
-      </w:r>
-    </w:p>
-    <w:p>
-      <w:pPr>
-        <w:spacing w:after="120"/>
-        <w:ind w:left="360"/>
-        <w:jc w:val="both"/>
-      </w:pPr>
-      <w:r>
-        <w:rPr>
-          <w:sz w:val="22"/>
-          <w:lang w:eastAsia="en-US" w:bidi="ar-SA"/>
-        </w:rPr>
-        <w:t xml:space="preserve">This requirement </w:t>
-      </w:r>
-      <w:r>
-        <w:rPr>
-          <w:sz w:val="22"/>
-          <w:lang w:eastAsia="en-US" w:bidi="ar-SA"/>
-        </w:rPr>
-        <w:t>is dictated by</w:t>
-      </w:r>
-      <w:r>
-        <w:rPr>
-          <w:sz w:val="22"/>
-          <w:lang w:eastAsia="en-US" w:bidi="ar-SA"/>
-        </w:rPr>
-        <w:t xml:space="preserve"> the </w:t>
-      </w:r>
-      <w:r>
-        <w:rPr>
-          <w:sz w:val="22"/>
-          <w:lang w:eastAsia="en-US" w:bidi="ar-SA"/>
-        </w:rPr>
-        <w:t>CDS</w:t>
-      </w:r>
-      <w:r>
-        <w:rPr>
-          <w:sz w:val="22"/>
-          <w:lang w:eastAsia="en-US" w:bidi="ar-SA"/>
-        </w:rPr>
-        <w:t xml:space="preserve"> </w:t>
-      </w:r>
-      <w:r>
-        <w:rPr>
-          <w:sz w:val="22"/>
-          <w:lang w:eastAsia="en-US" w:bidi="ar-SA"/>
-        </w:rPr>
-        <w:t>D</w:t>
-      </w:r>
-      <w:r>
-        <w:rPr>
-          <w:sz w:val="22"/>
-          <w:lang w:eastAsia="en-US" w:bidi="ar-SA"/>
-        </w:rPr>
-        <w:t xml:space="preserve">ocument, Rev 12, section 2.1.7.2. The spacecraft must satisfy all low-outgassing criteria to prevent contamination of other spacecraft and the launch vehicle during testing, integration, and launch. This requirement will be satisfied by using only materials found on the NASA approved list at </w:t>
-      </w:r>
-      <w:hyperlink r:id="rId16" w:history="1">
-        <w:r>
-          <w:rPr>
-            <w:rStyle w:val="Hyperlink"/>
-            <w:sz w:val="22"/>
-            <w:lang w:eastAsia="en-US" w:bidi="ar-SA"/>
-          </w:rPr>
-          <w:t>http://outgassing.nasa.gov</w:t>
-        </w:r>
-      </w:hyperlink>
-      <w:r>
-        <w:rPr>
-          <w:sz w:val="22"/>
-          <w:lang w:eastAsia="en-US" w:bidi="ar-SA"/>
-        </w:rPr>
-        <w:t>.</w:t>
-      </w:r>
-      <w:r>
-        <w:rPr>
-          <w:sz w:val="22"/>
-          <w:lang w:eastAsia="en-US" w:bidi="ar-SA"/>
-        </w:rPr>
-        <w:t xml:space="preserve"> Thus, the validation method associated with this requirement falls under the Analyze category.</w:t>
-      </w:r>
-    </w:p>
-    <w:p>
-      <w:pPr>
         <w:pStyle w:val="BodyText"/>
         <w:numPr>
           <w:ilvl w:val="0"/>
@@ -6503,7 +6527,21 @@
           <w:sz w:val="22"/>
           <w:lang w:eastAsia="en-US" w:bidi="ar-SA"/>
         </w:rPr>
-        <w:t>Along with this, an orbit must be selected that allows for the Rascal CubeSat system to remain in orbit for the duration of this time period. Thus, the validation method for this requirement falls under the Analysis category.</w:t>
+        <w:t xml:space="preserve">Along with this, an orbit must be selected that allows for the Rascal CubeSat system to remain in orbit for the duration of this time period. Thus, the validation method for this requirement falls under the </w:t>
+      </w:r>
+      <w:r>
+        <w:rPr>
+          <w:sz w:val="22"/>
+          <w:lang w:eastAsia="en-US" w:bidi="ar-SA"/>
+        </w:rPr>
+        <w:t>Analyze</w:t>
+      </w:r>
+      <w:r>
+        <w:rPr>
+          <w:sz w:val="22"/>
+          <w:lang w:eastAsia="en-US" w:bidi="ar-SA"/>
+        </w:rPr>
+        <w:t xml:space="preserve"> category.</w:t>
       </w:r>
     </w:p>
     <w:p>
@@ -6587,7 +6625,21 @@
           <w:sz w:val="22"/>
           <w:lang w:eastAsia="en-US" w:bidi="ar-SA"/>
         </w:rPr>
-        <w:t>ital lifetime of the CubeSat system, as to verify that it will deorbit within the allotted time limit. If it is determined that the designed CubeSat system cannot meet said requirement, either a new launch vehicle will need to be selected or a deorbit mechanism will need to be incorporated into the CubeSat system’s design. Thus, the validation of this requirement falls under the Analysis category.</w:t>
+        <w:t xml:space="preserve">ital lifetime of the CubeSat system, as to verify that it will deorbit within the allotted time limit. If it is determined that the designed CubeSat system cannot meet said requirement, either a new launch vehicle will need to be selected or a deorbit mechanism will need to be incorporated into the CubeSat system’s design. Thus, the validation of this requirement falls under the </w:t>
+      </w:r>
+      <w:r>
+        <w:rPr>
+          <w:sz w:val="22"/>
+          <w:lang w:eastAsia="en-US" w:bidi="ar-SA"/>
+        </w:rPr>
+        <w:t>Analyze</w:t>
+      </w:r>
+      <w:r>
+        <w:rPr>
+          <w:sz w:val="22"/>
+          <w:lang w:eastAsia="en-US" w:bidi="ar-SA"/>
+        </w:rPr>
+        <w:t xml:space="preserve"> category.</w:t>
       </w:r>
     </w:p>
     <w:p>
@@ -6612,7 +6664,21 @@
           <w:b/>
           <w:lang w:eastAsia="en-US" w:bidi="ar-SA"/>
         </w:rPr>
-        <w:t xml:space="preserve">Jade and Ruby </w:t>
+        <w:t xml:space="preserve">Jade and </w:t>
+      </w:r>
+      <w:r>
+        <w:rPr>
+          <w:b/>
+          <w:lang w:eastAsia="en-US" w:bidi="ar-SA"/>
+        </w:rPr>
+        <w:t>Turquoise</w:t>
+      </w:r>
+      <w:r>
+        <w:rPr>
+          <w:b/>
+          <w:lang w:eastAsia="en-US" w:bidi="ar-SA"/>
+        </w:rPr>
+        <w:t xml:space="preserve"> </w:t>
       </w:r>
       <w:r>
         <w:rPr>
@@ -7045,7 +7111,7 @@
                     </pic:cNvPicPr>
                   </pic:nvPicPr>
                   <pic:blipFill>
-                    <a:blip r:embed="rId17" cstate="print"/>
+                    <a:blip r:embed="rId16" cstate="print"/>
                     <a:srcRect/>
                     <a:stretch>
                       <a:fillRect/>
@@ -7180,7 +7246,14 @@
           <w:b/>
           <w:lang w:eastAsia="en-US" w:bidi="ar-SA"/>
         </w:rPr>
-        <w:t xml:space="preserve"> of Jade or Ruby</w:t>
+        <w:t xml:space="preserve"> of Jade or </w:t>
+      </w:r>
+      <w:r>
+        <w:rPr>
+          <w:b/>
+          <w:lang w:eastAsia="en-US" w:bidi="ar-SA"/>
+        </w:rPr>
+        <w:t>Turquoise</w:t>
       </w:r>
     </w:p>
     <w:p>
@@ -7210,7 +7283,19 @@
         <w:rPr>
           <w:b/>
         </w:rPr>
-        <w:t>of Jade and Ruby may make Contact with the Deployer</w:t>
+        <w:t xml:space="preserve">of Jade and </w:t>
+      </w:r>
+      <w:r>
+        <w:rPr>
+          <w:b/>
+        </w:rPr>
+        <w:t>Turquoise</w:t>
+      </w:r>
+      <w:r>
+        <w:rPr>
+          <w:b/>
+        </w:rPr>
+        <w:t xml:space="preserve"> may make Contact with the Deployer</w:t>
       </w:r>
     </w:p>
     <w:p>
@@ -7285,7 +7370,21 @@
           <w:b/>
           <w:lang w:eastAsia="en-US" w:bidi="ar-SA"/>
         </w:rPr>
-        <w:t xml:space="preserve">The Center of Gravity of Jade and Ruby Shall be Located within a Sphere of 2 cm of their Geometric Center </w:t>
+        <w:t xml:space="preserve">The Center of Gravity of Jade and </w:t>
+      </w:r>
+      <w:r>
+        <w:rPr>
+          <w:b/>
+          <w:lang w:eastAsia="en-US" w:bidi="ar-SA"/>
+        </w:rPr>
+        <w:t>Turquoise</w:t>
+      </w:r>
+      <w:r>
+        <w:rPr>
+          <w:b/>
+          <w:lang w:eastAsia="en-US" w:bidi="ar-SA"/>
+        </w:rPr>
+        <w:t xml:space="preserve"> Shall be Located within a Sphere of 2 cm of their Geometric Center </w:t>
       </w:r>
     </w:p>
     <w:p>
@@ -7338,7 +7437,21 @@
           <w:b/>
           <w:lang w:eastAsia="en-US" w:bidi="ar-SA"/>
         </w:rPr>
-        <w:t>The Local Coordinate System of Jade and Ruby Shall be Defined as Specified in Figure 1-1</w:t>
+        <w:t xml:space="preserve">The Local Coordinate System of Jade and </w:t>
+      </w:r>
+      <w:r>
+        <w:rPr>
+          <w:b/>
+          <w:lang w:eastAsia="en-US" w:bidi="ar-SA"/>
+        </w:rPr>
+        <w:t>Turquoise</w:t>
+      </w:r>
+      <w:r>
+        <w:rPr>
+          <w:b/>
+          <w:lang w:eastAsia="en-US" w:bidi="ar-SA"/>
+        </w:rPr>
+        <w:t xml:space="preserve"> Shall be Defined as Specified in Figure 1-1</w:t>
       </w:r>
     </w:p>
     <w:p>
@@ -7427,63 +7540,7 @@
           <w:b/>
           <w:lang w:eastAsia="en-US" w:bidi="ar-SA"/>
         </w:rPr>
-        <w:t>The +</w:t>
-      </w:r>
-      <w:r>
-        <w:rPr>
-          <w:b/>
-          <w:lang w:eastAsia="en-US" w:bidi="ar-SA"/>
-        </w:rPr>
-        <w:t>X</w:t>
-      </w:r>
-      <w:r>
-        <w:rPr>
-          <w:b/>
-          <w:lang w:eastAsia="en-US" w:bidi="ar-SA"/>
-        </w:rPr>
-        <w:t>/-</w:t>
-      </w:r>
-      <w:r>
-        <w:rPr>
-          <w:b/>
-          <w:lang w:eastAsia="en-US" w:bidi="ar-SA"/>
-        </w:rPr>
-        <w:t>X</w:t>
-      </w:r>
-      <w:r>
-        <w:rPr>
-          <w:b/>
-          <w:lang w:eastAsia="en-US" w:bidi="ar-SA"/>
-        </w:rPr>
-        <w:t xml:space="preserve"> Faces of the CubeSat </w:t>
-      </w:r>
-      <w:r>
-        <w:rPr>
-          <w:b/>
-          <w:lang w:eastAsia="en-US" w:bidi="ar-SA"/>
-        </w:rPr>
-        <w:t>System</w:t>
-      </w:r>
-      <w:r>
-        <w:rPr>
-          <w:b/>
-          <w:lang w:eastAsia="en-US" w:bidi="ar-SA"/>
-        </w:rPr>
-        <w:t xml:space="preserve"> Shall have a Length of </w:t>
-      </w:r>
-      <w:r>
-        <w:rPr>
-          <w:b/>
-          <w:lang w:eastAsia="en-US" w:bidi="ar-SA"/>
-        </w:rPr>
-        <w:t>2</w:t>
-      </w:r>
-      <w:r>
-        <w:rPr>
-          <w:b/>
-          <w:lang w:eastAsia="en-US" w:bidi="ar-SA"/>
-        </w:rPr>
-        <w:t>00 mm</w:t>
+        <w:t>The +X/-X Faces of the CubeSat System Shall have a Length of 200 mm</w:t>
       </w:r>
     </w:p>
     <w:p>
@@ -7512,65 +7569,16 @@
           <w:b/>
           <w:lang w:eastAsia="en-US" w:bidi="ar-SA"/>
         </w:rPr>
-        <w:t xml:space="preserve">The </w:t>
-      </w:r>
+        <w:t>The height of the CubeSat System</w:t>
+      </w:r>
+      <w:bookmarkStart w:id="5" w:name="_GoBack"/>
+      <w:bookmarkEnd w:id="5"/>
       <w:r>
         <w:rPr>
           <w:b/>
           <w:lang w:eastAsia="en-US" w:bidi="ar-SA"/>
         </w:rPr>
-        <w:t xml:space="preserve">height </w:t>
-      </w:r>
-      <w:r>
-        <w:rPr>
-          <w:b/>
-          <w:lang w:eastAsia="en-US" w:bidi="ar-SA"/>
-        </w:rPr>
-        <w:t xml:space="preserve">of the CubeSat </w:t>
-      </w:r>
-      <w:r>
-        <w:rPr>
-          <w:b/>
-          <w:lang w:eastAsia="en-US" w:bidi="ar-SA"/>
-        </w:rPr>
-        <w:t>System</w:t>
-      </w:r>
-      <w:bookmarkStart w:id="5" w:name="_GoBack"/>
-      <w:bookmarkEnd w:id="5"/>
-      <w:r>
-        <w:rPr>
-          <w:b/>
-          <w:lang w:eastAsia="en-US" w:bidi="ar-SA"/>
-        </w:rPr>
-        <w:t xml:space="preserve"> Shall </w:t>
-      </w:r>
-      <w:r>
-        <w:rPr>
-          <w:b/>
-          <w:lang w:eastAsia="en-US" w:bidi="ar-SA"/>
-        </w:rPr>
-        <w:t>be</w:t>
-      </w:r>
-      <w:r>
-        <w:rPr>
-          <w:b/>
-          <w:lang w:eastAsia="en-US" w:bidi="ar-SA"/>
-        </w:rPr>
-        <w:t xml:space="preserve"> </w:t>
-      </w:r>
-      <w:r>
-        <w:rPr>
-          <w:b/>
-          <w:lang w:eastAsia="en-US" w:bidi="ar-SA"/>
-        </w:rPr>
-        <w:t>6</w:t>
-      </w:r>
-      <w:r>
-        <w:rPr>
-          <w:b/>
-          <w:lang w:eastAsia="en-US" w:bidi="ar-SA"/>
-        </w:rPr>
-        <w:t>00 mm</w:t>
+        <w:t xml:space="preserve"> Shall be 600 mm</w:t>
       </w:r>
     </w:p>
     <w:p>
@@ -7599,7 +7607,21 @@
           <w:b/>
           <w:lang w:eastAsia="en-US" w:bidi="ar-SA"/>
         </w:rPr>
-        <w:t>Jade and Ruby Shall be Capable of Determining Relative Displacement between Each Other</w:t>
+        <w:t xml:space="preserve">Jade and </w:t>
+      </w:r>
+      <w:r>
+        <w:rPr>
+          <w:b/>
+          <w:lang w:eastAsia="en-US" w:bidi="ar-SA"/>
+        </w:rPr>
+        <w:t>Turquoise</w:t>
+      </w:r>
+      <w:r>
+        <w:rPr>
+          <w:b/>
+          <w:lang w:eastAsia="en-US" w:bidi="ar-SA"/>
+        </w:rPr>
+        <w:t xml:space="preserve"> Shall be Capable of Determining Relative Displacement between Each Other</w:t>
       </w:r>
     </w:p>
     <w:p>
@@ -7646,7 +7668,13 @@
         <w:rPr>
           <w:sz w:val="22"/>
         </w:rPr>
-        <w:t>, as its primary purpose will ultimately be to determine the relative position between Jade and Ruby</w:t>
+        <w:t xml:space="preserve">, as its primary purpose will ultimately be to determine the relative position between Jade and </w:t>
+      </w:r>
+      <w:r>
+        <w:rPr>
+          <w:sz w:val="22"/>
+        </w:rPr>
+        <w:t>Turquoise</w:t>
       </w:r>
       <w:r>
         <w:rPr>
@@ -7695,7 +7723,14 @@
           <w:b/>
           <w:lang w:eastAsia="en-US" w:bidi="ar-SA"/>
         </w:rPr>
-        <w:t>The CubeSat System Shall be Capable of Recording Relative Displacement Data between Jade and Ruby</w:t>
+        <w:t xml:space="preserve">The CubeSat System Shall be Capable of Recording Relative Displacement Data between Jade and </w:t>
+      </w:r>
+      <w:r>
+        <w:rPr>
+          <w:b/>
+          <w:lang w:eastAsia="en-US" w:bidi="ar-SA"/>
+        </w:rPr>
+        <w:t>Turquoise</w:t>
       </w:r>
     </w:p>
     <w:p>
@@ -7723,7 +7758,23 @@
           <w:sz w:val="22"/>
           <w:szCs w:val="22"/>
         </w:rPr>
-        <w:t>stems from the necessity of understanding the relative displacement between Jade and Ruby after particular mission events, such as Rendezvous and “Escape”, have already taken place, since it is unlikely that constant communication would be possible between the CubeSat system and the SSRL ground station for the entirety of each of these events</w:t>
+        <w:t xml:space="preserve">stems from the necessity of understanding the relative displacement between Jade and </w:t>
+      </w:r>
+      <w:r>
+        <w:rPr>
+          <w:rFonts w:cs="Times New Roman"/>
+          <w:sz w:val="22"/>
+          <w:szCs w:val="22"/>
+        </w:rPr>
+        <w:t>Turquoise</w:t>
+      </w:r>
+      <w:r>
+        <w:rPr>
+          <w:rFonts w:cs="Times New Roman"/>
+          <w:sz w:val="22"/>
+          <w:szCs w:val="22"/>
+        </w:rPr>
+        <w:t xml:space="preserve"> after particular mission events, such as Rendezvous and “Escape”, have already taken place, since it is unlikely that constant communication would be possible between the CubeSat system and the SSRL ground station for the entirety of each of these events</w:t>
       </w:r>
       <w:r>
         <w:rPr>
@@ -7814,7 +7865,13 @@
         <w:rPr>
           <w:sz w:val="22"/>
         </w:rPr>
-        <w:t>Jade and Ruby</w:t>
+        <w:t xml:space="preserve">Jade and </w:t>
+      </w:r>
+      <w:r>
+        <w:rPr>
+          <w:sz w:val="22"/>
+        </w:rPr>
+        <w:t>Turquoise</w:t>
       </w:r>
       <w:r>
         <w:rPr>
@@ -8162,7 +8219,25 @@
           <w:sz w:val="22"/>
           <w:szCs w:val="22"/>
         </w:rPr>
-        <w:t xml:space="preserve"> For those components that are developed at the SSRL, each component that is used in its assembly will be rated to operate within said range. Thus, the validation of this requirement falls under the Analysis category. </w:t>
+        <w:t xml:space="preserve"> For those components that are developed at the SSRL, each component that is used in its assembly will be rated to operate within said range. Thus, the validation of this requirement falls under the </w:t>
+      </w:r>
+      <w:r>
+        <w:rPr>
+          <w:rFonts w:cs="Times New Roman"/>
+          <w:color w:val="000000"/>
+          <w:sz w:val="22"/>
+          <w:szCs w:val="22"/>
+        </w:rPr>
+        <w:t>Analyze</w:t>
+      </w:r>
+      <w:r>
+        <w:rPr>
+          <w:rFonts w:cs="Times New Roman"/>
+          <w:color w:val="000000"/>
+          <w:sz w:val="22"/>
+          <w:szCs w:val="22"/>
+        </w:rPr>
+        <w:t xml:space="preserve"> category. </w:t>
       </w:r>
     </w:p>
     <w:p>
@@ -8414,7 +8489,7 @@
           <w:sz w:val="22"/>
           <w:szCs w:val="22"/>
         </w:rPr>
-        <w:t>ill be used was established by previous Educational Launch of Nanosatellites (</w:t>
+        <w:t xml:space="preserve">ill be used was established by previous Educational Launch of </w:t>
       </w:r>
       <w:proofErr w:type="spellStart"/>
       <w:r>
@@ -8424,7 +8499,7 @@
           <w:sz w:val="22"/>
           <w:szCs w:val="22"/>
         </w:rPr>
-        <w:t>ELaNa</w:t>
+        <w:t>Nanosatellites</w:t>
       </w:r>
       <w:proofErr w:type="spellEnd"/>
       <w:r>
@@ -8434,8 +8509,9 @@
           <w:sz w:val="22"/>
           <w:szCs w:val="22"/>
         </w:rPr>
-        <w:t>) missions</w:t>
-      </w:r>
+        <w:t xml:space="preserve"> (</w:t>
+      </w:r>
+      <w:proofErr w:type="spellStart"/>
       <w:r>
         <w:rPr>
           <w:rFonts w:cs="Times New Roman"/>
@@ -8443,8 +8519,9 @@
           <w:sz w:val="22"/>
           <w:szCs w:val="22"/>
         </w:rPr>
-        <w:t xml:space="preserve"> </w:t>
-      </w:r>
+        <w:t>ELaNa</w:t>
+      </w:r>
+      <w:proofErr w:type="spellEnd"/>
       <w:r>
         <w:rPr>
           <w:rFonts w:cs="Times New Roman"/>
@@ -8452,7 +8529,7 @@
           <w:sz w:val="22"/>
           <w:szCs w:val="22"/>
         </w:rPr>
-        <w:t>to help validate the performance of CubeSat</w:t>
+        <w:t>) missions</w:t>
       </w:r>
       <w:r>
         <w:rPr>
@@ -8470,7 +8547,7 @@
           <w:sz w:val="22"/>
           <w:szCs w:val="22"/>
         </w:rPr>
-        <w:t>missions in space-like thermal environments. An illustration of this particular profile is shown in Figure 1-2 below</w:t>
+        <w:t>to help validate the performance of CubeSat</w:t>
       </w:r>
       <w:r>
         <w:rPr>
@@ -8479,7 +8556,7 @@
           <w:sz w:val="22"/>
           <w:szCs w:val="22"/>
         </w:rPr>
-        <w:t>. To verify that this requirement has been met</w:t>
+        <w:t xml:space="preserve"> </w:t>
       </w:r>
       <w:r>
         <w:rPr>
@@ -8488,7 +8565,7 @@
           <w:sz w:val="22"/>
           <w:szCs w:val="22"/>
         </w:rPr>
-        <w:t>,</w:t>
+        <w:t>missions in space-like thermal environments. An illustration of this particular profile is shown in Figure 1-2 below</w:t>
       </w:r>
       <w:r>
         <w:rPr>
@@ -8497,7 +8574,7 @@
           <w:sz w:val="22"/>
           <w:szCs w:val="22"/>
         </w:rPr>
-        <w:t xml:space="preserve"> the propulsion system shall </w:t>
+        <w:t>. To verify that this requirement has been met</w:t>
       </w:r>
       <w:r>
         <w:rPr>
@@ -8506,7 +8583,7 @@
           <w:sz w:val="22"/>
           <w:szCs w:val="22"/>
         </w:rPr>
-        <w:t>perform</w:t>
+        <w:t>,</w:t>
       </w:r>
       <w:r>
         <w:rPr>
@@ -8515,7 +8592,7 @@
           <w:sz w:val="22"/>
           <w:szCs w:val="22"/>
         </w:rPr>
-        <w:t xml:space="preserve"> static thrust</w:t>
+        <w:t xml:space="preserve"> the propulsion system shall </w:t>
       </w:r>
       <w:r>
         <w:rPr>
@@ -8524,7 +8601,7 @@
           <w:sz w:val="22"/>
           <w:szCs w:val="22"/>
         </w:rPr>
-        <w:t>s</w:t>
+        <w:t>perform</w:t>
       </w:r>
       <w:r>
         <w:rPr>
@@ -8533,7 +8610,7 @@
           <w:sz w:val="22"/>
           <w:szCs w:val="22"/>
         </w:rPr>
-        <w:t xml:space="preserve"> before the </w:t>
+        <w:t xml:space="preserve"> static thrust</w:t>
       </w:r>
       <w:r>
         <w:rPr>
@@ -8542,8 +8619,7 @@
           <w:sz w:val="22"/>
           <w:szCs w:val="22"/>
         </w:rPr>
-        <w:lastRenderedPageBreak/>
-        <w:t>thermal cycle</w:t>
+        <w:t>s</w:t>
       </w:r>
       <w:r>
         <w:rPr>
@@ -8552,7 +8628,7 @@
           <w:sz w:val="22"/>
           <w:szCs w:val="22"/>
         </w:rPr>
-        <w:t>,</w:t>
+        <w:t xml:space="preserve"> before the </w:t>
       </w:r>
       <w:r>
         <w:rPr>
@@ -8561,7 +8637,8 @@
           <w:sz w:val="22"/>
           <w:szCs w:val="22"/>
         </w:rPr>
-        <w:t xml:space="preserve"> to establish </w:t>
+        <w:lastRenderedPageBreak/>
+        <w:t>thermal cycle</w:t>
       </w:r>
       <w:r>
         <w:rPr>
@@ -8570,7 +8647,7 @@
           <w:sz w:val="22"/>
           <w:szCs w:val="22"/>
         </w:rPr>
-        <w:t xml:space="preserve">that </w:t>
+        <w:t>,</w:t>
       </w:r>
       <w:r>
         <w:rPr>
@@ -8579,7 +8656,7 @@
           <w:sz w:val="22"/>
           <w:szCs w:val="22"/>
         </w:rPr>
-        <w:t>the system works before the test. Then a static thrust test shall occur at various points throughout the thermal cycle</w:t>
+        <w:t xml:space="preserve"> to establish </w:t>
       </w:r>
       <w:r>
         <w:rPr>
@@ -8588,7 +8665,7 @@
           <w:sz w:val="22"/>
           <w:szCs w:val="22"/>
         </w:rPr>
-        <w:t>, with data being collected on the performance of the system for each thrust</w:t>
+        <w:t xml:space="preserve">that </w:t>
       </w:r>
       <w:r>
         <w:rPr>
@@ -8597,7 +8674,7 @@
           <w:sz w:val="22"/>
           <w:szCs w:val="22"/>
         </w:rPr>
-        <w:t xml:space="preserve">. Finally, a static test shall </w:t>
+        <w:t>the system works before the test. Then a static thrust test shall occur at various points throughout the thermal cycle</w:t>
       </w:r>
       <w:r>
         <w:rPr>
@@ -8606,7 +8683,7 @@
           <w:sz w:val="22"/>
           <w:szCs w:val="22"/>
         </w:rPr>
-        <w:t xml:space="preserve">take place after the thermal cycle, as </w:t>
+        <w:t>, with data being collected on the performance of the system for each thrust</w:t>
       </w:r>
       <w:r>
         <w:rPr>
@@ -8615,7 +8692,7 @@
           <w:sz w:val="22"/>
           <w:szCs w:val="22"/>
         </w:rPr>
-        <w:t>to check that the propulsion system still operates</w:t>
+        <w:t xml:space="preserve">. Finally, a static test shall </w:t>
       </w:r>
       <w:r>
         <w:rPr>
@@ -8624,7 +8701,7 @@
           <w:sz w:val="22"/>
           <w:szCs w:val="22"/>
         </w:rPr>
-        <w:t xml:space="preserve"> under normal conditions</w:t>
+        <w:t xml:space="preserve">take place after the thermal cycle, as </w:t>
       </w:r>
       <w:r>
         <w:rPr>
@@ -8633,7 +8710,7 @@
           <w:sz w:val="22"/>
           <w:szCs w:val="22"/>
         </w:rPr>
-        <w:t>.</w:t>
+        <w:t>to check that the propulsion system still operates</w:t>
       </w:r>
       <w:r>
         <w:rPr>
@@ -8642,7 +8719,43 @@
           <w:sz w:val="22"/>
           <w:szCs w:val="22"/>
         </w:rPr>
-        <w:t xml:space="preserve"> Thus, the validation of this requirement falls under the Testing category.</w:t>
+        <w:t xml:space="preserve"> under normal conditions</w:t>
+      </w:r>
+      <w:r>
+        <w:rPr>
+          <w:rFonts w:cs="Times New Roman"/>
+          <w:color w:val="000000"/>
+          <w:sz w:val="22"/>
+          <w:szCs w:val="22"/>
+        </w:rPr>
+        <w:t>.</w:t>
+      </w:r>
+      <w:r>
+        <w:rPr>
+          <w:rFonts w:cs="Times New Roman"/>
+          <w:color w:val="000000"/>
+          <w:sz w:val="22"/>
+          <w:szCs w:val="22"/>
+        </w:rPr>
+        <w:t xml:space="preserve"> Thus, the validation of this requirement falls under the </w:t>
+      </w:r>
+      <w:r>
+        <w:rPr>
+          <w:rFonts w:cs="Times New Roman"/>
+          <w:color w:val="000000"/>
+          <w:sz w:val="22"/>
+          <w:szCs w:val="22"/>
+        </w:rPr>
+        <w:t>Test</w:t>
+      </w:r>
+      <w:r>
+        <w:rPr>
+          <w:rFonts w:cs="Times New Roman"/>
+          <w:color w:val="000000"/>
+          <w:sz w:val="22"/>
+          <w:szCs w:val="22"/>
+        </w:rPr>
+        <w:t xml:space="preserve"> category.</w:t>
       </w:r>
     </w:p>
     <w:p>
@@ -8684,10 +8797,10 @@
                     </pic:cNvPicPr>
                   </pic:nvPicPr>
                   <pic:blipFill>
-                    <a:blip r:embed="rId18" cstate="print">
+                    <a:blip r:embed="rId17" cstate="print">
                       <a:extLst>
                         <a:ext uri="{28A0092B-C50C-407E-A947-70E740481C1C}">
-                          <a14:useLocalDpi xmlns:a14="http://schemas.microsoft.com/office/drawing/2010/main" val="0"/>
+                          <a14:useLocalDpi xmlns:a14="http://schemas.microsoft.com/office/drawing/2010/main" xmlns:wps="http://schemas.microsoft.com/office/word/2010/wordprocessingShape" xmlns:wpi="http://schemas.microsoft.com/office/word/2010/wordprocessingInk" xmlns:wpg="http://schemas.microsoft.com/office/word/2010/wordprocessingGroup" xmlns:w14="http://schemas.microsoft.com/office/word/2010/wordml" xmlns:w="http://schemas.openxmlformats.org/wordprocessingml/2006/main" xmlns:w10="urn:schemas-microsoft-com:office:word" xmlns:wp14="http://schemas.microsoft.com/office/word/2010/wordprocessingDrawing" xmlns:v="urn:schemas-microsoft-com:vml" xmlns:o="urn:schemas-microsoft-com:office:office" xmlns:mc="http://schemas.openxmlformats.org/markup-compatibility/2006" xmlns:wpc="http://schemas.microsoft.com/office/word/2010/wordprocessingCanvas" xmlns="" val="0"/>
                         </a:ext>
                       </a:extLst>
                     </a:blip>
@@ -8901,7 +9014,7 @@
                     </pic:cNvPicPr>
                   </pic:nvPicPr>
                   <pic:blipFill>
-                    <a:blip r:embed="rId19" cstate="print"/>
+                    <a:blip r:embed="rId18" cstate="print"/>
                     <a:srcRect t="4045"/>
                     <a:stretch>
                       <a:fillRect/>
@@ -8982,7 +9095,25 @@
           <w:sz w:val="22"/>
           <w:szCs w:val="22"/>
         </w:rPr>
-        <w:t>To verify that this requirement has been met, the CubeSat System shall perform an abbreviated functional test to establish that all systems work before testing.  A sine sweep shall be performed on before each axis of testing, as to establish the CubeSat System's natural response to vibration, thus allowing for failure assessment before the beginning of each axis of testing. Then the CubeSat system shall be shaken at the GEVS random vibration qualification profile for each axis. After the CubeSat system has been shaken on all three axes, a full functional test will be performed to check that all systems survived the process and are performing as normal. Thus, the validation method for this requirement falls under the Testing category.</w:t>
+        <w:t xml:space="preserve">To verify that this requirement has been met, the CubeSat System shall perform an abbreviated functional test to establish that all systems work before testing.  A sine sweep shall be performed on before each axis of testing, as to establish the CubeSat System's natural response to vibration, thus allowing for failure assessment before the beginning of each axis of testing. Then the CubeSat system shall be shaken at the GEVS random vibration qualification profile for each axis. After the CubeSat system has been shaken on all three axes, a full functional test will be performed to check that all systems survived the process and are performing as normal. Thus, the validation method for this requirement falls under the </w:t>
+      </w:r>
+      <w:r>
+        <w:rPr>
+          <w:rFonts w:eastAsia="Times New Roman" w:cs="Times New Roman"/>
+          <w:color w:val="000000"/>
+          <w:sz w:val="22"/>
+          <w:szCs w:val="22"/>
+        </w:rPr>
+        <w:t>Test</w:t>
+      </w:r>
+      <w:r>
+        <w:rPr>
+          <w:rFonts w:eastAsia="Times New Roman" w:cs="Times New Roman"/>
+          <w:color w:val="000000"/>
+          <w:sz w:val="22"/>
+          <w:szCs w:val="22"/>
+        </w:rPr>
+        <w:t xml:space="preserve"> category.</w:t>
       </w:r>
     </w:p>
     <w:p>
@@ -9318,7 +9449,25 @@
           <w:sz w:val="22"/>
           <w:szCs w:val="22"/>
         </w:rPr>
-        <w:t xml:space="preserve"> This process ensures that if any volatile material were to be emitted in orbit that it instead is emitted during bakeout testing. Thus, the validation of this requirement falls under the Testing category.</w:t>
+        <w:t xml:space="preserve"> This process ensures that if any volatile material were to be emitted in orbit that it instead is emitted during bakeout testing. Thus, the validation of this requirement falls under the </w:t>
+      </w:r>
+      <w:r>
+        <w:rPr>
+          <w:rFonts w:cs="Times New Roman"/>
+          <w:color w:val="000000"/>
+          <w:sz w:val="22"/>
+          <w:szCs w:val="22"/>
+        </w:rPr>
+        <w:t>Test</w:t>
+      </w:r>
+      <w:r>
+        <w:rPr>
+          <w:rFonts w:cs="Times New Roman"/>
+          <w:color w:val="000000"/>
+          <w:sz w:val="22"/>
+          <w:szCs w:val="22"/>
+        </w:rPr>
+        <w:t xml:space="preserve"> category.</w:t>
       </w:r>
     </w:p>
     <w:p>
@@ -9430,7 +9579,25 @@
           <w:sz w:val="22"/>
           <w:szCs w:val="22"/>
         </w:rPr>
-        <w:t xml:space="preserve"> Thus, the validation of this requirement falls under the Testing category.</w:t>
+        <w:t xml:space="preserve"> Thus, the validation of this requirement falls under the </w:t>
+      </w:r>
+      <w:r>
+        <w:rPr>
+          <w:rFonts w:cs="Times New Roman"/>
+          <w:color w:val="000000"/>
+          <w:sz w:val="22"/>
+          <w:szCs w:val="22"/>
+        </w:rPr>
+        <w:t>Test</w:t>
+      </w:r>
+      <w:r>
+        <w:rPr>
+          <w:rFonts w:cs="Times New Roman"/>
+          <w:color w:val="000000"/>
+          <w:sz w:val="22"/>
+          <w:szCs w:val="22"/>
+        </w:rPr>
+        <w:t xml:space="preserve"> category.</w:t>
       </w:r>
     </w:p>
     <w:p>
@@ -9568,7 +9735,21 @@
           <w:sz w:val="22"/>
           <w:szCs w:val="22"/>
         </w:rPr>
-        <w:t xml:space="preserve"> Along with allowing for environmental testing to take place at the Air Force Research Lab, this test improves confidence in the reliability of the Rascal communication system prior to launch. Hence, the validation of this requirement falls under the Testing category.</w:t>
+        <w:t xml:space="preserve"> Along with allowing for environmental testing to take place at the Air Force Research Lab, this test improves confidence in the reliability of the Rascal communication system prior to launch. Hence, the validation of this requirement falls under the </w:t>
+      </w:r>
+      <w:r>
+        <w:rPr>
+          <w:sz w:val="22"/>
+          <w:szCs w:val="22"/>
+        </w:rPr>
+        <w:t>Test</w:t>
+      </w:r>
+      <w:r>
+        <w:rPr>
+          <w:sz w:val="22"/>
+          <w:szCs w:val="22"/>
+        </w:rPr>
+        <w:t xml:space="preserve"> category.</w:t>
       </w:r>
     </w:p>
     <w:p>
@@ -9987,7 +10168,21 @@
           <w:sz w:val="22"/>
           <w:szCs w:val="22"/>
         </w:rPr>
-        <w:t>Separation and Stabilization portion of the Rascal Mission will commence after the CubeSat system has fully passed the checkout sequence discussed in requirement RCL.PLE.MOP4. It will be initiated by a command from the SSRL Ground Station and will consist of the separation of Jade and Ruby, stabilization of each satellites slew rates, and a checkout of the relative displacement calculation methods present on the CubeSat system. It will end when confidence in the relative displacement checkout has been achieved.</w:t>
+        <w:t xml:space="preserve">Separation and Stabilization portion of the Rascal Mission will commence after the CubeSat system has fully passed the checkout sequence discussed in requirement RCL.PLE.MOP4. It will be initiated by a command from the SSRL Ground Station and will consist of the separation of Jade and </w:t>
+      </w:r>
+      <w:r>
+        <w:rPr>
+          <w:sz w:val="22"/>
+          <w:szCs w:val="22"/>
+        </w:rPr>
+        <w:t>Turquoise</w:t>
+      </w:r>
+      <w:r>
+        <w:rPr>
+          <w:sz w:val="22"/>
+          <w:szCs w:val="22"/>
+        </w:rPr>
+        <w:t>, stabilization of each satellites slew rates, and a checkout of the relative displacement calculation methods present on the CubeSat system. It will end when confidence in the relative displacement checkout has been achieved.</w:t>
       </w:r>
     </w:p>
     <w:p>
@@ -10021,15 +10216,280 @@
           <w:sz w:val="24"/>
           <w:szCs w:val="24"/>
         </w:rPr>
-        <w:t>Jade and Ruby Shall be Capable of Separating from One Another with a Relative Velocity of No Greater than 5 cm/s</w:t>
+        <w:t xml:space="preserve">Jade and </w:t>
+      </w:r>
+      <w:r>
+        <w:rPr>
+          <w:rFonts w:ascii="Times New Roman" w:hAnsi="Times New Roman" w:cs="Times New Roman"/>
+          <w:b/>
+          <w:sz w:val="24"/>
+          <w:szCs w:val="24"/>
+        </w:rPr>
+        <w:t>Turquoise</w:t>
+      </w:r>
+      <w:r>
+        <w:rPr>
+          <w:rFonts w:ascii="Times New Roman" w:hAnsi="Times New Roman" w:cs="Times New Roman"/>
+          <w:b/>
+          <w:sz w:val="24"/>
+          <w:szCs w:val="24"/>
+        </w:rPr>
+        <w:t xml:space="preserve"> Shall be Capable of Separating from One Another with a Relative Velocity of No Greater than 5 cm/s</w:t>
       </w:r>
     </w:p>
     <w:p>
       <w:pPr>
         <w:spacing w:after="120"/>
         <w:ind w:left="360"/>
+        <w:jc w:val="both"/>
         <w:rPr>
           <w:rFonts w:cs="Times New Roman"/>
+          <w:sz w:val="22"/>
+          <w:szCs w:val="22"/>
+        </w:rPr>
+      </w:pPr>
+      <w:r>
+        <w:rPr>
+          <w:rFonts w:cs="Times New Roman"/>
+          <w:sz w:val="22"/>
+          <w:szCs w:val="22"/>
+        </w:rPr>
+        <w:t>This requirement stems from the need to mitigate the chances of Jade and Turquoise drifting too far apart upon initial separation from each other. Based on past mission data, such as that of SNAP-1 and Dart, it is highly critical that Jade and Turquoise meet this requirement, as the relative distances between them can become highly unpredictable for relatively small initial relative velocities, which could easily lead to full mission failure.</w:t>
+      </w:r>
+    </w:p>
+    <w:p>
+      <w:pPr>
+        <w:spacing w:after="120"/>
+        <w:ind w:left="360"/>
+        <w:jc w:val="both"/>
+        <w:rPr>
+          <w:rFonts w:cs="Times New Roman"/>
+          <w:sz w:val="22"/>
+          <w:szCs w:val="22"/>
+        </w:rPr>
+      </w:pPr>
+      <w:r>
+        <w:rPr>
+          <w:rFonts w:cs="Times New Roman"/>
+          <w:sz w:val="22"/>
+          <w:szCs w:val="22"/>
+        </w:rPr>
+        <w:t xml:space="preserve">A value of 5 cm/s was selected based on an orbital analysis of Jade and Turquoise’s motion relative to each other </w:t>
+      </w:r>
+      <w:r>
+        <w:rPr>
+          <w:rFonts w:cs="Times New Roman"/>
+          <w:sz w:val="22"/>
+          <w:szCs w:val="22"/>
+        </w:rPr>
+        <w:t>for various initial relative velocities. An example of these relative motions for the 10 cm/s and 50 cm/s cases is shown in Figures 1-4 through 1-5.</w:t>
+      </w:r>
+    </w:p>
+    <w:p>
+      <w:pPr>
+        <w:spacing w:after="120"/>
+        <w:ind w:left="360"/>
+        <w:jc w:val="center"/>
+        <w:rPr>
+          <w:rFonts w:cs="Times New Roman"/>
+          <w:sz w:val="22"/>
+          <w:szCs w:val="22"/>
+        </w:rPr>
+      </w:pPr>
+      <w:r>
+        <w:rPr>
+          <w:rFonts w:cs="Times New Roman"/>
+          <w:sz w:val="22"/>
+          <w:szCs w:val="22"/>
+        </w:rPr>
+        <w:drawing>
+          <wp:inline distT="0" distB="0" distL="0" distR="0">
+            <wp:extent cx="4800600" cy="2966506"/>
+            <wp:effectExtent l="19050" t="19050" r="19050" b="24344"/>
+            <wp:docPr id="7" name="Picture 4" descr="Magnitude of Relative Displacement 5 cm-s Initial Relative Velocity.tif"/>
+            <wp:cNvGraphicFramePr>
+              <a:graphicFrameLocks xmlns:a="http://schemas.openxmlformats.org/drawingml/2006/main" noChangeAspect="1"/>
+            </wp:cNvGraphicFramePr>
+            <a:graphic xmlns:a="http://schemas.openxmlformats.org/drawingml/2006/main">
+              <a:graphicData uri="http://schemas.openxmlformats.org/drawingml/2006/picture">
+                <pic:pic xmlns:pic="http://schemas.openxmlformats.org/drawingml/2006/picture">
+                  <pic:nvPicPr>
+                    <pic:cNvPr id="0" name="Magnitude of Relative Displacement 5 cm-s Initial Relative Velocity.tif"/>
+                    <pic:cNvPicPr/>
+                  </pic:nvPicPr>
+                  <pic:blipFill>
+                    <a:blip r:embed="rId19" cstate="print"/>
+                    <a:srcRect l="9487" t="5391" r="7677" b="6194"/>
+                    <a:stretch>
+                      <a:fillRect/>
+                    </a:stretch>
+                  </pic:blipFill>
+                  <pic:spPr>
+                    <a:xfrm>
+                      <a:off x="0" y="0"/>
+                      <a:ext cx="4805828" cy="2969737"/>
+                    </a:xfrm>
+                    <a:prstGeom prst="rect">
+                      <a:avLst/>
+                    </a:prstGeom>
+                    <a:ln>
+                      <a:solidFill>
+                        <a:schemeClr val="tx1"/>
+                      </a:solidFill>
+                    </a:ln>
+                  </pic:spPr>
+                </pic:pic>
+              </a:graphicData>
+            </a:graphic>
+          </wp:inline>
+        </w:drawing>
+      </w:r>
+    </w:p>
+    <w:p>
+      <w:pPr>
+        <w:spacing w:after="120"/>
+        <w:ind w:left="360"/>
+        <w:jc w:val="center"/>
+        <w:rPr>
+          <w:rFonts w:cs="Times New Roman"/>
+          <w:b/>
+          <w:sz w:val="22"/>
+          <w:szCs w:val="22"/>
+        </w:rPr>
+      </w:pPr>
+      <w:r>
+        <w:rPr>
+          <w:rFonts w:cs="Times New Roman"/>
+          <w:b/>
+          <w:sz w:val="22"/>
+          <w:szCs w:val="22"/>
+        </w:rPr>
+        <w:t>Figure 1-4. Relative Displacement Magnitude for 10 cm/s Initial Relative Velocity</w:t>
+      </w:r>
+    </w:p>
+    <w:p>
+      <w:pPr>
+        <w:spacing w:after="120"/>
+        <w:ind w:left="360"/>
+        <w:jc w:val="center"/>
+        <w:rPr>
+          <w:rFonts w:cs="Times New Roman"/>
+          <w:b/>
+          <w:sz w:val="22"/>
+          <w:szCs w:val="22"/>
+        </w:rPr>
+      </w:pPr>
+      <w:r>
+        <w:rPr>
+          <w:rFonts w:cs="Times New Roman"/>
+          <w:b/>
+          <w:noProof/>
+          <w:sz w:val="22"/>
+          <w:szCs w:val="22"/>
+          <w:lang w:eastAsia="en-US" w:bidi="ar-SA"/>
+        </w:rPr>
+        <w:lastRenderedPageBreak/>
+        <w:drawing>
+          <wp:inline distT="0" distB="0" distL="0" distR="0">
+            <wp:extent cx="4935088" cy="3029803"/>
+            <wp:effectExtent l="19050" t="19050" r="17912" b="18197"/>
+            <wp:docPr id="9" name="Picture 8" descr="Magnitude of Relative Displacement 50 cm-s Initial Relative Velocity.tif"/>
+            <wp:cNvGraphicFramePr>
+              <a:graphicFrameLocks xmlns:a="http://schemas.openxmlformats.org/drawingml/2006/main" noChangeAspect="1"/>
+            </wp:cNvGraphicFramePr>
+            <a:graphic xmlns:a="http://schemas.openxmlformats.org/drawingml/2006/main">
+              <a:graphicData uri="http://schemas.openxmlformats.org/drawingml/2006/picture">
+                <pic:pic xmlns:pic="http://schemas.openxmlformats.org/drawingml/2006/picture">
+                  <pic:nvPicPr>
+                    <pic:cNvPr id="0" name="Magnitude of Relative Displacement 50 cm-s Initial Relative Velocity.tif"/>
+                    <pic:cNvPicPr/>
+                  </pic:nvPicPr>
+                  <pic:blipFill>
+                    <a:blip r:embed="rId20" cstate="print"/>
+                    <a:srcRect l="9207" t="5545" r="7803" b="6535"/>
+                    <a:stretch>
+                      <a:fillRect/>
+                    </a:stretch>
+                  </pic:blipFill>
+                  <pic:spPr>
+                    <a:xfrm>
+                      <a:off x="0" y="0"/>
+                      <a:ext cx="4935088" cy="3029803"/>
+                    </a:xfrm>
+                    <a:prstGeom prst="rect">
+                      <a:avLst/>
+                    </a:prstGeom>
+                    <a:ln>
+                      <a:solidFill>
+                        <a:schemeClr val="tx1"/>
+                      </a:solidFill>
+                    </a:ln>
+                  </pic:spPr>
+                </pic:pic>
+              </a:graphicData>
+            </a:graphic>
+          </wp:inline>
+        </w:drawing>
+      </w:r>
+    </w:p>
+    <w:p>
+      <w:pPr>
+        <w:spacing w:after="120"/>
+        <w:ind w:left="360"/>
+        <w:jc w:val="center"/>
+        <w:rPr>
+          <w:rFonts w:cs="Times New Roman"/>
+          <w:b/>
+          <w:sz w:val="22"/>
+          <w:szCs w:val="22"/>
+        </w:rPr>
+      </w:pPr>
+      <w:r>
+        <w:rPr>
+          <w:rFonts w:cs="Times New Roman"/>
+          <w:b/>
+          <w:sz w:val="22"/>
+          <w:szCs w:val="22"/>
+        </w:rPr>
+        <w:t>Figure 1-5. Relative Displacement Magnitude for 50 cm/s Initial Relative Velocity</w:t>
+      </w:r>
+    </w:p>
+    <w:p>
+      <w:pPr>
+        <w:spacing w:after="120"/>
+        <w:ind w:left="360"/>
+        <w:jc w:val="both"/>
+        <w:rPr>
+          <w:rFonts w:cs="Times New Roman"/>
+          <w:sz w:val="22"/>
+          <w:szCs w:val="22"/>
+        </w:rPr>
+      </w:pPr>
+      <w:r>
+        <w:rPr>
+          <w:rFonts w:cs="Times New Roman"/>
+          <w:sz w:val="22"/>
+          <w:szCs w:val="22"/>
+        </w:rPr>
+        <w:t>Based on the results obtained from this analysis, the highest initial relative velocity that kept Jade and Turquoise within a 50 meter range of each other for their entire orbits was that of 5 cm/s</w:t>
+      </w:r>
+      <w:r>
+        <w:rPr>
+          <w:rFonts w:cs="Times New Roman"/>
+          <w:sz w:val="22"/>
+          <w:szCs w:val="22"/>
+        </w:rPr>
+        <w:t>. The validation of this requirement will be based on orbital mechanics calculations made before launch, as well as actual mission data after the launch. Hence, the validation method for this requirement falls under the Analyze category.</w:t>
+      </w:r>
+    </w:p>
+    <w:p>
+      <w:pPr>
+        <w:spacing w:after="120"/>
+        <w:ind w:left="360"/>
+        <w:jc w:val="center"/>
+        <w:rPr>
+          <w:rFonts w:cs="Times New Roman"/>
+          <w:b/>
           <w:sz w:val="22"/>
           <w:szCs w:val="22"/>
         </w:rPr>
@@ -10057,7 +10517,25 @@
           <w:sz w:val="24"/>
           <w:szCs w:val="24"/>
         </w:rPr>
-        <w:t>Jade and Ruby Shall Achieve a Local Slew Rate of Less than 1 deg/s</w:t>
+        <w:t xml:space="preserve">Jade and </w:t>
+      </w:r>
+      <w:r>
+        <w:rPr>
+          <w:rFonts w:ascii="Times New Roman" w:hAnsi="Times New Roman" w:cs="Times New Roman"/>
+          <w:b/>
+          <w:sz w:val="24"/>
+          <w:szCs w:val="24"/>
+        </w:rPr>
+        <w:t>Turquoise</w:t>
+      </w:r>
+      <w:r>
+        <w:rPr>
+          <w:rFonts w:ascii="Times New Roman" w:hAnsi="Times New Roman" w:cs="Times New Roman"/>
+          <w:b/>
+          <w:sz w:val="24"/>
+          <w:szCs w:val="24"/>
+        </w:rPr>
+        <w:t xml:space="preserve"> Shall Achieve a Local Slew Rate of Less than 1 deg/s</w:t>
       </w:r>
     </w:p>
     <w:p>
@@ -10092,7 +10570,25 @@
           <w:sz w:val="24"/>
           <w:szCs w:val="24"/>
         </w:rPr>
-        <w:t>Jade and Ruby Shall Continuously Record Relative Displacement Data Between Each Other</w:t>
+        <w:t xml:space="preserve">Jade and </w:t>
+      </w:r>
+      <w:r>
+        <w:rPr>
+          <w:rFonts w:ascii="Times New Roman" w:hAnsi="Times New Roman" w:cs="Times New Roman"/>
+          <w:b/>
+          <w:sz w:val="24"/>
+          <w:szCs w:val="24"/>
+        </w:rPr>
+        <w:t>Turquoise</w:t>
+      </w:r>
+      <w:r>
+        <w:rPr>
+          <w:rFonts w:ascii="Times New Roman" w:hAnsi="Times New Roman" w:cs="Times New Roman"/>
+          <w:b/>
+          <w:sz w:val="24"/>
+          <w:szCs w:val="24"/>
+        </w:rPr>
+        <w:t xml:space="preserve"> Shall Continuously Record Relative Displacement Data Between Each Other</w:t>
       </w:r>
     </w:p>
     <w:p>
@@ -10109,7 +10605,57 @@
           <w:sz w:val="22"/>
           <w:szCs w:val="22"/>
         </w:rPr>
-        <w:t xml:space="preserve">This requirement derives from the need to know with certainty the relative displacement between Jade and Ruby throughout the course of the mission, thus allowing for the validation of the completion of the mission requirement discussed in the Sections 4-6. Without this data, it would be entirely impossible to verify that the mission, as it is laid out in the Team Bravo RFP, was ever successfully completed. This requirement will be verified by downlinking the relative displacement of Jade and Ruby for several passes after initial separation, as to verify that said data is being recorded continuously. Hence, the validation of this requirement falls under the Analyze category. </w:t>
+        <w:t xml:space="preserve">This requirement derives from the need to know with certainty the relative displacement between Jade and </w:t>
+      </w:r>
+      <w:r>
+        <w:rPr>
+          <w:rFonts w:cs="Times New Roman"/>
+          <w:sz w:val="22"/>
+          <w:szCs w:val="22"/>
+        </w:rPr>
+        <w:t>Turquoise</w:t>
+      </w:r>
+      <w:r>
+        <w:rPr>
+          <w:rFonts w:cs="Times New Roman"/>
+          <w:sz w:val="22"/>
+          <w:szCs w:val="22"/>
+        </w:rPr>
+        <w:t xml:space="preserve"> throughout the course of the mission, thus allowing for the validation of the completion of the mission requirement discussed in the Sections 4-6. Without this data, it would be entirely impossible to verify that the mission, as it is laid out in the Team Bravo RFP, was ever successfully completed. This requirement will be verified by downlinking the relative displacement of </w:t>
+      </w:r>
+      <w:proofErr w:type="gramStart"/>
+      <w:r>
+        <w:rPr>
+          <w:rFonts w:cs="Times New Roman"/>
+          <w:sz w:val="22"/>
+          <w:szCs w:val="22"/>
+        </w:rPr>
+        <w:t>Jade</w:t>
+      </w:r>
+      <w:proofErr w:type="gramEnd"/>
+      <w:r>
+        <w:rPr>
+          <w:rFonts w:cs="Times New Roman"/>
+          <w:sz w:val="22"/>
+          <w:szCs w:val="22"/>
+        </w:rPr>
+        <w:t xml:space="preserve"> and </w:t>
+      </w:r>
+      <w:r>
+        <w:rPr>
+          <w:rFonts w:cs="Times New Roman"/>
+          <w:sz w:val="22"/>
+          <w:szCs w:val="22"/>
+        </w:rPr>
+        <w:t>Turquoise</w:t>
+      </w:r>
+      <w:r>
+        <w:rPr>
+          <w:rFonts w:cs="Times New Roman"/>
+          <w:sz w:val="22"/>
+          <w:szCs w:val="22"/>
+        </w:rPr>
+        <w:t xml:space="preserve"> for several passes after initial separation, as to verify that said data is being recorded continuously. Hence, the validation of this requirement falls under the Analyze category. </w:t>
       </w:r>
       <w:r>
         <w:rPr>
@@ -10155,7 +10701,21 @@
           <w:sz w:val="22"/>
           <w:szCs w:val="22"/>
         </w:rPr>
-        <w:t>performing orbital maneuvers that maintain a relative displacement between Jade and Ruby of less than 75 meters, as specified by the Team Bravo RFP. The stationkeeping process will be initiated by a command form the SSRL ground station and will take place autonomously thereafter. This stage will end only after verification of its success has been made.</w:t>
+        <w:t xml:space="preserve">performing orbital maneuvers that maintain a relative displacement between Jade and </w:t>
+      </w:r>
+      <w:r>
+        <w:rPr>
+          <w:sz w:val="22"/>
+          <w:szCs w:val="22"/>
+        </w:rPr>
+        <w:t>Turquoise</w:t>
+      </w:r>
+      <w:r>
+        <w:rPr>
+          <w:sz w:val="22"/>
+          <w:szCs w:val="22"/>
+        </w:rPr>
+        <w:t xml:space="preserve"> of less than 75 meters, as specified by the Team Bravo RFP. The stationkeeping process will be initiated by a command form the SSRL ground station and will take place autonomously thereafter. This stage will end only after verification of its success has been made.</w:t>
       </w:r>
     </w:p>
     <w:p/>
@@ -10182,7 +10742,25 @@
           <w:sz w:val="24"/>
           <w:szCs w:val="24"/>
         </w:rPr>
-        <w:t>Jade and Ruby Shall be Able to Stationkeep within a 10-75 meter Sphere of Each Other for at Least 5 Orbits</w:t>
+        <w:t xml:space="preserve">Jade and </w:t>
+      </w:r>
+      <w:r>
+        <w:rPr>
+          <w:rFonts w:ascii="Times New Roman" w:hAnsi="Times New Roman" w:cs="Times New Roman"/>
+          <w:b/>
+          <w:sz w:val="24"/>
+          <w:szCs w:val="24"/>
+        </w:rPr>
+        <w:t>Turquoise</w:t>
+      </w:r>
+      <w:r>
+        <w:rPr>
+          <w:rFonts w:ascii="Times New Roman" w:hAnsi="Times New Roman" w:cs="Times New Roman"/>
+          <w:b/>
+          <w:sz w:val="24"/>
+          <w:szCs w:val="24"/>
+        </w:rPr>
+        <w:t xml:space="preserve"> Shall be Able to Stationkeep within a 10-75 meter Sphere of Each Other for at Least 5 Orbits</w:t>
       </w:r>
     </w:p>
     <w:p>
@@ -10198,7 +10776,23 @@
           <w:sz w:val="22"/>
           <w:szCs w:val="22"/>
         </w:rPr>
-        <w:t>This requirement stems directly from the Team Bravo RFP, which defined Stationkeeping in the manner described above. This requirement will be initiated by a command from the SSRL Ground Station, at which point it will be accomplished autonomously. Validation of this requirement will then come after at least five orbits have passed, at which point relative displacement data will be downlinked from the CubeSat system and will be analyzed to verify that Jade and Ruby stayed within a 10-75 meter sphere of each other. Thus, this validation method falls under the Analyze category.</w:t>
+        <w:t xml:space="preserve">This requirement stems directly from the Team Bravo RFP, which defined Stationkeeping in the manner described above. This requirement will be initiated by a command from the SSRL Ground Station, at which point it will be accomplished autonomously. Validation of this requirement will then come after at least five orbits have passed, at which point relative displacement data will be downlinked from the CubeSat system and will be analyzed to verify that Jade and </w:t>
+      </w:r>
+      <w:r>
+        <w:rPr>
+          <w:rFonts w:cs="Times New Roman"/>
+          <w:sz w:val="22"/>
+          <w:szCs w:val="22"/>
+        </w:rPr>
+        <w:t>Turquoise</w:t>
+      </w:r>
+      <w:r>
+        <w:rPr>
+          <w:rFonts w:cs="Times New Roman"/>
+          <w:sz w:val="22"/>
+          <w:szCs w:val="22"/>
+        </w:rPr>
+        <w:t xml:space="preserve"> stayed within a 10-75 meter sphere of each other. Thus, this validation method falls under the Analyze category.</w:t>
       </w:r>
       <w:r>
         <w:rPr>
@@ -10237,14 +10831,42 @@
           <w:sz w:val="22"/>
           <w:szCs w:val="22"/>
         </w:rPr>
-        <w:t>The next stage of the Rascal mission consists of Jade and Ruby performing an “Escape” maneuver relative to each other</w:t>
+        <w:t xml:space="preserve">The next stage of the Rascal mission consists of Jade and </w:t>
       </w:r>
       <w:r>
         <w:rPr>
           <w:sz w:val="22"/>
           <w:szCs w:val="22"/>
         </w:rPr>
-        <w:t>, as defined in the Team Bravo RFP. Thus, this stage consists of either Jade or Ruby receiving a command to perform an orbital maneuver relative to the other that increases the relative displacement between the two satellites over a short period of time. This stage of the mission will conclude when verification of each of the requirements associated with it has been made.</w:t>
+        <w:t>Turquoise</w:t>
+      </w:r>
+      <w:r>
+        <w:rPr>
+          <w:sz w:val="22"/>
+          <w:szCs w:val="22"/>
+        </w:rPr>
+        <w:t xml:space="preserve"> performing an “Escape” maneuver relative to each other</w:t>
+      </w:r>
+      <w:r>
+        <w:rPr>
+          <w:sz w:val="22"/>
+          <w:szCs w:val="22"/>
+        </w:rPr>
+        <w:t xml:space="preserve">, as defined in the Team Bravo RFP. Thus, this stage consists of either Jade or </w:t>
+      </w:r>
+      <w:r>
+        <w:rPr>
+          <w:sz w:val="22"/>
+          <w:szCs w:val="22"/>
+        </w:rPr>
+        <w:t>Turquoise</w:t>
+      </w:r>
+      <w:r>
+        <w:rPr>
+          <w:sz w:val="22"/>
+          <w:szCs w:val="22"/>
+        </w:rPr>
+        <w:t xml:space="preserve"> receiving a command to perform an orbital maneuver relative to the other that increases the relative displacement between the two satellites over a short period of time. This stage of the mission will conclude when verification of each of the requirements associated with it has been made.</w:t>
       </w:r>
     </w:p>
     <w:p>
@@ -10275,7 +10897,25 @@
           <w:sz w:val="24"/>
           <w:szCs w:val="24"/>
         </w:rPr>
-        <w:t>Jade and Ruby Shall be Able to Perform an “Escape” Maneuver that Increases the Relative Displacement Between Each Other to at Least 100 Meters within 1 Orbit</w:t>
+        <w:t xml:space="preserve">Jade and </w:t>
+      </w:r>
+      <w:r>
+        <w:rPr>
+          <w:rFonts w:ascii="Times New Roman" w:hAnsi="Times New Roman" w:cs="Times New Roman"/>
+          <w:b/>
+          <w:sz w:val="24"/>
+          <w:szCs w:val="24"/>
+        </w:rPr>
+        <w:t>Turquoise</w:t>
+      </w:r>
+      <w:r>
+        <w:rPr>
+          <w:rFonts w:ascii="Times New Roman" w:hAnsi="Times New Roman" w:cs="Times New Roman"/>
+          <w:b/>
+          <w:sz w:val="24"/>
+          <w:szCs w:val="24"/>
+        </w:rPr>
+        <w:t xml:space="preserve"> Shall be Able to Perform an “Escape” Maneuver that Increases the Relative Displacement Between Each Other to at Least 100 Meters within 1 Orbit</w:t>
       </w:r>
     </w:p>
     <w:p>
@@ -10293,7 +10933,19 @@
         <w:rPr>
           <w:rFonts w:cs="Times New Roman"/>
         </w:rPr>
-        <w:t>This requirement is derived directly from the Team Bravo Request for Proposal. It will involve sending a command to begin the “Escape” sequence, at which point the relative displacement between each satellite will increase quickly for one orbit, but then become stable upon reaching more than 100 meters. This requirement will be validated in the same manner discussed in Section 4, in that all relative displacement data related to the “Escape” sequence will be downlinked and analyzed, as to verify that Jade and Ruby achieved the requirement goals. Thus, the validation of this requirement falls under the Analyze category.</w:t>
+        <w:t xml:space="preserve">This requirement is derived directly from the Team Bravo Request for Proposal. It will involve sending a command to begin the “Escape” sequence, at which point the relative displacement between each satellite will increase quickly for one orbit, but then become stable upon reaching more than 100 meters. This requirement will be validated in the same manner discussed in Section 4, in that all relative displacement data related to the “Escape” sequence will be downlinked and analyzed, as to verify that Jade and </w:t>
+      </w:r>
+      <w:r>
+        <w:rPr>
+          <w:rFonts w:cs="Times New Roman"/>
+        </w:rPr>
+        <w:t>Turquoise</w:t>
+      </w:r>
+      <w:r>
+        <w:rPr>
+          <w:rFonts w:cs="Times New Roman"/>
+        </w:rPr>
+        <w:t xml:space="preserve"> achieved the requirement goals. Thus, the validation of this requirement falls under the Analyze category.</w:t>
       </w:r>
       <w:r>
         <w:rPr>
@@ -10323,7 +10975,13 @@
         <w:jc w:val="both"/>
       </w:pPr>
       <w:r>
-        <w:t>The final stage of the Rascal mission consists of rendezvous, as defined in the Team Bravo RFP. This stage will commence upon either Jade or Ruby receiving a command from the ground at the completion of the “Escape” stage to reduce the relative displacement between each other and maintain a small relative displacement for a number of orbits. This stage will be considered complete when it has been verified that all of the requirements associated with it have been met.</w:t>
+        <w:t xml:space="preserve">The final stage of the Rascal mission consists of rendezvous, as defined in the Team Bravo RFP. This stage will commence upon either Jade or </w:t>
+      </w:r>
+      <w:r>
+        <w:t>Turquoise</w:t>
+      </w:r>
+      <w:r>
+        <w:t xml:space="preserve"> receiving a command from the ground at the completion of the “Escape” stage to reduce the relative displacement between each other and maintain a small relative displacement for a number of orbits. This stage will be considered complete when it has been verified that all of the requirements associated with it have been met.</w:t>
       </w:r>
     </w:p>
     <w:p/>
@@ -10350,7 +11008,25 @@
           <w:sz w:val="24"/>
           <w:szCs w:val="24"/>
         </w:rPr>
-        <w:t>Jade and Ruby Shall be Able to Perform a Rendezvous by Decreasing the Relative Displacement Between Each Other to Within 50 meters for at Least 5 Orbits</w:t>
+        <w:t xml:space="preserve">Jade and </w:t>
+      </w:r>
+      <w:r>
+        <w:rPr>
+          <w:rFonts w:ascii="Times New Roman" w:hAnsi="Times New Roman" w:cs="Times New Roman"/>
+          <w:b/>
+          <w:sz w:val="24"/>
+          <w:szCs w:val="24"/>
+        </w:rPr>
+        <w:t>Turquoise</w:t>
+      </w:r>
+      <w:r>
+        <w:rPr>
+          <w:rFonts w:ascii="Times New Roman" w:hAnsi="Times New Roman" w:cs="Times New Roman"/>
+          <w:b/>
+          <w:sz w:val="24"/>
+          <w:szCs w:val="24"/>
+        </w:rPr>
+        <w:t xml:space="preserve"> Shall be Able to Perform a Rendezvous by Decreasing the Relative Displacement Between Each Other to Within 50 meters for at Least 5 Orbits</w:t>
       </w:r>
     </w:p>
     <w:p>
@@ -10370,30 +11046,78 @@
           <w:sz w:val="22"/>
           <w:szCs w:val="22"/>
         </w:rPr>
-        <w:t xml:space="preserve">This requirement stems directly from the Team Bravo RFP. To meet it, rendezvous will be initiated at the end of the “Escape” sequence discussed in Section 5, at which point the relative displacement between Jade and Ruby will be decreased. Once </w:t>
-      </w:r>
-      <w:proofErr w:type="gramStart"/>
+        <w:t xml:space="preserve">This requirement stems directly from the Team Bravo RFP. To meet it, rendezvous will be initiated at the end of the “Escape” sequence discussed in Section 5, at which point the relative displacement between Jade and </w:t>
+      </w:r>
       <w:r>
         <w:rPr>
           <w:rFonts w:cs="Times New Roman"/>
           <w:sz w:val="22"/>
           <w:szCs w:val="22"/>
         </w:rPr>
-        <w:t>Jade</w:t>
-      </w:r>
-      <w:proofErr w:type="gramEnd"/>
+        <w:t>Turquoise</w:t>
+      </w:r>
       <w:r>
         <w:rPr>
           <w:rFonts w:cs="Times New Roman"/>
           <w:sz w:val="22"/>
           <w:szCs w:val="22"/>
         </w:rPr>
-        <w:t xml:space="preserve"> and Ruby are within a 50 meter sphere of each other for at least 5 orbits, displacement data for the entire rendezvous sequence will be downlinked and analyzed as to verify that Jade and Ruby each met the requirement. Thus, the validation of this requirement falls under the Analyze category.</w:t>
+        <w:t xml:space="preserve"> will be decreased. Once </w:t>
+      </w:r>
+      <w:proofErr w:type="gramStart"/>
+      <w:r>
+        <w:rPr>
+          <w:rFonts w:cs="Times New Roman"/>
+          <w:sz w:val="22"/>
+          <w:szCs w:val="22"/>
+        </w:rPr>
+        <w:t>Jade</w:t>
+      </w:r>
+      <w:proofErr w:type="gramEnd"/>
+      <w:r>
+        <w:rPr>
+          <w:rFonts w:cs="Times New Roman"/>
+          <w:sz w:val="22"/>
+          <w:szCs w:val="22"/>
+        </w:rPr>
+        <w:t xml:space="preserve"> and </w:t>
+      </w:r>
+      <w:r>
+        <w:rPr>
+          <w:rFonts w:cs="Times New Roman"/>
+          <w:sz w:val="22"/>
+          <w:szCs w:val="22"/>
+        </w:rPr>
+        <w:t>Turquoise</w:t>
+      </w:r>
+      <w:r>
+        <w:rPr>
+          <w:rFonts w:cs="Times New Roman"/>
+          <w:sz w:val="22"/>
+          <w:szCs w:val="22"/>
+        </w:rPr>
+        <w:t xml:space="preserve"> are within a 50 meter sphere of each other for at least 5 orbits, displacement data for the entire rendezvous sequence will be downlinked and analyzed as to verify that Jade and </w:t>
+      </w:r>
+      <w:r>
+        <w:rPr>
+          <w:rFonts w:cs="Times New Roman"/>
+          <w:sz w:val="22"/>
+          <w:szCs w:val="22"/>
+        </w:rPr>
+        <w:t>Turquoise</w:t>
+      </w:r>
+      <w:r>
+        <w:rPr>
+          <w:rFonts w:cs="Times New Roman"/>
+          <w:sz w:val="22"/>
+          <w:szCs w:val="22"/>
+        </w:rPr>
+        <w:t xml:space="preserve"> each met the requirement. Thus, the validation of this requirement falls under the Analyze category.</w:t>
       </w:r>
     </w:p>
     <w:sectPr>
-      <w:headerReference w:type="default" r:id="rId20"/>
-      <w:footerReference w:type="default" r:id="rId21"/>
+      <w:headerReference w:type="default" r:id="rId21"/>
+      <w:footerReference w:type="default" r:id="rId22"/>
       <w:pgSz w:w="12240" w:h="15840"/>
       <w:pgMar w:top="1440" w:right="1440" w:bottom="1440" w:left="1440" w:header="996" w:footer="996" w:gutter="0"/>
       <w:cols w:space="720"/>
@@ -10404,7 +11128,7 @@
 </file>
 
 <file path=word/endnotes.xml><?xml version="1.0" encoding="utf-8"?>
-<w:endnotes xmlns:wpc="http://schemas.microsoft.com/office/word/2010/wordprocessingCanvas" xmlns:mc="http://schemas.openxmlformats.org/markup-compatibility/2006" xmlns:o="urn:schemas-microsoft-com:office:office" xmlns:r="http://schemas.openxmlformats.org/officeDocument/2006/relationships" xmlns:m="http://schemas.openxmlformats.org/officeDocument/2006/math" xmlns:v="urn:schemas-microsoft-com:vml" xmlns:wp14="http://schemas.microsoft.com/office/word/2010/wordprocessingDrawing" xmlns:wp="http://schemas.openxmlformats.org/drawingml/2006/wordprocessingDrawing" xmlns:w10="urn:schemas-microsoft-com:office:word" xmlns:w="http://schemas.openxmlformats.org/wordprocessingml/2006/main" xmlns:w14="http://schemas.microsoft.com/office/word/2010/wordml" xmlns:wpg="http://schemas.microsoft.com/office/word/2010/wordprocessingGroup" xmlns:wpi="http://schemas.microsoft.com/office/word/2010/wordprocessingInk" xmlns:wne="http://schemas.microsoft.com/office/word/2006/wordml" xmlns:wps="http://schemas.microsoft.com/office/word/2010/wordprocessingShape" mc:Ignorable="w14 wp14">
+<w:endnotes xmlns:ve="http://schemas.openxmlformats.org/markup-compatibility/2006" xmlns:o="urn:schemas-microsoft-com:office:office" xmlns:r="http://schemas.openxmlformats.org/officeDocument/2006/relationships" xmlns:m="http://schemas.openxmlformats.org/officeDocument/2006/math" xmlns:v="urn:schemas-microsoft-com:vml" xmlns:wp="http://schemas.openxmlformats.org/drawingml/2006/wordprocessingDrawing" xmlns:w10="urn:schemas-microsoft-com:office:word" xmlns:w="http://schemas.openxmlformats.org/wordprocessingml/2006/main" xmlns:wne="http://schemas.microsoft.com/office/word/2006/wordml">
   <w:endnote w:type="separator" w:id="-1">
     <w:p>
       <w:r>
@@ -10423,7 +11147,7 @@
 </file>
 
 <file path=word/footer1.xml><?xml version="1.0" encoding="utf-8"?>
-<w:ftr xmlns:wpc="http://schemas.microsoft.com/office/word/2010/wordprocessingCanvas" xmlns:mc="http://schemas.openxmlformats.org/markup-compatibility/2006" xmlns:o="urn:schemas-microsoft-com:office:office" xmlns:r="http://schemas.openxmlformats.org/officeDocument/2006/relationships" xmlns:m="http://schemas.openxmlformats.org/officeDocument/2006/math" xmlns:v="urn:schemas-microsoft-com:vml" xmlns:wp14="http://schemas.microsoft.com/office/word/2010/wordprocessingDrawing" xmlns:wp="http://schemas.openxmlformats.org/drawingml/2006/wordprocessingDrawing" xmlns:w10="urn:schemas-microsoft-com:office:word" xmlns:w="http://schemas.openxmlformats.org/wordprocessingml/2006/main" xmlns:w14="http://schemas.microsoft.com/office/word/2010/wordml" xmlns:wpg="http://schemas.microsoft.com/office/word/2010/wordprocessingGroup" xmlns:wpi="http://schemas.microsoft.com/office/word/2010/wordprocessingInk" xmlns:wne="http://schemas.microsoft.com/office/word/2006/wordml" xmlns:wps="http://schemas.microsoft.com/office/word/2010/wordprocessingShape" mc:Ignorable="w14 wp14">
+<w:ftr xmlns:ve="http://schemas.openxmlformats.org/markup-compatibility/2006" xmlns:o="urn:schemas-microsoft-com:office:office" xmlns:r="http://schemas.openxmlformats.org/officeDocument/2006/relationships" xmlns:m="http://schemas.openxmlformats.org/officeDocument/2006/math" xmlns:v="urn:schemas-microsoft-com:vml" xmlns:wp="http://schemas.openxmlformats.org/drawingml/2006/wordprocessingDrawing" xmlns:w10="urn:schemas-microsoft-com:office:word" xmlns:w="http://schemas.openxmlformats.org/wordprocessingml/2006/main" xmlns:wne="http://schemas.microsoft.com/office/word/2006/wordml">
   <w:p>
     <w:pPr>
       <w:pStyle w:val="Header"/>
@@ -10439,7 +11163,6 @@
         <w:id w:val="-2134693748"/>
         <w:text/>
       </w:sdtPr>
-      <w:sdtEndPr/>
       <w:sdtContent>
         <w:r>
           <w:rPr>
@@ -10522,7 +11245,7 @@
         <w:b/>
         <w:noProof/>
       </w:rPr>
-      <w:t>19</w:t>
+      <w:t>20</w:t>
     </w:r>
     <w:r>
       <w:rPr>
@@ -10567,7 +11290,7 @@
         <w:b/>
         <w:noProof/>
       </w:rPr>
-      <w:t>10 November 2013</w:t>
+      <w:t>11 November 2013</w:t>
     </w:r>
     <w:r>
       <w:rPr>
@@ -10580,7 +11303,7 @@
 </file>
 
 <file path=word/footnotes.xml><?xml version="1.0" encoding="utf-8"?>
-<w:footnotes xmlns:wpc="http://schemas.microsoft.com/office/word/2010/wordprocessingCanvas" xmlns:mc="http://schemas.openxmlformats.org/markup-compatibility/2006" xmlns:o="urn:schemas-microsoft-com:office:office" xmlns:r="http://schemas.openxmlformats.org/officeDocument/2006/relationships" xmlns:m="http://schemas.openxmlformats.org/officeDocument/2006/math" xmlns:v="urn:schemas-microsoft-com:vml" xmlns:wp14="http://schemas.microsoft.com/office/word/2010/wordprocessingDrawing" xmlns:wp="http://schemas.openxmlformats.org/drawingml/2006/wordprocessingDrawing" xmlns:w10="urn:schemas-microsoft-com:office:word" xmlns:w="http://schemas.openxmlformats.org/wordprocessingml/2006/main" xmlns:w14="http://schemas.microsoft.com/office/word/2010/wordml" xmlns:wpg="http://schemas.microsoft.com/office/word/2010/wordprocessingGroup" xmlns:wpi="http://schemas.microsoft.com/office/word/2010/wordprocessingInk" xmlns:wne="http://schemas.microsoft.com/office/word/2006/wordml" xmlns:wps="http://schemas.microsoft.com/office/word/2010/wordprocessingShape" mc:Ignorable="w14 wp14">
+<w:footnotes xmlns:ve="http://schemas.openxmlformats.org/markup-compatibility/2006" xmlns:o="urn:schemas-microsoft-com:office:office" xmlns:r="http://schemas.openxmlformats.org/officeDocument/2006/relationships" xmlns:m="http://schemas.openxmlformats.org/officeDocument/2006/math" xmlns:v="urn:schemas-microsoft-com:vml" xmlns:wp="http://schemas.openxmlformats.org/drawingml/2006/wordprocessingDrawing" xmlns:w10="urn:schemas-microsoft-com:office:word" xmlns:w="http://schemas.openxmlformats.org/wordprocessingml/2006/main" xmlns:wne="http://schemas.microsoft.com/office/word/2006/wordml">
   <w:footnote w:type="separator" w:id="-1">
     <w:p>
       <w:r>
@@ -10599,13 +11322,12 @@
 </file>
 
 <file path=word/header1.xml><?xml version="1.0" encoding="utf-8"?>
-<w:hdr xmlns:wpc="http://schemas.microsoft.com/office/word/2010/wordprocessingCanvas" xmlns:mc="http://schemas.openxmlformats.org/markup-compatibility/2006" xmlns:o="urn:schemas-microsoft-com:office:office" xmlns:r="http://schemas.openxmlformats.org/officeDocument/2006/relationships" xmlns:m="http://schemas.openxmlformats.org/officeDocument/2006/math" xmlns:v="urn:schemas-microsoft-com:vml" xmlns:wp14="http://schemas.microsoft.com/office/word/2010/wordprocessingDrawing" xmlns:wp="http://schemas.openxmlformats.org/drawingml/2006/wordprocessingDrawing" xmlns:w10="urn:schemas-microsoft-com:office:word" xmlns:w="http://schemas.openxmlformats.org/wordprocessingml/2006/main" xmlns:w14="http://schemas.microsoft.com/office/word/2010/wordml" xmlns:wpg="http://schemas.microsoft.com/office/word/2010/wordprocessingGroup" xmlns:wpi="http://schemas.microsoft.com/office/word/2010/wordprocessingInk" xmlns:wne="http://schemas.microsoft.com/office/word/2006/wordml" xmlns:wps="http://schemas.microsoft.com/office/word/2010/wordprocessingShape" mc:Ignorable="w14 wp14">
+<w:hdr xmlns:ve="http://schemas.openxmlformats.org/markup-compatibility/2006" xmlns:o="urn:schemas-microsoft-com:office:office" xmlns:r="http://schemas.openxmlformats.org/officeDocument/2006/relationships" xmlns:m="http://schemas.openxmlformats.org/officeDocument/2006/math" xmlns:v="urn:schemas-microsoft-com:vml" xmlns:wp="http://schemas.openxmlformats.org/drawingml/2006/wordprocessingDrawing" xmlns:w10="urn:schemas-microsoft-com:office:word" xmlns:w="http://schemas.openxmlformats.org/wordprocessingml/2006/main" xmlns:wne="http://schemas.microsoft.com/office/word/2006/wordml">
   <w:sdt>
     <w:sdtPr>
       <w:id w:val="709531012"/>
       <w:text/>
     </w:sdtPr>
-    <w:sdtEndPr/>
     <w:sdtContent>
       <w:p>
         <w:pPr>
@@ -10621,7 +11343,7 @@
 </file>
 
 <file path=word/numbering.xml><?xml version="1.0" encoding="utf-8"?>
-<w:numbering xmlns:wpc="http://schemas.microsoft.com/office/word/2010/wordprocessingCanvas" xmlns:mc="http://schemas.openxmlformats.org/markup-compatibility/2006" xmlns:o="urn:schemas-microsoft-com:office:office" xmlns:r="http://schemas.openxmlformats.org/officeDocument/2006/relationships" xmlns:m="http://schemas.openxmlformats.org/officeDocument/2006/math" xmlns:v="urn:schemas-microsoft-com:vml" xmlns:wp14="http://schemas.microsoft.com/office/word/2010/wordprocessingDrawing" xmlns:wp="http://schemas.openxmlformats.org/drawingml/2006/wordprocessingDrawing" xmlns:w10="urn:schemas-microsoft-com:office:word" xmlns:w="http://schemas.openxmlformats.org/wordprocessingml/2006/main" xmlns:w14="http://schemas.microsoft.com/office/word/2010/wordml" xmlns:wpg="http://schemas.microsoft.com/office/word/2010/wordprocessingGroup" xmlns:wpi="http://schemas.microsoft.com/office/word/2010/wordprocessingInk" xmlns:wne="http://schemas.microsoft.com/office/word/2006/wordml" xmlns:wps="http://schemas.microsoft.com/office/word/2010/wordprocessingShape" mc:Ignorable="w14 wp14">
+<w:numbering xmlns:ve="http://schemas.openxmlformats.org/markup-compatibility/2006" xmlns:o="urn:schemas-microsoft-com:office:office" xmlns:r="http://schemas.openxmlformats.org/officeDocument/2006/relationships" xmlns:m="http://schemas.openxmlformats.org/officeDocument/2006/math" xmlns:v="urn:schemas-microsoft-com:vml" xmlns:wp="http://schemas.openxmlformats.org/drawingml/2006/wordprocessingDrawing" xmlns:w10="urn:schemas-microsoft-com:office:word" xmlns:w="http://schemas.openxmlformats.org/wordprocessingml/2006/main" xmlns:wne="http://schemas.microsoft.com/office/word/2006/wordml">
   <w:abstractNum w:abstractNumId="0">
     <w:nsid w:val="00000003"/>
     <w:multiLevelType w:val="multilevel"/>
@@ -14248,7 +14970,7 @@
 </file>
 
 <file path=word/styles.xml><?xml version="1.0" encoding="utf-8"?>
-<w:styles xmlns:mc="http://schemas.openxmlformats.org/markup-compatibility/2006" xmlns:r="http://schemas.openxmlformats.org/officeDocument/2006/relationships" xmlns:w="http://schemas.openxmlformats.org/wordprocessingml/2006/main" xmlns:w14="http://schemas.microsoft.com/office/word/2010/wordml" mc:Ignorable="w14">
+<w:styles xmlns:r="http://schemas.openxmlformats.org/officeDocument/2006/relationships" xmlns:w="http://schemas.openxmlformats.org/wordprocessingml/2006/main">
   <w:docDefaults>
     <w:rPrDefault>
       <w:rPr>
@@ -14485,6 +15207,7 @@
     <w:uiPriority w:val="99"/>
     <w:semiHidden/>
     <w:unhideWhenUsed/>
+    <w:qFormat/>
     <w:tblPr>
       <w:tblInd w:w="0" w:type="dxa"/>
       <w:tblCellMar>
@@ -15973,7 +16696,7 @@
 </file>
 
 <file path=word/glossary/document.xml><?xml version="1.0" encoding="utf-8"?>
-<w:glossaryDocument xmlns:wpc="http://schemas.microsoft.com/office/word/2010/wordprocessingCanvas" xmlns:mc="http://schemas.openxmlformats.org/markup-compatibility/2006" xmlns:o="urn:schemas-microsoft-com:office:office" xmlns:r="http://schemas.openxmlformats.org/officeDocument/2006/relationships" xmlns:m="http://schemas.openxmlformats.org/officeDocument/2006/math" xmlns:v="urn:schemas-microsoft-com:vml" xmlns:wp14="http://schemas.microsoft.com/office/word/2010/wordprocessingDrawing" xmlns:wp="http://schemas.openxmlformats.org/drawingml/2006/wordprocessingDrawing" xmlns:w10="urn:schemas-microsoft-com:office:word" xmlns:w="http://schemas.openxmlformats.org/wordprocessingml/2006/main" xmlns:w14="http://schemas.microsoft.com/office/word/2010/wordml" xmlns:wpg="http://schemas.microsoft.com/office/word/2010/wordprocessingGroup" xmlns:wpi="http://schemas.microsoft.com/office/word/2010/wordprocessingInk" xmlns:wne="http://schemas.microsoft.com/office/word/2006/wordml" xmlns:wps="http://schemas.microsoft.com/office/word/2010/wordprocessingShape" mc:Ignorable="w14 wp14">
+<w:glossaryDocument xmlns:ve="http://schemas.openxmlformats.org/markup-compatibility/2006" xmlns:o="urn:schemas-microsoft-com:office:office" xmlns:r="http://schemas.openxmlformats.org/officeDocument/2006/relationships" xmlns:m="http://schemas.openxmlformats.org/officeDocument/2006/math" xmlns:v="urn:schemas-microsoft-com:vml" xmlns:wp="http://schemas.openxmlformats.org/drawingml/2006/wordprocessingDrawing" xmlns:w10="urn:schemas-microsoft-com:office:word" xmlns:w="http://schemas.openxmlformats.org/wordprocessingml/2006/main" xmlns:wne="http://schemas.microsoft.com/office/word/2006/wordml">
   <w:docParts>
     <w:docPart>
       <w:docPartPr>
@@ -16104,7 +16827,7 @@
 </file>
 
 <file path=word/glossary/fontTable.xml><?xml version="1.0" encoding="utf-8"?>
-<w:fonts xmlns:mc="http://schemas.openxmlformats.org/markup-compatibility/2006" xmlns:r="http://schemas.openxmlformats.org/officeDocument/2006/relationships" xmlns:w="http://schemas.openxmlformats.org/wordprocessingml/2006/main" xmlns:w14="http://schemas.microsoft.com/office/word/2010/wordml" mc:Ignorable="w14">
+<w:fonts xmlns:r="http://schemas.openxmlformats.org/officeDocument/2006/relationships" xmlns:w="http://schemas.openxmlformats.org/wordprocessingml/2006/main">
   <w:font w:name="Times New Roman">
     <w:panose1 w:val="02020603050405020304"/>
     <w:charset w:val="00"/>
@@ -16166,20 +16889,20 @@
     <w:panose1 w:val="020B0604030504040204"/>
     <w:charset w:val="00"/>
     <w:family w:val="swiss"/>
+    <w:notTrueType/>
     <w:pitch w:val="variable"/>
-    <w:sig w:usb0="E1002EFF" w:usb1="C000605B" w:usb2="00000029" w:usb3="00000000" w:csb0="000101FF" w:csb1="00000000"/>
+    <w:sig w:usb0="00000003" w:usb1="00000000" w:usb2="00000000" w:usb3="00000000" w:csb0="00000001" w:csb1="00000000"/>
   </w:font>
 </w:fonts>
 </file>
 
 <file path=word/glossary/settings.xml><?xml version="1.0" encoding="utf-8"?>
-<w:settings xmlns:mc="http://schemas.openxmlformats.org/markup-compatibility/2006" xmlns:o="urn:schemas-microsoft-com:office:office" xmlns:r="http://schemas.openxmlformats.org/officeDocument/2006/relationships" xmlns:m="http://schemas.openxmlformats.org/officeDocument/2006/math" xmlns:v="urn:schemas-microsoft-com:vml" xmlns:w10="urn:schemas-microsoft-com:office:word" xmlns:w="http://schemas.openxmlformats.org/wordprocessingml/2006/main" xmlns:w14="http://schemas.microsoft.com/office/word/2010/wordml" xmlns:sl="http://schemas.openxmlformats.org/schemaLibrary/2006/main" mc:Ignorable="w14">
+<w:settings xmlns:o="urn:schemas-microsoft-com:office:office" xmlns:r="http://schemas.openxmlformats.org/officeDocument/2006/relationships" xmlns:m="http://schemas.openxmlformats.org/officeDocument/2006/math" xmlns:v="urn:schemas-microsoft-com:vml" xmlns:w10="urn:schemas-microsoft-com:office:word" xmlns:w="http://schemas.openxmlformats.org/wordprocessingml/2006/main" xmlns:sl="http://schemas.openxmlformats.org/schemaLibrary/2006/main">
   <w:view w:val="normal"/>
   <w:defaultTabStop w:val="720"/>
   <w:characterSpacingControl w:val="doNotCompress"/>
   <w:compat>
     <w:useFELayout/>
-    <w:compatSetting w:name="compatibilityMode" w:uri="http://schemas.microsoft.com/office/word" w:val="12"/>
   </w:compat>
   <w:rsids>
     <w:rsidRoot w:val="006F10D3"/>
@@ -16204,6 +16927,7 @@
     <w:rsid w:val="00A554A1"/>
     <w:rsid w:val="00A72198"/>
     <w:rsid w:val="00B77624"/>
+    <w:rsid w:val="00B85DE1"/>
     <w:rsid w:val="00BA4681"/>
     <w:rsid w:val="00BB4D0B"/>
     <w:rsid w:val="00CD5544"/>
@@ -16216,7 +16940,7 @@
     <m:mathFont m:val="Cambria Math"/>
     <m:brkBin m:val="before"/>
     <m:brkBinSub m:val="--"/>
-    <m:smallFrac m:val="0"/>
+    <m:smallFrac m:val="off"/>
     <m:dispDef/>
     <m:lMargin m:val="0"/>
     <m:rMargin m:val="0"/>
@@ -16233,7 +16957,7 @@
 </file>
 
 <file path=word/glossary/styles.xml><?xml version="1.0" encoding="utf-8"?>
-<w:styles xmlns:mc="http://schemas.openxmlformats.org/markup-compatibility/2006" xmlns:r="http://schemas.openxmlformats.org/officeDocument/2006/relationships" xmlns:w="http://schemas.openxmlformats.org/wordprocessingml/2006/main" xmlns:w14="http://schemas.microsoft.com/office/word/2010/wordml" mc:Ignorable="w14">
+<w:styles xmlns:r="http://schemas.openxmlformats.org/officeDocument/2006/relationships" xmlns:w="http://schemas.openxmlformats.org/wordprocessingml/2006/main">
   <w:docDefaults>
     <w:rPrDefault>
       <w:rPr>
@@ -16404,6 +17128,7 @@
     <w:uiPriority w:val="99"/>
     <w:semiHidden/>
     <w:unhideWhenUsed/>
+    <w:qFormat/>
     <w:tblPr>
       <w:tblInd w:w="0" w:type="dxa"/>
       <w:tblCellMar>
@@ -40855,198 +41580,8 @@
 </w:styles>
 </file>
 
-<file path=word/glossary/stylesWithEffects.xml><?xml version="1.0" encoding="utf-8"?>
-<w:styles xmlns:wpc="http://schemas.microsoft.com/office/word/2010/wordprocessingCanvas" xmlns:mc="http://schemas.openxmlformats.org/markup-compatibility/2006" xmlns:o="urn:schemas-microsoft-com:office:office" xmlns:r="http://schemas.openxmlformats.org/officeDocument/2006/relationships" xmlns:m="http://schemas.openxmlformats.org/officeDocument/2006/math" xmlns:v="urn:schemas-microsoft-com:vml" xmlns:wp14="http://schemas.microsoft.com/office/word/2010/wordprocessingDrawing" xmlns:wp="http://schemas.openxmlformats.org/drawingml/2006/wordprocessingDrawing" xmlns:w10="urn:schemas-microsoft-com:office:word" xmlns:w="http://schemas.openxmlformats.org/wordprocessingml/2006/main" xmlns:w14="http://schemas.microsoft.com/office/word/2010/wordml" xmlns:wpg="http://schemas.microsoft.com/office/word/2010/wordprocessingGroup" xmlns:wpi="http://schemas.microsoft.com/office/word/2010/wordprocessingInk" xmlns:wne="http://schemas.microsoft.com/office/word/2006/wordml" xmlns:wps="http://schemas.microsoft.com/office/word/2010/wordprocessingShape" mc:Ignorable="w14 wp14">
-  <w:docDefaults>
-    <w:rPrDefault>
-      <w:rPr>
-        <w:rFonts w:asciiTheme="minorHAnsi" w:eastAsiaTheme="minorEastAsia" w:hAnsiTheme="minorHAnsi" w:cstheme="minorBidi"/>
-        <w:sz w:val="22"/>
-        <w:szCs w:val="22"/>
-        <w:lang w:val="en-US" w:eastAsia="en-US" w:bidi="ar-SA"/>
-      </w:rPr>
-    </w:rPrDefault>
-    <w:pPrDefault>
-      <w:pPr>
-        <w:spacing w:after="200" w:line="276" w:lineRule="auto"/>
-      </w:pPr>
-    </w:pPrDefault>
-  </w:docDefaults>
-  <w:latentStyles w:defLockedState="0" w:defUIPriority="99" w:defSemiHidden="1" w:defUnhideWhenUsed="1" w:defQFormat="0" w:count="267">
-    <w:lsdException w:name="Normal" w:semiHidden="0" w:uiPriority="0" w:unhideWhenUsed="0" w:qFormat="1"/>
-    <w:lsdException w:name="heading 1" w:semiHidden="0" w:uiPriority="9" w:unhideWhenUsed="0" w:qFormat="1"/>
-    <w:lsdException w:name="heading 2" w:uiPriority="9" w:qFormat="1"/>
-    <w:lsdException w:name="heading 3" w:uiPriority="9" w:qFormat="1"/>
-    <w:lsdException w:name="heading 4" w:uiPriority="9" w:qFormat="1"/>
-    <w:lsdException w:name="heading 5" w:uiPriority="9" w:qFormat="1"/>
-    <w:lsdException w:name="heading 6" w:uiPriority="9" w:qFormat="1"/>
-    <w:lsdException w:name="heading 7" w:uiPriority="9" w:qFormat="1"/>
-    <w:lsdException w:name="heading 8" w:uiPriority="9" w:qFormat="1"/>
-    <w:lsdException w:name="heading 9" w:uiPriority="9" w:qFormat="1"/>
-    <w:lsdException w:name="toc 1" w:uiPriority="39"/>
-    <w:lsdException w:name="toc 2" w:uiPriority="39"/>
-    <w:lsdException w:name="toc 3" w:uiPriority="39"/>
-    <w:lsdException w:name="toc 4" w:uiPriority="39"/>
-    <w:lsdException w:name="toc 5" w:uiPriority="39"/>
-    <w:lsdException w:name="toc 6" w:uiPriority="39"/>
-    <w:lsdException w:name="toc 7" w:uiPriority="39"/>
-    <w:lsdException w:name="toc 8" w:uiPriority="39"/>
-    <w:lsdException w:name="toc 9" w:uiPriority="39"/>
-    <w:lsdException w:name="caption" w:uiPriority="35" w:qFormat="1"/>
-    <w:lsdException w:name="Title" w:semiHidden="0" w:uiPriority="10" w:unhideWhenUsed="0" w:qFormat="1"/>
-    <w:lsdException w:name="Default Paragraph Font" w:uiPriority="1"/>
-    <w:lsdException w:name="Subtitle" w:semiHidden="0" w:uiPriority="11" w:unhideWhenUsed="0" w:qFormat="1"/>
-    <w:lsdException w:name="Strong" w:semiHidden="0" w:uiPriority="22" w:unhideWhenUsed="0" w:qFormat="1"/>
-    <w:lsdException w:name="Emphasis" w:semiHidden="0" w:uiPriority="20" w:unhideWhenUsed="0" w:qFormat="1"/>
-    <w:lsdException w:name="Table Grid" w:semiHidden="0" w:uiPriority="59" w:unhideWhenUsed="0"/>
-    <w:lsdException w:name="Placeholder Text" w:unhideWhenUsed="0"/>
-    <w:lsdException w:name="No Spacing" w:semiHidden="0" w:uiPriority="1" w:unhideWhenUsed="0" w:qFormat="1"/>
-    <w:lsdException w:name="Light Shading" w:semiHidden="0" w:uiPriority="60" w:unhideWhenUsed="0"/>
-    <w:lsdException w:name="Light List" w:semiHidden="0" w:uiPriority="61" w:unhideWhenUsed="0"/>
-    <w:lsdException w:name="Light Grid" w:semiHidden="0" w:uiPriority="62" w:unhideWhenUsed="0"/>
-    <w:lsdException w:name="Medium Shading 1" w:semiHidden="0" w:uiPriority="63" w:unhideWhenUsed="0"/>
-    <w:lsdException w:name="Medium Shading 2" w:semiHidden="0" w:uiPriority="64" w:unhideWhenUsed="0"/>
-    <w:lsdException w:name="Medium List 1" w:semiHidden="0" w:uiPriority="65" w:unhideWhenUsed="0"/>
-    <w:lsdException w:name="Medium List 2" w:semiHidden="0" w:uiPriority="66" w:unhideWhenUsed="0"/>
-    <w:lsdException w:name="Medium Grid 1" w:semiHidden="0" w:uiPriority="67" w:unhideWhenUsed="0"/>
-    <w:lsdException w:name="Medium Grid 2" w:semiHidden="0" w:uiPriority="68" w:unhideWhenUsed="0"/>
-    <w:lsdException w:name="Medium Grid 3" w:semiHidden="0" w:uiPriority="69" w:unhideWhenUsed="0"/>
-    <w:lsdException w:name="Dark List" w:semiHidden="0" w:uiPriority="70" w:unhideWhenUsed="0"/>
-    <w:lsdException w:name="Colorful Shading" w:semiHidden="0" w:uiPriority="71" w:unhideWhenUsed="0"/>
-    <w:lsdException w:name="Colorful List" w:semiHidden="0" w:uiPriority="72" w:unhideWhenUsed="0"/>
-    <w:lsdException w:name="Colorful Grid" w:semiHidden="0" w:uiPriority="73" w:unhideWhenUsed="0"/>
-    <w:lsdException w:name="Light Shading Accent 1" w:semiHidden="0" w:uiPriority="60" w:unhideWhenUsed="0"/>
-    <w:lsdException w:name="Light List Accent 1" w:semiHidden="0" w:uiPriority="61" w:unhideWhenUsed="0"/>
-    <w:lsdException w:name="Light Grid Accent 1" w:semiHidden="0" w:uiPriority="62" w:unhideWhenUsed="0"/>
-    <w:lsdException w:name="Medium Shading 1 Accent 1" w:semiHidden="0" w:uiPriority="63" w:unhideWhenUsed="0"/>
-    <w:lsdException w:name="Medium Shading 2 Accent 1" w:semiHidden="0" w:uiPriority="64" w:unhideWhenUsed="0"/>
-    <w:lsdException w:name="Medium List 1 Accent 1" w:semiHidden="0" w:uiPriority="65" w:unhideWhenUsed="0"/>
-    <w:lsdException w:name="Revision" w:unhideWhenUsed="0"/>
-    <w:lsdException w:name="List Paragraph" w:semiHidden="0" w:uiPriority="34" w:unhideWhenUsed="0" w:qFormat="1"/>
-    <w:lsdException w:name="Quote" w:semiHidden="0" w:uiPriority="29" w:unhideWhenUsed="0" w:qFormat="1"/>
-    <w:lsdException w:name="Intense Quote" w:semiHidden="0" w:uiPriority="30" w:unhideWhenUsed="0" w:qFormat="1"/>
-    <w:lsdException w:name="Medium List 2 Accent 1" w:semiHidden="0" w:uiPriority="66" w:unhideWhenUsed="0"/>
-    <w:lsdException w:name="Medium Grid 1 Accent 1" w:semiHidden="0" w:uiPriority="67" w:unhideWhenUsed="0"/>
-    <w:lsdException w:name="Medium Grid 2 Accent 1" w:semiHidden="0" w:uiPriority="68" w:unhideWhenUsed="0"/>
-    <w:lsdException w:name="Medium Grid 3 Accent 1" w:semiHidden="0" w:uiPriority="69" w:unhideWhenUsed="0"/>
-    <w:lsdException w:name="Dark List Accent 1" w:semiHidden="0" w:uiPriority="70" w:unhideWhenUsed="0"/>
-    <w:lsdException w:name="Colorful Shading Accent 1" w:semiHidden="0" w:uiPriority="71" w:unhideWhenUsed="0"/>
-    <w:lsdException w:name="Colorful List Accent 1" w:semiHidden="0" w:uiPriority="72" w:unhideWhenUsed="0"/>
-    <w:lsdException w:name="Colorful Grid Accent 1" w:semiHidden="0" w:uiPriority="73" w:unhideWhenUsed="0"/>
-    <w:lsdException w:name="Light Shading Accent 2" w:semiHidden="0" w:uiPriority="60" w:unhideWhenUsed="0"/>
-    <w:lsdException w:name="Light List Accent 2" w:semiHidden="0" w:uiPriority="61" w:unhideWhenUsed="0"/>
-    <w:lsdException w:name="Light Grid Accent 2" w:semiHidden="0" w:uiPriority="62" w:unhideWhenUsed="0"/>
-    <w:lsdException w:name="Medium Shading 1 Accent 2" w:semiHidden="0" w:uiPriority="63" w:unhideWhenUsed="0"/>
-    <w:lsdException w:name="Medium Shading 2 Accent 2" w:semiHidden="0" w:uiPriority="64" w:unhideWhenUsed="0"/>
-    <w:lsdException w:name="Medium List 1 Accent 2" w:semiHidden="0" w:uiPriority="65" w:unhideWhenUsed="0"/>
-    <w:lsdException w:name="Medium List 2 Accent 2" w:semiHidden="0" w:uiPriority="66" w:unhideWhenUsed="0"/>
-    <w:lsdException w:name="Medium Grid 1 Accent 2" w:semiHidden="0" w:uiPriority="67" w:unhideWhenUsed="0"/>
-    <w:lsdException w:name="Medium Grid 2 Accent 2" w:semiHidden="0" w:uiPriority="68" w:unhideWhenUsed="0"/>
-    <w:lsdException w:name="Medium Grid 3 Accent 2" w:semiHidden="0" w:uiPriority="69" w:unhideWhenUsed="0"/>
-    <w:lsdException w:name="Dark List Accent 2" w:semiHidden="0" w:uiPriority="70" w:unhideWhenUsed="0"/>
-    <w:lsdException w:name="Colorful Shading Accent 2" w:semiHidden="0" w:uiPriority="71" w:unhideWhenUsed="0"/>
-    <w:lsdException w:name="Colorful List Accent 2" w:semiHidden="0" w:uiPriority="72" w:unhideWhenUsed="0"/>
-    <w:lsdException w:name="Colorful Grid Accent 2" w:semiHidden="0" w:uiPriority="73" w:unhideWhenUsed="0"/>
-    <w:lsdException w:name="Light Shading Accent 3" w:semiHidden="0" w:uiPriority="60" w:unhideWhenUsed="0"/>
-    <w:lsdException w:name="Light List Accent 3" w:semiHidden="0" w:uiPriority="61" w:unhideWhenUsed="0"/>
-    <w:lsdException w:name="Light Grid Accent 3" w:semiHidden="0" w:uiPriority="62" w:unhideWhenUsed="0"/>
-    <w:lsdException w:name="Medium Shading 1 Accent 3" w:semiHidden="0" w:uiPriority="63" w:unhideWhenUsed="0"/>
-    <w:lsdException w:name="Medium Shading 2 Accent 3" w:semiHidden="0" w:uiPriority="64" w:unhideWhenUsed="0"/>
-    <w:lsdException w:name="Medium List 1 Accent 3" w:semiHidden="0" w:uiPriority="65" w:unhideWhenUsed="0"/>
-    <w:lsdException w:name="Medium List 2 Accent 3" w:semiHidden="0" w:uiPriority="66" w:unhideWhenUsed="0"/>
-    <w:lsdException w:name="Medium Grid 1 Accent 3" w:semiHidden="0" w:uiPriority="67" w:unhideWhenUsed="0"/>
-    <w:lsdException w:name="Medium Grid 2 Accent 3" w:semiHidden="0" w:uiPriority="68" w:unhideWhenUsed="0"/>
-    <w:lsdException w:name="Medium Grid 3 Accent 3" w:semiHidden="0" w:uiPriority="69" w:unhideWhenUsed="0"/>
-    <w:lsdException w:name="Dark List Accent 3" w:semiHidden="0" w:uiPriority="70" w:unhideWhenUsed="0"/>
-    <w:lsdException w:name="Colorful Shading Accent 3" w:semiHidden="0" w:uiPriority="71" w:unhideWhenUsed="0"/>
-    <w:lsdException w:name="Colorful List Accent 3" w:semiHidden="0" w:uiPriority="72" w:unhideWhenUsed="0"/>
-    <w:lsdException w:name="Colorful Grid Accent 3" w:semiHidden="0" w:uiPriority="73" w:unhideWhenUsed="0"/>
-    <w:lsdException w:name="Light Shading Accent 4" w:semiHidden="0" w:uiPriority="60" w:unhideWhenUsed="0"/>
-    <w:lsdException w:name="Light List Accent 4" w:semiHidden="0" w:uiPriority="61" w:unhideWhenUsed="0"/>
-    <w:lsdException w:name="Light Grid Accent 4" w:semiHidden="0" w:uiPriority="62" w:unhideWhenUsed="0"/>
-    <w:lsdException w:name="Medium Shading 1 Accent 4" w:semiHidden="0" w:uiPriority="63" w:unhideWhenUsed="0"/>
-    <w:lsdException w:name="Medium Shading 2 Accent 4" w:semiHidden="0" w:uiPriority="64" w:unhideWhenUsed="0"/>
-    <w:lsdException w:name="Medium List 1 Accent 4" w:semiHidden="0" w:uiPriority="65" w:unhideWhenUsed="0"/>
-    <w:lsdException w:name="Medium List 2 Accent 4" w:semiHidden="0" w:uiPriority="66" w:unhideWhenUsed="0"/>
-    <w:lsdException w:name="Medium Grid 1 Accent 4" w:semiHidden="0" w:uiPriority="67" w:unhideWhenUsed="0"/>
-    <w:lsdException w:name="Medium Grid 2 Accent 4" w:semiHidden="0" w:uiPriority="68" w:unhideWhenUsed="0"/>
-    <w:lsdException w:name="Medium Grid 3 Accent 4" w:semiHidden="0" w:uiPriority="69" w:unhideWhenUsed="0"/>
-    <w:lsdException w:name="Dark List Accent 4" w:semiHidden="0" w:uiPriority="70" w:unhideWhenUsed="0"/>
-    <w:lsdException w:name="Colorful Shading Accent 4" w:semiHidden="0" w:uiPriority="71" w:unhideWhenUsed="0"/>
-    <w:lsdException w:name="Colorful List Accent 4" w:semiHidden="0" w:uiPriority="72" w:unhideWhenUsed="0"/>
-    <w:lsdException w:name="Colorful Grid Accent 4" w:semiHidden="0" w:uiPriority="73" w:unhideWhenUsed="0"/>
-    <w:lsdException w:name="Light Shading Accent 5" w:semiHidden="0" w:uiPriority="60" w:unhideWhenUsed="0"/>
-    <w:lsdException w:name="Light List Accent 5" w:semiHidden="0" w:uiPriority="61" w:unhideWhenUsed="0"/>
-    <w:lsdException w:name="Light Grid Accent 5" w:semiHidden="0" w:uiPriority="62" w:unhideWhenUsed="0"/>
-    <w:lsdException w:name="Medium Shading 1 Accent 5" w:semiHidden="0" w:uiPriority="63" w:unhideWhenUsed="0"/>
-    <w:lsdException w:name="Medium Shading 2 Accent 5" w:semiHidden="0" w:uiPriority="64" w:unhideWhenUsed="0"/>
-    <w:lsdException w:name="Medium List 1 Accent 5" w:semiHidden="0" w:uiPriority="65" w:unhideWhenUsed="0"/>
-    <w:lsdException w:name="Medium List 2 Accent 5" w:semiHidden="0" w:uiPriority="66" w:unhideWhenUsed="0"/>
-    <w:lsdException w:name="Medium Grid 1 Accent 5" w:semiHidden="0" w:uiPriority="67" w:unhideWhenUsed="0"/>
-    <w:lsdException w:name="Medium Grid 2 Accent 5" w:semiHidden="0" w:uiPriority="68" w:unhideWhenUsed="0"/>
-    <w:lsdException w:name="Medium Grid 3 Accent 5" w:semiHidden="0" w:uiPriority="69" w:unhideWhenUsed="0"/>
-    <w:lsdException w:name="Dark List Accent 5" w:semiHidden="0" w:uiPriority="70" w:unhideWhenUsed="0"/>
-    <w:lsdException w:name="Colorful Shading Accent 5" w:semiHidden="0" w:uiPriority="71" w:unhideWhenUsed="0"/>
-    <w:lsdException w:name="Colorful List Accent 5" w:semiHidden="0" w:uiPriority="72" w:unhideWhenUsed="0"/>
-    <w:lsdException w:name="Colorful Grid Accent 5" w:semiHidden="0" w:uiPriority="73" w:unhideWhenUsed="0"/>
-    <w:lsdException w:name="Light Shading Accent 6" w:semiHidden="0" w:uiPriority="60" w:unhideWhenUsed="0"/>
-    <w:lsdException w:name="Light List Accent 6" w:semiHidden="0" w:uiPriority="61" w:unhideWhenUsed="0"/>
-    <w:lsdException w:name="Light Grid Accent 6" w:semiHidden="0" w:uiPriority="62" w:unhideWhenUsed="0"/>
-    <w:lsdException w:name="Medium Shading 1 Accent 6" w:semiHidden="0" w:uiPriority="63" w:unhideWhenUsed="0"/>
-    <w:lsdException w:name="Medium Shading 2 Accent 6" w:semiHidden="0" w:uiPriority="64" w:unhideWhenUsed="0"/>
-    <w:lsdException w:name="Medium List 1 Accent 6" w:semiHidden="0" w:uiPriority="65" w:unhideWhenUsed="0"/>
-    <w:lsdException w:name="Medium List 2 Accent 6" w:semiHidden="0" w:uiPriority="66" w:unhideWhenUsed="0"/>
-    <w:lsdException w:name="Medium Grid 1 Accent 6" w:semiHidden="0" w:uiPriority="67" w:unhideWhenUsed="0"/>
-    <w:lsdException w:name="Medium Grid 2 Accent 6" w:semiHidden="0" w:uiPriority="68" w:unhideWhenUsed="0"/>
-    <w:lsdException w:name="Medium Grid 3 Accent 6" w:semiHidden="0" w:uiPriority="69" w:unhideWhenUsed="0"/>
-    <w:lsdException w:name="Dark List Accent 6" w:semiHidden="0" w:uiPriority="70" w:unhideWhenUsed="0"/>
-    <w:lsdException w:name="Colorful Shading Accent 6" w:semiHidden="0" w:uiPriority="71" w:unhideWhenUsed="0"/>
-    <w:lsdException w:name="Colorful List Accent 6" w:semiHidden="0" w:uiPriority="72" w:unhideWhenUsed="0"/>
-    <w:lsdException w:name="Colorful Grid Accent 6" w:semiHidden="0" w:uiPriority="73" w:unhideWhenUsed="0"/>
-    <w:lsdException w:name="Subtle Emphasis" w:semiHidden="0" w:uiPriority="19" w:unhideWhenUsed="0" w:qFormat="1"/>
-    <w:lsdException w:name="Intense Emphasis" w:semiHidden="0" w:uiPriority="21" w:unhideWhenUsed="0" w:qFormat="1"/>
-    <w:lsdException w:name="Subtle Reference" w:semiHidden="0" w:uiPriority="31" w:unhideWhenUsed="0" w:qFormat="1"/>
-    <w:lsdException w:name="Intense Reference" w:semiHidden="0" w:uiPriority="32" w:unhideWhenUsed="0" w:qFormat="1"/>
-    <w:lsdException w:name="Book Title" w:semiHidden="0" w:uiPriority="33" w:unhideWhenUsed="0" w:qFormat="1"/>
-    <w:lsdException w:name="Bibliography" w:uiPriority="37"/>
-    <w:lsdException w:name="TOC Heading" w:uiPriority="39" w:qFormat="1"/>
-  </w:latentStyles>
-  <w:style w:type="paragraph" w:default="1" w:styleId="Normal">
-    <w:name w:val="Normal"/>
-    <w:qFormat/>
-  </w:style>
-  <w:style w:type="character" w:default="1" w:styleId="DefaultParagraphFont">
-    <w:name w:val="Default Paragraph Font"/>
-    <w:uiPriority w:val="1"/>
-    <w:semiHidden/>
-    <w:unhideWhenUsed/>
-  </w:style>
-  <w:style w:type="table" w:default="1" w:styleId="TableNormal">
-    <w:name w:val="Normal Table"/>
-    <w:uiPriority w:val="99"/>
-    <w:semiHidden/>
-    <w:unhideWhenUsed/>
-    <w:tblPr>
-      <w:tblInd w:w="0" w:type="dxa"/>
-      <w:tblCellMar>
-        <w:top w:w="0" w:type="dxa"/>
-        <w:left w:w="108" w:type="dxa"/>
-        <w:bottom w:w="0" w:type="dxa"/>
-        <w:right w:w="108" w:type="dxa"/>
-      </w:tblCellMar>
-    </w:tblPr>
-  </w:style>
-  <w:style w:type="numbering" w:default="1" w:styleId="NoList">
-    <w:name w:val="No List"/>
-    <w:uiPriority w:val="99"/>
-    <w:semiHidden/>
-    <w:unhideWhenUsed/>
-  </w:style>
-</w:styles>
-</file>
-
 <file path=word/glossary/webSettings.xml><?xml version="1.0" encoding="utf-8"?>
-<w:webSettings xmlns:mc="http://schemas.openxmlformats.org/markup-compatibility/2006" xmlns:r="http://schemas.openxmlformats.org/officeDocument/2006/relationships" xmlns:w="http://schemas.openxmlformats.org/wordprocessingml/2006/main" xmlns:w14="http://schemas.microsoft.com/office/word/2010/wordml" mc:Ignorable="w14">
+<w:webSettings xmlns:r="http://schemas.openxmlformats.org/officeDocument/2006/relationships" xmlns:w="http://schemas.openxmlformats.org/wordprocessingml/2006/main">
   <w:optimizeForBrowser/>
   <w:allowPNG/>
 </w:webSettings>
@@ -41340,7 +41875,7 @@
 </file>
 
 <file path=customXml/itemProps1.xml><?xml version="1.0" encoding="utf-8"?>
-<ds:datastoreItem xmlns:ds="http://schemas.openxmlformats.org/officeDocument/2006/customXml" ds:itemID="{CE4AE1AF-1725-43F1-8A9C-D1E215CA0B86}">
+<ds:datastoreItem xmlns:ds="http://schemas.openxmlformats.org/officeDocument/2006/customXml" ds:itemID="{DE0AD4B3-AD83-4C0E-B8D5-ADB1A7CA09FA}">
   <ds:schemaRefs>
     <ds:schemaRef ds:uri="http://schemas.openxmlformats.org/officeDocument/2006/bibliography"/>
   </ds:schemaRefs>

</xml_diff>

<commit_message>
Added in the rest of Bryants requirements
</commit_message>
<xml_diff>
--- a/CMQA/Requirements Verification Matrix/RCL-O-CMQA3 Requirements Verification Document.docx
+++ b/CMQA/Requirements Verification Matrix/RCL-O-CMQA3 Requirements Verification Document.docx
@@ -7481,6 +7481,58 @@
     </w:p>
     <w:p>
       <w:pPr>
+        <w:spacing w:after="120"/>
+        <w:ind w:left="360"/>
+        <w:jc w:val="both"/>
+        <w:rPr>
+          <w:rFonts w:cs="Times New Roman"/>
+          <w:sz w:val="22"/>
+          <w:szCs w:val="22"/>
+        </w:rPr>
+      </w:pPr>
+      <w:r>
+        <w:rPr>
+          <w:rFonts w:cs="Times New Roman"/>
+          <w:sz w:val="22"/>
+          <w:szCs w:val="22"/>
+        </w:rPr>
+        <w:t xml:space="preserve">This requirement comes from the CDS Document, Rev 12, </w:t>
+      </w:r>
+      <w:r>
+        <w:rPr>
+          <w:rFonts w:cs="Times New Roman"/>
+          <w:sz w:val="22"/>
+          <w:szCs w:val="22"/>
+        </w:rPr>
+        <w:t>which determines the sizing of the “feet” that lie between any CubeSat and the ends of its deployer</w:t>
+      </w:r>
+      <w:r>
+        <w:rPr>
+          <w:rFonts w:cs="Times New Roman"/>
+          <w:sz w:val="22"/>
+          <w:szCs w:val="22"/>
+        </w:rPr>
+        <w:t xml:space="preserve">. Validation of this requirement will be completed through a measurement of </w:t>
+      </w:r>
+      <w:r>
+        <w:rPr>
+          <w:rFonts w:cs="Times New Roman"/>
+          <w:sz w:val="22"/>
+          <w:szCs w:val="22"/>
+        </w:rPr>
+        <w:t>relevant rail parameters prior to deployer integration</w:t>
+      </w:r>
+      <w:r>
+        <w:rPr>
+          <w:rFonts w:cs="Times New Roman"/>
+          <w:sz w:val="22"/>
+          <w:szCs w:val="22"/>
+        </w:rPr>
+        <w:t>. Hence, verification of this requirement falls under the Examine category.</w:t>
+      </w:r>
+    </w:p>
+    <w:p>
+      <w:pPr>
         <w:pStyle w:val="ListParagraph"/>
       </w:pPr>
     </w:p>
@@ -7520,7 +7572,92 @@
     </w:p>
     <w:p>
       <w:pPr>
+        <w:spacing w:after="120"/>
+        <w:ind w:left="360"/>
+        <w:jc w:val="both"/>
+        <w:rPr>
+          <w:rFonts w:cs="Times New Roman"/>
+          <w:sz w:val="22"/>
+          <w:szCs w:val="22"/>
+        </w:rPr>
+      </w:pPr>
+      <w:r>
+        <w:rPr>
+          <w:rFonts w:cs="Times New Roman"/>
+          <w:sz w:val="22"/>
+          <w:szCs w:val="22"/>
+        </w:rPr>
+        <w:t xml:space="preserve">This requirement </w:t>
+      </w:r>
+      <w:r>
+        <w:rPr>
+          <w:rFonts w:cs="Times New Roman"/>
+          <w:sz w:val="22"/>
+          <w:szCs w:val="22"/>
+        </w:rPr>
+        <w:t>comes</w:t>
+      </w:r>
+      <w:r>
+        <w:rPr>
+          <w:rFonts w:cs="Times New Roman"/>
+          <w:sz w:val="22"/>
+          <w:szCs w:val="22"/>
+        </w:rPr>
+        <w:t xml:space="preserve"> from the CDS Document, Rev 12, which states that the maximum width of a CubeSat system </w:t>
+      </w:r>
+      <w:r>
+        <w:rPr>
+          <w:rFonts w:cs="Times New Roman"/>
+          <w:sz w:val="22"/>
+          <w:szCs w:val="22"/>
+        </w:rPr>
+        <w:t>in the Y-axis direction is</w:t>
+      </w:r>
+      <w:r>
+        <w:rPr>
+          <w:rFonts w:cs="Times New Roman"/>
+          <w:sz w:val="22"/>
+          <w:szCs w:val="22"/>
+        </w:rPr>
+        <w:t xml:space="preserve"> </w:t>
+      </w:r>
+      <w:r>
+        <w:rPr>
+          <w:rFonts w:cs="Times New Roman"/>
+          <w:sz w:val="22"/>
+          <w:szCs w:val="22"/>
+        </w:rPr>
+        <w:t>1</w:t>
+      </w:r>
+      <w:r>
+        <w:rPr>
+          <w:rFonts w:cs="Times New Roman"/>
+          <w:sz w:val="22"/>
+          <w:szCs w:val="22"/>
+        </w:rPr>
+        <w:t xml:space="preserve">00 mm. Validation of this requirement will be completed through a measurement of the </w:t>
+      </w:r>
+      <w:r>
+        <w:rPr>
+          <w:rFonts w:cs="Times New Roman"/>
+          <w:sz w:val="22"/>
+          <w:szCs w:val="22"/>
+        </w:rPr>
+        <w:t>width</w:t>
+      </w:r>
+      <w:r>
+        <w:rPr>
+          <w:rFonts w:cs="Times New Roman"/>
+          <w:sz w:val="22"/>
+          <w:szCs w:val="22"/>
+        </w:rPr>
+        <w:t xml:space="preserve"> of the CubeSat system, as well as through a fit check of the system with the deployer that it will be integrated into. Hence, verification of this requirement falls under the Examine category.</w:t>
+      </w:r>
+    </w:p>
+    <w:p>
+      <w:pPr>
         <w:pStyle w:val="ListParagraph"/>
+        <w:spacing w:after="120"/>
       </w:pPr>
     </w:p>
     <w:p>
@@ -7545,9 +7682,95 @@
     </w:p>
     <w:p>
       <w:pPr>
+        <w:spacing w:after="120"/>
+        <w:ind w:left="360"/>
+        <w:jc w:val="both"/>
+        <w:rPr>
+          <w:rFonts w:cs="Times New Roman"/>
+          <w:sz w:val="22"/>
+          <w:szCs w:val="22"/>
+        </w:rPr>
+      </w:pPr>
+      <w:r>
+        <w:rPr>
+          <w:rFonts w:cs="Times New Roman"/>
+          <w:sz w:val="22"/>
+          <w:szCs w:val="22"/>
+        </w:rPr>
+        <w:t xml:space="preserve">This requirement </w:t>
+      </w:r>
+      <w:r>
+        <w:rPr>
+          <w:rFonts w:cs="Times New Roman"/>
+          <w:sz w:val="22"/>
+          <w:szCs w:val="22"/>
+        </w:rPr>
+        <w:t>stems</w:t>
+      </w:r>
+      <w:r>
+        <w:rPr>
+          <w:rFonts w:cs="Times New Roman"/>
+          <w:sz w:val="22"/>
+          <w:szCs w:val="22"/>
+        </w:rPr>
+        <w:t xml:space="preserve"> from the CDS Document, Rev 12, which states that the </w:t>
+      </w:r>
+      <w:r>
+        <w:rPr>
+          <w:rFonts w:cs="Times New Roman"/>
+          <w:sz w:val="22"/>
+          <w:szCs w:val="22"/>
+        </w:rPr>
+        <w:t>maximum width of a CubeSat system is</w:t>
+      </w:r>
+      <w:r>
+        <w:rPr>
+          <w:rFonts w:cs="Times New Roman"/>
+          <w:sz w:val="22"/>
+          <w:szCs w:val="22"/>
+        </w:rPr>
+        <w:t xml:space="preserve"> </w:t>
+      </w:r>
+      <w:r>
+        <w:rPr>
+          <w:rFonts w:cs="Times New Roman"/>
+          <w:sz w:val="22"/>
+          <w:szCs w:val="22"/>
+        </w:rPr>
+        <w:t>2</w:t>
+      </w:r>
+      <w:r>
+        <w:rPr>
+          <w:rFonts w:cs="Times New Roman"/>
+          <w:sz w:val="22"/>
+          <w:szCs w:val="22"/>
+        </w:rPr>
+        <w:t xml:space="preserve">00 mm. Validation of this requirement will be completed through a measurement of the </w:t>
+      </w:r>
+      <w:r>
+        <w:rPr>
+          <w:rFonts w:cs="Times New Roman"/>
+          <w:sz w:val="22"/>
+          <w:szCs w:val="22"/>
+        </w:rPr>
+        <w:t>width</w:t>
+      </w:r>
+      <w:r>
+        <w:rPr>
+          <w:rFonts w:cs="Times New Roman"/>
+          <w:sz w:val="22"/>
+          <w:szCs w:val="22"/>
+        </w:rPr>
+        <w:t xml:space="preserve"> of the CubeSat system, as well as through a fit check of the system with the deployer that it will be integrated into. Hence, verification of this requirement falls under the Examine category.</w:t>
+      </w:r>
+    </w:p>
+    <w:p>
+      <w:pPr>
         <w:pStyle w:val="BodyText"/>
-        <w:ind w:left="2250"/>
-        <w:rPr>
+        <w:ind w:left="360"/>
+        <w:rPr>
+          <w:sz w:val="22"/>
+          <w:szCs w:val="22"/>
           <w:lang w:eastAsia="en-US" w:bidi="ar-SA"/>
         </w:rPr>
       </w:pPr>
@@ -7578,12 +7801,49 @@
           <w:b/>
           <w:lang w:eastAsia="en-US" w:bidi="ar-SA"/>
         </w:rPr>
-        <w:t xml:space="preserve"> Shall be 600 mm</w:t>
+        <w:t xml:space="preserve"> Shall be </w:t>
+      </w:r>
+      <w:r>
+        <w:rPr>
+          <w:b/>
+          <w:lang w:eastAsia="en-US" w:bidi="ar-SA"/>
+        </w:rPr>
+        <w:t>3</w:t>
+      </w:r>
+      <w:r>
+        <w:rPr>
+          <w:b/>
+          <w:lang w:eastAsia="en-US" w:bidi="ar-SA"/>
+        </w:rPr>
+        <w:t>00 mm</w:t>
       </w:r>
     </w:p>
     <w:p>
       <w:pPr>
         <w:pStyle w:val="ListParagraph"/>
+        <w:spacing w:after="120"/>
+        <w:ind w:left="360"/>
+        <w:jc w:val="both"/>
+        <w:rPr>
+          <w:rFonts w:ascii="Times New Roman" w:hAnsi="Times New Roman" w:cs="Times New Roman"/>
+        </w:rPr>
+      </w:pPr>
+      <w:r>
+        <w:rPr>
+          <w:rFonts w:ascii="Times New Roman" w:hAnsi="Times New Roman" w:cs="Times New Roman"/>
+        </w:rPr>
+        <w:t>This requirement derives itself from the CDS Document, Rev 12, which states that the height of any CubeSat must be limited to 300 mm. Validation of this requirement will be completed through a measurement of the total height of the CubeSat system, as well as through a fit check of the system with the deployer that it will be integrated into. Hence, verification of this requirement falls under the Examine category.</w:t>
+      </w:r>
+    </w:p>
+    <w:p>
+      <w:pPr>
+        <w:pStyle w:val="ListParagraph"/>
+        <w:spacing w:after="120"/>
+        <w:ind w:left="360"/>
+        <w:jc w:val="both"/>
+        <w:rPr>
+          <w:rFonts w:ascii="Times New Roman" w:hAnsi="Times New Roman" w:cs="Times New Roman"/>
+        </w:rPr>
       </w:pPr>
     </w:p>
     <w:p>
@@ -7638,6 +7898,7 @@
         <w:rPr>
           <w:sz w:val="22"/>
         </w:rPr>
+        <w:lastRenderedPageBreak/>
         <w:t xml:space="preserve">This requirement comes from the need to determine the relative distance between the two spacecraft as they </w:t>
       </w:r>
       <w:r>
@@ -7858,7 +8119,6 @@
         <w:rPr>
           <w:sz w:val="22"/>
         </w:rPr>
-        <w:lastRenderedPageBreak/>
         <w:t xml:space="preserve">This requirement comes from the need of the </w:t>
       </w:r>
       <w:r>
@@ -8325,7 +8585,17 @@
           <w:sz w:val="22"/>
           <w:szCs w:val="22"/>
         </w:rPr>
-        <w:t>This requirement is set by Environmental Testing Requirements. This requirement was created to ensure that the propulsion system will operate in vacuum environment. To verify that this requirement has been met, the propulsion system must pass a static thrust test with no anomalies in a vacuum chamber at a pressure no greater than 1x10</w:t>
+        <w:t xml:space="preserve">This requirement is set by Environmental Testing Requirements. This requirement was created to </w:t>
+      </w:r>
+      <w:r>
+        <w:rPr>
+          <w:rFonts w:cs="Times New Roman"/>
+          <w:color w:val="000000"/>
+          <w:sz w:val="22"/>
+          <w:szCs w:val="22"/>
+        </w:rPr>
+        <w:lastRenderedPageBreak/>
+        <w:t>ensure that the propulsion system will operate in vacuum environment. To verify that this requirement has been met, the propulsion system must pass a static thrust test with no anomalies in a vacuum chamber at a pressure no greater than 1x10</w:t>
       </w:r>
       <w:r>
         <w:rPr>
@@ -8628,17 +8898,7 @@
           <w:sz w:val="22"/>
           <w:szCs w:val="22"/>
         </w:rPr>
-        <w:t xml:space="preserve"> before the </w:t>
-      </w:r>
-      <w:r>
-        <w:rPr>
-          <w:rFonts w:cs="Times New Roman"/>
-          <w:color w:val="000000"/>
-          <w:sz w:val="22"/>
-          <w:szCs w:val="22"/>
-        </w:rPr>
-        <w:lastRenderedPageBreak/>
-        <w:t>thermal cycle</w:t>
+        <w:t xml:space="preserve"> before the thermal cycle</w:t>
       </w:r>
       <w:r>
         <w:rPr>
@@ -8945,15 +9205,7 @@
           <w:rFonts w:cs="Times New Roman"/>
           <w:color w:val="000000"/>
         </w:rPr>
-        <w:t xml:space="preserve">This requirement is set by the NASA document General Environmental Verification Standard for GSFC Flight Programs and Projects. The requirement was created to ensure the CubeSat </w:t>
-      </w:r>
-      <w:r>
-        <w:rPr>
-          <w:rFonts w:cs="Times New Roman"/>
-          <w:color w:val="000000"/>
-        </w:rPr>
-        <w:lastRenderedPageBreak/>
-        <w:t>system will survive the vibration environment of launch. The GEVS profile was created as a general vibration profile to cover as many vibration enviro</w:t>
+        <w:t>This requirement is set by the NASA document General Environmental Verification Standard for GSFC Flight Programs and Projects. The requirement was created to ensure the CubeSat system will survive the vibration environment of launch. The GEVS profile was created as a general vibration profile to cover as many vibration enviro</w:t>
       </w:r>
       <w:r>
         <w:rPr>
@@ -8998,6 +9250,7 @@
           <w:color w:val="000000"/>
           <w:lang w:eastAsia="en-US" w:bidi="ar-SA"/>
         </w:rPr>
+        <w:lastRenderedPageBreak/>
         <w:drawing>
           <wp:inline distT="0" distB="0" distL="0" distR="0">
             <wp:extent cx="3764164" cy="5348597"/>
@@ -9150,7 +9403,6 @@
           <w:b/>
           <w:lang w:eastAsia="en-US" w:bidi="ar-SA"/>
         </w:rPr>
-        <w:lastRenderedPageBreak/>
         <w:t xml:space="preserve">The CubeSat System Shall be Subjected to a Temperature of 60 </w:t>
       </w:r>
       <w:r>
@@ -9318,7 +9570,17 @@
           <w:sz w:val="22"/>
           <w:szCs w:val="22"/>
         </w:rPr>
-        <w:t xml:space="preserve"> integration</w:t>
+        <w:t xml:space="preserve"> </w:t>
+      </w:r>
+      <w:r>
+        <w:rPr>
+          <w:rFonts w:cs="Times New Roman"/>
+          <w:color w:val="000000"/>
+          <w:sz w:val="22"/>
+          <w:szCs w:val="22"/>
+        </w:rPr>
+        <w:lastRenderedPageBreak/>
+        <w:t>integration</w:t>
       </w:r>
       <w:r>
         <w:rPr>
@@ -9848,35 +10110,6 @@
     </w:p>
     <w:p>
       <w:pPr>
-        <w:pStyle w:val="BodyText"/>
-        <w:tabs>
-          <w:tab w:val="left" w:pos="720"/>
-          <w:tab w:val="left" w:pos="810"/>
-        </w:tabs>
-        <w:rPr>
-          <w:lang w:eastAsia="en-US" w:bidi="ar-SA"/>
-        </w:rPr>
-      </w:pPr>
-    </w:p>
-    <w:p>
-      <w:pPr>
-        <w:pStyle w:val="BodyText"/>
-        <w:rPr>
-          <w:b/>
-          <w:lang w:eastAsia="en-US" w:bidi="ar-SA"/>
-        </w:rPr>
-      </w:pPr>
-    </w:p>
-    <w:p>
-      <w:pPr>
-        <w:pStyle w:val="BodyText"/>
-        <w:rPr>
-          <w:lang w:eastAsia="en-US" w:bidi="ar-SA"/>
-        </w:rPr>
-      </w:pPr>
-    </w:p>
-    <w:p>
-      <w:pPr>
         <w:widowControl/>
         <w:suppressAutoHyphens w:val="0"/>
         <w:spacing w:after="200" w:line="276" w:lineRule="auto"/>
@@ -9920,6 +10153,7 @@
           <w:sz w:val="24"/>
           <w:szCs w:val="24"/>
         </w:rPr>
+        <w:lastRenderedPageBreak/>
         <w:t xml:space="preserve">The CubeSat System Shall not </w:t>
       </w:r>
       <w:r>
@@ -10115,14 +10349,7 @@
         <w:rPr>
           <w:rFonts w:ascii="Times New Roman" w:hAnsi="Times New Roman" w:cs="Times New Roman"/>
         </w:rPr>
-        <w:t xml:space="preserve">This requirement derives from validating that each subsystem of the CubeSat system is in proper working order after delivery, integration, wait-time, and launch, and is thus considered an SSRL requirement. A Standard Health check would involve analyzing solar panel and battery voltages and temperatures, propulsion system pressures and temperatures, solar panel deployment, payload checkout, etc, and verifying that the results obtained fall within a specific range that was established </w:t>
-      </w:r>
-      <w:r>
-        <w:rPr>
-          <w:rFonts w:ascii="Times New Roman" w:hAnsi="Times New Roman" w:cs="Times New Roman"/>
-        </w:rPr>
-        <w:lastRenderedPageBreak/>
-        <w:t>from ground testing and demonstrations (As Discussed in Requirements RCL.PL.TST1 through RCL.PL.TST5). If any part of the CubeSat system failed to pass its respective health check, mission execution would be delayed until the problem causing the anomaly was found and resolved. Once all anomalies are accounted for, the CubeSat system would be considered to enter Stage 3 of its mission life.  With this in mind, validation of this requirement falls under the Analyze category.</w:t>
+        <w:t>This requirement derives from validating that each subsystem of the CubeSat system is in proper working order after delivery, integration, wait-time, and launch, and is thus considered an SSRL requirement. A Standard Health check would involve analyzing solar panel and battery voltages and temperatures, propulsion system pressures and temperatures, solar panel deployment, payload checkout, etc, and verifying that the results obtained fall within a specific range that was established from ground testing and demonstrations (As Discussed in Requirements RCL.PL.TST1 through RCL.PL.TST5). If any part of the CubeSat system failed to pass its respective health check, mission execution would be delayed until the problem causing the anomaly was found and resolved. Once all anomalies are accounted for, the CubeSat system would be considered to enter Stage 3 of its mission life.  With this in mind, validation of this requirement falls under the Analyze category.</w:t>
       </w:r>
     </w:p>
     <w:p>
@@ -10143,6 +10370,7 @@
       </w:pPr>
       <w:bookmarkStart w:id="7" w:name="_Toc371857131"/>
       <w:r>
+        <w:lastRenderedPageBreak/>
         <w:t>Separation and Stabilization Requirements</w:t>
       </w:r>
       <w:bookmarkEnd w:id="7"/>
@@ -10565,9 +10793,8 @@
           <w:sz w:val="24"/>
           <w:szCs w:val="24"/>
         </w:rPr>
-        <w:t xml:space="preserve">Surry Space </w:t>
-      </w:r>
-      <w:proofErr w:type="spellStart"/>
+        <w:t>Surry Space Cent</w:t>
+      </w:r>
       <w:r>
         <w:rPr>
           <w:rFonts w:ascii="Times New Roman" w:hAnsi="Times New Roman" w:cs="Times New Roman"/>
@@ -10575,9 +10802,8 @@
           <w:sz w:val="24"/>
           <w:szCs w:val="24"/>
         </w:rPr>
-        <w:t>Centere</w:t>
-      </w:r>
-      <w:proofErr w:type="spellEnd"/>
+        <w:t>r</w:t>
+      </w:r>
       <w:r>
         <w:rPr>
           <w:rFonts w:ascii="Times New Roman" w:hAnsi="Times New Roman" w:cs="Times New Roman"/>
@@ -10585,7 +10811,7 @@
           <w:sz w:val="24"/>
           <w:szCs w:val="24"/>
         </w:rPr>
-        <w:t xml:space="preserve"> Control Techniques for Aerospace Systems</w:t>
+        <w:t>e Control Techniques for Aerospace Systems</w:t>
       </w:r>
       <w:r>
         <w:rPr>
@@ -11282,7 +11508,7 @@
         <w:b/>
         <w:noProof/>
       </w:rPr>
-      <w:t>17</w:t>
+      <w:t>11</w:t>
     </w:r>
     <w:r>
       <w:rPr>
@@ -11319,7 +11545,7 @@
         <w:b/>
         <w:noProof/>
       </w:rPr>
-      <w:t>21</w:t>
+      <w:t>22</w:t>
     </w:r>
     <w:r>
       <w:rPr>
@@ -16963,9 +17189,8 @@
     <w:panose1 w:val="020B0604030504040204"/>
     <w:charset w:val="00"/>
     <w:family w:val="swiss"/>
-    <w:notTrueType/>
     <w:pitch w:val="variable"/>
-    <w:sig w:usb0="00000003" w:usb1="00000000" w:usb2="00000000" w:usb3="00000000" w:csb0="00000001" w:csb1="00000000"/>
+    <w:sig w:usb0="E1002EFF" w:usb1="C000605B" w:usb2="00000029" w:usb3="00000000" w:csb0="000101FF" w:csb1="00000000"/>
   </w:font>
 </w:fonts>
 </file>
@@ -41949,7 +42174,7 @@
 </file>
 
 <file path=customXml/itemProps1.xml><?xml version="1.0" encoding="utf-8"?>
-<ds:datastoreItem xmlns:ds="http://schemas.openxmlformats.org/officeDocument/2006/customXml" ds:itemID="{80F7EFD4-0DA7-4642-91DA-A2C27D4A4833}">
+<ds:datastoreItem xmlns:ds="http://schemas.openxmlformats.org/officeDocument/2006/customXml" ds:itemID="{1EA120C0-1EE9-4D1C-91B1-2A670A2502A9}">
   <ds:schemaRefs>
     <ds:schemaRef ds:uri="http://schemas.openxmlformats.org/officeDocument/2006/bibliography"/>
   </ds:schemaRefs>

</xml_diff>

<commit_message>
Added in some nomenclature and requirements
</commit_message>
<xml_diff>
--- a/CMQA/Requirements Verification Matrix/RCL-O-CMQA3 Requirements Verification Document.docx
+++ b/CMQA/Requirements Verification Matrix/RCL-O-CMQA3 Requirements Verification Document.docx
@@ -10887,7 +10887,16 @@
           <w:sz w:val="24"/>
           <w:szCs w:val="24"/>
         </w:rPr>
-        <w:t xml:space="preserve"> Shall Continuously Record Relative Displacement Data Between Each Other</w:t>
+        <w:t xml:space="preserve"> Shall Record Relative Displacement Data Between Each Other</w:t>
+      </w:r>
+      <w:r>
+        <w:rPr>
+          <w:rFonts w:ascii="Times New Roman" w:hAnsi="Times New Roman" w:cs="Times New Roman"/>
+          <w:b/>
+          <w:sz w:val="24"/>
+          <w:szCs w:val="24"/>
+        </w:rPr>
+        <w:t xml:space="preserve"> at Least Once a Second</w:t>
       </w:r>
     </w:p>
     <w:p>
@@ -11508,7 +11517,7 @@
         <w:b/>
         <w:noProof/>
       </w:rPr>
-      <w:t>11</w:t>
+      <w:t>22</w:t>
     </w:r>
     <w:r>
       <w:rPr>
@@ -42174,7 +42183,7 @@
 </file>
 
 <file path=customXml/itemProps1.xml><?xml version="1.0" encoding="utf-8"?>
-<ds:datastoreItem xmlns:ds="http://schemas.openxmlformats.org/officeDocument/2006/customXml" ds:itemID="{1EA120C0-1EE9-4D1C-91B1-2A670A2502A9}">
+<ds:datastoreItem xmlns:ds="http://schemas.openxmlformats.org/officeDocument/2006/customXml" ds:itemID="{669331F5-0A78-4DB3-A12A-A686E094FC32}">
   <ds:schemaRefs>
     <ds:schemaRef ds:uri="http://schemas.openxmlformats.org/officeDocument/2006/bibliography"/>
   </ds:schemaRefs>

</xml_diff>

<commit_message>
First revision is complete!!!
</commit_message>
<xml_diff>
--- a/CMQA/Requirements Verification Matrix/RCL-O-CMQA3 Requirements Verification Document.docx
+++ b/CMQA/Requirements Verification Matrix/RCL-O-CMQA3 Requirements Verification Document.docx
@@ -2608,7 +2608,7 @@
       <w:pPr>
         <w:pStyle w:val="Heading1"/>
       </w:pPr>
-      <w:bookmarkStart w:id="1" w:name="_Toc371857126"/>
+      <w:bookmarkStart w:id="1" w:name="_Toc371972812"/>
       <w:r>
         <w:lastRenderedPageBreak/>
         <w:t>INTRODUCTION</w:t>
@@ -4046,7 +4046,7 @@
       <w:pPr>
         <w:pStyle w:val="Heading1"/>
       </w:pPr>
-      <w:bookmarkStart w:id="2" w:name="_Toc371857127"/>
+      <w:bookmarkStart w:id="2" w:name="_Toc371972813"/>
       <w:r>
         <w:lastRenderedPageBreak/>
         <w:t>NOMENCLATURE</w:t>
@@ -4793,7 +4793,7 @@
           <w:r>
             <w:fldChar w:fldCharType="separate"/>
           </w:r>
-          <w:hyperlink w:anchor="_Toc371857126" w:history="1">
+          <w:hyperlink w:anchor="_Toc371972812" w:history="1">
             <w:r>
               <w:rPr>
                 <w:rStyle w:val="Hyperlink"/>
@@ -4820,7 +4820,7 @@
                 <w:noProof/>
                 <w:webHidden/>
               </w:rPr>
-              <w:instrText xml:space="preserve"> PAGEREF _Toc371857126 \h </w:instrText>
+              <w:instrText xml:space="preserve"> PAGEREF _Toc371972812 \h </w:instrText>
             </w:r>
             <w:r>
               <w:rPr>
@@ -4863,7 +4863,7 @@
               <w:lang w:eastAsia="en-US" w:bidi="ar-SA"/>
             </w:rPr>
           </w:pPr>
-          <w:hyperlink w:anchor="_Toc371857127" w:history="1">
+          <w:hyperlink w:anchor="_Toc371972813" w:history="1">
             <w:r>
               <w:rPr>
                 <w:rStyle w:val="Hyperlink"/>
@@ -4890,7 +4890,7 @@
                 <w:noProof/>
                 <w:webHidden/>
               </w:rPr>
-              <w:instrText xml:space="preserve"> PAGEREF _Toc371857127 \h </w:instrText>
+              <w:instrText xml:space="preserve"> PAGEREF _Toc371972813 \h </w:instrText>
             </w:r>
             <w:r>
               <w:rPr>
@@ -4933,7 +4933,7 @@
               <w:lang w:eastAsia="en-US" w:bidi="ar-SA"/>
             </w:rPr>
           </w:pPr>
-          <w:hyperlink w:anchor="_Toc371857128" w:history="1">
+          <w:hyperlink w:anchor="_Toc371972814" w:history="1">
             <w:r>
               <w:rPr>
                 <w:rStyle w:val="Hyperlink"/>
@@ -4960,7 +4960,7 @@
                 <w:noProof/>
                 <w:webHidden/>
               </w:rPr>
-              <w:instrText xml:space="preserve"> PAGEREF _Toc371857128 \h </w:instrText>
+              <w:instrText xml:space="preserve"> PAGEREF _Toc371972814 \h </w:instrText>
             </w:r>
             <w:r>
               <w:rPr>
@@ -5006,7 +5006,7 @@
               <w:lang w:eastAsia="en-US" w:bidi="ar-SA"/>
             </w:rPr>
           </w:pPr>
-          <w:hyperlink w:anchor="_Toc371857129" w:history="1">
+          <w:hyperlink w:anchor="_Toc371972815" w:history="1">
             <w:r>
               <w:rPr>
                 <w:rStyle w:val="Hyperlink"/>
@@ -5051,7 +5051,7 @@
                 <w:noProof/>
                 <w:webHidden/>
               </w:rPr>
-              <w:instrText xml:space="preserve"> PAGEREF _Toc371857129 \h </w:instrText>
+              <w:instrText xml:space="preserve"> PAGEREF _Toc371972815 \h </w:instrText>
             </w:r>
             <w:r>
               <w:rPr>
@@ -5097,7 +5097,7 @@
               <w:lang w:eastAsia="en-US" w:bidi="ar-SA"/>
             </w:rPr>
           </w:pPr>
-          <w:hyperlink w:anchor="_Toc371857130" w:history="1">
+          <w:hyperlink w:anchor="_Toc371972816" w:history="1">
             <w:r>
               <w:rPr>
                 <w:rStyle w:val="Hyperlink"/>
@@ -5142,98 +5142,7 @@
                 <w:noProof/>
                 <w:webHidden/>
               </w:rPr>
-              <w:instrText xml:space="preserve"> PAGEREF _Toc371857130 \h </w:instrText>
-            </w:r>
-            <w:r>
-              <w:rPr>
-                <w:noProof/>
-                <w:webHidden/>
-              </w:rPr>
-            </w:r>
-            <w:r>
-              <w:rPr>
-                <w:noProof/>
-                <w:webHidden/>
-              </w:rPr>
-              <w:fldChar w:fldCharType="separate"/>
-            </w:r>
-            <w:r>
-              <w:rPr>
-                <w:noProof/>
-                <w:webHidden/>
-              </w:rPr>
-              <w:t>15</w:t>
-            </w:r>
-            <w:r>
-              <w:rPr>
-                <w:noProof/>
-                <w:webHidden/>
-              </w:rPr>
-              <w:fldChar w:fldCharType="end"/>
-            </w:r>
-          </w:hyperlink>
-        </w:p>
-        <w:p>
-          <w:pPr>
-            <w:pStyle w:val="TOC1"/>
-            <w:tabs>
-              <w:tab w:val="left" w:pos="475"/>
-            </w:tabs>
-            <w:rPr>
-              <w:rFonts w:asciiTheme="minorHAnsi" w:eastAsiaTheme="minorEastAsia" w:hAnsiTheme="minorHAnsi" w:cstheme="minorBidi"/>
-              <w:noProof/>
-              <w:kern w:val="0"/>
-              <w:sz w:val="22"/>
-              <w:szCs w:val="22"/>
-              <w:lang w:eastAsia="en-US" w:bidi="ar-SA"/>
-            </w:rPr>
-          </w:pPr>
-          <w:hyperlink w:anchor="_Toc371857131" w:history="1">
-            <w:r>
-              <w:rPr>
-                <w:rStyle w:val="Hyperlink"/>
-                <w:noProof/>
-              </w:rPr>
-              <w:t>3.</w:t>
-            </w:r>
-            <w:r>
-              <w:rPr>
-                <w:rFonts w:asciiTheme="minorHAnsi" w:eastAsiaTheme="minorEastAsia" w:hAnsiTheme="minorHAnsi" w:cstheme="minorBidi"/>
-                <w:noProof/>
-                <w:kern w:val="0"/>
-                <w:sz w:val="22"/>
-                <w:szCs w:val="22"/>
-                <w:lang w:eastAsia="en-US" w:bidi="ar-SA"/>
-              </w:rPr>
-              <w:tab/>
-            </w:r>
-            <w:r>
-              <w:rPr>
-                <w:rStyle w:val="Hyperlink"/>
-                <w:noProof/>
-              </w:rPr>
-              <w:t>Separation and Stabilization Requirements</w:t>
-            </w:r>
-            <w:r>
-              <w:rPr>
-                <w:noProof/>
-                <w:webHidden/>
-              </w:rPr>
-              <w:tab/>
-            </w:r>
-            <w:r>
-              <w:rPr>
-                <w:noProof/>
-                <w:webHidden/>
-              </w:rPr>
-              <w:fldChar w:fldCharType="begin"/>
-            </w:r>
-            <w:r>
-              <w:rPr>
-                <w:noProof/>
-                <w:webHidden/>
-              </w:rPr>
-              <w:instrText xml:space="preserve"> PAGEREF _Toc371857131 \h </w:instrText>
+              <w:instrText xml:space="preserve"> PAGEREF _Toc371972816 \h </w:instrText>
             </w:r>
             <w:r>
               <w:rPr>
@@ -5279,13 +5188,13 @@
               <w:lang w:eastAsia="en-US" w:bidi="ar-SA"/>
             </w:rPr>
           </w:pPr>
-          <w:hyperlink w:anchor="_Toc371857132" w:history="1">
+          <w:hyperlink w:anchor="_Toc371972817" w:history="1">
             <w:r>
               <w:rPr>
                 <w:rStyle w:val="Hyperlink"/>
                 <w:noProof/>
               </w:rPr>
-              <w:t>4.</w:t>
+              <w:t>3.</w:t>
             </w:r>
             <w:r>
               <w:rPr>
@@ -5303,7 +5212,7 @@
                 <w:rStyle w:val="Hyperlink"/>
                 <w:noProof/>
               </w:rPr>
-              <w:t>Stationkeeping Requirements</w:t>
+              <w:t>Separation and Stabilization Requirements</w:t>
             </w:r>
             <w:r>
               <w:rPr>
@@ -5324,7 +5233,7 @@
                 <w:noProof/>
                 <w:webHidden/>
               </w:rPr>
-              <w:instrText xml:space="preserve"> PAGEREF _Toc371857132 \h </w:instrText>
+              <w:instrText xml:space="preserve"> PAGEREF _Toc371972817 \h </w:instrText>
             </w:r>
             <w:r>
               <w:rPr>
@@ -5370,7 +5279,98 @@
               <w:lang w:eastAsia="en-US" w:bidi="ar-SA"/>
             </w:rPr>
           </w:pPr>
-          <w:hyperlink w:anchor="_Toc371857133" w:history="1">
+          <w:hyperlink w:anchor="_Toc371972818" w:history="1">
+            <w:r>
+              <w:rPr>
+                <w:rStyle w:val="Hyperlink"/>
+                <w:noProof/>
+              </w:rPr>
+              <w:t>4.</w:t>
+            </w:r>
+            <w:r>
+              <w:rPr>
+                <w:rFonts w:asciiTheme="minorHAnsi" w:eastAsiaTheme="minorEastAsia" w:hAnsiTheme="minorHAnsi" w:cstheme="minorBidi"/>
+                <w:noProof/>
+                <w:kern w:val="0"/>
+                <w:sz w:val="22"/>
+                <w:szCs w:val="22"/>
+                <w:lang w:eastAsia="en-US" w:bidi="ar-SA"/>
+              </w:rPr>
+              <w:tab/>
+            </w:r>
+            <w:r>
+              <w:rPr>
+                <w:rStyle w:val="Hyperlink"/>
+                <w:noProof/>
+              </w:rPr>
+              <w:t>Stationkeeping Requirements</w:t>
+            </w:r>
+            <w:r>
+              <w:rPr>
+                <w:noProof/>
+                <w:webHidden/>
+              </w:rPr>
+              <w:tab/>
+            </w:r>
+            <w:r>
+              <w:rPr>
+                <w:noProof/>
+                <w:webHidden/>
+              </w:rPr>
+              <w:fldChar w:fldCharType="begin"/>
+            </w:r>
+            <w:r>
+              <w:rPr>
+                <w:noProof/>
+                <w:webHidden/>
+              </w:rPr>
+              <w:instrText xml:space="preserve"> PAGEREF _Toc371972818 \h </w:instrText>
+            </w:r>
+            <w:r>
+              <w:rPr>
+                <w:noProof/>
+                <w:webHidden/>
+              </w:rPr>
+            </w:r>
+            <w:r>
+              <w:rPr>
+                <w:noProof/>
+                <w:webHidden/>
+              </w:rPr>
+              <w:fldChar w:fldCharType="separate"/>
+            </w:r>
+            <w:r>
+              <w:rPr>
+                <w:noProof/>
+                <w:webHidden/>
+              </w:rPr>
+              <w:t>19</w:t>
+            </w:r>
+            <w:r>
+              <w:rPr>
+                <w:noProof/>
+                <w:webHidden/>
+              </w:rPr>
+              <w:fldChar w:fldCharType="end"/>
+            </w:r>
+          </w:hyperlink>
+        </w:p>
+        <w:p>
+          <w:pPr>
+            <w:pStyle w:val="TOC1"/>
+            <w:tabs>
+              <w:tab w:val="left" w:pos="475"/>
+            </w:tabs>
+            <w:rPr>
+              <w:rFonts w:asciiTheme="minorHAnsi" w:eastAsiaTheme="minorEastAsia" w:hAnsiTheme="minorHAnsi" w:cstheme="minorBidi"/>
+              <w:noProof/>
+              <w:kern w:val="0"/>
+              <w:sz w:val="22"/>
+              <w:szCs w:val="22"/>
+              <w:lang w:eastAsia="en-US" w:bidi="ar-SA"/>
+            </w:rPr>
+          </w:pPr>
+          <w:hyperlink w:anchor="_Toc371972819" w:history="1">
             <w:r>
               <w:rPr>
                 <w:rStyle w:val="Hyperlink"/>
@@ -5415,7 +5415,7 @@
                 <w:noProof/>
                 <w:webHidden/>
               </w:rPr>
-              <w:instrText xml:space="preserve"> PAGEREF _Toc371857133 \h </w:instrText>
+              <w:instrText xml:space="preserve"> PAGEREF _Toc371972819 \h </w:instrText>
             </w:r>
             <w:r>
               <w:rPr>
@@ -5435,7 +5435,7 @@
                 <w:noProof/>
                 <w:webHidden/>
               </w:rPr>
-              <w:t>18</w:t>
+              <w:t>20</w:t>
             </w:r>
             <w:r>
               <w:rPr>
@@ -5461,7 +5461,7 @@
               <w:lang w:eastAsia="en-US" w:bidi="ar-SA"/>
             </w:rPr>
           </w:pPr>
-          <w:hyperlink w:anchor="_Toc371857134" w:history="1">
+          <w:hyperlink w:anchor="_Toc371972820" w:history="1">
             <w:r>
               <w:rPr>
                 <w:rStyle w:val="Hyperlink"/>
@@ -5506,7 +5506,7 @@
                 <w:noProof/>
                 <w:webHidden/>
               </w:rPr>
-              <w:instrText xml:space="preserve"> PAGEREF _Toc371857134 \h </w:instrText>
+              <w:instrText xml:space="preserve"> PAGEREF _Toc371972820 \h </w:instrText>
             </w:r>
             <w:r>
               <w:rPr>
@@ -5526,7 +5526,7 @@
                 <w:noProof/>
                 <w:webHidden/>
               </w:rPr>
-              <w:t>19</w:t>
+              <w:t>21</w:t>
             </w:r>
             <w:r>
               <w:rPr>
@@ -5813,7 +5813,7 @@
       <w:pPr>
         <w:pStyle w:val="Heading1"/>
       </w:pPr>
-      <w:bookmarkStart w:id="3" w:name="_Toc371857128"/>
+      <w:bookmarkStart w:id="3" w:name="_Toc371972814"/>
       <w:r>
         <w:lastRenderedPageBreak/>
         <w:t>REQUIREMENT STAGES</w:t>
@@ -5852,7 +5852,7 @@
         </w:numPr>
         <w:ind w:left="360"/>
       </w:pPr>
-      <w:bookmarkStart w:id="4" w:name="_Toc371857129"/>
+      <w:bookmarkStart w:id="4" w:name="_Toc371972815"/>
       <w:r>
         <w:t>Pre-Launch Requirements</w:t>
       </w:r>
@@ -7933,6 +7933,7 @@
     <w:p>
       <w:pPr>
         <w:pStyle w:val="BodyText"/>
+        <w:spacing w:after="300"/>
         <w:ind w:left="360"/>
         <w:jc w:val="both"/>
         <w:rPr>
@@ -7981,12 +7982,6 @@
         </w:rPr>
         <w:t>.  Because Rascal which incorporates Jade and Turquoise as sub satellites number 1 and 2, respectively, they must meet those requirements (see RCL.PL.STR13 above).  The requirement will be met under the Examine category.</w:t>
       </w:r>
-    </w:p>
-    <w:p>
-      <w:pPr>
-        <w:pStyle w:val="ListParagraph"/>
-        <w:spacing w:after="120"/>
-      </w:pPr>
     </w:p>
     <w:p>
       <w:pPr>
@@ -8057,22 +8052,8 @@
           <w:sz w:val="22"/>
           <w:szCs w:val="22"/>
         </w:rPr>
-        <w:t xml:space="preserve">. Hence, </w:t>
-      </w:r>
-      <w:r>
-        <w:rPr>
-          <w:rFonts w:cs="Times New Roman"/>
-          <w:sz w:val="22"/>
-          <w:szCs w:val="22"/>
-        </w:rPr>
-        <w:lastRenderedPageBreak/>
-        <w:t>verification of this requirement falls under the Examine category.</w:t>
-      </w:r>
-    </w:p>
-    <w:p>
-      <w:pPr>
-        <w:pStyle w:val="ListParagraph"/>
-      </w:pPr>
+        <w:t>. Hence, verification of this requirement falls under the Examine category.</w:t>
+      </w:r>
     </w:p>
     <w:p>
       <w:pPr>
@@ -8091,6 +8072,7 @@
           <w:b/>
           <w:lang w:eastAsia="en-US" w:bidi="ar-SA"/>
         </w:rPr>
+        <w:lastRenderedPageBreak/>
         <w:t xml:space="preserve">The +Y/-Y Faces of </w:t>
       </w:r>
       <w:r>
@@ -8598,6 +8580,18 @@
         </w:rPr>
         <w:t>emonstrating this capability prior to integration into the launch vehicle.</w:t>
       </w:r>
+    </w:p>
+    <w:p>
+      <w:pPr>
+        <w:pStyle w:val="ListParagraph"/>
+        <w:spacing w:after="120"/>
+      </w:pPr>
+    </w:p>
+    <w:p>
+      <w:pPr>
+        <w:pStyle w:val="ListParagraph"/>
+        <w:spacing w:after="120"/>
+      </w:pPr>
     </w:p>
     <w:p>
       <w:pPr>
@@ -9705,6 +9699,9 @@
       </w:r>
     </w:p>
     <w:p/>
+    <w:p/>
+    <w:p/>
+    <w:p/>
     <w:p>
       <w:pPr>
         <w:pStyle w:val="BodyText"/>
@@ -9726,6 +9723,7 @@
           <w:b/>
           <w:lang w:eastAsia="en-US" w:bidi="ar-SA"/>
         </w:rPr>
+        <w:lastRenderedPageBreak/>
         <w:t>The CubeSat System Must Survive Random Vibration Testing Relative to the NASA GEVS Qualification Profile</w:t>
       </w:r>
     </w:p>
@@ -9743,7 +9741,6 @@
           <w:rFonts w:cs="Times New Roman"/>
           <w:color w:val="000000"/>
         </w:rPr>
-        <w:lastRenderedPageBreak/>
         <w:t>This requirement is set by the NASA document General Environmental Verification Standard for GSFC Flight Programs and Projects. The requirement was created to ensure the CubeSat system will survive the vibration environment of launch. The GEVS profile was created as a general vibration profile to cover as many vibration enviro</w:t>
       </w:r>
       <w:r>
@@ -9791,8 +9788,8 @@
         </w:rPr>
         <w:drawing>
           <wp:inline distT="0" distB="0" distL="0" distR="0">
-            <wp:extent cx="3764164" cy="5348597"/>
-            <wp:effectExtent l="19050" t="19050" r="26786" b="23503"/>
+            <wp:extent cx="3761624" cy="4802332"/>
+            <wp:effectExtent l="38100" t="19050" r="10276" b="17318"/>
             <wp:docPr id="3" name="Picture 1"/>
             <wp:cNvGraphicFramePr/>
             <a:graphic xmlns:a="http://schemas.openxmlformats.org/drawingml/2006/main">
@@ -9814,7 +9811,7 @@
                   <pic:spPr bwMode="auto">
                     <a:xfrm>
                       <a:off x="0" y="0"/>
-                      <a:ext cx="3785593" cy="5379046"/>
+                      <a:ext cx="3787519" cy="4835391"/>
                     </a:xfrm>
                     <a:prstGeom prst="rect">
                       <a:avLst/>
@@ -9910,14 +9907,347 @@
     <w:p>
       <w:pPr>
         <w:pStyle w:val="BodyText"/>
+        <w:numPr>
+          <w:ilvl w:val="0"/>
+          <w:numId w:val="11"/>
+        </w:numPr>
         <w:tabs>
           <w:tab w:val="left" w:pos="720"/>
           <w:tab w:val="left" w:pos="810"/>
         </w:tabs>
+        <w:ind w:left="2246" w:hanging="1886"/>
+        <w:rPr>
+          <w:lang w:eastAsia="en-US" w:bidi="ar-SA"/>
+        </w:rPr>
+      </w:pPr>
+      <w:r>
+        <w:rPr>
+          <w:b/>
+          <w:lang w:eastAsia="en-US" w:bidi="ar-SA"/>
+        </w:rPr>
+        <w:lastRenderedPageBreak/>
+        <w:t xml:space="preserve">The CubeSat System Shall be Subjected to a Temperature of 60 </w:t>
+      </w:r>
+      <w:r>
+        <w:rPr>
+          <w:rFonts w:ascii="Calibri" w:hAnsi="Calibri"/>
+          <w:b/>
+          <w:lang w:eastAsia="en-US" w:bidi="ar-SA"/>
+        </w:rPr>
+        <w:t>⁰</w:t>
+      </w:r>
+      <w:r>
+        <w:rPr>
+          <w:b/>
+          <w:lang w:eastAsia="en-US" w:bidi="ar-SA"/>
+        </w:rPr>
+        <w:t>C at a Pressure No Greater than 1x10</w:t>
+      </w:r>
+      <w:r>
+        <w:rPr>
+          <w:b/>
+          <w:vertAlign w:val="superscript"/>
+          <w:lang w:eastAsia="en-US" w:bidi="ar-SA"/>
+        </w:rPr>
+        <w:t>-4</w:t>
+      </w:r>
+      <w:r>
+        <w:rPr>
+          <w:b/>
+          <w:lang w:eastAsia="en-US" w:bidi="ar-SA"/>
+        </w:rPr>
+        <w:t xml:space="preserve"> </w:t>
+      </w:r>
+      <w:proofErr w:type="spellStart"/>
+      <w:r>
+        <w:rPr>
+          <w:b/>
+          <w:lang w:eastAsia="en-US" w:bidi="ar-SA"/>
+        </w:rPr>
+        <w:t>Torr</w:t>
+      </w:r>
+      <w:proofErr w:type="spellEnd"/>
+      <w:r>
+        <w:rPr>
+          <w:b/>
+          <w:lang w:eastAsia="en-US" w:bidi="ar-SA"/>
+        </w:rPr>
+        <w:t xml:space="preserve"> for a Minimum of 6 Hours</w:t>
+      </w:r>
+    </w:p>
+    <w:p>
+      <w:pPr>
+        <w:spacing w:after="120" w:line="200" w:lineRule="atLeast"/>
         <w:ind w:left="360"/>
-        <w:rPr>
-          <w:lang w:eastAsia="en-US" w:bidi="ar-SA"/>
-        </w:rPr>
+        <w:jc w:val="both"/>
+        <w:rPr>
+          <w:sz w:val="22"/>
+          <w:szCs w:val="22"/>
+        </w:rPr>
+      </w:pPr>
+      <w:r>
+        <w:rPr>
+          <w:rFonts w:cs="Times New Roman"/>
+          <w:color w:val="000000"/>
+          <w:sz w:val="22"/>
+          <w:szCs w:val="22"/>
+        </w:rPr>
+        <w:t xml:space="preserve">This requirement </w:t>
+      </w:r>
+      <w:r>
+        <w:rPr>
+          <w:rFonts w:cs="Times New Roman"/>
+          <w:color w:val="000000"/>
+          <w:sz w:val="22"/>
+          <w:szCs w:val="22"/>
+        </w:rPr>
+        <w:t>exists</w:t>
+      </w:r>
+      <w:r>
+        <w:rPr>
+          <w:rFonts w:cs="Times New Roman"/>
+          <w:color w:val="000000"/>
+          <w:sz w:val="22"/>
+          <w:szCs w:val="22"/>
+        </w:rPr>
+        <w:t xml:space="preserve"> to ensure the CubeSat system will </w:t>
+      </w:r>
+      <w:r>
+        <w:rPr>
+          <w:rFonts w:cs="Times New Roman"/>
+          <w:color w:val="000000"/>
+          <w:sz w:val="22"/>
+          <w:szCs w:val="22"/>
+        </w:rPr>
+        <w:t>accepted</w:t>
+      </w:r>
+      <w:r>
+        <w:rPr>
+          <w:rFonts w:cs="Times New Roman"/>
+          <w:color w:val="000000"/>
+          <w:sz w:val="22"/>
+          <w:szCs w:val="22"/>
+        </w:rPr>
+        <w:t xml:space="preserve"> for launch vehicle integration</w:t>
+      </w:r>
+      <w:r>
+        <w:rPr>
+          <w:rFonts w:cs="Times New Roman"/>
+          <w:color w:val="000000"/>
+          <w:sz w:val="22"/>
+          <w:szCs w:val="22"/>
+        </w:rPr>
+        <w:t>, with its origin stemming</w:t>
+      </w:r>
+      <w:r>
+        <w:rPr>
+          <w:rFonts w:cs="Times New Roman"/>
+          <w:color w:val="000000"/>
+          <w:sz w:val="22"/>
+          <w:szCs w:val="22"/>
+        </w:rPr>
+        <w:t xml:space="preserve"> </w:t>
+      </w:r>
+      <w:r>
+        <w:rPr>
+          <w:rFonts w:cs="Times New Roman"/>
+          <w:color w:val="000000"/>
+          <w:sz w:val="22"/>
+          <w:szCs w:val="22"/>
+        </w:rPr>
+        <w:t xml:space="preserve">from previous </w:t>
+      </w:r>
+      <w:proofErr w:type="spellStart"/>
+      <w:r>
+        <w:rPr>
+          <w:rFonts w:cs="Times New Roman"/>
+          <w:color w:val="000000"/>
+          <w:sz w:val="22"/>
+          <w:szCs w:val="22"/>
+        </w:rPr>
+        <w:t>ELaNa</w:t>
+      </w:r>
+      <w:proofErr w:type="spellEnd"/>
+      <w:r>
+        <w:rPr>
+          <w:rFonts w:cs="Times New Roman"/>
+          <w:color w:val="000000"/>
+          <w:sz w:val="22"/>
+          <w:szCs w:val="22"/>
+        </w:rPr>
+        <w:t xml:space="preserve"> missions that have required its execution before </w:t>
+      </w:r>
+      <w:r>
+        <w:rPr>
+          <w:rFonts w:cs="Times New Roman"/>
+          <w:color w:val="000000"/>
+          <w:sz w:val="22"/>
+          <w:szCs w:val="22"/>
+        </w:rPr>
+        <w:t>said</w:t>
+      </w:r>
+      <w:r>
+        <w:rPr>
+          <w:rFonts w:cs="Times New Roman"/>
+          <w:color w:val="000000"/>
+          <w:sz w:val="22"/>
+          <w:szCs w:val="22"/>
+        </w:rPr>
+        <w:t xml:space="preserve"> integration</w:t>
+      </w:r>
+      <w:r>
+        <w:rPr>
+          <w:rFonts w:cs="Times New Roman"/>
+          <w:i/>
+          <w:iCs/>
+          <w:color w:val="000000"/>
+          <w:sz w:val="22"/>
+          <w:szCs w:val="22"/>
+        </w:rPr>
+        <w:t xml:space="preserve">. </w:t>
+      </w:r>
+      <w:r>
+        <w:rPr>
+          <w:rFonts w:cs="Times New Roman"/>
+          <w:color w:val="000000"/>
+          <w:sz w:val="22"/>
+          <w:szCs w:val="22"/>
+        </w:rPr>
+        <w:t>The requirement was created to ensure the CubeSat system does not release volatiles on orbit, which could damage nearby spacecraft. To verify this requirement has been met</w:t>
+      </w:r>
+      <w:r>
+        <w:rPr>
+          <w:rFonts w:cs="Times New Roman"/>
+          <w:color w:val="000000"/>
+          <w:sz w:val="22"/>
+          <w:szCs w:val="22"/>
+        </w:rPr>
+        <w:t>,</w:t>
+      </w:r>
+      <w:r>
+        <w:rPr>
+          <w:rFonts w:cs="Times New Roman"/>
+          <w:color w:val="000000"/>
+          <w:sz w:val="22"/>
+          <w:szCs w:val="22"/>
+        </w:rPr>
+        <w:t xml:space="preserve"> an abbreviated functional</w:t>
+      </w:r>
+      <w:r>
+        <w:rPr>
+          <w:rFonts w:cs="Times New Roman"/>
+          <w:color w:val="000000"/>
+          <w:sz w:val="22"/>
+          <w:szCs w:val="22"/>
+        </w:rPr>
+        <w:t xml:space="preserve"> test</w:t>
+      </w:r>
+      <w:r>
+        <w:rPr>
+          <w:rFonts w:cs="Times New Roman"/>
+          <w:color w:val="000000"/>
+          <w:sz w:val="22"/>
+          <w:szCs w:val="22"/>
+        </w:rPr>
+        <w:t xml:space="preserve"> will be performed before bakeout to check that all the systems work. Then the CubeSat system shall undergo the bakeout at a temperature of 60 °C and a pressure no greater than 1</w:t>
+      </w:r>
+      <w:r>
+        <w:rPr>
+          <w:rFonts w:cs="Times New Roman"/>
+          <w:color w:val="000000"/>
+          <w:sz w:val="22"/>
+          <w:szCs w:val="22"/>
+        </w:rPr>
+        <w:t>x</w:t>
+      </w:r>
+      <w:r>
+        <w:rPr>
+          <w:rFonts w:cs="Times New Roman"/>
+          <w:color w:val="000000"/>
+          <w:sz w:val="22"/>
+          <w:szCs w:val="22"/>
+        </w:rPr>
+        <w:t>10</w:t>
+      </w:r>
+      <w:r>
+        <w:rPr>
+          <w:rFonts w:cs="Times New Roman"/>
+          <w:color w:val="000000"/>
+          <w:sz w:val="22"/>
+          <w:szCs w:val="22"/>
+          <w:vertAlign w:val="superscript"/>
+        </w:rPr>
+        <w:t>-4</w:t>
+      </w:r>
+      <w:r>
+        <w:rPr>
+          <w:rFonts w:cs="Times New Roman"/>
+          <w:color w:val="000000"/>
+          <w:sz w:val="22"/>
+          <w:szCs w:val="22"/>
+        </w:rPr>
+        <w:t xml:space="preserve"> </w:t>
+      </w:r>
+      <w:proofErr w:type="spellStart"/>
+      <w:r>
+        <w:rPr>
+          <w:rFonts w:cs="Times New Roman"/>
+          <w:color w:val="000000"/>
+          <w:sz w:val="22"/>
+          <w:szCs w:val="22"/>
+        </w:rPr>
+        <w:t>T</w:t>
+      </w:r>
+      <w:r>
+        <w:rPr>
+          <w:rFonts w:cs="Times New Roman"/>
+          <w:color w:val="000000"/>
+          <w:sz w:val="22"/>
+          <w:szCs w:val="22"/>
+        </w:rPr>
+        <w:t>orr</w:t>
+      </w:r>
+      <w:proofErr w:type="spellEnd"/>
+      <w:r>
+        <w:rPr>
+          <w:rFonts w:cs="Times New Roman"/>
+          <w:color w:val="000000"/>
+          <w:sz w:val="22"/>
+          <w:szCs w:val="22"/>
+        </w:rPr>
+        <w:t xml:space="preserve"> for at least six hours. After the bakeout other abbreviated functional test shall be performed to check that all systems survived bakeout.</w:t>
+      </w:r>
+      <w:r>
+        <w:rPr>
+          <w:rFonts w:cs="Times New Roman"/>
+          <w:color w:val="000000"/>
+          <w:sz w:val="22"/>
+          <w:szCs w:val="22"/>
+        </w:rPr>
+        <w:t xml:space="preserve"> This process ensures that if any volatile material were to be emitted in orbit that it instead is emitted during bakeout testing. Thus, the validation of this requirement falls under the </w:t>
+      </w:r>
+      <w:r>
+        <w:rPr>
+          <w:rFonts w:cs="Times New Roman"/>
+          <w:color w:val="000000"/>
+          <w:sz w:val="22"/>
+          <w:szCs w:val="22"/>
+        </w:rPr>
+        <w:t>Test</w:t>
+      </w:r>
+      <w:r>
+        <w:rPr>
+          <w:rFonts w:cs="Times New Roman"/>
+          <w:color w:val="000000"/>
+          <w:sz w:val="22"/>
+          <w:szCs w:val="22"/>
+        </w:rPr>
+        <w:t xml:space="preserve"> category.</w:t>
+      </w:r>
+    </w:p>
+    <w:p>
+      <w:pPr>
+        <w:pStyle w:val="ListParagraph"/>
       </w:pPr>
     </w:p>
     <w:p>
@@ -9941,53 +10271,7 @@
           <w:b/>
           <w:lang w:eastAsia="en-US" w:bidi="ar-SA"/>
         </w:rPr>
-        <w:t xml:space="preserve">The CubeSat System Shall be Subjected to a Temperature of 60 </w:t>
-      </w:r>
-      <w:r>
-        <w:rPr>
-          <w:rFonts w:ascii="Calibri" w:hAnsi="Calibri"/>
-          <w:b/>
-          <w:lang w:eastAsia="en-US" w:bidi="ar-SA"/>
-        </w:rPr>
-        <w:t>⁰</w:t>
-      </w:r>
-      <w:r>
-        <w:rPr>
-          <w:b/>
-          <w:lang w:eastAsia="en-US" w:bidi="ar-SA"/>
-        </w:rPr>
-        <w:t>C at a Pressure No Greater than 1x10</w:t>
-      </w:r>
-      <w:r>
-        <w:rPr>
-          <w:b/>
-          <w:vertAlign w:val="superscript"/>
-          <w:lang w:eastAsia="en-US" w:bidi="ar-SA"/>
-        </w:rPr>
-        <w:t>-4</w:t>
-      </w:r>
-      <w:r>
-        <w:rPr>
-          <w:b/>
-          <w:lang w:eastAsia="en-US" w:bidi="ar-SA"/>
-        </w:rPr>
-        <w:t xml:space="preserve"> </w:t>
-      </w:r>
-      <w:proofErr w:type="spellStart"/>
-      <w:r>
-        <w:rPr>
-          <w:b/>
-          <w:lang w:eastAsia="en-US" w:bidi="ar-SA"/>
-        </w:rPr>
-        <w:t>Torr</w:t>
-      </w:r>
-      <w:proofErr w:type="spellEnd"/>
-      <w:r>
-        <w:rPr>
-          <w:b/>
-          <w:lang w:eastAsia="en-US" w:bidi="ar-SA"/>
-        </w:rPr>
-        <w:t xml:space="preserve"> for a Minimum of 6 Hours</w:t>
+        <w:t>The CubeSat System Shall be Able to Execute All Commands Associated with its Operation over RF</w:t>
       </w:r>
     </w:p>
     <w:p>
@@ -10007,7 +10291,7 @@
           <w:sz w:val="22"/>
           <w:szCs w:val="22"/>
         </w:rPr>
-        <w:t xml:space="preserve">This requirement </w:t>
+        <w:t xml:space="preserve">This requirement was created to ensure the CubeSat system will be able to operate over </w:t>
       </w:r>
       <w:r>
         <w:rPr>
@@ -10016,7 +10300,7 @@
           <w:sz w:val="22"/>
           <w:szCs w:val="22"/>
         </w:rPr>
-        <w:t>exists</w:t>
+        <w:t>Radio Frequencies (</w:t>
       </w:r>
       <w:r>
         <w:rPr>
@@ -10025,7 +10309,7 @@
           <w:sz w:val="22"/>
           <w:szCs w:val="22"/>
         </w:rPr>
-        <w:t xml:space="preserve"> to ensure the CubeSat system will </w:t>
+        <w:t>RF</w:t>
       </w:r>
       <w:r>
         <w:rPr>
@@ -10034,7 +10318,7 @@
           <w:sz w:val="22"/>
           <w:szCs w:val="22"/>
         </w:rPr>
-        <w:t>accepted</w:t>
+        <w:t>)</w:t>
       </w:r>
       <w:r>
         <w:rPr>
@@ -10043,7 +10327,7 @@
           <w:sz w:val="22"/>
           <w:szCs w:val="22"/>
         </w:rPr>
-        <w:t xml:space="preserve"> for launch vehicle integration</w:t>
+        <w:t xml:space="preserve"> before it is in orbit. The requirement needs to be met so the CubeSat system can perform functional tests. To verify this requirement has been met</w:t>
       </w:r>
       <w:r>
         <w:rPr>
@@ -10052,7 +10336,7 @@
           <w:sz w:val="22"/>
           <w:szCs w:val="22"/>
         </w:rPr>
-        <w:t>, with its origin stemming</w:t>
+        <w:t>,</w:t>
       </w:r>
       <w:r>
         <w:rPr>
@@ -10061,7 +10345,7 @@
           <w:sz w:val="22"/>
           <w:szCs w:val="22"/>
         </w:rPr>
-        <w:t xml:space="preserve"> </w:t>
+        <w:t xml:space="preserve"> a test will be performed to check that the CubeSat system can perform all the commands that would be needed of it over RF.</w:t>
       </w:r>
       <w:r>
         <w:rPr>
@@ -10070,176 +10354,7 @@
           <w:sz w:val="22"/>
           <w:szCs w:val="22"/>
         </w:rPr>
-        <w:t xml:space="preserve">from previous </w:t>
-      </w:r>
-      <w:proofErr w:type="spellStart"/>
-      <w:r>
-        <w:rPr>
-          <w:rFonts w:cs="Times New Roman"/>
-          <w:color w:val="000000"/>
-          <w:sz w:val="22"/>
-          <w:szCs w:val="22"/>
-        </w:rPr>
-        <w:t>ELaNa</w:t>
-      </w:r>
-      <w:proofErr w:type="spellEnd"/>
-      <w:r>
-        <w:rPr>
-          <w:rFonts w:cs="Times New Roman"/>
-          <w:color w:val="000000"/>
-          <w:sz w:val="22"/>
-          <w:szCs w:val="22"/>
-        </w:rPr>
-        <w:t xml:space="preserve"> missions that have required its execution before </w:t>
-      </w:r>
-      <w:r>
-        <w:rPr>
-          <w:rFonts w:cs="Times New Roman"/>
-          <w:color w:val="000000"/>
-          <w:sz w:val="22"/>
-          <w:szCs w:val="22"/>
-        </w:rPr>
-        <w:t>said</w:t>
-      </w:r>
-      <w:r>
-        <w:rPr>
-          <w:rFonts w:cs="Times New Roman"/>
-          <w:color w:val="000000"/>
-          <w:sz w:val="22"/>
-          <w:szCs w:val="22"/>
-        </w:rPr>
-        <w:t xml:space="preserve"> integration</w:t>
-      </w:r>
-      <w:r>
-        <w:rPr>
-          <w:rFonts w:cs="Times New Roman"/>
-          <w:i/>
-          <w:iCs/>
-          <w:color w:val="000000"/>
-          <w:sz w:val="22"/>
-          <w:szCs w:val="22"/>
-        </w:rPr>
-        <w:t xml:space="preserve">. </w:t>
-      </w:r>
-      <w:r>
-        <w:rPr>
-          <w:rFonts w:cs="Times New Roman"/>
-          <w:color w:val="000000"/>
-          <w:sz w:val="22"/>
-          <w:szCs w:val="22"/>
-        </w:rPr>
-        <w:t>The requirement was created to ensure the CubeSat system does not release volatiles on orbit, which could damage nearby spacecraft. To verify this requirement has been met</w:t>
-      </w:r>
-      <w:r>
-        <w:rPr>
-          <w:rFonts w:cs="Times New Roman"/>
-          <w:color w:val="000000"/>
-          <w:sz w:val="22"/>
-          <w:szCs w:val="22"/>
-        </w:rPr>
-        <w:t>,</w:t>
-      </w:r>
-      <w:r>
-        <w:rPr>
-          <w:rFonts w:cs="Times New Roman"/>
-          <w:color w:val="000000"/>
-          <w:sz w:val="22"/>
-          <w:szCs w:val="22"/>
-        </w:rPr>
-        <w:t xml:space="preserve"> an abbreviated functional</w:t>
-      </w:r>
-      <w:r>
-        <w:rPr>
-          <w:rFonts w:cs="Times New Roman"/>
-          <w:color w:val="000000"/>
-          <w:sz w:val="22"/>
-          <w:szCs w:val="22"/>
-        </w:rPr>
-        <w:t xml:space="preserve"> test</w:t>
-      </w:r>
-      <w:r>
-        <w:rPr>
-          <w:rFonts w:cs="Times New Roman"/>
-          <w:color w:val="000000"/>
-          <w:sz w:val="22"/>
-          <w:szCs w:val="22"/>
-        </w:rPr>
-        <w:t xml:space="preserve"> will be performed before bakeout to check that all the systems work. Then the CubeSat system shall undergo the bakeout at a temperature of 60 °C and a pressure no greater than 1</w:t>
-      </w:r>
-      <w:r>
-        <w:rPr>
-          <w:rFonts w:cs="Times New Roman"/>
-          <w:color w:val="000000"/>
-          <w:sz w:val="22"/>
-          <w:szCs w:val="22"/>
-        </w:rPr>
-        <w:t>x</w:t>
-      </w:r>
-      <w:r>
-        <w:rPr>
-          <w:rFonts w:cs="Times New Roman"/>
-          <w:color w:val="000000"/>
-          <w:sz w:val="22"/>
-          <w:szCs w:val="22"/>
-        </w:rPr>
-        <w:t>10</w:t>
-      </w:r>
-      <w:r>
-        <w:rPr>
-          <w:rFonts w:cs="Times New Roman"/>
-          <w:color w:val="000000"/>
-          <w:sz w:val="22"/>
-          <w:szCs w:val="22"/>
-          <w:vertAlign w:val="superscript"/>
-        </w:rPr>
-        <w:t>-4</w:t>
-      </w:r>
-      <w:r>
-        <w:rPr>
-          <w:rFonts w:cs="Times New Roman"/>
-          <w:color w:val="000000"/>
-          <w:sz w:val="22"/>
-          <w:szCs w:val="22"/>
-        </w:rPr>
-        <w:t xml:space="preserve"> </w:t>
-      </w:r>
-      <w:proofErr w:type="spellStart"/>
-      <w:r>
-        <w:rPr>
-          <w:rFonts w:cs="Times New Roman"/>
-          <w:color w:val="000000"/>
-          <w:sz w:val="22"/>
-          <w:szCs w:val="22"/>
-        </w:rPr>
-        <w:t>T</w:t>
-      </w:r>
-      <w:r>
-        <w:rPr>
-          <w:rFonts w:cs="Times New Roman"/>
-          <w:color w:val="000000"/>
-          <w:sz w:val="22"/>
-          <w:szCs w:val="22"/>
-        </w:rPr>
-        <w:t>orr</w:t>
-      </w:r>
-      <w:proofErr w:type="spellEnd"/>
-      <w:r>
-        <w:rPr>
-          <w:rFonts w:cs="Times New Roman"/>
-          <w:color w:val="000000"/>
-          <w:sz w:val="22"/>
-          <w:szCs w:val="22"/>
-        </w:rPr>
-        <w:t xml:space="preserve"> for at least six hours. After the bakeout other abbreviated functional test shall be performed to check that all systems survived bakeout.</w:t>
-      </w:r>
-      <w:r>
-        <w:rPr>
-          <w:rFonts w:cs="Times New Roman"/>
-          <w:color w:val="000000"/>
-          <w:sz w:val="22"/>
-          <w:szCs w:val="22"/>
-        </w:rPr>
-        <w:t xml:space="preserve"> This process ensures that if any volatile material were to be emitted in orbit that it instead is emitted during bakeout testing. Thus, the validation of this requirement falls under the </w:t>
+        <w:t xml:space="preserve"> Thus, the validation of this requirement falls under the </w:t>
       </w:r>
       <w:r>
         <w:rPr>
@@ -10286,7 +10401,7 @@
           <w:b/>
           <w:lang w:eastAsia="en-US" w:bidi="ar-SA"/>
         </w:rPr>
-        <w:t>The CubeSat System Shall be Able to Execute All Commands Associated with its Operation over RF</w:t>
+        <w:t>The CubeSat System Shall be Able to Close a Link with the SSRL Ground Station from a Distance of at least 200 meters</w:t>
       </w:r>
     </w:p>
     <w:p>
@@ -10301,89 +10416,111 @@
       </w:pPr>
       <w:r>
         <w:rPr>
-          <w:rFonts w:cs="Times New Roman"/>
-          <w:color w:val="000000"/>
           <w:sz w:val="22"/>
           <w:szCs w:val="22"/>
         </w:rPr>
-        <w:t xml:space="preserve">This requirement was created to ensure the CubeSat system will be able to operate over </w:t>
-      </w:r>
-      <w:r>
-        <w:rPr>
-          <w:rFonts w:cs="Times New Roman"/>
-          <w:color w:val="000000"/>
+        <w:t xml:space="preserve">This requirement </w:t>
+      </w:r>
+      <w:r>
+        <w:rPr>
           <w:sz w:val="22"/>
           <w:szCs w:val="22"/>
         </w:rPr>
-        <w:t>Radio Frequencies (</w:t>
-      </w:r>
-      <w:r>
-        <w:rPr>
-          <w:rFonts w:cs="Times New Roman"/>
-          <w:color w:val="000000"/>
+        <w:t xml:space="preserve">is </w:t>
+      </w:r>
+      <w:r>
+        <w:rPr>
           <w:sz w:val="22"/>
           <w:szCs w:val="22"/>
         </w:rPr>
-        <w:t>RF</w:t>
-      </w:r>
-      <w:r>
-        <w:rPr>
-          <w:rFonts w:cs="Times New Roman"/>
-          <w:color w:val="000000"/>
+        <w:t xml:space="preserve">created </w:t>
+      </w:r>
+      <w:r>
+        <w:rPr>
           <w:sz w:val="22"/>
           <w:szCs w:val="22"/>
         </w:rPr>
-        <w:t>)</w:t>
-      </w:r>
-      <w:r>
-        <w:rPr>
-          <w:rFonts w:cs="Times New Roman"/>
-          <w:color w:val="000000"/>
+        <w:t xml:space="preserve">as </w:t>
+      </w:r>
+      <w:r>
+        <w:rPr>
           <w:sz w:val="22"/>
           <w:szCs w:val="22"/>
         </w:rPr>
-        <w:t xml:space="preserve"> before it is in orbit. The requirement needs to be met so the CubeSat system can perform functional tests. To verify this requirement has been met</w:t>
-      </w:r>
-      <w:r>
-        <w:rPr>
-          <w:rFonts w:cs="Times New Roman"/>
-          <w:color w:val="000000"/>
+        <w:t xml:space="preserve">to check that the CubeSat system can receive RF signals over a </w:t>
+      </w:r>
+      <w:r>
+        <w:rPr>
           <w:sz w:val="22"/>
           <w:szCs w:val="22"/>
         </w:rPr>
+        <w:t xml:space="preserve">long </w:t>
+      </w:r>
+      <w:r>
+        <w:rPr>
+          <w:sz w:val="22"/>
+          <w:szCs w:val="22"/>
+        </w:rPr>
+        <w:t>distance. It has been required by the Air Force Research Laboratory before testing can take place there</w:t>
+      </w:r>
+      <w:r>
+        <w:rPr>
+          <w:sz w:val="22"/>
+          <w:szCs w:val="22"/>
+        </w:rPr>
+        <w:t>, thus leading to its requirement for the Rascal mission</w:t>
+      </w:r>
+      <w:r>
+        <w:rPr>
+          <w:sz w:val="22"/>
+          <w:szCs w:val="22"/>
+        </w:rPr>
+        <w:t>. To verify this requirement has been met</w:t>
+      </w:r>
+      <w:r>
+        <w:rPr>
+          <w:sz w:val="22"/>
+          <w:szCs w:val="22"/>
+        </w:rPr>
         <w:t>,</w:t>
       </w:r>
       <w:r>
         <w:rPr>
-          <w:rFonts w:cs="Times New Roman"/>
-          <w:color w:val="000000"/>
           <w:sz w:val="22"/>
           <w:szCs w:val="22"/>
         </w:rPr>
-        <w:t xml:space="preserve"> a test will be performed to check that the CubeSat system can perform all the commands that would be needed of it over RF.</w:t>
-      </w:r>
-      <w:r>
-        <w:rPr>
-          <w:rFonts w:cs="Times New Roman"/>
-          <w:color w:val="000000"/>
+        <w:t xml:space="preserve"> the CubeSat system will be taken to a distance of at least 200 meters</w:t>
+      </w:r>
+      <w:r>
+        <w:rPr>
           <w:sz w:val="22"/>
           <w:szCs w:val="22"/>
         </w:rPr>
-        <w:t xml:space="preserve"> Thus, the validation of this requirement falls under the </w:t>
-      </w:r>
-      <w:r>
-        <w:rPr>
-          <w:rFonts w:cs="Times New Roman"/>
-          <w:color w:val="000000"/>
+        <w:t xml:space="preserve"> from the SSRL Ground Station, at which point a functional test of the CubeSat system will take place through the use of the SSRL Ground Station</w:t>
+      </w:r>
+      <w:r>
+        <w:rPr>
           <w:sz w:val="22"/>
           <w:szCs w:val="22"/>
         </w:rPr>
+        <w:t>.</w:t>
+      </w:r>
+      <w:r>
+        <w:rPr>
+          <w:sz w:val="22"/>
+          <w:szCs w:val="22"/>
+        </w:rPr>
+        <w:t xml:space="preserve"> Along with allowing for environmental testing to take place at the Air Force Research Lab, this test improves confidence in the reliability of the Rascal communication system prior to launch. Hence, the validation of this requirement falls under the </w:t>
+      </w:r>
+      <w:r>
+        <w:rPr>
+          <w:sz w:val="22"/>
+          <w:szCs w:val="22"/>
+        </w:rPr>
         <w:t>Test</w:t>
       </w:r>
       <w:r>
         <w:rPr>
-          <w:rFonts w:cs="Times New Roman"/>
-          <w:color w:val="000000"/>
           <w:sz w:val="22"/>
           <w:szCs w:val="22"/>
         </w:rPr>
@@ -10416,7 +10553,7 @@
           <w:b/>
           <w:lang w:eastAsia="en-US" w:bidi="ar-SA"/>
         </w:rPr>
-        <w:t>The CubeSat System Shall be Able to Close a Link with the SSRL Ground Station from a Distance of at least 200 meters</w:t>
+        <w:t>The CubeSat System Shall be able to Document the Functionality of Each of its Subsystems through the Running of a Full-Functional Test</w:t>
       </w:r>
     </w:p>
     <w:p>
@@ -10434,207 +10571,50 @@
           <w:sz w:val="22"/>
           <w:szCs w:val="22"/>
         </w:rPr>
-        <w:t xml:space="preserve">This requirement </w:t>
+        <w:t>This requirement was created to ensure that each subsystem will p</w:t>
       </w:r>
       <w:r>
         <w:rPr>
           <w:sz w:val="22"/>
           <w:szCs w:val="22"/>
         </w:rPr>
-        <w:t xml:space="preserve">is </w:t>
+        <w:t>erform as expected before under</w:t>
       </w:r>
       <w:r>
         <w:rPr>
           <w:sz w:val="22"/>
           <w:szCs w:val="22"/>
         </w:rPr>
-        <w:t xml:space="preserve">created </w:t>
+        <w:t>going environmental testing</w:t>
       </w:r>
       <w:r>
         <w:rPr>
           <w:sz w:val="22"/>
           <w:szCs w:val="22"/>
         </w:rPr>
-        <w:t xml:space="preserve">as </w:t>
+        <w:t>, and ultimately, launch</w:t>
       </w:r>
       <w:r>
         <w:rPr>
           <w:sz w:val="22"/>
           <w:szCs w:val="22"/>
         </w:rPr>
-        <w:t xml:space="preserve">to check that the CubeSat system can receive RF signals over a </w:t>
+        <w:t xml:space="preserve">. To verify this requirement has been met each subsystem in the CubeSat system must </w:t>
       </w:r>
       <w:r>
         <w:rPr>
           <w:sz w:val="22"/>
           <w:szCs w:val="22"/>
         </w:rPr>
-        <w:t xml:space="preserve">long </w:t>
+        <w:t>successfully execute any on-orbit command that could potentially be sent to it, as well as demonstrate key on-orbit operations</w:t>
       </w:r>
       <w:r>
         <w:rPr>
           <w:sz w:val="22"/>
           <w:szCs w:val="22"/>
         </w:rPr>
-        <w:t>distance. It has been required by the Air Force Research Laboratory before testing can take place there</w:t>
-      </w:r>
-      <w:r>
-        <w:rPr>
-          <w:sz w:val="22"/>
-          <w:szCs w:val="22"/>
-        </w:rPr>
-        <w:t>, thus leading to its requirement for the Rascal mission</w:t>
-      </w:r>
-      <w:r>
-        <w:rPr>
-          <w:sz w:val="22"/>
-          <w:szCs w:val="22"/>
-        </w:rPr>
-        <w:t>. To verify this requirement has been met</w:t>
-      </w:r>
-      <w:r>
-        <w:rPr>
-          <w:sz w:val="22"/>
-          <w:szCs w:val="22"/>
-        </w:rPr>
-        <w:t>,</w:t>
-      </w:r>
-      <w:r>
-        <w:rPr>
-          <w:sz w:val="22"/>
-          <w:szCs w:val="22"/>
-        </w:rPr>
-        <w:t xml:space="preserve"> the CubeSat system will be taken to a distance of at least 200 meters</w:t>
-      </w:r>
-      <w:r>
-        <w:rPr>
-          <w:sz w:val="22"/>
-          <w:szCs w:val="22"/>
-        </w:rPr>
-        <w:t xml:space="preserve"> from the SSRL Ground Station, at which point a functional test of the CubeSat system will take place through the use of the SSRL Ground Station</w:t>
-      </w:r>
-      <w:r>
-        <w:rPr>
-          <w:sz w:val="22"/>
-          <w:szCs w:val="22"/>
-        </w:rPr>
         <w:t>.</w:t>
       </w:r>
-      <w:r>
-        <w:rPr>
-          <w:sz w:val="22"/>
-          <w:szCs w:val="22"/>
-        </w:rPr>
-        <w:t xml:space="preserve"> Along with allowing for environmental testing to take place at the Air Force Research Lab, this test improves confidence in the reliability of the Rascal communication system prior to launch. Hence, the validation of this requirement falls under the </w:t>
-      </w:r>
-      <w:r>
-        <w:rPr>
-          <w:sz w:val="22"/>
-          <w:szCs w:val="22"/>
-        </w:rPr>
-        <w:t>Test</w:t>
-      </w:r>
-      <w:r>
-        <w:rPr>
-          <w:sz w:val="22"/>
-          <w:szCs w:val="22"/>
-        </w:rPr>
-        <w:t xml:space="preserve"> category.</w:t>
-      </w:r>
-    </w:p>
-    <w:p>
-      <w:pPr>
-        <w:pStyle w:val="ListParagraph"/>
-      </w:pPr>
-    </w:p>
-    <w:p>
-      <w:pPr>
-        <w:pStyle w:val="BodyText"/>
-        <w:numPr>
-          <w:ilvl w:val="0"/>
-          <w:numId w:val="11"/>
-        </w:numPr>
-        <w:tabs>
-          <w:tab w:val="left" w:pos="720"/>
-          <w:tab w:val="left" w:pos="810"/>
-        </w:tabs>
-        <w:ind w:left="2246" w:hanging="1886"/>
-        <w:rPr>
-          <w:lang w:eastAsia="en-US" w:bidi="ar-SA"/>
-        </w:rPr>
-      </w:pPr>
-      <w:r>
-        <w:rPr>
-          <w:b/>
-          <w:lang w:eastAsia="en-US" w:bidi="ar-SA"/>
-        </w:rPr>
-        <w:t>The CubeSat System Shall be able to Document the Functionality of Each of its Subsystems through the Running of a Full-Functional Test</w:t>
-      </w:r>
-    </w:p>
-    <w:p>
-      <w:pPr>
-        <w:spacing w:after="120" w:line="200" w:lineRule="atLeast"/>
-        <w:ind w:left="360"/>
-        <w:jc w:val="both"/>
-        <w:rPr>
-          <w:sz w:val="22"/>
-          <w:szCs w:val="22"/>
-        </w:rPr>
-      </w:pPr>
-      <w:r>
-        <w:rPr>
-          <w:sz w:val="22"/>
-          <w:szCs w:val="22"/>
-        </w:rPr>
-        <w:t>This requirement was created to ensure that each subsystem will p</w:t>
-      </w:r>
-      <w:r>
-        <w:rPr>
-          <w:sz w:val="22"/>
-          <w:szCs w:val="22"/>
-        </w:rPr>
-        <w:t>erform as expected before under</w:t>
-      </w:r>
-      <w:r>
-        <w:rPr>
-          <w:sz w:val="22"/>
-          <w:szCs w:val="22"/>
-        </w:rPr>
-        <w:t>going environmental testing</w:t>
-      </w:r>
-      <w:r>
-        <w:rPr>
-          <w:sz w:val="22"/>
-          <w:szCs w:val="22"/>
-        </w:rPr>
-        <w:t>, and ultimately, launch</w:t>
-      </w:r>
-      <w:r>
-        <w:rPr>
-          <w:sz w:val="22"/>
-          <w:szCs w:val="22"/>
-        </w:rPr>
-        <w:t xml:space="preserve">. To verify this requirement has been met each subsystem in the CubeSat system must </w:t>
-      </w:r>
-      <w:r>
-        <w:rPr>
-          <w:sz w:val="22"/>
-          <w:szCs w:val="22"/>
-        </w:rPr>
-        <w:t>successfully execute any on-orbit command that could potentially be sent to it, as well as demonstrate key on-orbit operations</w:t>
-      </w:r>
-      <w:r>
-        <w:rPr>
-          <w:sz w:val="22"/>
-          <w:szCs w:val="22"/>
-        </w:rPr>
-        <w:t>.</w:t>
-      </w:r>
-    </w:p>
-    <w:p>
-      <w:pPr>
-        <w:pStyle w:val="ListParagraph"/>
-      </w:pPr>
     </w:p>
     <w:p>
       <w:pPr>
@@ -10652,13 +10632,29 @@
         </w:numPr>
         <w:ind w:left="360"/>
       </w:pPr>
-      <w:bookmarkStart w:id="6" w:name="_Toc371857130"/>
-      <w:r>
+      <w:bookmarkStart w:id="6" w:name="_Toc371972816"/>
+      <w:r>
+        <w:lastRenderedPageBreak/>
         <w:t>Post-Launch Ejection Requirements</w:t>
       </w:r>
       <w:bookmarkEnd w:id="6"/>
     </w:p>
-    <w:p/>
+    <w:p>
+      <w:pPr>
+        <w:jc w:val="both"/>
+      </w:pPr>
+      <w:r>
+        <w:t>The Post-</w:t>
+      </w:r>
+      <w:proofErr w:type="gramStart"/>
+      <w:r>
+        <w:t>Launch  Ejection</w:t>
+      </w:r>
+      <w:proofErr w:type="gramEnd"/>
+      <w:r>
+        <w:t xml:space="preserve"> stage of the mission consists of events directly following the CubeSat system’s ejection into its final orbit. These requirements relate directly to those imposed by the Launch Service Provider and Mission Manager, as opposed to the actual Rascal mission itself. This stage will end when the CubeSat system has passed a successful health check, as administered by the SSRL.</w:t>
+      </w:r>
+    </w:p>
     <w:p/>
     <w:p>
       <w:pPr>
@@ -10876,22 +10872,15 @@
         <w:rPr>
           <w:rFonts w:ascii="Times New Roman" w:hAnsi="Times New Roman" w:cs="Times New Roman"/>
         </w:rPr>
-        <w:t xml:space="preserve">This requirement derives from validating that each subsystem of the CubeSat system is in proper working order after delivery, integration, wait-time, and launch, and is thus considered an SSRL requirement. A Standard Health check would involve analyzing solar panel and battery voltages and temperatures, propulsion system pressures and temperatures, solar panel deployment, payload checkout, etc, and verifying that the results obtained fall within a specific range that was established from ground testing and demonstrations (As Discussed in Requirements RCL.PL.TST1 through RCL.PL.TST5). If any part of the CubeSat system failed to pass its respective health check, mission </w:t>
+        <w:t xml:space="preserve">This requirement derives from validating that each subsystem of the CubeSat system is in proper working order after delivery, integration, wait-time, and launch, and is thus considered an SSRL requirement. A Standard Health check would involve analyzing solar panel and battery voltages and temperatures, propulsion system pressures and temperatures, solar panel deployment, payload checkout, etc, and verifying that the results obtained fall within a specific range that was established from ground testing and demonstrations (As Discussed in Requirements RCL.PL.TST1 through </w:t>
       </w:r>
       <w:r>
         <w:rPr>
           <w:rFonts w:ascii="Times New Roman" w:hAnsi="Times New Roman" w:cs="Times New Roman"/>
         </w:rPr>
         <w:lastRenderedPageBreak/>
-        <w:t>execution would be delayed until the problem causing the anomaly was found and resolved. Once all anomalies are accounted for, the CubeSat system would be considered to enter Stage 3 of its mission life.  With this in mind, validation of this requirement falls under the Analyze category.</w:t>
-      </w:r>
-    </w:p>
-    <w:p>
-      <w:pPr>
-        <w:widowControl/>
-        <w:suppressAutoHyphens w:val="0"/>
-        <w:spacing w:after="120" w:line="276" w:lineRule="auto"/>
-      </w:pPr>
+        <w:t>RCL.PL.TST5). If any part of the CubeSat system failed to pass its respective health check, mission execution would be delayed until the problem causing the anomaly was found and resolved. Once all anomalies are accounted for, the CubeSat system would be considered to enter Stage 3 of its mission life.  With this in mind, validation of this requirement falls under the Analyze category.</w:t>
+      </w:r>
     </w:p>
     <w:p>
       <w:pPr>
@@ -10902,7 +10891,7 @@
         </w:numPr>
         <w:ind w:left="360"/>
       </w:pPr>
-      <w:bookmarkStart w:id="7" w:name="_Toc371857131"/>
+      <w:bookmarkStart w:id="7" w:name="_Toc371972817"/>
       <w:r>
         <w:t>Separation and Stabilization Requirements</w:t>
       </w:r>
@@ -11065,8 +11054,8 @@
         </w:rPr>
         <w:drawing>
           <wp:inline distT="0" distB="0" distL="0" distR="0">
-            <wp:extent cx="4800600" cy="2966506"/>
-            <wp:effectExtent l="19050" t="19050" r="19050" b="24344"/>
+            <wp:extent cx="5542231" cy="3424794"/>
+            <wp:effectExtent l="19050" t="19050" r="20369" b="23256"/>
             <wp:docPr id="7" name="Picture 4" descr="Magnitude of Relative Displacement 5 cm-s Initial Relative Velocity.tif"/>
             <wp:cNvGraphicFramePr>
               <a:graphicFrameLocks xmlns:a="http://schemas.openxmlformats.org/drawingml/2006/main" noChangeAspect="1"/>
@@ -11088,7 +11077,7 @@
                   <pic:spPr>
                     <a:xfrm>
                       <a:off x="0" y="0"/>
-                      <a:ext cx="4805828" cy="2969737"/>
+                      <a:ext cx="5558064" cy="3434578"/>
                     </a:xfrm>
                     <a:prstGeom prst="rect">
                       <a:avLst/>
@@ -11152,8 +11141,8 @@
         <w:lastRenderedPageBreak/>
         <w:drawing>
           <wp:inline distT="0" distB="0" distL="0" distR="0">
-            <wp:extent cx="4935088" cy="3029803"/>
-            <wp:effectExtent l="19050" t="19050" r="17912" b="18197"/>
+            <wp:extent cx="4386696" cy="2693128"/>
+            <wp:effectExtent l="19050" t="19050" r="13854" b="11972"/>
             <wp:docPr id="9" name="Picture 8" descr="Magnitude of Relative Displacement 50 cm-s Initial Relative Velocity.tif"/>
             <wp:cNvGraphicFramePr>
               <a:graphicFrameLocks xmlns:a="http://schemas.openxmlformats.org/drawingml/2006/main" noChangeAspect="1"/>
@@ -11175,7 +11164,7 @@
                   <pic:spPr>
                     <a:xfrm>
                       <a:off x="0" y="0"/>
-                      <a:ext cx="4935088" cy="3029803"/>
+                      <a:ext cx="4388078" cy="2693977"/>
                     </a:xfrm>
                     <a:prstGeom prst="rect">
                       <a:avLst/>
@@ -11471,7 +11460,6 @@
           <w:sz w:val="22"/>
           <w:szCs w:val="22"/>
         </w:rPr>
-        <w:lastRenderedPageBreak/>
         <w:t>Jade</w:t>
       </w:r>
       <w:proofErr w:type="gramEnd"/>
@@ -11515,7 +11503,7 @@
         </w:numPr>
         <w:ind w:left="360"/>
       </w:pPr>
-      <w:bookmarkStart w:id="8" w:name="_Toc371857132"/>
+      <w:bookmarkStart w:id="8" w:name="_Toc371972818"/>
       <w:r>
         <w:lastRenderedPageBreak/>
         <w:t>Stationkeeping Requirements</w:t>
@@ -11652,7 +11640,7 @@
         </w:numPr>
         <w:ind w:left="360"/>
       </w:pPr>
-      <w:bookmarkStart w:id="9" w:name="_Toc371857133"/>
+      <w:bookmarkStart w:id="9" w:name="_Toc371972819"/>
       <w:r>
         <w:lastRenderedPageBreak/>
         <w:t>“Escape” Requirements</w:t>
@@ -11805,7 +11793,7 @@
         </w:numPr>
         <w:ind w:left="360"/>
       </w:pPr>
-      <w:bookmarkStart w:id="10" w:name="_Toc371857134"/>
+      <w:bookmarkStart w:id="10" w:name="_Toc371972820"/>
       <w:r>
         <w:lastRenderedPageBreak/>
         <w:t>Rendezvous Requirements</w:t>
@@ -12050,7 +12038,7 @@
         <w:b/>
         <w:noProof/>
       </w:rPr>
-      <w:t>17</w:t>
+      <w:t>1</w:t>
     </w:r>
     <w:r>
       <w:rPr>
@@ -12087,7 +12075,7 @@
         <w:b/>
         <w:noProof/>
       </w:rPr>
-      <w:t>22</w:t>
+      <w:t>21</w:t>
     </w:r>
     <w:r>
       <w:rPr>
@@ -42716,7 +42704,7 @@
 </file>
 
 <file path=customXml/itemProps1.xml><?xml version="1.0" encoding="utf-8"?>
-<ds:datastoreItem xmlns:ds="http://schemas.openxmlformats.org/officeDocument/2006/customXml" ds:itemID="{F1E22B0B-F079-484C-B6C4-EBF71AEA07AC}">
+<ds:datastoreItem xmlns:ds="http://schemas.openxmlformats.org/officeDocument/2006/customXml" ds:itemID="{3004BFFC-4D14-433C-A783-F8453770D94C}">
   <ds:schemaRefs>
     <ds:schemaRef ds:uri="http://schemas.openxmlformats.org/officeDocument/2006/bibliography"/>
   </ds:schemaRefs>

</xml_diff>